<commit_message>
Cargando propósitos y alcances de la documentación IEEE - 830
</commit_message>
<xml_diff>
--- a/Documentacion/Especificación de Requisito - ieee-830.docx
+++ b/Documentacion/Especificación de Requisito - ieee-830.docx
@@ -3209,7 +3209,7 @@
         <w:ind w:left="601"/>
         <w:jc w:val="both"/>
         <w:rPr>
-          <w:color w:val="365F91"/>
+          <w:color w:val="000000" w:themeColor="text1"/>
         </w:rPr>
       </w:pPr>
       <w:r>
@@ -3222,79 +3222,103 @@
       </w:r>
       <w:r>
         <w:rPr>
-          <w:color w:val="365F91"/>
+          <w:color w:val="000000" w:themeColor="text1"/>
         </w:rPr>
         <w:t>El presente documento tiene como propósito definir las especificaciones funcionales, para el desarrollo de un sistema de</w:t>
       </w:r>
       <w:r>
         <w:rPr>
-          <w:color w:val="365F91"/>
+          <w:color w:val="000000" w:themeColor="text1"/>
         </w:rPr>
         <w:t xml:space="preserve"> información web que permitirá generar un </w:t>
       </w:r>
       <w:r>
         <w:rPr>
-          <w:color w:val="365F91"/>
+          <w:color w:val="000000" w:themeColor="text1"/>
         </w:rPr>
         <w:t>software</w:t>
       </w:r>
       <w:r>
         <w:rPr>
-          <w:color w:val="365F91"/>
+          <w:color w:val="000000" w:themeColor="text1"/>
         </w:rPr>
         <w:t xml:space="preserve"> </w:t>
       </w:r>
       <w:r>
         <w:rPr>
-          <w:color w:val="365F91"/>
+          <w:color w:val="000000" w:themeColor="text1"/>
         </w:rPr>
         <w:t>de gestión</w:t>
       </w:r>
       <w:r>
         <w:rPr>
-          <w:color w:val="365F91"/>
+          <w:color w:val="000000" w:themeColor="text1"/>
         </w:rPr>
         <w:t xml:space="preserve"> </w:t>
       </w:r>
       <w:r>
         <w:rPr>
-          <w:color w:val="365F91"/>
+          <w:color w:val="000000" w:themeColor="text1"/>
         </w:rPr>
         <w:t>de</w:t>
       </w:r>
       <w:r>
         <w:rPr>
-          <w:color w:val="365F91"/>
+          <w:color w:val="000000" w:themeColor="text1"/>
         </w:rPr>
         <w:t xml:space="preserve"> estacio</w:t>
       </w:r>
       <w:r>
         <w:rPr>
-          <w:color w:val="365F91"/>
+          <w:color w:val="000000" w:themeColor="text1"/>
         </w:rPr>
         <w:t>namiento de los vehículos en los diferentes e</w:t>
       </w:r>
       <w:r>
         <w:rPr>
-          <w:color w:val="365F91"/>
+          <w:color w:val="000000" w:themeColor="text1"/>
         </w:rPr>
         <w:t>stablecimientos que necesiten tener mayor control,</w:t>
       </w:r>
       <w:r>
         <w:rPr>
-          <w:color w:val="365F91"/>
-        </w:rPr>
-        <w:t xml:space="preserve"> y que permita automatizar las tareas de ingreso y egreso de vehículos, como así también el control exacto del tiempo que los usuarios toman el servicio </w:t>
+          <w:color w:val="000000" w:themeColor="text1"/>
+        </w:rPr>
+        <w:t xml:space="preserve"> y que permita automatizar las tareas de ingreso y egreso de vehículos, como así también </w:t>
       </w:r>
       <w:r>
         <w:rPr>
-          <w:color w:val="365F91"/>
+          <w:color w:val="000000" w:themeColor="text1"/>
+        </w:rPr>
+        <w:t xml:space="preserve">el control exacto del tiempo de los </w:t>
+      </w:r>
+      <w:r>
+        <w:rPr>
+          <w:color w:val="000000" w:themeColor="text1"/>
+        </w:rPr>
+        <w:t>usuarios</w:t>
+      </w:r>
+      <w:r>
+        <w:rPr>
+          <w:color w:val="000000" w:themeColor="text1"/>
+        </w:rPr>
+        <w:t xml:space="preserve"> que</w:t>
+      </w:r>
+      <w:r>
+        <w:rPr>
+          <w:color w:val="000000" w:themeColor="text1"/>
+        </w:rPr>
+        <w:t xml:space="preserve"> toman el servicio </w:t>
+      </w:r>
+      <w:r>
+        <w:rPr>
+          <w:color w:val="000000" w:themeColor="text1"/>
         </w:rPr>
         <w:t xml:space="preserve"> de estacionamiento de los vehículos en el recinto</w:t>
       </w:r>
       <w:r>
         <w:rPr>
-          <w:color w:val="365F91"/>
+          <w:color w:val="000000" w:themeColor="text1"/>
         </w:rPr>
         <w:t>.</w:t>
       </w:r>
@@ -3317,43 +3341,6 @@
           <w:color w:val="365F91"/>
         </w:rPr>
       </w:pPr>
-      <w:r>
-        <w:rPr>
-          <w:color w:val="365F91"/>
-        </w:rPr>
-        <w:t xml:space="preserve">Lo cual este software, permitirá: registrar de manera certera e inmediata, cada uno de los usuarios que toman el servicio que brinda la “playa” o “Estacionamiento”, </w:t>
-      </w:r>
-      <w:r>
-        <w:rPr>
-          <w:color w:val="365F91"/>
-        </w:rPr>
-        <w:t>y generando un control de horas, minutos y segundos, para de esa manera poder cobrar de forma inequívoca, los servicios brindados.</w:t>
-      </w:r>
-    </w:p>
-    <w:p>
-      <w:pPr>
-        <w:pBdr>
-          <w:top w:val="nil"/>
-          <w:left w:val="nil"/>
-          <w:bottom w:val="nil"/>
-          <w:right w:val="nil"/>
-          <w:between w:val="nil"/>
-        </w:pBdr>
-        <w:tabs>
-          <w:tab w:val="left" w:pos="709"/>
-        </w:tabs>
-        <w:ind w:left="601"/>
-        <w:jc w:val="both"/>
-        <w:rPr>
-          <w:color w:val="365F91"/>
-        </w:rPr>
-      </w:pPr>
-      <w:r>
-        <w:rPr>
-          <w:color w:val="365F91"/>
-        </w:rPr>
-        <w:t xml:space="preserve"> </w:t>
-      </w:r>
     </w:p>
     <w:p>
       <w:pPr>
@@ -3439,49 +3426,140 @@
         <w:ind w:left="601" w:firstLine="106"/>
         <w:jc w:val="both"/>
         <w:rPr>
-          <w:color w:val="365F91"/>
+          <w:color w:val="000000" w:themeColor="text1"/>
           <w:highlight w:val="white"/>
         </w:rPr>
       </w:pPr>
       <w:r>
         <w:rPr>
-          <w:color w:val="365F91"/>
+          <w:color w:val="000000" w:themeColor="text1"/>
           <w:highlight w:val="white"/>
         </w:rPr>
         <w:t>Esta especificación de requisitos está dirigida al usuario del sistema</w:t>
       </w:r>
       <w:r>
         <w:rPr>
+          <w:color w:val="000000" w:themeColor="text1"/>
+          <w:highlight w:val="white"/>
+        </w:rPr>
+        <w:t xml:space="preserve"> web, en el cual </w:t>
+      </w:r>
+      <w:r>
+        <w:rPr>
+          <w:color w:val="000000" w:themeColor="text1"/>
+          <w:highlight w:val="white"/>
+        </w:rPr>
+        <w:t>está</w:t>
+      </w:r>
+      <w:r>
+        <w:rPr>
+          <w:color w:val="000000" w:themeColor="text1"/>
+          <w:highlight w:val="white"/>
+        </w:rPr>
+        <w:t xml:space="preserve"> pretendiendo automatizar el control de ingresos y egresos de vehículos en su establecimiento. Ya que este software tiene como propósito un alcance de usuarios globales, </w:t>
+      </w:r>
+      <w:r>
+        <w:rPr>
+          <w:color w:val="000000" w:themeColor="text1"/>
+          <w:highlight w:val="white"/>
+        </w:rPr>
+        <w:t xml:space="preserve">ya que por ello </w:t>
+      </w:r>
+      <w:r>
+        <w:rPr>
+          <w:color w:val="000000" w:themeColor="text1"/>
+          <w:highlight w:val="white"/>
+        </w:rPr>
+        <w:t>se pod</w:t>
+      </w:r>
+      <w:r>
+        <w:rPr>
+          <w:color w:val="000000" w:themeColor="text1"/>
+          <w:highlight w:val="white"/>
+        </w:rPr>
+        <w:t>rá acceder al el médiate la web</w:t>
+      </w:r>
+      <w:r>
+        <w:rPr>
+          <w:color w:val="000000" w:themeColor="text1"/>
+          <w:highlight w:val="white"/>
+        </w:rPr>
+        <w:t>.</w:t>
+      </w:r>
+    </w:p>
+    <w:p>
+      <w:pPr>
+        <w:pBdr>
+          <w:top w:val="nil"/>
+          <w:left w:val="nil"/>
+          <w:bottom w:val="nil"/>
+          <w:right w:val="nil"/>
+          <w:between w:val="nil"/>
+        </w:pBdr>
+        <w:tabs>
+          <w:tab w:val="left" w:pos="709"/>
+        </w:tabs>
+        <w:ind w:left="601"/>
+        <w:jc w:val="both"/>
+        <w:rPr>
+          <w:color w:val="000000" w:themeColor="text1"/>
+        </w:rPr>
+      </w:pPr>
+      <w:r>
+        <w:rPr>
+          <w:color w:val="000000" w:themeColor="text1"/>
+        </w:rPr>
+        <w:t>Dicho</w:t>
+      </w:r>
+      <w:r>
+        <w:rPr>
+          <w:color w:val="000000" w:themeColor="text1"/>
+        </w:rPr>
+        <w:t xml:space="preserve"> denominado </w:t>
+      </w:r>
+      <w:r>
+        <w:rPr>
+          <w:color w:val="000000" w:themeColor="text1"/>
+        </w:rPr>
+        <w:t>software</w:t>
+      </w:r>
+      <w:r>
+        <w:rPr>
+          <w:color w:val="000000" w:themeColor="text1"/>
+        </w:rPr>
+        <w:t xml:space="preserve"> </w:t>
+      </w:r>
+      <w:r>
+        <w:rPr>
+          <w:i/>
+          <w:color w:val="000000" w:themeColor="text1"/>
+        </w:rPr>
+        <w:t>“Parking Lot”</w:t>
+      </w:r>
+      <w:r>
+        <w:rPr>
+          <w:color w:val="000000" w:themeColor="text1"/>
+        </w:rPr>
+        <w:t>, permitirá: registrar de manera certera e inmediata, cada uno de los usuarios que toman el servicio que brinda la “playa” o “Estacionamiento”, y generando un control de horas, minutos y segundos, para de esa manera poder cobrar de forma inequívoca, los servicios brindados.</w:t>
+      </w:r>
+    </w:p>
+    <w:p>
+      <w:pPr>
+        <w:widowControl w:val="0"/>
+        <w:pBdr>
+          <w:top w:val="nil"/>
+          <w:left w:val="nil"/>
+          <w:bottom w:val="nil"/>
+          <w:right w:val="nil"/>
+          <w:between w:val="nil"/>
+        </w:pBdr>
+        <w:ind w:left="601" w:firstLine="106"/>
+        <w:jc w:val="both"/>
+        <w:rPr>
           <w:color w:val="365F91"/>
           <w:highlight w:val="white"/>
         </w:rPr>
-        <w:t xml:space="preserve"> web, en el cual </w:t>
-      </w:r>
-      <w:proofErr w:type="spellStart"/>
-      <w:r>
-        <w:rPr>
-          <w:color w:val="365F91"/>
-          <w:highlight w:val="white"/>
-        </w:rPr>
-        <w:t>esta</w:t>
-      </w:r>
-      <w:proofErr w:type="spellEnd"/>
-      <w:r>
-        <w:rPr>
-          <w:color w:val="365F91"/>
-          <w:highlight w:val="white"/>
-        </w:rPr>
-        <w:t xml:space="preserve"> pretendiendo automatizar el control de ingresos y egresos de vehículos en su establecimiento. Ya que este software tiene como propósito un alcance de usuarios globales, se podrá acceder al el médiate la </w:t>
-      </w:r>
-      <w:proofErr w:type="gramStart"/>
-      <w:r>
-        <w:rPr>
-          <w:color w:val="365F91"/>
-          <w:highlight w:val="white"/>
-        </w:rPr>
-        <w:t>web .</w:t>
-      </w:r>
-      <w:proofErr w:type="gramEnd"/>
+      </w:pPr>
     </w:p>
     <w:p>
       <w:pPr>
@@ -4132,8 +4210,6 @@
                 <w:color w:val="000000"/>
               </w:rPr>
             </w:pPr>
-            <w:bookmarkStart w:id="8" w:name="_GoBack"/>
-            <w:bookmarkEnd w:id="8"/>
           </w:p>
         </w:tc>
       </w:tr>
@@ -5053,7 +5129,6 @@
                 <w:b/>
                 <w:color w:val="000000"/>
               </w:rPr>
-              <w:lastRenderedPageBreak/>
               <w:t>Nombre</w:t>
             </w:r>
           </w:p>
@@ -7410,8 +7485,8 @@
           <w:color w:val="FF0000"/>
         </w:rPr>
       </w:pPr>
-      <w:bookmarkStart w:id="9" w:name="_4d34og8" w:colFirst="0" w:colLast="0"/>
-      <w:bookmarkEnd w:id="9"/>
+      <w:bookmarkStart w:id="8" w:name="_4d34og8" w:colFirst="0" w:colLast="0"/>
+      <w:bookmarkEnd w:id="8"/>
     </w:p>
     <w:p>
       <w:pPr>
@@ -7697,15 +7772,16 @@
               </w:tabs>
               <w:jc w:val="center"/>
               <w:rPr>
-                <w:color w:val="365F91"/>
-              </w:rPr>
-            </w:pPr>
-            <w:r>
-              <w:rPr>
                 <w:b/>
                 <w:color w:val="365F91"/>
               </w:rPr>
-              <w:t>SIS-I</w:t>
+            </w:pPr>
+            <w:r>
+              <w:rPr>
+                <w:b/>
+                <w:color w:val="365F91"/>
+              </w:rPr>
+              <w:t>PL</w:t>
             </w:r>
           </w:p>
         </w:tc>
@@ -7746,7 +7822,7 @@
               <w:rPr>
                 <w:color w:val="365F91"/>
               </w:rPr>
-              <w:t>Sistema de Información Web para la Gestión de Procesos Administrativos y Académicos</w:t>
+              <w:t>Parking Lot</w:t>
             </w:r>
           </w:p>
         </w:tc>
@@ -7793,7 +7869,7 @@
                 <w:b/>
                 <w:color w:val="365F91"/>
               </w:rPr>
-              <w:t>ERS</w:t>
+              <w:t>SIS-I</w:t>
             </w:r>
           </w:p>
         </w:tc>
@@ -7825,7 +7901,6 @@
               <w:tabs>
                 <w:tab w:val="left" w:pos="709"/>
               </w:tabs>
-              <w:spacing w:before="28" w:after="28"/>
               <w:jc w:val="both"/>
               <w:rPr>
                 <w:color w:val="365F91"/>
@@ -7835,7 +7910,7 @@
               <w:rPr>
                 <w:color w:val="365F91"/>
               </w:rPr>
-              <w:t>Especificación de Requisitos Software</w:t>
+              <w:t>Sistema de Información Web para la Gestión de Procesos Administrativos y Académicos</w:t>
             </w:r>
           </w:p>
         </w:tc>
@@ -7882,7 +7957,7 @@
                 <w:b/>
                 <w:color w:val="365F91"/>
               </w:rPr>
-              <w:t>RF</w:t>
+              <w:t>ERS</w:t>
             </w:r>
           </w:p>
         </w:tc>
@@ -7914,6 +7989,7 @@
               <w:tabs>
                 <w:tab w:val="left" w:pos="709"/>
               </w:tabs>
+              <w:spacing w:before="28" w:after="28"/>
               <w:jc w:val="both"/>
               <w:rPr>
                 <w:color w:val="365F91"/>
@@ -7923,7 +7999,7 @@
               <w:rPr>
                 <w:color w:val="365F91"/>
               </w:rPr>
-              <w:t>Requerimiento Funcional</w:t>
+              <w:t>Especificación de Requisitos Software</w:t>
             </w:r>
           </w:p>
         </w:tc>
@@ -7970,7 +8046,7 @@
                 <w:b/>
                 <w:color w:val="365F91"/>
               </w:rPr>
-              <w:t>RNF</w:t>
+              <w:t>RF</w:t>
             </w:r>
           </w:p>
         </w:tc>
@@ -8011,7 +8087,7 @@
               <w:rPr>
                 <w:color w:val="365F91"/>
               </w:rPr>
-              <w:t>Requerimiento No Funcional</w:t>
+              <w:t>Requerimiento Funcional</w:t>
             </w:r>
           </w:p>
         </w:tc>
@@ -8058,7 +8134,7 @@
                 <w:b/>
                 <w:color w:val="365F91"/>
               </w:rPr>
-              <w:t>FTP</w:t>
+              <w:t>RNF</w:t>
             </w:r>
           </w:p>
         </w:tc>
@@ -8099,7 +8175,7 @@
               <w:rPr>
                 <w:color w:val="365F91"/>
               </w:rPr>
-              <w:t>Protocolo de Transferencia de Archivos</w:t>
+              <w:t>Requerimiento No Funcional</w:t>
             </w:r>
           </w:p>
         </w:tc>
@@ -8146,7 +8222,7 @@
                 <w:b/>
                 <w:color w:val="365F91"/>
               </w:rPr>
-              <w:t>Moodle</w:t>
+              <w:t>FTP</w:t>
             </w:r>
           </w:p>
         </w:tc>
@@ -8187,6 +8263,94 @@
               <w:rPr>
                 <w:color w:val="365F91"/>
               </w:rPr>
+              <w:t>Protocolo de Transferencia de Archivos</w:t>
+            </w:r>
+          </w:p>
+        </w:tc>
+      </w:tr>
+      <w:tr>
+        <w:trPr>
+          <w:jc w:val="center"/>
+        </w:trPr>
+        <w:tc>
+          <w:tcPr>
+            <w:tcW w:w="823" w:type="dxa"/>
+            <w:tcBorders>
+              <w:top w:val="single" w:sz="4" w:space="0" w:color="00000A"/>
+              <w:left w:val="single" w:sz="4" w:space="0" w:color="00000A"/>
+              <w:bottom w:val="single" w:sz="4" w:space="0" w:color="00000A"/>
+              <w:right w:val="single" w:sz="4" w:space="0" w:color="00000A"/>
+            </w:tcBorders>
+            <w:tcMar>
+              <w:top w:w="30" w:type="dxa"/>
+              <w:left w:w="30" w:type="dxa"/>
+              <w:bottom w:w="30" w:type="dxa"/>
+              <w:right w:w="30" w:type="dxa"/>
+            </w:tcMar>
+          </w:tcPr>
+          <w:p>
+            <w:pPr>
+              <w:pBdr>
+                <w:top w:val="nil"/>
+                <w:left w:val="nil"/>
+                <w:bottom w:val="nil"/>
+                <w:right w:val="nil"/>
+                <w:between w:val="nil"/>
+              </w:pBdr>
+              <w:tabs>
+                <w:tab w:val="left" w:pos="709"/>
+              </w:tabs>
+              <w:jc w:val="center"/>
+              <w:rPr>
+                <w:color w:val="365F91"/>
+              </w:rPr>
+            </w:pPr>
+            <w:r>
+              <w:rPr>
+                <w:b/>
+                <w:color w:val="365F91"/>
+              </w:rPr>
+              <w:t>Moodle</w:t>
+            </w:r>
+          </w:p>
+        </w:tc>
+        <w:tc>
+          <w:tcPr>
+            <w:tcW w:w="5550" w:type="dxa"/>
+            <w:tcBorders>
+              <w:top w:val="single" w:sz="4" w:space="0" w:color="00000A"/>
+              <w:left w:val="single" w:sz="4" w:space="0" w:color="00000A"/>
+              <w:bottom w:val="single" w:sz="4" w:space="0" w:color="00000A"/>
+              <w:right w:val="single" w:sz="4" w:space="0" w:color="00000A"/>
+            </w:tcBorders>
+            <w:tcMar>
+              <w:top w:w="30" w:type="dxa"/>
+              <w:left w:w="30" w:type="dxa"/>
+              <w:bottom w:w="30" w:type="dxa"/>
+              <w:right w:w="30" w:type="dxa"/>
+            </w:tcMar>
+          </w:tcPr>
+          <w:p>
+            <w:pPr>
+              <w:pBdr>
+                <w:top w:val="nil"/>
+                <w:left w:val="nil"/>
+                <w:bottom w:val="nil"/>
+                <w:right w:val="nil"/>
+                <w:between w:val="nil"/>
+              </w:pBdr>
+              <w:tabs>
+                <w:tab w:val="left" w:pos="709"/>
+              </w:tabs>
+              <w:jc w:val="both"/>
+              <w:rPr>
+                <w:color w:val="365F91"/>
+              </w:rPr>
+            </w:pPr>
+            <w:r>
+              <w:rPr>
+                <w:color w:val="365F91"/>
+              </w:rPr>
               <w:t xml:space="preserve">Aula Virtual </w:t>
             </w:r>
           </w:p>
@@ -8209,8 +8373,8 @@
           <w:color w:val="FF0000"/>
         </w:rPr>
       </w:pPr>
-      <w:bookmarkStart w:id="10" w:name="_2s8eyo1" w:colFirst="0" w:colLast="0"/>
-      <w:bookmarkEnd w:id="10"/>
+      <w:bookmarkStart w:id="9" w:name="_2s8eyo1" w:colFirst="0" w:colLast="0"/>
+      <w:bookmarkEnd w:id="9"/>
     </w:p>
     <w:p>
       <w:pPr>
@@ -8242,7 +8406,6 @@
           <w:sz w:val="28"/>
           <w:szCs w:val="28"/>
         </w:rPr>
-        <w:lastRenderedPageBreak/>
         <w:t>Referencias</w:t>
       </w:r>
     </w:p>
@@ -8485,8 +8648,8 @@
           <w:color w:val="FF0000"/>
         </w:rPr>
       </w:pPr>
-      <w:bookmarkStart w:id="11" w:name="_17dp8vu" w:colFirst="0" w:colLast="0"/>
-      <w:bookmarkEnd w:id="11"/>
+      <w:bookmarkStart w:id="10" w:name="_17dp8vu" w:colFirst="0" w:colLast="0"/>
+      <w:bookmarkEnd w:id="10"/>
     </w:p>
     <w:p>
       <w:pPr>
@@ -8535,8 +8698,8 @@
           <w:color w:val="000000"/>
         </w:rPr>
       </w:pPr>
-      <w:bookmarkStart w:id="12" w:name="_3rdcrjn" w:colFirst="0" w:colLast="0"/>
-      <w:bookmarkEnd w:id="12"/>
+      <w:bookmarkStart w:id="11" w:name="_3rdcrjn" w:colFirst="0" w:colLast="0"/>
+      <w:bookmarkEnd w:id="11"/>
     </w:p>
     <w:p>
       <w:pPr>
@@ -8546,8 +8709,8 @@
           <w:color w:val="365F91"/>
         </w:rPr>
       </w:pPr>
-      <w:bookmarkStart w:id="13" w:name="_26in1rg" w:colFirst="0" w:colLast="0"/>
-      <w:bookmarkEnd w:id="13"/>
+      <w:bookmarkStart w:id="12" w:name="_26in1rg" w:colFirst="0" w:colLast="0"/>
+      <w:bookmarkEnd w:id="12"/>
       <w:r>
         <w:rPr>
           <w:color w:val="365F91"/>
@@ -8601,8 +8764,8 @@
           <w:color w:val="000000"/>
         </w:rPr>
       </w:pPr>
-      <w:bookmarkStart w:id="14" w:name="_lnxbz9" w:colFirst="0" w:colLast="0"/>
-      <w:bookmarkEnd w:id="14"/>
+      <w:bookmarkStart w:id="13" w:name="_lnxbz9" w:colFirst="0" w:colLast="0"/>
+      <w:bookmarkEnd w:id="13"/>
     </w:p>
     <w:p>
       <w:pPr>
@@ -8666,8 +8829,8 @@
           <w:color w:val="FF0000"/>
         </w:rPr>
       </w:pPr>
-      <w:bookmarkStart w:id="15" w:name="_35nkun2" w:colFirst="0" w:colLast="0"/>
-      <w:bookmarkEnd w:id="15"/>
+      <w:bookmarkStart w:id="14" w:name="_35nkun2" w:colFirst="0" w:colLast="0"/>
+      <w:bookmarkEnd w:id="14"/>
     </w:p>
     <w:p>
       <w:pPr>
@@ -9323,8 +9486,8 @@
           <w:color w:val="FF0000"/>
         </w:rPr>
       </w:pPr>
-      <w:bookmarkStart w:id="16" w:name="_1ksv4uv" w:colFirst="0" w:colLast="0"/>
-      <w:bookmarkEnd w:id="16"/>
+      <w:bookmarkStart w:id="15" w:name="_1ksv4uv" w:colFirst="0" w:colLast="0"/>
+      <w:bookmarkEnd w:id="15"/>
       <w:r>
         <w:rPr>
           <w:i/>
@@ -9485,8 +9648,8 @@
           <w:color w:val="FF0000"/>
         </w:rPr>
       </w:pPr>
-      <w:bookmarkStart w:id="17" w:name="_44sinio" w:colFirst="0" w:colLast="0"/>
-      <w:bookmarkEnd w:id="17"/>
+      <w:bookmarkStart w:id="16" w:name="_44sinio" w:colFirst="0" w:colLast="0"/>
+      <w:bookmarkEnd w:id="16"/>
     </w:p>
     <w:p>
       <w:pPr>
@@ -10097,7 +10260,10 @@
       </w:pPr>
     </w:p>
     <w:p/>
-    <w:p/>
+    <w:p>
+      <w:bookmarkStart w:id="17" w:name="_GoBack"/>
+      <w:bookmarkEnd w:id="17"/>
+    </w:p>
     <w:p>
       <w:pPr>
         <w:pBdr>
@@ -10244,9 +10410,9 @@
             </wp:anchor>
           </w:drawing>
         </mc:Choice>
-        <mc:Fallback xmlns:w16se="http://schemas.microsoft.com/office/word/2015/wordml/symex" xmlns:w16sdtdh="http://schemas.microsoft.com/office/word/2020/wordml/sdtdatahash" xmlns:w16="http://schemas.microsoft.com/office/word/2018/wordml" xmlns:w16cid="http://schemas.microsoft.com/office/word/2016/wordml/cid" xmlns:w16cex="http://schemas.microsoft.com/office/word/2018/wordml/cex" xmlns:oel="http://schemas.microsoft.com/office/2019/extlst" xmlns:am3d="http://schemas.microsoft.com/office/drawing/2017/model3d" xmlns:aink="http://schemas.microsoft.com/office/drawing/2016/ink" xmlns:cx8="http://schemas.microsoft.com/office/drawing/2016/5/14/chartex" xmlns:cx7="http://schemas.microsoft.com/office/drawing/2016/5/13/chartex" xmlns:cx6="http://schemas.microsoft.com/office/drawing/2016/5/12/chartex" xmlns:cx5="http://schemas.microsoft.com/office/drawing/2016/5/11/chartex" xmlns:cx4="http://schemas.microsoft.com/office/drawing/2016/5/10/chartex" xmlns:cx3="http://schemas.microsoft.com/office/drawing/2016/5/9/chartex" xmlns:cx2="http://schemas.microsoft.com/office/drawing/2015/10/21/chartex" xmlns:cx1="http://schemas.microsoft.com/office/drawing/2015/9/8/chartex" xmlns:cx="http://schemas.microsoft.com/office/drawing/2014/chartex">
+        <mc:Fallback>
           <w:pict>
-            <v:rect w14:anchorId="52FA70D1" id="Rectángulo 1" o:spid="_x0000_s1026" style="position:absolute;margin-left:471pt;margin-top:736pt;width:31.2pt;height:22.9pt;z-index:251658240;visibility:visible;mso-wrap-style:square;mso-wrap-distance-left:9pt;mso-wrap-distance-top:0;mso-wrap-distance-right:9pt;mso-wrap-distance-bottom:0;mso-position-horizontal:absolute;mso-position-horizontal-relative:text;mso-position-vertical:absolute;mso-position-vertical-relative:text;v-text-anchor:middle" o:gfxdata="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" stroked="f">
+            <v:rect w14:anchorId="52FA70D1" id="Rectángulo 1" o:spid="_x0000_s1026" style="position:absolute;margin-left:471pt;margin-top:736pt;width:31.2pt;height:22.9pt;z-index:251658240;visibility:visible;mso-wrap-style:square;mso-wrap-distance-left:9pt;mso-wrap-distance-top:0;mso-wrap-distance-right:9pt;mso-wrap-distance-bottom:0;mso-position-horizontal:absolute;mso-position-horizontal-relative:text;mso-position-vertical:absolute;mso-position-vertical-relative:text;v-text-anchor:middle" o:gfxdata="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" stroked="f">
               <v:textbox inset="0,1.2694mm,0,1.2694mm">
                 <w:txbxContent>
                   <w:p>
@@ -10254,21 +10420,12 @@
                       <w:jc w:val="center"/>
                       <w:textDirection w:val="btLr"/>
                     </w:pPr>
-                    <w:proofErr w:type="gramStart"/>
                     <w:r>
                       <w:rPr>
                         <w:color w:val="0F243E"/>
                         <w:sz w:val="26"/>
                       </w:rPr>
-                      <w:t>PAGE  \</w:t>
-                    </w:r>
-                    <w:proofErr w:type="gramEnd"/>
-                    <w:r>
-                      <w:rPr>
-                        <w:color w:val="0F243E"/>
-                        <w:sz w:val="26"/>
-                      </w:rPr>
-                      <w:t xml:space="preserve">* </w:t>
+                      <w:t xml:space="preserve">PAGE  \* </w:t>
                     </w:r>
                     <w:proofErr w:type="spellStart"/>
                     <w:r>

</xml_diff>

<commit_message>
Agregado de "Perspectivas Del Producto" en Documentacion IEEE-830
</commit_message>
<xml_diff>
--- a/Documentacion/Especificación de Requisito - ieee-830.docx
+++ b/Documentacion/Especificación de Requisito - ieee-830.docx
@@ -8703,23 +8703,6 @@
     </w:p>
     <w:p>
       <w:pPr>
-        <w:ind w:left="601" w:firstLine="106"/>
-        <w:jc w:val="both"/>
-        <w:rPr>
-          <w:color w:val="365F91"/>
-        </w:rPr>
-      </w:pPr>
-      <w:bookmarkStart w:id="12" w:name="_26in1rg" w:colFirst="0" w:colLast="0"/>
-      <w:bookmarkEnd w:id="12"/>
-      <w:r>
-        <w:rPr>
-          <w:color w:val="365F91"/>
-        </w:rPr>
-        <w:t>Breve resumen de las secciones del documento.</w:t>
-      </w:r>
-    </w:p>
-    <w:p>
-      <w:pPr>
         <w:widowControl w:val="0"/>
         <w:numPr>
           <w:ilvl w:val="0"/>
@@ -8740,6 +8723,8 @@
           <w:szCs w:val="32"/>
         </w:rPr>
       </w:pPr>
+      <w:bookmarkStart w:id="12" w:name="_26in1rg" w:colFirst="0" w:colLast="0"/>
+      <w:bookmarkEnd w:id="12"/>
       <w:r>
         <w:rPr>
           <w:b/>
@@ -8804,14 +8789,214 @@
         <w:ind w:left="600" w:firstLine="107"/>
         <w:jc w:val="both"/>
         <w:rPr>
-          <w:color w:val="365F91"/>
+          <w:color w:val="000000" w:themeColor="text1"/>
         </w:rPr>
       </w:pPr>
       <w:r>
         <w:rPr>
-          <w:color w:val="365F91"/>
-        </w:rPr>
-        <w:t>El sistema ……….   será un producto diseñado para trabajar en entornos WEB, lo que permitirá su utilización de forma rápida y eficaz, además ……</w:t>
+          <w:color w:val="000000" w:themeColor="text1"/>
+        </w:rPr>
+        <w:t>El sistema</w:t>
+      </w:r>
+      <w:r>
+        <w:rPr>
+          <w:color w:val="000000" w:themeColor="text1"/>
+        </w:rPr>
+        <w:t xml:space="preserve"> “Parking Lot”</w:t>
+      </w:r>
+      <w:r>
+        <w:rPr>
+          <w:color w:val="000000" w:themeColor="text1"/>
+        </w:rPr>
+        <w:t xml:space="preserve"> será un producto diseñado para trabajar en entornos WEB, lo que permitirá su utilización de forma rápida y eficaz, además </w:t>
+      </w:r>
+      <w:r>
+        <w:rPr>
+          <w:color w:val="000000" w:themeColor="text1"/>
+        </w:rPr>
+        <w:t>permitirá gestionar de manera rápida, sencilla e intuitiva la gestión general de estacionamiento de vehículos en la empresa que requiera el control y automatización de dicha tarea</w:t>
+      </w:r>
+    </w:p>
+    <w:p>
+      <w:pPr>
+        <w:ind w:left="600" w:firstLine="107"/>
+        <w:jc w:val="both"/>
+        <w:rPr>
+          <w:color w:val="000000" w:themeColor="text1"/>
+        </w:rPr>
+      </w:pPr>
+      <w:bookmarkStart w:id="14" w:name="_GoBack"/>
+      <w:bookmarkEnd w:id="14"/>
+    </w:p>
+    <w:p>
+      <w:pPr>
+        <w:ind w:left="600" w:firstLine="107"/>
+        <w:jc w:val="both"/>
+        <w:rPr>
+          <w:color w:val="000000" w:themeColor="text1"/>
+          <w:sz w:val="28"/>
+          <w:szCs w:val="28"/>
+          <w:u w:val="single"/>
+        </w:rPr>
+      </w:pPr>
+      <w:r>
+        <w:rPr>
+          <w:color w:val="000000" w:themeColor="text1"/>
+          <w:sz w:val="28"/>
+          <w:szCs w:val="28"/>
+          <w:u w:val="single"/>
+        </w:rPr>
+        <w:t xml:space="preserve">Funciones del </w:t>
+      </w:r>
+      <w:r>
+        <w:rPr>
+          <w:color w:val="000000" w:themeColor="text1"/>
+          <w:sz w:val="28"/>
+          <w:szCs w:val="28"/>
+          <w:u w:val="single"/>
+        </w:rPr>
+        <w:t xml:space="preserve"> </w:t>
+      </w:r>
+      <w:r>
+        <w:rPr>
+          <w:color w:val="000000" w:themeColor="text1"/>
+          <w:sz w:val="28"/>
+          <w:szCs w:val="28"/>
+          <w:u w:val="single"/>
+        </w:rPr>
+        <w:t>Producto:</w:t>
+      </w:r>
+    </w:p>
+    <w:p>
+      <w:pPr>
+        <w:ind w:left="600" w:firstLine="107"/>
+        <w:jc w:val="both"/>
+        <w:rPr>
+          <w:color w:val="000000" w:themeColor="text1"/>
+          <w:sz w:val="28"/>
+          <w:szCs w:val="28"/>
+          <w:u w:val="single"/>
+        </w:rPr>
+      </w:pPr>
+    </w:p>
+    <w:p>
+      <w:pPr>
+        <w:ind w:left="600" w:firstLine="107"/>
+        <w:jc w:val="both"/>
+        <w:rPr>
+          <w:color w:val="000000" w:themeColor="text1"/>
+        </w:rPr>
+      </w:pPr>
+      <w:r>
+        <w:rPr>
+          <w:color w:val="000000" w:themeColor="text1"/>
+        </w:rPr>
+        <w:t>El sistema facilitará la gestión de:</w:t>
+      </w:r>
+    </w:p>
+    <w:p>
+      <w:pPr>
+        <w:ind w:left="600" w:firstLine="107"/>
+        <w:jc w:val="both"/>
+        <w:rPr>
+          <w:color w:val="000000" w:themeColor="text1"/>
+        </w:rPr>
+      </w:pPr>
+    </w:p>
+    <w:p>
+      <w:pPr>
+        <w:ind w:left="600" w:firstLine="107"/>
+        <w:jc w:val="both"/>
+        <w:rPr>
+          <w:color w:val="000000" w:themeColor="text1"/>
+        </w:rPr>
+      </w:pPr>
+      <w:r>
+        <w:rPr>
+          <w:color w:val="000000" w:themeColor="text1"/>
+        </w:rPr>
+        <w:t>• Registro de clientes.</w:t>
+      </w:r>
+    </w:p>
+    <w:p>
+      <w:pPr>
+        <w:ind w:left="600" w:firstLine="107"/>
+        <w:jc w:val="both"/>
+        <w:rPr>
+          <w:color w:val="000000" w:themeColor="text1"/>
+        </w:rPr>
+      </w:pPr>
+      <w:r>
+        <w:rPr>
+          <w:color w:val="000000" w:themeColor="text1"/>
+        </w:rPr>
+        <w:t>• Registro de</w:t>
+      </w:r>
+      <w:r>
+        <w:rPr>
+          <w:color w:val="000000" w:themeColor="text1"/>
+        </w:rPr>
+        <w:t xml:space="preserve"> Patentes de Vehículos de Forma manual y reconocimiento por Cámara</w:t>
+      </w:r>
+      <w:r>
+        <w:rPr>
+          <w:color w:val="000000" w:themeColor="text1"/>
+        </w:rPr>
+        <w:t>.</w:t>
+      </w:r>
+    </w:p>
+    <w:p>
+      <w:pPr>
+        <w:ind w:left="600" w:firstLine="107"/>
+        <w:jc w:val="both"/>
+        <w:rPr>
+          <w:color w:val="000000" w:themeColor="text1"/>
+        </w:rPr>
+      </w:pPr>
+      <w:r>
+        <w:rPr>
+          <w:color w:val="000000" w:themeColor="text1"/>
+        </w:rPr>
+        <w:t xml:space="preserve">• Proceso de </w:t>
+      </w:r>
+      <w:r>
+        <w:rPr>
+          <w:color w:val="000000" w:themeColor="text1"/>
+        </w:rPr>
+        <w:t>Control de Tiempo En Horas, Minutos y Segundos</w:t>
+      </w:r>
+      <w:r>
+        <w:rPr>
+          <w:color w:val="000000" w:themeColor="text1"/>
+        </w:rPr>
+        <w:t>.</w:t>
+      </w:r>
+    </w:p>
+    <w:p>
+      <w:pPr>
+        <w:ind w:left="600" w:firstLine="107"/>
+        <w:jc w:val="both"/>
+        <w:rPr>
+          <w:color w:val="000000" w:themeColor="text1"/>
+        </w:rPr>
+      </w:pPr>
+      <w:r>
+        <w:rPr>
+          <w:color w:val="000000" w:themeColor="text1"/>
+        </w:rPr>
+        <w:t xml:space="preserve">• Proceso de </w:t>
+      </w:r>
+      <w:r>
+        <w:rPr>
+          <w:color w:val="000000" w:themeColor="text1"/>
+        </w:rPr>
+        <w:t>Cobros correspondiente al servicio</w:t>
+      </w:r>
+      <w:r>
+        <w:rPr>
+          <w:color w:val="000000" w:themeColor="text1"/>
+        </w:rPr>
+        <w:t>.</w:t>
       </w:r>
     </w:p>
     <w:p>
@@ -8829,8 +9014,8 @@
           <w:color w:val="FF0000"/>
         </w:rPr>
       </w:pPr>
-      <w:bookmarkStart w:id="14" w:name="_35nkun2" w:colFirst="0" w:colLast="0"/>
-      <w:bookmarkEnd w:id="14"/>
+      <w:bookmarkStart w:id="15" w:name="_35nkun2" w:colFirst="0" w:colLast="0"/>
+      <w:bookmarkEnd w:id="15"/>
     </w:p>
     <w:p>
       <w:pPr>
@@ -9486,8 +9671,8 @@
           <w:color w:val="FF0000"/>
         </w:rPr>
       </w:pPr>
-      <w:bookmarkStart w:id="15" w:name="_1ksv4uv" w:colFirst="0" w:colLast="0"/>
-      <w:bookmarkEnd w:id="15"/>
+      <w:bookmarkStart w:id="16" w:name="_1ksv4uv" w:colFirst="0" w:colLast="0"/>
+      <w:bookmarkEnd w:id="16"/>
       <w:r>
         <w:rPr>
           <w:i/>
@@ -9648,8 +9833,8 @@
           <w:color w:val="FF0000"/>
         </w:rPr>
       </w:pPr>
-      <w:bookmarkStart w:id="16" w:name="_44sinio" w:colFirst="0" w:colLast="0"/>
-      <w:bookmarkEnd w:id="16"/>
+      <w:bookmarkStart w:id="17" w:name="_44sinio" w:colFirst="0" w:colLast="0"/>
+      <w:bookmarkEnd w:id="17"/>
     </w:p>
     <w:p>
       <w:pPr>
@@ -10260,10 +10445,7 @@
       </w:pPr>
     </w:p>
     <w:p/>
-    <w:p>
-      <w:bookmarkStart w:id="17" w:name="_GoBack"/>
-      <w:bookmarkEnd w:id="17"/>
-    </w:p>
+    <w:p/>
     <w:p>
       <w:pPr>
         <w:pBdr>

</xml_diff>

<commit_message>
Restricciones y Caracteristicas del usuario
</commit_message>
<xml_diff>
--- a/Documentacion/Especificación de Requisito - ieee-830.docx
+++ b/Documentacion/Especificación de Requisito - ieee-830.docx
@@ -1577,6 +1577,8 @@
           <w:color w:val="000000"/>
         </w:rPr>
       </w:pPr>
+      <w:bookmarkStart w:id="2" w:name="_GoBack"/>
+      <w:bookmarkEnd w:id="2"/>
     </w:p>
     <w:p>
       <w:pPr>
@@ -1673,8 +1675,8 @@
           <w:szCs w:val="32"/>
         </w:rPr>
       </w:pPr>
-      <w:bookmarkStart w:id="2" w:name="_1fob9te" w:colFirst="0" w:colLast="0"/>
-      <w:bookmarkEnd w:id="2"/>
+      <w:bookmarkStart w:id="3" w:name="_1fob9te" w:colFirst="0" w:colLast="0"/>
+      <w:bookmarkEnd w:id="3"/>
       <w:r>
         <w:rPr>
           <w:b/>
@@ -3029,8 +3031,8 @@
         <w:widowControl w:val="0"/>
         <w:spacing w:before="40" w:after="40"/>
       </w:pPr>
-      <w:bookmarkStart w:id="3" w:name="_3znysh7" w:colFirst="0" w:colLast="0"/>
-      <w:bookmarkEnd w:id="3"/>
+      <w:bookmarkStart w:id="4" w:name="_3znysh7" w:colFirst="0" w:colLast="0"/>
+      <w:bookmarkEnd w:id="4"/>
     </w:p>
     <w:p>
       <w:pPr>
@@ -3108,18 +3110,23 @@
           <w:color w:val="365F91"/>
         </w:rPr>
         <w:tab/>
+      </w:r>
+      <w:r>
+        <w:rPr>
+          <w:color w:val="000000" w:themeColor="text1"/>
+        </w:rPr>
         <w:t xml:space="preserve">Este documento es una Especificación de Requisitos Software (ERS) para el Sistema de información para la gestión de procesos y control de inventarios. Esta especificación se ha estructurado basándose en las directrices dadas por el estándar IEEE </w:t>
       </w:r>
       <w:r>
         <w:rPr>
-          <w:color w:val="365F91"/>
+          <w:color w:val="000000" w:themeColor="text1"/>
           <w:shd w:val="clear" w:color="auto" w:fill="F5F5F5"/>
         </w:rPr>
         <w:t xml:space="preserve">Práctica Recomendada para Especificaciones de Requisitos Software </w:t>
       </w:r>
       <w:r>
         <w:rPr>
-          <w:color w:val="365F91"/>
+          <w:color w:val="000000" w:themeColor="text1"/>
         </w:rPr>
         <w:t>ANSI/IEEE 830, 1998.</w:t>
       </w:r>
@@ -3143,8 +3150,8 @@
           <w:color w:val="000000"/>
         </w:rPr>
       </w:pPr>
-      <w:bookmarkStart w:id="4" w:name="_2et92p0" w:colFirst="0" w:colLast="0"/>
-      <w:bookmarkEnd w:id="4"/>
+      <w:bookmarkStart w:id="5" w:name="_2et92p0" w:colFirst="0" w:colLast="0"/>
+      <w:bookmarkEnd w:id="5"/>
     </w:p>
     <w:p>
       <w:pPr>
@@ -3360,8 +3367,8 @@
           <w:color w:val="000000"/>
         </w:rPr>
       </w:pPr>
-      <w:bookmarkStart w:id="5" w:name="_tyjcwt" w:colFirst="0" w:colLast="0"/>
-      <w:bookmarkEnd w:id="5"/>
+      <w:bookmarkStart w:id="6" w:name="_tyjcwt" w:colFirst="0" w:colLast="0"/>
+      <w:bookmarkEnd w:id="6"/>
     </w:p>
     <w:p>
       <w:pPr>
@@ -3410,8 +3417,8 @@
           <w:color w:val="000000"/>
         </w:rPr>
       </w:pPr>
-      <w:bookmarkStart w:id="6" w:name="3dy6vkm" w:colFirst="0" w:colLast="0"/>
-      <w:bookmarkEnd w:id="6"/>
+      <w:bookmarkStart w:id="7" w:name="3dy6vkm" w:colFirst="0" w:colLast="0"/>
+      <w:bookmarkEnd w:id="7"/>
     </w:p>
     <w:p>
       <w:pPr>
@@ -3577,8 +3584,8 @@
           <w:color w:val="FF0000"/>
         </w:rPr>
       </w:pPr>
-      <w:bookmarkStart w:id="7" w:name="_1t3h5sf" w:colFirst="0" w:colLast="0"/>
-      <w:bookmarkEnd w:id="7"/>
+      <w:bookmarkStart w:id="8" w:name="_1t3h5sf" w:colFirst="0" w:colLast="0"/>
+      <w:bookmarkEnd w:id="8"/>
     </w:p>
     <w:p>
       <w:pPr>
@@ -7485,8 +7492,8 @@
           <w:color w:val="FF0000"/>
         </w:rPr>
       </w:pPr>
-      <w:bookmarkStart w:id="8" w:name="_4d34og8" w:colFirst="0" w:colLast="0"/>
-      <w:bookmarkEnd w:id="8"/>
+      <w:bookmarkStart w:id="9" w:name="_4d34og8" w:colFirst="0" w:colLast="0"/>
+      <w:bookmarkEnd w:id="9"/>
     </w:p>
     <w:p>
       <w:pPr>
@@ -7726,12 +7733,12 @@
               </w:tabs>
               <w:jc w:val="both"/>
               <w:rPr>
-                <w:color w:val="365F91"/>
-              </w:rPr>
-            </w:pPr>
-            <w:r>
-              <w:rPr>
-                <w:color w:val="365F91"/>
+                <w:color w:val="000000" w:themeColor="text1"/>
+              </w:rPr>
+            </w:pPr>
+            <w:r>
+              <w:rPr>
+                <w:color w:val="000000" w:themeColor="text1"/>
               </w:rPr>
               <w:t>Persona que usará el sistema para gestionar procesos</w:t>
             </w:r>
@@ -7815,12 +7822,12 @@
               </w:tabs>
               <w:jc w:val="both"/>
               <w:rPr>
-                <w:color w:val="365F91"/>
-              </w:rPr>
-            </w:pPr>
-            <w:r>
-              <w:rPr>
-                <w:color w:val="365F91"/>
+                <w:color w:val="000000" w:themeColor="text1"/>
+              </w:rPr>
+            </w:pPr>
+            <w:r>
+              <w:rPr>
+                <w:color w:val="000000" w:themeColor="text1"/>
               </w:rPr>
               <w:t>Parking Lot</w:t>
             </w:r>
@@ -7903,12 +7910,12 @@
               </w:tabs>
               <w:jc w:val="both"/>
               <w:rPr>
-                <w:color w:val="365F91"/>
-              </w:rPr>
-            </w:pPr>
-            <w:r>
-              <w:rPr>
-                <w:color w:val="365F91"/>
+                <w:color w:val="000000" w:themeColor="text1"/>
+              </w:rPr>
+            </w:pPr>
+            <w:r>
+              <w:rPr>
+                <w:color w:val="000000" w:themeColor="text1"/>
               </w:rPr>
               <w:t>Sistema de Información Web para la Gestión de Procesos Administrativos y Académicos</w:t>
             </w:r>
@@ -7992,12 +7999,12 @@
               <w:spacing w:before="28" w:after="28"/>
               <w:jc w:val="both"/>
               <w:rPr>
-                <w:color w:val="365F91"/>
-              </w:rPr>
-            </w:pPr>
-            <w:r>
-              <w:rPr>
-                <w:color w:val="365F91"/>
+                <w:color w:val="000000" w:themeColor="text1"/>
+              </w:rPr>
+            </w:pPr>
+            <w:r>
+              <w:rPr>
+                <w:color w:val="000000" w:themeColor="text1"/>
               </w:rPr>
               <w:t>Especificación de Requisitos Software</w:t>
             </w:r>
@@ -8080,12 +8087,12 @@
               </w:tabs>
               <w:jc w:val="both"/>
               <w:rPr>
-                <w:color w:val="365F91"/>
-              </w:rPr>
-            </w:pPr>
-            <w:r>
-              <w:rPr>
-                <w:color w:val="365F91"/>
+                <w:color w:val="000000" w:themeColor="text1"/>
+              </w:rPr>
+            </w:pPr>
+            <w:r>
+              <w:rPr>
+                <w:color w:val="000000" w:themeColor="text1"/>
               </w:rPr>
               <w:t>Requerimiento Funcional</w:t>
             </w:r>
@@ -8168,12 +8175,12 @@
               </w:tabs>
               <w:jc w:val="both"/>
               <w:rPr>
-                <w:color w:val="365F91"/>
-              </w:rPr>
-            </w:pPr>
-            <w:r>
-              <w:rPr>
-                <w:color w:val="365F91"/>
+                <w:color w:val="000000" w:themeColor="text1"/>
+              </w:rPr>
+            </w:pPr>
+            <w:r>
+              <w:rPr>
+                <w:color w:val="000000" w:themeColor="text1"/>
               </w:rPr>
               <w:t>Requerimiento No Funcional</w:t>
             </w:r>
@@ -8256,12 +8263,12 @@
               </w:tabs>
               <w:jc w:val="both"/>
               <w:rPr>
-                <w:color w:val="365F91"/>
-              </w:rPr>
-            </w:pPr>
-            <w:r>
-              <w:rPr>
-                <w:color w:val="365F91"/>
+                <w:color w:val="000000" w:themeColor="text1"/>
+              </w:rPr>
+            </w:pPr>
+            <w:r>
+              <w:rPr>
+                <w:color w:val="000000" w:themeColor="text1"/>
               </w:rPr>
               <w:t>Protocolo de Transferencia de Archivos</w:t>
             </w:r>
@@ -8344,12 +8351,12 @@
               </w:tabs>
               <w:jc w:val="both"/>
               <w:rPr>
-                <w:color w:val="365F91"/>
-              </w:rPr>
-            </w:pPr>
-            <w:r>
-              <w:rPr>
-                <w:color w:val="365F91"/>
+                <w:color w:val="000000" w:themeColor="text1"/>
+              </w:rPr>
+            </w:pPr>
+            <w:r>
+              <w:rPr>
+                <w:color w:val="000000" w:themeColor="text1"/>
               </w:rPr>
               <w:t xml:space="preserve">Aula Virtual </w:t>
             </w:r>
@@ -8373,8 +8380,8 @@
           <w:color w:val="FF0000"/>
         </w:rPr>
       </w:pPr>
-      <w:bookmarkStart w:id="9" w:name="_2s8eyo1" w:colFirst="0" w:colLast="0"/>
-      <w:bookmarkEnd w:id="9"/>
+      <w:bookmarkStart w:id="10" w:name="_2s8eyo1" w:colFirst="0" w:colLast="0"/>
+      <w:bookmarkEnd w:id="10"/>
     </w:p>
     <w:p>
       <w:pPr>
@@ -8648,8 +8655,8 @@
           <w:color w:val="FF0000"/>
         </w:rPr>
       </w:pPr>
-      <w:bookmarkStart w:id="10" w:name="_17dp8vu" w:colFirst="0" w:colLast="0"/>
-      <w:bookmarkEnd w:id="10"/>
+      <w:bookmarkStart w:id="11" w:name="_17dp8vu" w:colFirst="0" w:colLast="0"/>
+      <w:bookmarkEnd w:id="11"/>
     </w:p>
     <w:p>
       <w:pPr>
@@ -8686,23 +8693,6 @@
     </w:p>
     <w:p>
       <w:pPr>
-        <w:pBdr>
-          <w:top w:val="nil"/>
-          <w:left w:val="nil"/>
-          <w:bottom w:val="nil"/>
-          <w:right w:val="nil"/>
-          <w:between w:val="nil"/>
-        </w:pBdr>
-        <w:ind w:left="600"/>
-        <w:rPr>
-          <w:color w:val="000000"/>
-        </w:rPr>
-      </w:pPr>
-      <w:bookmarkStart w:id="11" w:name="_3rdcrjn" w:colFirst="0" w:colLast="0"/>
-      <w:bookmarkEnd w:id="11"/>
-    </w:p>
-    <w:p>
-      <w:pPr>
         <w:widowControl w:val="0"/>
         <w:numPr>
           <w:ilvl w:val="0"/>
@@ -8723,8 +8713,10 @@
           <w:szCs w:val="32"/>
         </w:rPr>
       </w:pPr>
-      <w:bookmarkStart w:id="12" w:name="_26in1rg" w:colFirst="0" w:colLast="0"/>
+      <w:bookmarkStart w:id="12" w:name="_3rdcrjn" w:colFirst="0" w:colLast="0"/>
+      <w:bookmarkStart w:id="13" w:name="_26in1rg" w:colFirst="0" w:colLast="0"/>
       <w:bookmarkEnd w:id="12"/>
+      <w:bookmarkEnd w:id="13"/>
       <w:r>
         <w:rPr>
           <w:b/>
@@ -8749,8 +8741,8 @@
           <w:color w:val="000000"/>
         </w:rPr>
       </w:pPr>
-      <w:bookmarkStart w:id="13" w:name="_lnxbz9" w:colFirst="0" w:colLast="0"/>
-      <w:bookmarkEnd w:id="13"/>
+      <w:bookmarkStart w:id="14" w:name="_lnxbz9" w:colFirst="0" w:colLast="0"/>
+      <w:bookmarkEnd w:id="14"/>
     </w:p>
     <w:p>
       <w:pPr>
@@ -8825,8 +8817,6 @@
           <w:color w:val="000000" w:themeColor="text1"/>
         </w:rPr>
       </w:pPr>
-      <w:bookmarkStart w:id="14" w:name="_GoBack"/>
-      <w:bookmarkEnd w:id="14"/>
     </w:p>
     <w:p>
       <w:pPr>
@@ -9147,6 +9137,12 @@
               </w:rPr>
               <w:t>Administrador</w:t>
             </w:r>
+            <w:r>
+              <w:rPr>
+                <w:color w:val="000000"/>
+              </w:rPr>
+              <w:t xml:space="preserve"> de la empresas de estacionamiento</w:t>
+            </w:r>
           </w:p>
         </w:tc>
       </w:tr>
@@ -9221,28 +9217,24 @@
                 <w:color w:val="000000"/>
               </w:rPr>
             </w:pPr>
-            <w:proofErr w:type="spellStart"/>
-            <w:r>
-              <w:rPr>
-                <w:color w:val="000000"/>
-              </w:rPr>
-              <w:t>Mabejo</w:t>
-            </w:r>
-            <w:proofErr w:type="spellEnd"/>
-            <w:r>
-              <w:rPr>
-                <w:color w:val="000000"/>
-              </w:rPr>
-              <w:t xml:space="preserve"> de herramientas </w:t>
-            </w:r>
-            <w:proofErr w:type="spellStart"/>
-            <w:r>
-              <w:rPr>
-                <w:color w:val="000000"/>
-              </w:rPr>
-              <w:t>informaticas</w:t>
-            </w:r>
-            <w:proofErr w:type="spellEnd"/>
+            <w:r>
+              <w:rPr>
+                <w:color w:val="000000"/>
+              </w:rPr>
+              <w:t>Man</w:t>
+            </w:r>
+            <w:r>
+              <w:rPr>
+                <w:color w:val="000000"/>
+              </w:rPr>
+              <w:t xml:space="preserve">ejo de herramientas </w:t>
+            </w:r>
+            <w:r>
+              <w:rPr>
+                <w:color w:val="000000"/>
+              </w:rPr>
+              <w:t>informáticas</w:t>
+            </w:r>
           </w:p>
         </w:tc>
       </w:tr>
@@ -9473,7 +9465,7 @@
               <w:rPr>
                 <w:color w:val="000000"/>
               </w:rPr>
-              <w:t>Visitante</w:t>
+              <w:t>Persona solicitante del servicio de estacionamiento</w:t>
             </w:r>
           </w:p>
         </w:tc>
@@ -9633,7 +9625,7 @@
               <w:rPr>
                 <w:color w:val="000000"/>
               </w:rPr>
-              <w:t>Observa e indaga información de ……</w:t>
+              <w:t>Manejo normal de una interfaz de usuario intuitiva</w:t>
             </w:r>
           </w:p>
         </w:tc>
@@ -9729,12 +9721,12 @@
           <w:between w:val="nil"/>
         </w:pBdr>
         <w:rPr>
-          <w:color w:val="365F91"/>
+          <w:color w:val="000000" w:themeColor="text1"/>
         </w:rPr>
       </w:pPr>
       <w:r>
         <w:rPr>
-          <w:color w:val="365F91"/>
+          <w:color w:val="000000" w:themeColor="text1"/>
         </w:rPr>
         <w:t>Interfaz para ser usada con internet (solamente o puede ser de escritorio).</w:t>
       </w:r>
@@ -9754,28 +9746,78 @@
           <w:between w:val="nil"/>
         </w:pBdr>
         <w:rPr>
-          <w:color w:val="365F91"/>
+          <w:color w:val="000000" w:themeColor="text1"/>
         </w:rPr>
       </w:pPr>
       <w:r>
         <w:rPr>
-          <w:color w:val="365F91"/>
+          <w:color w:val="000000" w:themeColor="text1"/>
         </w:rPr>
         <w:t xml:space="preserve">Lenguajes y tecnologías en uso: HTML, </w:t>
       </w:r>
       <w:proofErr w:type="spellStart"/>
       <w:r>
         <w:rPr>
-          <w:color w:val="365F91"/>
+          <w:color w:val="000000" w:themeColor="text1"/>
         </w:rPr>
         <w:t>JavScript</w:t>
       </w:r>
       <w:proofErr w:type="spellEnd"/>
       <w:r>
         <w:rPr>
-          <w:color w:val="365F91"/>
-        </w:rPr>
-        <w:t>……..</w:t>
+          <w:color w:val="000000" w:themeColor="text1"/>
+        </w:rPr>
+        <w:t>, CSS, Python</w:t>
+      </w:r>
+    </w:p>
+    <w:p>
+      <w:pPr>
+        <w:widowControl w:val="0"/>
+        <w:numPr>
+          <w:ilvl w:val="0"/>
+          <w:numId w:val="2"/>
+        </w:numPr>
+        <w:pBdr>
+          <w:top w:val="nil"/>
+          <w:left w:val="nil"/>
+          <w:bottom w:val="nil"/>
+          <w:right w:val="nil"/>
+          <w:between w:val="nil"/>
+        </w:pBdr>
+        <w:rPr>
+          <w:color w:val="000000" w:themeColor="text1"/>
+        </w:rPr>
+      </w:pPr>
+      <w:r>
+        <w:rPr>
+          <w:color w:val="000000" w:themeColor="text1"/>
+        </w:rPr>
+        <w:t>Actualización de hardware necesario</w:t>
+      </w:r>
+    </w:p>
+    <w:p>
+      <w:pPr>
+        <w:widowControl w:val="0"/>
+        <w:numPr>
+          <w:ilvl w:val="0"/>
+          <w:numId w:val="2"/>
+        </w:numPr>
+        <w:pBdr>
+          <w:top w:val="nil"/>
+          <w:left w:val="nil"/>
+          <w:bottom w:val="nil"/>
+          <w:right w:val="nil"/>
+          <w:between w:val="nil"/>
+        </w:pBdr>
+        <w:rPr>
+          <w:color w:val="000000" w:themeColor="text1"/>
+        </w:rPr>
+      </w:pPr>
+      <w:r>
+        <w:rPr>
+          <w:color w:val="000000" w:themeColor="text1"/>
+        </w:rPr>
+        <w:t>Control de versiones del sistema</w:t>
       </w:r>
     </w:p>
     <w:p>
@@ -9835,6 +9877,38 @@
       </w:pPr>
       <w:bookmarkStart w:id="17" w:name="_44sinio" w:colFirst="0" w:colLast="0"/>
       <w:bookmarkEnd w:id="17"/>
+    </w:p>
+    <w:p>
+      <w:pPr>
+        <w:widowControl w:val="0"/>
+        <w:pBdr>
+          <w:top w:val="nil"/>
+          <w:left w:val="nil"/>
+          <w:bottom w:val="nil"/>
+          <w:right w:val="nil"/>
+          <w:between w:val="nil"/>
+        </w:pBdr>
+        <w:rPr>
+          <w:i/>
+          <w:color w:val="FF0000"/>
+        </w:rPr>
+      </w:pPr>
+    </w:p>
+    <w:p>
+      <w:pPr>
+        <w:widowControl w:val="0"/>
+        <w:pBdr>
+          <w:top w:val="nil"/>
+          <w:left w:val="nil"/>
+          <w:bottom w:val="nil"/>
+          <w:right w:val="nil"/>
+          <w:between w:val="nil"/>
+        </w:pBdr>
+        <w:rPr>
+          <w:i/>
+          <w:color w:val="FF0000"/>
+        </w:rPr>
+      </w:pPr>
     </w:p>
     <w:p>
       <w:pPr>
@@ -9866,6 +9940,7 @@
           <w:sz w:val="32"/>
           <w:szCs w:val="32"/>
         </w:rPr>
+        <w:lastRenderedPageBreak/>
         <w:t>Requisitos específicos</w:t>
       </w:r>
     </w:p>

</xml_diff>

<commit_message>
Cargado las 4 Primeras Historia de Usuarios
</commit_message>
<xml_diff>
--- a/Documentacion/Especificación de Requisito - ieee-830.docx
+++ b/Documentacion/Especificación de Requisito - ieee-830.docx
@@ -1577,8 +1577,6 @@
           <w:color w:val="000000"/>
         </w:rPr>
       </w:pPr>
-      <w:bookmarkStart w:id="2" w:name="_GoBack"/>
-      <w:bookmarkEnd w:id="2"/>
     </w:p>
     <w:p>
       <w:pPr>
@@ -1675,8 +1673,8 @@
           <w:szCs w:val="32"/>
         </w:rPr>
       </w:pPr>
-      <w:bookmarkStart w:id="3" w:name="_1fob9te" w:colFirst="0" w:colLast="0"/>
-      <w:bookmarkEnd w:id="3"/>
+      <w:bookmarkStart w:id="2" w:name="_1fob9te" w:colFirst="0" w:colLast="0"/>
+      <w:bookmarkEnd w:id="2"/>
       <w:r>
         <w:rPr>
           <w:b/>
@@ -3031,8 +3029,8 @@
         <w:widowControl w:val="0"/>
         <w:spacing w:before="40" w:after="40"/>
       </w:pPr>
-      <w:bookmarkStart w:id="4" w:name="_3znysh7" w:colFirst="0" w:colLast="0"/>
-      <w:bookmarkEnd w:id="4"/>
+      <w:bookmarkStart w:id="3" w:name="_3znysh7" w:colFirst="0" w:colLast="0"/>
+      <w:bookmarkEnd w:id="3"/>
     </w:p>
     <w:p>
       <w:pPr>
@@ -3150,8 +3148,8 @@
           <w:color w:val="000000"/>
         </w:rPr>
       </w:pPr>
-      <w:bookmarkStart w:id="5" w:name="_2et92p0" w:colFirst="0" w:colLast="0"/>
-      <w:bookmarkEnd w:id="5"/>
+      <w:bookmarkStart w:id="4" w:name="_2et92p0" w:colFirst="0" w:colLast="0"/>
+      <w:bookmarkEnd w:id="4"/>
     </w:p>
     <w:p>
       <w:pPr>
@@ -3367,8 +3365,8 @@
           <w:color w:val="000000"/>
         </w:rPr>
       </w:pPr>
-      <w:bookmarkStart w:id="6" w:name="_tyjcwt" w:colFirst="0" w:colLast="0"/>
-      <w:bookmarkEnd w:id="6"/>
+      <w:bookmarkStart w:id="5" w:name="_tyjcwt" w:colFirst="0" w:colLast="0"/>
+      <w:bookmarkEnd w:id="5"/>
     </w:p>
     <w:p>
       <w:pPr>
@@ -3417,8 +3415,8 @@
           <w:color w:val="000000"/>
         </w:rPr>
       </w:pPr>
-      <w:bookmarkStart w:id="7" w:name="3dy6vkm" w:colFirst="0" w:colLast="0"/>
-      <w:bookmarkEnd w:id="7"/>
+      <w:bookmarkStart w:id="6" w:name="3dy6vkm" w:colFirst="0" w:colLast="0"/>
+      <w:bookmarkEnd w:id="6"/>
     </w:p>
     <w:p>
       <w:pPr>
@@ -3584,8 +3582,8 @@
           <w:color w:val="FF0000"/>
         </w:rPr>
       </w:pPr>
-      <w:bookmarkStart w:id="8" w:name="_1t3h5sf" w:colFirst="0" w:colLast="0"/>
-      <w:bookmarkEnd w:id="8"/>
+      <w:bookmarkStart w:id="7" w:name="_1t3h5sf" w:colFirst="0" w:colLast="0"/>
+      <w:bookmarkEnd w:id="7"/>
     </w:p>
     <w:p>
       <w:pPr>
@@ -7492,8 +7490,8 @@
           <w:color w:val="FF0000"/>
         </w:rPr>
       </w:pPr>
-      <w:bookmarkStart w:id="9" w:name="_4d34og8" w:colFirst="0" w:colLast="0"/>
-      <w:bookmarkEnd w:id="9"/>
+      <w:bookmarkStart w:id="8" w:name="_4d34og8" w:colFirst="0" w:colLast="0"/>
+      <w:bookmarkEnd w:id="8"/>
     </w:p>
     <w:p>
       <w:pPr>
@@ -8380,8 +8378,8 @@
           <w:color w:val="FF0000"/>
         </w:rPr>
       </w:pPr>
-      <w:bookmarkStart w:id="10" w:name="_2s8eyo1" w:colFirst="0" w:colLast="0"/>
-      <w:bookmarkEnd w:id="10"/>
+      <w:bookmarkStart w:id="9" w:name="_2s8eyo1" w:colFirst="0" w:colLast="0"/>
+      <w:bookmarkEnd w:id="9"/>
     </w:p>
     <w:p>
       <w:pPr>
@@ -8655,8 +8653,8 @@
           <w:color w:val="FF0000"/>
         </w:rPr>
       </w:pPr>
-      <w:bookmarkStart w:id="11" w:name="_17dp8vu" w:colFirst="0" w:colLast="0"/>
-      <w:bookmarkEnd w:id="11"/>
+      <w:bookmarkStart w:id="10" w:name="_17dp8vu" w:colFirst="0" w:colLast="0"/>
+      <w:bookmarkEnd w:id="10"/>
     </w:p>
     <w:p>
       <w:pPr>
@@ -8694,6 +8692,26 @@
     <w:p>
       <w:pPr>
         <w:widowControl w:val="0"/>
+        <w:pBdr>
+          <w:top w:val="nil"/>
+          <w:left w:val="nil"/>
+          <w:bottom w:val="nil"/>
+          <w:right w:val="nil"/>
+          <w:between w:val="nil"/>
+        </w:pBdr>
+        <w:spacing w:before="120" w:after="60"/>
+        <w:ind w:left="1321"/>
+        <w:rPr>
+          <w:b/>
+          <w:color w:val="000000"/>
+          <w:sz w:val="28"/>
+          <w:szCs w:val="28"/>
+        </w:rPr>
+      </w:pPr>
+    </w:p>
+    <w:p>
+      <w:pPr>
+        <w:widowControl w:val="0"/>
         <w:numPr>
           <w:ilvl w:val="0"/>
           <w:numId w:val="1"/>
@@ -8713,10 +8731,10 @@
           <w:szCs w:val="32"/>
         </w:rPr>
       </w:pPr>
-      <w:bookmarkStart w:id="12" w:name="_3rdcrjn" w:colFirst="0" w:colLast="0"/>
-      <w:bookmarkStart w:id="13" w:name="_26in1rg" w:colFirst="0" w:colLast="0"/>
+      <w:bookmarkStart w:id="11" w:name="_3rdcrjn" w:colFirst="0" w:colLast="0"/>
+      <w:bookmarkStart w:id="12" w:name="_26in1rg" w:colFirst="0" w:colLast="0"/>
+      <w:bookmarkEnd w:id="11"/>
       <w:bookmarkEnd w:id="12"/>
-      <w:bookmarkEnd w:id="13"/>
       <w:r>
         <w:rPr>
           <w:b/>
@@ -8741,8 +8759,8 @@
           <w:color w:val="000000"/>
         </w:rPr>
       </w:pPr>
-      <w:bookmarkStart w:id="14" w:name="_lnxbz9" w:colFirst="0" w:colLast="0"/>
-      <w:bookmarkEnd w:id="14"/>
+      <w:bookmarkStart w:id="13" w:name="_lnxbz9" w:colFirst="0" w:colLast="0"/>
+      <w:bookmarkEnd w:id="13"/>
     </w:p>
     <w:p>
       <w:pPr>
@@ -9004,8 +9022,8 @@
           <w:color w:val="FF0000"/>
         </w:rPr>
       </w:pPr>
-      <w:bookmarkStart w:id="15" w:name="_35nkun2" w:colFirst="0" w:colLast="0"/>
-      <w:bookmarkEnd w:id="15"/>
+      <w:bookmarkStart w:id="14" w:name="_35nkun2" w:colFirst="0" w:colLast="0"/>
+      <w:bookmarkEnd w:id="14"/>
     </w:p>
     <w:p>
       <w:pPr>
@@ -9663,8 +9681,8 @@
           <w:color w:val="FF0000"/>
         </w:rPr>
       </w:pPr>
-      <w:bookmarkStart w:id="16" w:name="_1ksv4uv" w:colFirst="0" w:colLast="0"/>
-      <w:bookmarkEnd w:id="16"/>
+      <w:bookmarkStart w:id="15" w:name="_1ksv4uv" w:colFirst="0" w:colLast="0"/>
+      <w:bookmarkEnd w:id="15"/>
       <w:r>
         <w:rPr>
           <w:i/>
@@ -9875,8 +9893,8 @@
           <w:color w:val="FF0000"/>
         </w:rPr>
       </w:pPr>
-      <w:bookmarkStart w:id="17" w:name="_44sinio" w:colFirst="0" w:colLast="0"/>
-      <w:bookmarkEnd w:id="17"/>
+      <w:bookmarkStart w:id="16" w:name="_44sinio" w:colFirst="0" w:colLast="0"/>
+      <w:bookmarkEnd w:id="16"/>
     </w:p>
     <w:p>
       <w:pPr>
@@ -9940,7 +9958,6 @@
           <w:sz w:val="32"/>
           <w:szCs w:val="32"/>
         </w:rPr>
-        <w:lastRenderedPageBreak/>
         <w:t>Requisitos específicos</w:t>
       </w:r>
     </w:p>
@@ -10010,16 +10027,277 @@
     <w:p>
       <w:pPr>
         <w:rPr>
-          <w:color w:val="365F91"/>
-        </w:rPr>
-      </w:pPr>
+          <w:color w:val="000000" w:themeColor="text1"/>
+        </w:rPr>
+      </w:pPr>
+      <w:bookmarkStart w:id="17" w:name="_GoBack"/>
       <w:r>
         <w:rPr>
-          <w:color w:val="365F91"/>
-        </w:rPr>
-        <w:t>Escribir todas las historias de Usuarios encontradas para el proyecto</w:t>
+          <w:color w:val="000000" w:themeColor="text1"/>
+        </w:rPr>
+        <w:t>#US01 Como Cliente del Estacionamiento, Deseo que se me asigne una parcela identificada para reconocer donde va a estar alojado mi vehículo</w:t>
       </w:r>
-    </w:p>
+      <w:r>
+        <w:rPr>
+          <w:color w:val="000000" w:themeColor="text1"/>
+        </w:rPr>
+        <w:t>.</w:t>
+      </w:r>
+    </w:p>
+    <w:p>
+      <w:pPr>
+        <w:rPr>
+          <w:color w:val="000000" w:themeColor="text1"/>
+        </w:rPr>
+      </w:pPr>
+    </w:p>
+    <w:p>
+      <w:pPr>
+        <w:rPr>
+          <w:color w:val="000000" w:themeColor="text1"/>
+        </w:rPr>
+      </w:pPr>
+      <w:r>
+        <w:rPr>
+          <w:color w:val="000000" w:themeColor="text1"/>
+        </w:rPr>
+        <w:t>#US</w:t>
+      </w:r>
+      <w:r>
+        <w:rPr>
+          <w:color w:val="000000" w:themeColor="text1"/>
+        </w:rPr>
+        <w:t>02 Como administrador de l</w:t>
+      </w:r>
+      <w:r>
+        <w:rPr>
+          <w:color w:val="000000" w:themeColor="text1"/>
+        </w:rPr>
+        <w:t>a sección de la empresa de estacionamiento, necesito tener bien detallado y contabilizado las horas que se alojan los vehículos, y cual sector corresponde a cada uno de los vehículos.</w:t>
+      </w:r>
+    </w:p>
+    <w:p>
+      <w:pPr>
+        <w:rPr>
+          <w:color w:val="000000" w:themeColor="text1"/>
+        </w:rPr>
+      </w:pPr>
+    </w:p>
+    <w:p>
+      <w:pPr>
+        <w:rPr>
+          <w:color w:val="000000" w:themeColor="text1"/>
+        </w:rPr>
+      </w:pPr>
+      <w:r>
+        <w:rPr>
+          <w:color w:val="000000" w:themeColor="text1"/>
+        </w:rPr>
+        <w:t>#US</w:t>
+      </w:r>
+      <w:r>
+        <w:rPr>
+          <w:color w:val="000000" w:themeColor="text1"/>
+        </w:rPr>
+        <w:t>03</w:t>
+      </w:r>
+      <w:r>
+        <w:rPr>
+          <w:color w:val="000000" w:themeColor="text1"/>
+        </w:rPr>
+        <w:t xml:space="preserve"> Como Cliente quiero poder ver la cantidad de horas que mi vehículo se encuentra en el Estacionamiento y saber el monto a pagar a la hora de retirarme del recinto.</w:t>
+      </w:r>
+    </w:p>
+    <w:p>
+      <w:pPr>
+        <w:rPr>
+          <w:color w:val="000000" w:themeColor="text1"/>
+        </w:rPr>
+      </w:pPr>
+    </w:p>
+    <w:p>
+      <w:pPr>
+        <w:rPr>
+          <w:color w:val="000000" w:themeColor="text1"/>
+        </w:rPr>
+      </w:pPr>
+      <w:r>
+        <w:rPr>
+          <w:color w:val="000000" w:themeColor="text1"/>
+        </w:rPr>
+        <w:t>#US</w:t>
+      </w:r>
+      <w:r>
+        <w:rPr>
+          <w:color w:val="000000" w:themeColor="text1"/>
+        </w:rPr>
+        <w:t>04</w:t>
+      </w:r>
+      <w:r>
+        <w:rPr>
+          <w:color w:val="000000" w:themeColor="text1"/>
+        </w:rPr>
+        <w:t xml:space="preserve"> Como Administrador de la sección de estacionamiento, necesito poder consultar el Historial de Pago de un Cliente específico, cuando se me lo solicite desde gerencia o del mismo cliente </w:t>
+      </w:r>
+    </w:p>
+    <w:bookmarkEnd w:id="17"/>
+    <w:p>
+      <w:pPr>
+        <w:rPr>
+          <w:color w:val="000000" w:themeColor="text1"/>
+        </w:rPr>
+      </w:pPr>
+    </w:p>
+    <w:p>
+      <w:pPr>
+        <w:rPr>
+          <w:color w:val="000000" w:themeColor="text1"/>
+        </w:rPr>
+      </w:pPr>
+      <w:r>
+        <w:rPr>
+          <w:color w:val="000000" w:themeColor="text1"/>
+        </w:rPr>
+        <w:t>#US</w:t>
+      </w:r>
+      <w:r>
+        <w:rPr>
+          <w:color w:val="000000" w:themeColor="text1"/>
+        </w:rPr>
+        <w:t>05</w:t>
+      </w:r>
+    </w:p>
+    <w:p>
+      <w:pPr>
+        <w:rPr>
+          <w:color w:val="000000" w:themeColor="text1"/>
+        </w:rPr>
+      </w:pPr>
+    </w:p>
+    <w:p>
+      <w:pPr>
+        <w:rPr>
+          <w:color w:val="000000" w:themeColor="text1"/>
+        </w:rPr>
+      </w:pPr>
+      <w:r>
+        <w:rPr>
+          <w:color w:val="000000" w:themeColor="text1"/>
+        </w:rPr>
+        <w:t>#US</w:t>
+      </w:r>
+      <w:r>
+        <w:rPr>
+          <w:color w:val="000000" w:themeColor="text1"/>
+        </w:rPr>
+        <w:t>06</w:t>
+      </w:r>
+    </w:p>
+    <w:p>
+      <w:pPr>
+        <w:rPr>
+          <w:color w:val="000000" w:themeColor="text1"/>
+        </w:rPr>
+      </w:pPr>
+    </w:p>
+    <w:p>
+      <w:pPr>
+        <w:rPr>
+          <w:color w:val="000000" w:themeColor="text1"/>
+        </w:rPr>
+      </w:pPr>
+      <w:r>
+        <w:rPr>
+          <w:color w:val="000000" w:themeColor="text1"/>
+        </w:rPr>
+        <w:t>#US</w:t>
+      </w:r>
+      <w:r>
+        <w:rPr>
+          <w:color w:val="000000" w:themeColor="text1"/>
+        </w:rPr>
+        <w:t>07</w:t>
+      </w:r>
+    </w:p>
+    <w:p>
+      <w:pPr>
+        <w:rPr>
+          <w:color w:val="000000" w:themeColor="text1"/>
+        </w:rPr>
+      </w:pPr>
+    </w:p>
+    <w:p>
+      <w:pPr>
+        <w:rPr>
+          <w:color w:val="000000" w:themeColor="text1"/>
+        </w:rPr>
+      </w:pPr>
+      <w:r>
+        <w:rPr>
+          <w:color w:val="000000" w:themeColor="text1"/>
+        </w:rPr>
+        <w:t>#US</w:t>
+      </w:r>
+      <w:r>
+        <w:rPr>
+          <w:color w:val="000000" w:themeColor="text1"/>
+        </w:rPr>
+        <w:t>08</w:t>
+      </w:r>
+    </w:p>
+    <w:p>
+      <w:pPr>
+        <w:rPr>
+          <w:color w:val="000000" w:themeColor="text1"/>
+        </w:rPr>
+      </w:pPr>
+    </w:p>
+    <w:p>
+      <w:pPr>
+        <w:rPr>
+          <w:color w:val="000000" w:themeColor="text1"/>
+        </w:rPr>
+      </w:pPr>
+      <w:r>
+        <w:rPr>
+          <w:color w:val="000000" w:themeColor="text1"/>
+        </w:rPr>
+        <w:t>#US</w:t>
+      </w:r>
+      <w:r>
+        <w:rPr>
+          <w:color w:val="000000" w:themeColor="text1"/>
+        </w:rPr>
+        <w:t>09</w:t>
+      </w:r>
+    </w:p>
+    <w:p>
+      <w:pPr>
+        <w:rPr>
+          <w:color w:val="000000" w:themeColor="text1"/>
+        </w:rPr>
+      </w:pPr>
+    </w:p>
+    <w:p>
+      <w:pPr>
+        <w:rPr>
+          <w:color w:val="000000" w:themeColor="text1"/>
+        </w:rPr>
+      </w:pPr>
+      <w:r>
+        <w:rPr>
+          <w:color w:val="000000" w:themeColor="text1"/>
+        </w:rPr>
+        <w:t>#US01</w:t>
+      </w:r>
+      <w:r>
+        <w:rPr>
+          <w:color w:val="000000" w:themeColor="text1"/>
+        </w:rPr>
+        <w:t>0</w:t>
+      </w:r>
+    </w:p>
+    <w:p/>
     <w:p/>
     <w:p/>
     <w:p/>
@@ -10272,6 +10550,7 @@
                 <w:b/>
                 <w:color w:val="000000"/>
               </w:rPr>
+              <w:lastRenderedPageBreak/>
               <w:t xml:space="preserve">Responsabilidades </w:t>
             </w:r>
           </w:p>

</xml_diff>

<commit_message>
agregando Mail a personal Involucrado
</commit_message>
<xml_diff>
--- a/Documentacion/Especificación de Requisito - ieee-830.docx
+++ b/Documentacion/Especificación de Requisito - ieee-830.docx
@@ -4003,6 +4003,8 @@
                 <w:color w:val="000000"/>
               </w:rPr>
             </w:pPr>
+            <w:bookmarkStart w:id="8" w:name="_GoBack"/>
+            <w:bookmarkEnd w:id="8"/>
           </w:p>
         </w:tc>
       </w:tr>
@@ -4090,7 +4092,19 @@
               <w:rPr>
                 <w:color w:val="000000"/>
               </w:rPr>
-              <w:t>mail</w:t>
+              <w:t>M</w:t>
+            </w:r>
+            <w:r>
+              <w:rPr>
+                <w:color w:val="000000"/>
+              </w:rPr>
+              <w:t>ail</w:t>
+            </w:r>
+            <w:r>
+              <w:rPr>
+                <w:color w:val="000000"/>
+              </w:rPr>
+              <w:t>: jonjonathanarias1@mail.com</w:t>
             </w:r>
           </w:p>
         </w:tc>
@@ -7490,8 +7504,8 @@
           <w:color w:val="FF0000"/>
         </w:rPr>
       </w:pPr>
-      <w:bookmarkStart w:id="8" w:name="_4d34og8" w:colFirst="0" w:colLast="0"/>
-      <w:bookmarkEnd w:id="8"/>
+      <w:bookmarkStart w:id="9" w:name="_4d34og8" w:colFirst="0" w:colLast="0"/>
+      <w:bookmarkEnd w:id="9"/>
     </w:p>
     <w:p>
       <w:pPr>
@@ -8378,8 +8392,8 @@
           <w:color w:val="FF0000"/>
         </w:rPr>
       </w:pPr>
-      <w:bookmarkStart w:id="9" w:name="_2s8eyo1" w:colFirst="0" w:colLast="0"/>
-      <w:bookmarkEnd w:id="9"/>
+      <w:bookmarkStart w:id="10" w:name="_2s8eyo1" w:colFirst="0" w:colLast="0"/>
+      <w:bookmarkEnd w:id="10"/>
     </w:p>
     <w:p>
       <w:pPr>
@@ -8653,8 +8667,8 @@
           <w:color w:val="FF0000"/>
         </w:rPr>
       </w:pPr>
-      <w:bookmarkStart w:id="10" w:name="_17dp8vu" w:colFirst="0" w:colLast="0"/>
-      <w:bookmarkEnd w:id="10"/>
+      <w:bookmarkStart w:id="11" w:name="_17dp8vu" w:colFirst="0" w:colLast="0"/>
+      <w:bookmarkEnd w:id="11"/>
     </w:p>
     <w:p>
       <w:pPr>
@@ -8731,10 +8745,10 @@
           <w:szCs w:val="32"/>
         </w:rPr>
       </w:pPr>
-      <w:bookmarkStart w:id="11" w:name="_3rdcrjn" w:colFirst="0" w:colLast="0"/>
-      <w:bookmarkStart w:id="12" w:name="_26in1rg" w:colFirst="0" w:colLast="0"/>
-      <w:bookmarkEnd w:id="11"/>
+      <w:bookmarkStart w:id="12" w:name="_3rdcrjn" w:colFirst="0" w:colLast="0"/>
+      <w:bookmarkStart w:id="13" w:name="_26in1rg" w:colFirst="0" w:colLast="0"/>
       <w:bookmarkEnd w:id="12"/>
+      <w:bookmarkEnd w:id="13"/>
       <w:r>
         <w:rPr>
           <w:b/>
@@ -8759,8 +8773,8 @@
           <w:color w:val="000000"/>
         </w:rPr>
       </w:pPr>
-      <w:bookmarkStart w:id="13" w:name="_lnxbz9" w:colFirst="0" w:colLast="0"/>
-      <w:bookmarkEnd w:id="13"/>
+      <w:bookmarkStart w:id="14" w:name="_lnxbz9" w:colFirst="0" w:colLast="0"/>
+      <w:bookmarkEnd w:id="14"/>
     </w:p>
     <w:p>
       <w:pPr>
@@ -8938,19 +8952,7 @@
         <w:rPr>
           <w:color w:val="000000" w:themeColor="text1"/>
         </w:rPr>
-        <w:t>• Registro de</w:t>
-      </w:r>
-      <w:r>
-        <w:rPr>
-          <w:color w:val="000000" w:themeColor="text1"/>
-        </w:rPr>
-        <w:t xml:space="preserve"> Patentes de Vehículos de Forma manual y reconocimiento por Cámara</w:t>
-      </w:r>
-      <w:r>
-        <w:rPr>
-          <w:color w:val="000000" w:themeColor="text1"/>
-        </w:rPr>
-        <w:t>.</w:t>
+        <w:t>• Registro de Patentes de Vehículos de Forma manual y reconocimiento por Cámara.</w:t>
       </w:r>
     </w:p>
     <w:p>
@@ -8965,19 +8967,7 @@
         <w:rPr>
           <w:color w:val="000000" w:themeColor="text1"/>
         </w:rPr>
-        <w:t xml:space="preserve">• Proceso de </w:t>
-      </w:r>
-      <w:r>
-        <w:rPr>
-          <w:color w:val="000000" w:themeColor="text1"/>
-        </w:rPr>
-        <w:t>Control de Tiempo En Horas, Minutos y Segundos</w:t>
-      </w:r>
-      <w:r>
-        <w:rPr>
-          <w:color w:val="000000" w:themeColor="text1"/>
-        </w:rPr>
-        <w:t>.</w:t>
+        <w:t>• Proceso de Control de Tiempo En Horas, Minutos y Segundos.</w:t>
       </w:r>
     </w:p>
     <w:p>
@@ -8992,19 +8982,7 @@
         <w:rPr>
           <w:color w:val="000000" w:themeColor="text1"/>
         </w:rPr>
-        <w:t xml:space="preserve">• Proceso de </w:t>
-      </w:r>
-      <w:r>
-        <w:rPr>
-          <w:color w:val="000000" w:themeColor="text1"/>
-        </w:rPr>
-        <w:t>Cobros correspondiente al servicio</w:t>
-      </w:r>
-      <w:r>
-        <w:rPr>
-          <w:color w:val="000000" w:themeColor="text1"/>
-        </w:rPr>
-        <w:t>.</w:t>
+        <w:t>• Proceso de Cobros correspondiente al servicio.</w:t>
       </w:r>
     </w:p>
     <w:p>
@@ -9022,8 +9000,8 @@
           <w:color w:val="FF0000"/>
         </w:rPr>
       </w:pPr>
-      <w:bookmarkStart w:id="14" w:name="_35nkun2" w:colFirst="0" w:colLast="0"/>
-      <w:bookmarkEnd w:id="14"/>
+      <w:bookmarkStart w:id="15" w:name="_35nkun2" w:colFirst="0" w:colLast="0"/>
+      <w:bookmarkEnd w:id="15"/>
     </w:p>
     <w:p>
       <w:pPr>
@@ -9681,8 +9659,8 @@
           <w:color w:val="FF0000"/>
         </w:rPr>
       </w:pPr>
-      <w:bookmarkStart w:id="15" w:name="_1ksv4uv" w:colFirst="0" w:colLast="0"/>
-      <w:bookmarkEnd w:id="15"/>
+      <w:bookmarkStart w:id="16" w:name="_1ksv4uv" w:colFirst="0" w:colLast="0"/>
+      <w:bookmarkEnd w:id="16"/>
       <w:r>
         <w:rPr>
           <w:i/>
@@ -9893,8 +9871,8 @@
           <w:color w:val="FF0000"/>
         </w:rPr>
       </w:pPr>
-      <w:bookmarkStart w:id="16" w:name="_44sinio" w:colFirst="0" w:colLast="0"/>
-      <w:bookmarkEnd w:id="16"/>
+      <w:bookmarkStart w:id="17" w:name="_44sinio" w:colFirst="0" w:colLast="0"/>
+      <w:bookmarkEnd w:id="17"/>
     </w:p>
     <w:p>
       <w:pPr>
@@ -10030,7 +10008,6 @@
           <w:color w:val="000000" w:themeColor="text1"/>
         </w:rPr>
       </w:pPr>
-      <w:bookmarkStart w:id="17" w:name="_GoBack"/>
       <w:r>
         <w:rPr>
           <w:color w:val="000000" w:themeColor="text1"/>
@@ -10061,19 +10038,39 @@
         <w:rPr>
           <w:color w:val="000000" w:themeColor="text1"/>
         </w:rPr>
-        <w:t>#US</w:t>
+        <w:t>#US02 Como administrador de l</w:t>
       </w:r>
       <w:r>
         <w:rPr>
           <w:color w:val="000000" w:themeColor="text1"/>
         </w:rPr>
-        <w:t>02 Como administrador de l</w:t>
+        <w:t>a sección de la empresa de estacionamiento, necesito tener bien detallado y contabilizado las horas que se alojan los vehículos, y cual sector corresponde a cada uno de los vehículos.</w:t>
+      </w:r>
+    </w:p>
+    <w:p>
+      <w:pPr>
+        <w:rPr>
+          <w:color w:val="000000" w:themeColor="text1"/>
+        </w:rPr>
+      </w:pPr>
+    </w:p>
+    <w:p>
+      <w:pPr>
+        <w:rPr>
+          <w:color w:val="000000" w:themeColor="text1"/>
+        </w:rPr>
+      </w:pPr>
+      <w:r>
+        <w:rPr>
+          <w:color w:val="000000" w:themeColor="text1"/>
+        </w:rPr>
+        <w:t>#US03</w:t>
       </w:r>
       <w:r>
         <w:rPr>
           <w:color w:val="000000" w:themeColor="text1"/>
         </w:rPr>
-        <w:t>a sección de la empresa de estacionamiento, necesito tener bien detallado y contabilizado las horas que se alojan los vehículos, y cual sector corresponde a cada uno de los vehículos.</w:t>
+        <w:t xml:space="preserve"> Como Cliente quiero poder ver la cantidad de horas que mi vehículo se encuentra en el Estacionamiento y saber el monto a pagar a la hora de retirarme del recinto.</w:t>
       </w:r>
     </w:p>
     <w:p>
@@ -10093,54 +10090,15 @@
         <w:rPr>
           <w:color w:val="000000" w:themeColor="text1"/>
         </w:rPr>
-        <w:t>#US</w:t>
+        <w:t>#US04</w:t>
       </w:r>
       <w:r>
         <w:rPr>
           <w:color w:val="000000" w:themeColor="text1"/>
         </w:rPr>
-        <w:t>03</w:t>
-      </w:r>
-      <w:r>
-        <w:rPr>
-          <w:color w:val="000000" w:themeColor="text1"/>
-        </w:rPr>
-        <w:t xml:space="preserve"> Como Cliente quiero poder ver la cantidad de horas que mi vehículo se encuentra en el Estacionamiento y saber el monto a pagar a la hora de retirarme del recinto.</w:t>
-      </w:r>
-    </w:p>
-    <w:p>
-      <w:pPr>
-        <w:rPr>
-          <w:color w:val="000000" w:themeColor="text1"/>
-        </w:rPr>
-      </w:pPr>
-    </w:p>
-    <w:p>
-      <w:pPr>
-        <w:rPr>
-          <w:color w:val="000000" w:themeColor="text1"/>
-        </w:rPr>
-      </w:pPr>
-      <w:r>
-        <w:rPr>
-          <w:color w:val="000000" w:themeColor="text1"/>
-        </w:rPr>
-        <w:t>#US</w:t>
-      </w:r>
-      <w:r>
-        <w:rPr>
-          <w:color w:val="000000" w:themeColor="text1"/>
-        </w:rPr>
-        <w:t>04</w:t>
-      </w:r>
-      <w:r>
-        <w:rPr>
-          <w:color w:val="000000" w:themeColor="text1"/>
-        </w:rPr>
         <w:t xml:space="preserve"> Como Administrador de la sección de estacionamiento, necesito poder consultar el Historial de Pago de un Cliente específico, cuando se me lo solicite desde gerencia o del mismo cliente </w:t>
       </w:r>
     </w:p>
-    <w:bookmarkEnd w:id="17"/>
     <w:p>
       <w:pPr>
         <w:rPr>
@@ -10158,13 +10116,27 @@
         <w:rPr>
           <w:color w:val="000000" w:themeColor="text1"/>
         </w:rPr>
-        <w:t>#US</w:t>
+        <w:t>#US05</w:t>
       </w:r>
+    </w:p>
+    <w:p>
+      <w:pPr>
+        <w:rPr>
+          <w:color w:val="000000" w:themeColor="text1"/>
+        </w:rPr>
+      </w:pPr>
+    </w:p>
+    <w:p>
+      <w:pPr>
+        <w:rPr>
+          <w:color w:val="000000" w:themeColor="text1"/>
+        </w:rPr>
+      </w:pPr>
       <w:r>
         <w:rPr>
           <w:color w:val="000000" w:themeColor="text1"/>
         </w:rPr>
-        <w:t>05</w:t>
+        <w:t>#US06</w:t>
       </w:r>
     </w:p>
     <w:p>
@@ -10184,13 +10156,27 @@
         <w:rPr>
           <w:color w:val="000000" w:themeColor="text1"/>
         </w:rPr>
-        <w:t>#US</w:t>
+        <w:t>#US07</w:t>
       </w:r>
+    </w:p>
+    <w:p>
+      <w:pPr>
+        <w:rPr>
+          <w:color w:val="000000" w:themeColor="text1"/>
+        </w:rPr>
+      </w:pPr>
+    </w:p>
+    <w:p>
+      <w:pPr>
+        <w:rPr>
+          <w:color w:val="000000" w:themeColor="text1"/>
+        </w:rPr>
+      </w:pPr>
       <w:r>
         <w:rPr>
           <w:color w:val="000000" w:themeColor="text1"/>
         </w:rPr>
-        <w:t>06</w:t>
+        <w:t>#US08</w:t>
       </w:r>
     </w:p>
     <w:p>
@@ -10210,99 +10196,29 @@
         <w:rPr>
           <w:color w:val="000000" w:themeColor="text1"/>
         </w:rPr>
-        <w:t>#US</w:t>
+        <w:t>#US09</w:t>
       </w:r>
+    </w:p>
+    <w:p>
+      <w:pPr>
+        <w:rPr>
+          <w:color w:val="000000" w:themeColor="text1"/>
+        </w:rPr>
+      </w:pPr>
+    </w:p>
+    <w:p>
+      <w:pPr>
+        <w:rPr>
+          <w:color w:val="000000" w:themeColor="text1"/>
+        </w:rPr>
+      </w:pPr>
       <w:r>
         <w:rPr>
           <w:color w:val="000000" w:themeColor="text1"/>
         </w:rPr>
-        <w:t>07</w:t>
+        <w:t>#US010</w:t>
       </w:r>
     </w:p>
-    <w:p>
-      <w:pPr>
-        <w:rPr>
-          <w:color w:val="000000" w:themeColor="text1"/>
-        </w:rPr>
-      </w:pPr>
-    </w:p>
-    <w:p>
-      <w:pPr>
-        <w:rPr>
-          <w:color w:val="000000" w:themeColor="text1"/>
-        </w:rPr>
-      </w:pPr>
-      <w:r>
-        <w:rPr>
-          <w:color w:val="000000" w:themeColor="text1"/>
-        </w:rPr>
-        <w:t>#US</w:t>
-      </w:r>
-      <w:r>
-        <w:rPr>
-          <w:color w:val="000000" w:themeColor="text1"/>
-        </w:rPr>
-        <w:t>08</w:t>
-      </w:r>
-    </w:p>
-    <w:p>
-      <w:pPr>
-        <w:rPr>
-          <w:color w:val="000000" w:themeColor="text1"/>
-        </w:rPr>
-      </w:pPr>
-    </w:p>
-    <w:p>
-      <w:pPr>
-        <w:rPr>
-          <w:color w:val="000000" w:themeColor="text1"/>
-        </w:rPr>
-      </w:pPr>
-      <w:r>
-        <w:rPr>
-          <w:color w:val="000000" w:themeColor="text1"/>
-        </w:rPr>
-        <w:t>#US</w:t>
-      </w:r>
-      <w:r>
-        <w:rPr>
-          <w:color w:val="000000" w:themeColor="text1"/>
-        </w:rPr>
-        <w:t>09</w:t>
-      </w:r>
-    </w:p>
-    <w:p>
-      <w:pPr>
-        <w:rPr>
-          <w:color w:val="000000" w:themeColor="text1"/>
-        </w:rPr>
-      </w:pPr>
-    </w:p>
-    <w:p>
-      <w:pPr>
-        <w:rPr>
-          <w:color w:val="000000" w:themeColor="text1"/>
-        </w:rPr>
-      </w:pPr>
-      <w:r>
-        <w:rPr>
-          <w:color w:val="000000" w:themeColor="text1"/>
-        </w:rPr>
-        <w:t>#US01</w:t>
-      </w:r>
-      <w:r>
-        <w:rPr>
-          <w:color w:val="000000" w:themeColor="text1"/>
-        </w:rPr>
-        <w:t>0</w:t>
-      </w:r>
-    </w:p>
-    <w:p/>
-    <w:p/>
-    <w:p/>
-    <w:p/>
-    <w:p/>
-    <w:p/>
     <w:p/>
     <w:p/>
     <w:p/>
@@ -10550,7 +10466,6 @@
                 <w:b/>
                 <w:color w:val="000000"/>
               </w:rPr>
-              <w:lastRenderedPageBreak/>
               <w:t xml:space="preserve">Responsabilidades </w:t>
             </w:r>
           </w:p>
@@ -10696,6 +10611,7 @@
                 <w:b/>
                 <w:color w:val="000000"/>
               </w:rPr>
+              <w:lastRenderedPageBreak/>
               <w:t>Calendario</w:t>
             </w:r>
           </w:p>

</xml_diff>

<commit_message>
Modificaciones y carga de introduccion, proposito, alcance, descripcion
</commit_message>
<xml_diff>
--- a/Documentacion/Especificación de Requisito - ieee-830.docx
+++ b/Documentacion/Especificación de Requisito - ieee-830.docx
@@ -698,27 +698,7 @@
           <w:sz w:val="22"/>
           <w:szCs w:val="22"/>
         </w:rPr>
-        <w:t xml:space="preserve">Está basado y es conforme con el estándar IEEE </w:t>
-      </w:r>
-      <w:proofErr w:type="spellStart"/>
-      <w:r>
-        <w:rPr>
-          <w:i/>
-          <w:color w:val="365F91"/>
-          <w:sz w:val="22"/>
-          <w:szCs w:val="22"/>
-        </w:rPr>
-        <w:t>Std</w:t>
-      </w:r>
-      <w:proofErr w:type="spellEnd"/>
-      <w:r>
-        <w:rPr>
-          <w:i/>
-          <w:color w:val="365F91"/>
-          <w:sz w:val="22"/>
-          <w:szCs w:val="22"/>
-        </w:rPr>
-        <w:t xml:space="preserve"> 830-1998.</w:t>
+        <w:t>Está basado y es conforme con el estándar IEEE Std 830-1998.</w:t>
       </w:r>
     </w:p>
     <w:p>
@@ -1547,25 +1527,7 @@
                 <w:sz w:val="22"/>
                 <w:szCs w:val="22"/>
               </w:rPr>
-              <w:t xml:space="preserve">Verificado </w:t>
-            </w:r>
-            <w:proofErr w:type="spellStart"/>
-            <w:r>
-              <w:rPr>
-                <w:b/>
-                <w:sz w:val="22"/>
-                <w:szCs w:val="22"/>
-              </w:rPr>
-              <w:t>dep</w:t>
-            </w:r>
-            <w:proofErr w:type="spellEnd"/>
-            <w:r>
-              <w:rPr>
-                <w:b/>
-                <w:sz w:val="22"/>
-                <w:szCs w:val="22"/>
-              </w:rPr>
-              <w:t>. Calidad.</w:t>
+              <w:t>Verificado dep. Calidad.</w:t>
             </w:r>
           </w:p>
         </w:tc>
@@ -3954,7 +3916,39 @@
           <w:sz w:val="22"/>
           <w:szCs w:val="22"/>
         </w:rPr>
-        <w:t xml:space="preserve">Este documento es una Especificación de Requisitos Software (ERS) para el Sistema de información para la gestión de procesos y control de inventarios. Esta especificación se ha estructurado basándose en las directrices dadas por el estándar IEEE </w:t>
+        <w:t>Este documento es una Especificación de Requisitos Software (ERS) para el Sistema de gestión de procesos y control</w:t>
+      </w:r>
+      <w:r>
+        <w:rPr>
+          <w:color w:val="000000" w:themeColor="text1"/>
+          <w:sz w:val="22"/>
+          <w:szCs w:val="22"/>
+        </w:rPr>
+        <w:t xml:space="preserve"> interno</w:t>
+      </w:r>
+      <w:r>
+        <w:rPr>
+          <w:color w:val="000000" w:themeColor="text1"/>
+          <w:sz w:val="22"/>
+          <w:szCs w:val="22"/>
+        </w:rPr>
+        <w:t xml:space="preserve"> de </w:t>
+      </w:r>
+      <w:r>
+        <w:rPr>
+          <w:color w:val="000000" w:themeColor="text1"/>
+          <w:sz w:val="22"/>
+          <w:szCs w:val="22"/>
+        </w:rPr>
+        <w:t>un estacionamiento privado</w:t>
+      </w:r>
+      <w:r>
+        <w:rPr>
+          <w:color w:val="000000" w:themeColor="text1"/>
+          <w:sz w:val="22"/>
+          <w:szCs w:val="22"/>
+        </w:rPr>
+        <w:t xml:space="preserve">. Esta especificación se ha estructurado basándose en las directrices dadas por el estándar IEEE </w:t>
       </w:r>
       <w:r>
         <w:rPr>
@@ -4124,6 +4118,14 @@
           <w:sz w:val="22"/>
           <w:szCs w:val="22"/>
         </w:rPr>
+        <w:t xml:space="preserve"> interna</w:t>
+      </w:r>
+      <w:r>
+        <w:rPr>
+          <w:color w:val="000000" w:themeColor="text1"/>
+          <w:sz w:val="22"/>
+          <w:szCs w:val="22"/>
+        </w:rPr>
         <w:t xml:space="preserve"> </w:t>
       </w:r>
       <w:r>
@@ -4148,7 +4150,7 @@
           <w:sz w:val="22"/>
           <w:szCs w:val="22"/>
         </w:rPr>
-        <w:t>namiento de los vehículos en los diferentes e</w:t>
+        <w:t xml:space="preserve">namiento </w:t>
       </w:r>
       <w:r>
         <w:rPr>
@@ -4156,7 +4158,7 @@
           <w:sz w:val="22"/>
           <w:szCs w:val="22"/>
         </w:rPr>
-        <w:t>stablecimientos que necesiten tener mayor control,</w:t>
+        <w:t>privado</w:t>
       </w:r>
       <w:r>
         <w:rPr>
@@ -4164,7 +4166,7 @@
           <w:sz w:val="22"/>
           <w:szCs w:val="22"/>
         </w:rPr>
-        <w:t xml:space="preserve"> y que permita automatizar las tareas de ingreso y egreso de vehículos, como así también </w:t>
+        <w:t>,</w:t>
       </w:r>
       <w:r>
         <w:rPr>
@@ -4172,7 +4174,7 @@
           <w:sz w:val="22"/>
           <w:szCs w:val="22"/>
         </w:rPr>
-        <w:t xml:space="preserve">el control exacto del tiempo de los </w:t>
+        <w:t xml:space="preserve"> y que permita </w:t>
       </w:r>
       <w:r>
         <w:rPr>
@@ -4180,7 +4182,47 @@
           <w:sz w:val="22"/>
           <w:szCs w:val="22"/>
         </w:rPr>
-        <w:t>usuarios</w:t>
+        <w:t xml:space="preserve">el control de los empleados del estacionamiento, </w:t>
+      </w:r>
+      <w:r>
+        <w:rPr>
+          <w:color w:val="000000" w:themeColor="text1"/>
+          <w:sz w:val="22"/>
+          <w:szCs w:val="22"/>
+        </w:rPr>
+        <w:t xml:space="preserve">automatizar las tareas de ingreso y egreso de vehículos, como así también </w:t>
+      </w:r>
+      <w:r>
+        <w:rPr>
+          <w:color w:val="000000" w:themeColor="text1"/>
+          <w:sz w:val="22"/>
+          <w:szCs w:val="22"/>
+        </w:rPr>
+        <w:t xml:space="preserve">el control </w:t>
+      </w:r>
+      <w:r>
+        <w:rPr>
+          <w:color w:val="000000" w:themeColor="text1"/>
+          <w:sz w:val="22"/>
+          <w:szCs w:val="22"/>
+        </w:rPr>
+        <w:t xml:space="preserve">e cobro </w:t>
+      </w:r>
+      <w:r>
+        <w:rPr>
+          <w:color w:val="000000" w:themeColor="text1"/>
+          <w:sz w:val="22"/>
+          <w:szCs w:val="22"/>
+        </w:rPr>
+        <w:t xml:space="preserve">exacto del tiempo de los </w:t>
+      </w:r>
+      <w:r>
+        <w:rPr>
+          <w:color w:val="000000" w:themeColor="text1"/>
+          <w:sz w:val="22"/>
+          <w:szCs w:val="22"/>
+        </w:rPr>
+        <w:t>vehículos,</w:t>
       </w:r>
       <w:r>
         <w:rPr>
@@ -4212,7 +4254,7 @@
           <w:sz w:val="22"/>
           <w:szCs w:val="22"/>
         </w:rPr>
-        <w:t xml:space="preserve"> estacionamiento de los vehículos en el recinto</w:t>
+        <w:t xml:space="preserve"> estacionamiento en el recinto</w:t>
       </w:r>
       <w:r>
         <w:rPr>
@@ -4349,7 +4391,25 @@
           <w:szCs w:val="22"/>
           <w:highlight w:val="white"/>
         </w:rPr>
-        <w:t>Esta especificación de requisitos está dirigida al usuario del sistema</w:t>
+        <w:t xml:space="preserve">Esta especificación de requisitos está dirigida al </w:t>
+      </w:r>
+      <w:r>
+        <w:rPr>
+          <w:color w:val="000000" w:themeColor="text1"/>
+          <w:sz w:val="22"/>
+          <w:szCs w:val="22"/>
+          <w:highlight w:val="white"/>
+        </w:rPr>
+        <w:t>Dueño e empleados</w:t>
+      </w:r>
+      <w:r>
+        <w:rPr>
+          <w:color w:val="000000" w:themeColor="text1"/>
+          <w:sz w:val="22"/>
+          <w:szCs w:val="22"/>
+          <w:highlight w:val="white"/>
+        </w:rPr>
+        <w:t xml:space="preserve"> del sistema</w:t>
       </w:r>
       <w:r>
         <w:rPr>
@@ -4376,7 +4436,7 @@
           <w:szCs w:val="22"/>
           <w:highlight w:val="white"/>
         </w:rPr>
-        <w:t xml:space="preserve"> pretendiendo automatizar el control de ingresos y egresos de vehículos en su establecimiento. Ya que este software tiene como propósito un alcance de usuarios globales, </w:t>
+        <w:t xml:space="preserve"> pretendiendo</w:t>
       </w:r>
       <w:r>
         <w:rPr>
@@ -4385,7 +4445,7 @@
           <w:szCs w:val="22"/>
           <w:highlight w:val="white"/>
         </w:rPr>
-        <w:t xml:space="preserve">ya que por ello </w:t>
+        <w:t xml:space="preserve"> llevar un control de empleados,</w:t>
       </w:r>
       <w:r>
         <w:rPr>
@@ -4394,7 +4454,61 @@
           <w:szCs w:val="22"/>
           <w:highlight w:val="white"/>
         </w:rPr>
-        <w:t>se pod</w:t>
+        <w:t xml:space="preserve"> automatizar el control de ingresos y egresos de vehículos en su establecimiento</w:t>
+      </w:r>
+      <w:r>
+        <w:rPr>
+          <w:color w:val="000000" w:themeColor="text1"/>
+          <w:sz w:val="22"/>
+          <w:szCs w:val="22"/>
+          <w:highlight w:val="white"/>
+        </w:rPr>
+        <w:t>, y el cobro correspondiente al tiempo utilizado</w:t>
+      </w:r>
+      <w:r>
+        <w:rPr>
+          <w:color w:val="000000" w:themeColor="text1"/>
+          <w:sz w:val="22"/>
+          <w:szCs w:val="22"/>
+          <w:highlight w:val="white"/>
+        </w:rPr>
+        <w:t xml:space="preserve">. Ya que este software tiene como propósito un alcance </w:t>
+      </w:r>
+      <w:r>
+        <w:rPr>
+          <w:color w:val="000000" w:themeColor="text1"/>
+          <w:sz w:val="22"/>
+          <w:szCs w:val="22"/>
+          <w:highlight w:val="white"/>
+        </w:rPr>
+        <w:t>a rubos de estacinamientos privados por hora.</w:t>
+      </w:r>
+      <w:r>
+        <w:rPr>
+          <w:color w:val="000000" w:themeColor="text1"/>
+          <w:sz w:val="22"/>
+          <w:szCs w:val="22"/>
+          <w:highlight w:val="white"/>
+        </w:rPr>
+        <w:t xml:space="preserve"> </w:t>
+      </w:r>
+      <w:r>
+        <w:rPr>
+          <w:color w:val="000000" w:themeColor="text1"/>
+          <w:sz w:val="22"/>
+          <w:szCs w:val="22"/>
+          <w:highlight w:val="white"/>
+        </w:rPr>
+        <w:t>S</w:t>
+      </w:r>
+      <w:r>
+        <w:rPr>
+          <w:color w:val="000000" w:themeColor="text1"/>
+          <w:sz w:val="22"/>
+          <w:szCs w:val="22"/>
+          <w:highlight w:val="white"/>
+        </w:rPr>
+        <w:t>e pod</w:t>
       </w:r>
       <w:r>
         <w:rPr>
@@ -4548,7 +4662,7 @@
           <w:sz w:val="22"/>
           <w:szCs w:val="22"/>
         </w:rPr>
-        <w:t xml:space="preserve">el cual </w:t>
+        <w:t>el</w:t>
       </w:r>
       <w:r>
         <w:rPr>
@@ -4556,7 +4670,7 @@
           <w:sz w:val="22"/>
           <w:szCs w:val="22"/>
         </w:rPr>
-        <w:t>permitirá: registrar de manera certera e inmediata, cada uno de los usuarios que toman el servicio que brinda la “playa” o “Estacionamiento”, y generando un control de horas, minutos y segundos, para de esa manera poder cobrar de forma inequívoca, los servicios brindados.</w:t>
+        <w:t xml:space="preserve"> software tendrá un inicio de sesión: “Administrador” general que será el dueño del establecimiento donde podrá ver todos los movimientos y el de los “Empleados” donde se efectuara la carga y cobro de los vehicuos que utilicen el servicio.</w:t>
       </w:r>
     </w:p>
     <w:p>
@@ -9260,7 +9374,7 @@
                 <w:sz w:val="22"/>
                 <w:szCs w:val="22"/>
               </w:rPr>
-              <w:t>Persona que usará el sistema para gestionar procesos</w:t>
+              <w:t>Dueño del establecimiento y Empleados.</w:t>
             </w:r>
           </w:p>
         </w:tc>
@@ -10096,7 +10210,6 @@
                 <w:szCs w:val="22"/>
               </w:rPr>
             </w:pPr>
-            <w:proofErr w:type="spellStart"/>
             <w:r>
               <w:rPr>
                 <w:b/>
@@ -10104,17 +10217,7 @@
                 <w:sz w:val="22"/>
                 <w:szCs w:val="22"/>
               </w:rPr>
-              <w:t>Titulo</w:t>
-            </w:r>
-            <w:proofErr w:type="spellEnd"/>
-            <w:r>
-              <w:rPr>
-                <w:b/>
-                <w:color w:val="000000"/>
-                <w:sz w:val="22"/>
-                <w:szCs w:val="22"/>
-              </w:rPr>
-              <w:t xml:space="preserve"> del Documento</w:t>
+              <w:t>Titulo del Documento</w:t>
             </w:r>
           </w:p>
         </w:tc>
@@ -10562,17 +10665,7 @@
           <w:szCs w:val="22"/>
           <w:u w:val="single"/>
         </w:rPr>
-        <w:t xml:space="preserve">Funciones </w:t>
-      </w:r>
-      <w:proofErr w:type="gramStart"/>
-      <w:r>
-        <w:rPr>
-          <w:color w:val="000000" w:themeColor="text1"/>
-          <w:sz w:val="22"/>
-          <w:szCs w:val="22"/>
-          <w:u w:val="single"/>
-        </w:rPr>
-        <w:t xml:space="preserve">del </w:t>
+        <w:t xml:space="preserve">Funciones del </w:t>
       </w:r>
       <w:r>
         <w:rPr>
@@ -10590,17 +10683,7 @@
           <w:szCs w:val="22"/>
           <w:u w:val="single"/>
         </w:rPr>
-        <w:t>Producto</w:t>
-      </w:r>
-      <w:proofErr w:type="gramEnd"/>
-      <w:r>
-        <w:rPr>
-          <w:color w:val="000000" w:themeColor="text1"/>
-          <w:sz w:val="22"/>
-          <w:szCs w:val="22"/>
-          <w:u w:val="single"/>
-        </w:rPr>
-        <w:t>:</w:t>
+        <w:t>Producto:</w:t>
       </w:r>
     </w:p>
     <w:p>
@@ -10895,25 +10978,7 @@
                 <w:sz w:val="22"/>
                 <w:szCs w:val="22"/>
               </w:rPr>
-              <w:t xml:space="preserve"> de </w:t>
-            </w:r>
-            <w:proofErr w:type="gramStart"/>
-            <w:r>
-              <w:rPr>
-                <w:color w:val="000000"/>
-                <w:sz w:val="22"/>
-                <w:szCs w:val="22"/>
-              </w:rPr>
-              <w:t>la empresas</w:t>
-            </w:r>
-            <w:proofErr w:type="gramEnd"/>
-            <w:r>
-              <w:rPr>
-                <w:color w:val="000000"/>
-                <w:sz w:val="22"/>
-                <w:szCs w:val="22"/>
-              </w:rPr>
-              <w:t xml:space="preserve"> de estacionamiento</w:t>
+              <w:t xml:space="preserve"> de la empresas de estacionamiento</w:t>
             </w:r>
           </w:p>
         </w:tc>
@@ -11611,18 +11676,8 @@
           <w:sz w:val="22"/>
           <w:szCs w:val="22"/>
         </w:rPr>
-        <w:t xml:space="preserve">Lenguajes y tecnologías en uso: HTML, </w:t>
+        <w:t>Lenguajes y tecnologías en uso: HTML, JavScript</w:t>
       </w:r>
-      <w:proofErr w:type="spellStart"/>
-      <w:r>
-        <w:rPr>
-          <w:color w:val="000000" w:themeColor="text1"/>
-          <w:sz w:val="22"/>
-          <w:szCs w:val="22"/>
-        </w:rPr>
-        <w:t>JavScript</w:t>
-      </w:r>
-      <w:proofErr w:type="spellEnd"/>
       <w:r>
         <w:rPr>
           <w:color w:val="000000" w:themeColor="text1"/>
@@ -14345,6 +14400,7 @@
     <w:lsdException w:name="HTML Sample" w:semiHidden="1" w:unhideWhenUsed="1"/>
     <w:lsdException w:name="HTML Typewriter" w:semiHidden="1" w:unhideWhenUsed="1"/>
     <w:lsdException w:name="HTML Variable" w:semiHidden="1" w:unhideWhenUsed="1"/>
+    <w:lsdException w:name="Normal Table" w:semiHidden="1" w:unhideWhenUsed="1"/>
     <w:lsdException w:name="annotation subject" w:semiHidden="1" w:unhideWhenUsed="1"/>
     <w:lsdException w:name="No List" w:semiHidden="1" w:unhideWhenUsed="1"/>
     <w:lsdException w:name="Outline List 1" w:semiHidden="1" w:unhideWhenUsed="1"/>
@@ -14387,8 +14443,11 @@
     <w:lsdException w:name="Table Contemporary" w:semiHidden="1" w:unhideWhenUsed="1"/>
     <w:lsdException w:name="Table Elegant" w:semiHidden="1" w:unhideWhenUsed="1"/>
     <w:lsdException w:name="Table Professional" w:semiHidden="1" w:unhideWhenUsed="1"/>
+    <w:lsdException w:name="Table Subtle 1" w:semiHidden="1" w:unhideWhenUsed="1"/>
     <w:lsdException w:name="Table Subtle 2" w:semiHidden="1" w:unhideWhenUsed="1"/>
     <w:lsdException w:name="Table Web 1" w:semiHidden="1" w:unhideWhenUsed="1"/>
+    <w:lsdException w:name="Table Web 2" w:semiHidden="1" w:unhideWhenUsed="1"/>
+    <w:lsdException w:name="Table Web 3" w:semiHidden="1" w:unhideWhenUsed="1"/>
     <w:lsdException w:name="Balloon Text" w:semiHidden="1" w:unhideWhenUsed="1"/>
     <w:lsdException w:name="Table Grid" w:uiPriority="39"/>
     <w:lsdException w:name="Table Theme" w:semiHidden="1" w:unhideWhenUsed="1"/>

</xml_diff>

<commit_message>
Modificacion de la historia de usuarios
</commit_message>
<xml_diff>
--- a/Documentacion/Especificación de Requisito - ieee-830.docx
+++ b/Documentacion/Especificación de Requisito - ieee-830.docx
@@ -563,16 +563,6 @@
           <w:sz w:val="22"/>
           <w:szCs w:val="22"/>
         </w:rPr>
-        <w:sectPr>
-          <w:headerReference w:type="default" r:id="rId7"/>
-          <w:footerReference w:type="default" r:id="rId8"/>
-          <w:headerReference w:type="first" r:id="rId9"/>
-          <w:pgSz w:w="11906" w:h="16838"/>
-          <w:pgMar w:top="1417" w:right="1701" w:bottom="1417" w:left="1701" w:header="708" w:footer="708" w:gutter="0"/>
-          <w:pgNumType w:start="1"/>
-          <w:cols w:space="720"/>
-          <w:titlePg/>
-        </w:sectPr>
       </w:pPr>
       <w:bookmarkStart w:id="1" w:name="_gjdgxs" w:colFirst="0" w:colLast="0"/>
       <w:bookmarkEnd w:id="1"/>
@@ -594,16 +584,6 @@
           <w:szCs w:val="22"/>
         </w:rPr>
       </w:pPr>
-      <w:r>
-        <w:rPr>
-          <w:b/>
-          <w:color w:val="000000"/>
-          <w:sz w:val="22"/>
-          <w:szCs w:val="22"/>
-        </w:rPr>
-        <w:lastRenderedPageBreak/>
-        <w:t>Instrucciones para el uso de este formato</w:t>
-      </w:r>
     </w:p>
     <w:p>
       <w:pPr>
@@ -634,23 +614,12 @@
           <w:between w:val="nil"/>
         </w:pBdr>
         <w:spacing w:line="276" w:lineRule="auto"/>
-        <w:ind w:left="360"/>
-        <w:rPr>
-          <w:i/>
-          <w:color w:val="365F91"/>
-          <w:sz w:val="22"/>
-          <w:szCs w:val="22"/>
-        </w:rPr>
-      </w:pPr>
-      <w:r>
-        <w:rPr>
-          <w:i/>
-          <w:color w:val="365F91"/>
-          <w:sz w:val="22"/>
-          <w:szCs w:val="22"/>
-        </w:rPr>
-        <w:t>Este formato es una plantilla tipo para documentos de requisitos del software.</w:t>
-      </w:r>
+        <w:rPr>
+          <w:color w:val="000000"/>
+          <w:sz w:val="22"/>
+          <w:szCs w:val="22"/>
+        </w:rPr>
+      </w:pPr>
     </w:p>
     <w:p>
       <w:pPr>
@@ -663,10 +632,8 @@
           <w:between w:val="nil"/>
         </w:pBdr>
         <w:spacing w:line="276" w:lineRule="auto"/>
-        <w:ind w:left="360"/>
-        <w:rPr>
-          <w:i/>
-          <w:color w:val="365F91"/>
+        <w:rPr>
+          <w:color w:val="000000"/>
           <w:sz w:val="22"/>
           <w:szCs w:val="22"/>
         </w:rPr>
@@ -683,23 +650,12 @@
           <w:between w:val="nil"/>
         </w:pBdr>
         <w:spacing w:line="276" w:lineRule="auto"/>
-        <w:ind w:left="360"/>
-        <w:rPr>
-          <w:i/>
-          <w:color w:val="365F91"/>
-          <w:sz w:val="22"/>
-          <w:szCs w:val="22"/>
-        </w:rPr>
-      </w:pPr>
-      <w:r>
-        <w:rPr>
-          <w:i/>
-          <w:color w:val="365F91"/>
-          <w:sz w:val="22"/>
-          <w:szCs w:val="22"/>
-        </w:rPr>
-        <w:t>Está basado y es conforme con el estándar IEEE Std 830-1998.</w:t>
-      </w:r>
+        <w:rPr>
+          <w:color w:val="000000"/>
+          <w:sz w:val="22"/>
+          <w:szCs w:val="22"/>
+        </w:rPr>
+      </w:pPr>
     </w:p>
     <w:p>
       <w:pPr>
@@ -712,10 +668,8 @@
           <w:between w:val="nil"/>
         </w:pBdr>
         <w:spacing w:line="276" w:lineRule="auto"/>
-        <w:ind w:left="360"/>
-        <w:rPr>
-          <w:i/>
-          <w:color w:val="365F91"/>
+        <w:rPr>
+          <w:color w:val="000000"/>
           <w:sz w:val="22"/>
           <w:szCs w:val="22"/>
         </w:rPr>
@@ -732,32 +686,12 @@
           <w:between w:val="nil"/>
         </w:pBdr>
         <w:spacing w:line="276" w:lineRule="auto"/>
-        <w:ind w:left="360"/>
-        <w:rPr>
-          <w:i/>
+        <w:rPr>
           <w:color w:val="000000"/>
           <w:sz w:val="22"/>
           <w:szCs w:val="22"/>
         </w:rPr>
       </w:pPr>
-      <w:r>
-        <w:rPr>
-          <w:i/>
-          <w:color w:val="365F91"/>
-          <w:sz w:val="22"/>
-          <w:szCs w:val="22"/>
-        </w:rPr>
-        <w:t>Los textos en color azul son indicaciones que deben eliminarse y, en su caso, sustituirse por los contenidos descritos en cada apartado</w:t>
-      </w:r>
-      <w:r>
-        <w:rPr>
-          <w:i/>
-          <w:color w:val="000000"/>
-          <w:sz w:val="22"/>
-          <w:szCs w:val="22"/>
-        </w:rPr>
-        <w:t>.</w:t>
-      </w:r>
     </w:p>
     <w:p>
       <w:pPr>
@@ -770,9 +704,7 @@
           <w:between w:val="nil"/>
         </w:pBdr>
         <w:spacing w:line="276" w:lineRule="auto"/>
-        <w:ind w:left="360"/>
-        <w:rPr>
-          <w:i/>
+        <w:rPr>
           <w:color w:val="000000"/>
           <w:sz w:val="22"/>
           <w:szCs w:val="22"/>
@@ -993,351 +925,9 @@
           <w:sz w:val="22"/>
           <w:szCs w:val="22"/>
         </w:rPr>
-      </w:pPr>
-    </w:p>
-    <w:p>
-      <w:pPr>
-        <w:widowControl w:val="0"/>
-        <w:pBdr>
-          <w:top w:val="nil"/>
-          <w:left w:val="nil"/>
-          <w:bottom w:val="nil"/>
-          <w:right w:val="nil"/>
-          <w:between w:val="nil"/>
-        </w:pBdr>
-        <w:spacing w:line="276" w:lineRule="auto"/>
-        <w:rPr>
-          <w:color w:val="000000"/>
-          <w:sz w:val="22"/>
-          <w:szCs w:val="22"/>
-        </w:rPr>
-      </w:pPr>
-    </w:p>
-    <w:p>
-      <w:pPr>
-        <w:widowControl w:val="0"/>
-        <w:pBdr>
-          <w:top w:val="nil"/>
-          <w:left w:val="nil"/>
-          <w:bottom w:val="nil"/>
-          <w:right w:val="nil"/>
-          <w:between w:val="nil"/>
-        </w:pBdr>
-        <w:spacing w:line="276" w:lineRule="auto"/>
-        <w:rPr>
-          <w:color w:val="000000"/>
-          <w:sz w:val="22"/>
-          <w:szCs w:val="22"/>
-        </w:rPr>
-      </w:pPr>
-    </w:p>
-    <w:p>
-      <w:pPr>
-        <w:widowControl w:val="0"/>
-        <w:pBdr>
-          <w:top w:val="nil"/>
-          <w:left w:val="nil"/>
-          <w:bottom w:val="nil"/>
-          <w:right w:val="nil"/>
-          <w:between w:val="nil"/>
-        </w:pBdr>
-        <w:spacing w:line="276" w:lineRule="auto"/>
-        <w:rPr>
-          <w:color w:val="000000"/>
-          <w:sz w:val="22"/>
-          <w:szCs w:val="22"/>
-        </w:rPr>
-      </w:pPr>
-    </w:p>
-    <w:p>
-      <w:pPr>
-        <w:widowControl w:val="0"/>
-        <w:pBdr>
-          <w:top w:val="nil"/>
-          <w:left w:val="nil"/>
-          <w:bottom w:val="nil"/>
-          <w:right w:val="nil"/>
-          <w:between w:val="nil"/>
-        </w:pBdr>
-        <w:spacing w:line="276" w:lineRule="auto"/>
-        <w:rPr>
-          <w:color w:val="000000"/>
-          <w:sz w:val="22"/>
-          <w:szCs w:val="22"/>
-        </w:rPr>
-      </w:pPr>
-    </w:p>
-    <w:p>
-      <w:pPr>
-        <w:widowControl w:val="0"/>
-        <w:pBdr>
-          <w:top w:val="nil"/>
-          <w:left w:val="nil"/>
-          <w:bottom w:val="nil"/>
-          <w:right w:val="nil"/>
-          <w:between w:val="nil"/>
-        </w:pBdr>
-        <w:spacing w:line="276" w:lineRule="auto"/>
-        <w:rPr>
-          <w:color w:val="000000"/>
-          <w:sz w:val="22"/>
-          <w:szCs w:val="22"/>
-        </w:rPr>
-      </w:pPr>
-    </w:p>
-    <w:p>
-      <w:pPr>
-        <w:widowControl w:val="0"/>
-        <w:pBdr>
-          <w:top w:val="nil"/>
-          <w:left w:val="nil"/>
-          <w:bottom w:val="nil"/>
-          <w:right w:val="nil"/>
-          <w:between w:val="nil"/>
-        </w:pBdr>
-        <w:spacing w:line="276" w:lineRule="auto"/>
-        <w:rPr>
-          <w:color w:val="000000"/>
-          <w:sz w:val="22"/>
-          <w:szCs w:val="22"/>
-        </w:rPr>
-      </w:pPr>
-    </w:p>
-    <w:p>
-      <w:pPr>
-        <w:widowControl w:val="0"/>
-        <w:pBdr>
-          <w:top w:val="nil"/>
-          <w:left w:val="nil"/>
-          <w:bottom w:val="nil"/>
-          <w:right w:val="nil"/>
-          <w:between w:val="nil"/>
-        </w:pBdr>
-        <w:spacing w:line="276" w:lineRule="auto"/>
-        <w:rPr>
-          <w:color w:val="000000"/>
-          <w:sz w:val="22"/>
-          <w:szCs w:val="22"/>
-        </w:rPr>
-      </w:pPr>
-    </w:p>
-    <w:p>
-      <w:pPr>
-        <w:widowControl w:val="0"/>
-        <w:pBdr>
-          <w:top w:val="nil"/>
-          <w:left w:val="nil"/>
-          <w:bottom w:val="nil"/>
-          <w:right w:val="nil"/>
-          <w:between w:val="nil"/>
-        </w:pBdr>
-        <w:spacing w:line="276" w:lineRule="auto"/>
-        <w:rPr>
-          <w:color w:val="000000"/>
-          <w:sz w:val="22"/>
-          <w:szCs w:val="22"/>
-        </w:rPr>
-      </w:pPr>
-    </w:p>
-    <w:p>
-      <w:pPr>
-        <w:widowControl w:val="0"/>
-        <w:pBdr>
-          <w:top w:val="nil"/>
-          <w:left w:val="nil"/>
-          <w:bottom w:val="nil"/>
-          <w:right w:val="nil"/>
-          <w:between w:val="nil"/>
-        </w:pBdr>
-        <w:spacing w:line="276" w:lineRule="auto"/>
-        <w:rPr>
-          <w:color w:val="000000"/>
-          <w:sz w:val="22"/>
-          <w:szCs w:val="22"/>
-        </w:rPr>
-      </w:pPr>
-    </w:p>
-    <w:p>
-      <w:pPr>
-        <w:widowControl w:val="0"/>
-        <w:pBdr>
-          <w:top w:val="nil"/>
-          <w:left w:val="nil"/>
-          <w:bottom w:val="nil"/>
-          <w:right w:val="nil"/>
-          <w:between w:val="nil"/>
-        </w:pBdr>
-        <w:spacing w:line="276" w:lineRule="auto"/>
-        <w:rPr>
-          <w:color w:val="000000"/>
-          <w:sz w:val="22"/>
-          <w:szCs w:val="22"/>
-        </w:rPr>
-      </w:pPr>
-    </w:p>
-    <w:p>
-      <w:pPr>
-        <w:widowControl w:val="0"/>
-        <w:pBdr>
-          <w:top w:val="nil"/>
-          <w:left w:val="nil"/>
-          <w:bottom w:val="nil"/>
-          <w:right w:val="nil"/>
-          <w:between w:val="nil"/>
-        </w:pBdr>
-        <w:spacing w:line="276" w:lineRule="auto"/>
-        <w:rPr>
-          <w:color w:val="000000"/>
-          <w:sz w:val="22"/>
-          <w:szCs w:val="22"/>
-        </w:rPr>
-      </w:pPr>
-    </w:p>
-    <w:p>
-      <w:pPr>
-        <w:widowControl w:val="0"/>
-        <w:pBdr>
-          <w:top w:val="nil"/>
-          <w:left w:val="nil"/>
-          <w:bottom w:val="nil"/>
-          <w:right w:val="nil"/>
-          <w:between w:val="nil"/>
-        </w:pBdr>
-        <w:spacing w:line="276" w:lineRule="auto"/>
-        <w:rPr>
-          <w:color w:val="000000"/>
-          <w:sz w:val="22"/>
-          <w:szCs w:val="22"/>
-        </w:rPr>
-      </w:pPr>
-    </w:p>
-    <w:p>
-      <w:pPr>
-        <w:widowControl w:val="0"/>
-        <w:pBdr>
-          <w:top w:val="nil"/>
-          <w:left w:val="nil"/>
-          <w:bottom w:val="nil"/>
-          <w:right w:val="nil"/>
-          <w:between w:val="nil"/>
-        </w:pBdr>
-        <w:spacing w:line="276" w:lineRule="auto"/>
-        <w:rPr>
-          <w:color w:val="000000"/>
-          <w:sz w:val="22"/>
-          <w:szCs w:val="22"/>
-        </w:rPr>
-      </w:pPr>
-    </w:p>
-    <w:p>
-      <w:pPr>
-        <w:widowControl w:val="0"/>
-        <w:pBdr>
-          <w:top w:val="nil"/>
-          <w:left w:val="nil"/>
-          <w:bottom w:val="nil"/>
-          <w:right w:val="nil"/>
-          <w:between w:val="nil"/>
-        </w:pBdr>
-        <w:spacing w:line="276" w:lineRule="auto"/>
-        <w:rPr>
-          <w:color w:val="000000"/>
-          <w:sz w:val="22"/>
-          <w:szCs w:val="22"/>
-        </w:rPr>
-      </w:pPr>
-    </w:p>
-    <w:p>
-      <w:pPr>
-        <w:widowControl w:val="0"/>
-        <w:pBdr>
-          <w:top w:val="nil"/>
-          <w:left w:val="nil"/>
-          <w:bottom w:val="nil"/>
-          <w:right w:val="nil"/>
-          <w:between w:val="nil"/>
-        </w:pBdr>
-        <w:spacing w:line="276" w:lineRule="auto"/>
-        <w:rPr>
-          <w:color w:val="000000"/>
-          <w:sz w:val="22"/>
-          <w:szCs w:val="22"/>
-        </w:rPr>
-      </w:pPr>
-    </w:p>
-    <w:p>
-      <w:pPr>
-        <w:widowControl w:val="0"/>
-        <w:pBdr>
-          <w:top w:val="nil"/>
-          <w:left w:val="nil"/>
-          <w:bottom w:val="nil"/>
-          <w:right w:val="nil"/>
-          <w:between w:val="nil"/>
-        </w:pBdr>
-        <w:spacing w:line="276" w:lineRule="auto"/>
-        <w:rPr>
-          <w:color w:val="000000"/>
-          <w:sz w:val="22"/>
-          <w:szCs w:val="22"/>
-        </w:rPr>
-      </w:pPr>
-    </w:p>
-    <w:p>
-      <w:pPr>
-        <w:widowControl w:val="0"/>
-        <w:pBdr>
-          <w:top w:val="nil"/>
-          <w:left w:val="nil"/>
-          <w:bottom w:val="nil"/>
-          <w:right w:val="nil"/>
-          <w:between w:val="nil"/>
-        </w:pBdr>
-        <w:spacing w:line="276" w:lineRule="auto"/>
-        <w:rPr>
-          <w:color w:val="000000"/>
-          <w:sz w:val="22"/>
-          <w:szCs w:val="22"/>
-        </w:rPr>
-      </w:pPr>
-    </w:p>
-    <w:p>
-      <w:pPr>
-        <w:widowControl w:val="0"/>
-        <w:pBdr>
-          <w:top w:val="nil"/>
-          <w:left w:val="nil"/>
-          <w:bottom w:val="nil"/>
-          <w:right w:val="nil"/>
-          <w:between w:val="nil"/>
-        </w:pBdr>
-        <w:spacing w:line="276" w:lineRule="auto"/>
-        <w:rPr>
-          <w:color w:val="000000"/>
-          <w:sz w:val="22"/>
-          <w:szCs w:val="22"/>
-        </w:rPr>
-      </w:pPr>
-    </w:p>
-    <w:p>
-      <w:pPr>
-        <w:widowControl w:val="0"/>
-        <w:pBdr>
-          <w:top w:val="nil"/>
-          <w:left w:val="nil"/>
-          <w:bottom w:val="nil"/>
-          <w:right w:val="nil"/>
-          <w:between w:val="nil"/>
-        </w:pBdr>
-        <w:spacing w:line="276" w:lineRule="auto"/>
-        <w:rPr>
-          <w:color w:val="000000"/>
-          <w:sz w:val="22"/>
-          <w:szCs w:val="22"/>
-        </w:rPr>
         <w:sectPr>
-          <w:headerReference w:type="first" r:id="rId10"/>
-          <w:footerReference w:type="first" r:id="rId11"/>
+          <w:headerReference w:type="first" r:id="rId7"/>
+          <w:footerReference w:type="first" r:id="rId8"/>
           <w:pgSz w:w="11906" w:h="16838"/>
           <w:pgMar w:top="1417" w:right="1701" w:bottom="1417" w:left="1701" w:header="708" w:footer="708" w:gutter="0"/>
           <w:cols w:space="720"/>
@@ -1346,14 +936,6 @@
       </w:pPr>
       <w:bookmarkStart w:id="2" w:name="_30j0zll" w:colFirst="0" w:colLast="0"/>
       <w:bookmarkEnd w:id="2"/>
-      <w:r>
-        <w:rPr>
-          <w:color w:val="000000"/>
-          <w:sz w:val="22"/>
-          <w:szCs w:val="22"/>
-        </w:rPr>
-        <w:t>.</w:t>
-      </w:r>
     </w:p>
     <w:p>
       <w:pPr>
@@ -1366,7 +948,6 @@
           <w:between w:val="nil"/>
         </w:pBdr>
         <w:spacing w:after="60" w:line="276" w:lineRule="auto"/>
-        <w:ind w:left="360" w:hanging="360"/>
         <w:rPr>
           <w:b/>
           <w:color w:val="000000"/>
@@ -1527,7 +1108,25 @@
                 <w:sz w:val="22"/>
                 <w:szCs w:val="22"/>
               </w:rPr>
-              <w:t>Verificado dep. Calidad.</w:t>
+              <w:t xml:space="preserve">Verificado </w:t>
+            </w:r>
+            <w:proofErr w:type="spellStart"/>
+            <w:r>
+              <w:rPr>
+                <w:b/>
+                <w:sz w:val="22"/>
+                <w:szCs w:val="22"/>
+              </w:rPr>
+              <w:t>dep</w:t>
+            </w:r>
+            <w:proofErr w:type="spellEnd"/>
+            <w:r>
+              <w:rPr>
+                <w:b/>
+                <w:sz w:val="22"/>
+                <w:szCs w:val="22"/>
+              </w:rPr>
+              <w:t>. Calidad.</w:t>
             </w:r>
           </w:p>
         </w:tc>
@@ -1751,6 +1350,26 @@
                 <w:szCs w:val="22"/>
               </w:rPr>
               <w:t>Silvia, María Mercedes</w:t>
+            </w:r>
+          </w:p>
+          <w:p>
+            <w:pPr>
+              <w:widowControl w:val="0"/>
+              <w:spacing w:line="276" w:lineRule="auto"/>
+              <w:ind w:left="316"/>
+              <w:rPr>
+                <w:sz w:val="22"/>
+                <w:szCs w:val="22"/>
+              </w:rPr>
+            </w:pPr>
+            <w:r>
+              <w:t>Edgar</w:t>
+            </w:r>
+            <w:r>
+              <w:t>,</w:t>
+            </w:r>
+            <w:r>
+              <w:t xml:space="preserve"> Flores</w:t>
             </w:r>
           </w:p>
           <w:p>
@@ -1923,9 +1542,9 @@
           <w:szCs w:val="22"/>
         </w:rPr>
         <w:sectPr>
-          <w:headerReference w:type="default" r:id="rId12"/>
-          <w:headerReference w:type="first" r:id="rId13"/>
-          <w:footerReference w:type="first" r:id="rId14"/>
+          <w:headerReference w:type="default" r:id="rId9"/>
+          <w:headerReference w:type="first" r:id="rId10"/>
+          <w:footerReference w:type="first" r:id="rId11"/>
           <w:pgSz w:w="11906" w:h="16838"/>
           <w:pgMar w:top="1417" w:right="1701" w:bottom="1417" w:left="1701" w:header="708" w:footer="708" w:gutter="0"/>
           <w:cols w:space="720"/>
@@ -4481,7 +4100,27 @@
           <w:szCs w:val="22"/>
           <w:highlight w:val="white"/>
         </w:rPr>
-        <w:t>a rubos de estacinamientos privados por hora.</w:t>
+        <w:t xml:space="preserve">a rubos de </w:t>
+      </w:r>
+      <w:proofErr w:type="spellStart"/>
+      <w:r>
+        <w:rPr>
+          <w:color w:val="000000" w:themeColor="text1"/>
+          <w:sz w:val="22"/>
+          <w:szCs w:val="22"/>
+          <w:highlight w:val="white"/>
+        </w:rPr>
+        <w:t>estacinamientos</w:t>
+      </w:r>
+      <w:proofErr w:type="spellEnd"/>
+      <w:r>
+        <w:rPr>
+          <w:color w:val="000000" w:themeColor="text1"/>
+          <w:sz w:val="22"/>
+          <w:szCs w:val="22"/>
+          <w:highlight w:val="white"/>
+        </w:rPr>
+        <w:t xml:space="preserve"> privados por hora.</w:t>
       </w:r>
       <w:r>
         <w:rPr>
@@ -4670,7 +4309,25 @@
           <w:sz w:val="22"/>
           <w:szCs w:val="22"/>
         </w:rPr>
-        <w:t xml:space="preserve"> software tendrá un inicio de sesión: “Administrador” general que será el dueño del establecimiento donde podrá ver todos los movimientos y el de los “Empleados” donde se efectuara la carga y cobro de los vehicuos que utilicen el servicio.</w:t>
+        <w:t xml:space="preserve"> software tendrá un inicio de sesión: “Administrador” general que será el dueño del establecimiento donde podrá ver todos los movimientos y el de los “Empleados” donde se efectuara la carga y cobro de los </w:t>
+      </w:r>
+      <w:proofErr w:type="spellStart"/>
+      <w:r>
+        <w:rPr>
+          <w:color w:val="000000" w:themeColor="text1"/>
+          <w:sz w:val="22"/>
+          <w:szCs w:val="22"/>
+        </w:rPr>
+        <w:t>vehicuos</w:t>
+      </w:r>
+      <w:proofErr w:type="spellEnd"/>
+      <w:r>
+        <w:rPr>
+          <w:color w:val="000000" w:themeColor="text1"/>
+          <w:sz w:val="22"/>
+          <w:szCs w:val="22"/>
+        </w:rPr>
+        <w:t xml:space="preserve"> que utilicen el servicio.</w:t>
       </w:r>
     </w:p>
     <w:p>
@@ -10210,6 +9867,7 @@
                 <w:szCs w:val="22"/>
               </w:rPr>
             </w:pPr>
+            <w:proofErr w:type="spellStart"/>
             <w:r>
               <w:rPr>
                 <w:b/>
@@ -10217,7 +9875,17 @@
                 <w:sz w:val="22"/>
                 <w:szCs w:val="22"/>
               </w:rPr>
-              <w:t>Titulo del Documento</w:t>
+              <w:t>Titulo</w:t>
+            </w:r>
+            <w:proofErr w:type="spellEnd"/>
+            <w:r>
+              <w:rPr>
+                <w:b/>
+                <w:color w:val="000000"/>
+                <w:sz w:val="22"/>
+                <w:szCs w:val="22"/>
+              </w:rPr>
+              <w:t xml:space="preserve"> del Documento</w:t>
             </w:r>
           </w:p>
         </w:tc>
@@ -10730,6 +10398,30 @@
           <w:szCs w:val="22"/>
         </w:rPr>
       </w:pPr>
+      <w:r>
+        <w:rPr>
+          <w:color w:val="000000" w:themeColor="text1"/>
+          <w:sz w:val="22"/>
+          <w:szCs w:val="22"/>
+        </w:rPr>
+        <w:t xml:space="preserve">• </w:t>
+      </w:r>
+      <w:r>
+        <w:rPr>
+          <w:color w:val="000000" w:themeColor="text1"/>
+          <w:sz w:val="22"/>
+          <w:szCs w:val="22"/>
+        </w:rPr>
+        <w:t>Inicio de sesión administrador y empleado</w:t>
+      </w:r>
+      <w:r>
+        <w:rPr>
+          <w:color w:val="000000" w:themeColor="text1"/>
+          <w:sz w:val="22"/>
+          <w:szCs w:val="22"/>
+        </w:rPr>
+        <w:t>.</w:t>
+      </w:r>
     </w:p>
     <w:p>
       <w:pPr>
@@ -10933,7 +10625,7 @@
         </w:tc>
         <w:tc>
           <w:tcPr>
-            <w:tcW w:w="5444" w:type="dxa"/>
+            <w:tcW w:w="5443" w:type="dxa"/>
             <w:tcBorders>
               <w:top w:val="single" w:sz="4" w:space="0" w:color="292929"/>
               <w:left w:val="single" w:sz="6" w:space="0" w:color="292929"/>
@@ -10978,7 +10670,7 @@
                 <w:sz w:val="22"/>
                 <w:szCs w:val="22"/>
               </w:rPr>
-              <w:t xml:space="preserve"> de la empresas de estacionamiento</w:t>
+              <w:t xml:space="preserve"> de la empresa de estacionamiento</w:t>
             </w:r>
           </w:p>
         </w:tc>
@@ -11031,7 +10723,7 @@
         </w:tc>
         <w:tc>
           <w:tcPr>
-            <w:tcW w:w="5444" w:type="dxa"/>
+            <w:tcW w:w="5443" w:type="dxa"/>
             <w:tcBorders>
               <w:top w:val="single" w:sz="4" w:space="0" w:color="292929"/>
               <w:left w:val="single" w:sz="6" w:space="0" w:color="292929"/>
@@ -11068,23 +10760,7 @@
                 <w:sz w:val="22"/>
                 <w:szCs w:val="22"/>
               </w:rPr>
-              <w:t>Man</w:t>
-            </w:r>
-            <w:r>
-              <w:rPr>
-                <w:color w:val="000000"/>
-                <w:sz w:val="22"/>
-                <w:szCs w:val="22"/>
-              </w:rPr>
-              <w:t xml:space="preserve">ejo de herramientas </w:t>
-            </w:r>
-            <w:r>
-              <w:rPr>
-                <w:color w:val="000000"/>
-                <w:sz w:val="22"/>
-                <w:szCs w:val="22"/>
-              </w:rPr>
-              <w:t>informáticas</w:t>
+              <w:t>Manejo de entornos web</w:t>
             </w:r>
           </w:p>
         </w:tc>
@@ -11137,7 +10813,7 @@
         </w:tc>
         <w:tc>
           <w:tcPr>
-            <w:tcW w:w="5444" w:type="dxa"/>
+            <w:tcW w:w="5443" w:type="dxa"/>
             <w:tcBorders>
               <w:top w:val="single" w:sz="4" w:space="0" w:color="292929"/>
               <w:left w:val="single" w:sz="6" w:space="0" w:color="292929"/>
@@ -11174,7 +10850,15 @@
                 <w:sz w:val="22"/>
                 <w:szCs w:val="22"/>
               </w:rPr>
-              <w:t>Control y manejo del sistema en general</w:t>
+              <w:t xml:space="preserve">Control y manejo del sistema </w:t>
+            </w:r>
+            <w:r>
+              <w:rPr>
+                <w:color w:val="000000"/>
+                <w:sz w:val="22"/>
+                <w:szCs w:val="22"/>
+              </w:rPr>
+              <w:t>total</w:t>
             </w:r>
           </w:p>
         </w:tc>
@@ -11345,7 +11029,7 @@
                 <w:sz w:val="22"/>
                 <w:szCs w:val="22"/>
               </w:rPr>
-              <w:t>Persona solicitante del servicio de estacionamiento</w:t>
+              <w:t>Empleado</w:t>
             </w:r>
           </w:p>
         </w:tc>
@@ -11525,7 +11209,15 @@
                 <w:sz w:val="22"/>
                 <w:szCs w:val="22"/>
               </w:rPr>
-              <w:t>Manejo normal de una interfaz de usuario intuitiva</w:t>
+              <w:t>Manej</w:t>
+            </w:r>
+            <w:r>
+              <w:rPr>
+                <w:color w:val="000000"/>
+                <w:sz w:val="22"/>
+                <w:szCs w:val="22"/>
+              </w:rPr>
+              <w:t>o de la gestión del sistema: de entrada y salida como también el cobro de los vehículos.</w:t>
             </w:r>
           </w:p>
         </w:tc>
@@ -11676,8 +11368,18 @@
           <w:sz w:val="22"/>
           <w:szCs w:val="22"/>
         </w:rPr>
-        <w:t>Lenguajes y tecnologías en uso: HTML, JavScript</w:t>
-      </w:r>
+        <w:t xml:space="preserve">Lenguajes y tecnologías en uso: HTML, </w:t>
+      </w:r>
+      <w:proofErr w:type="spellStart"/>
+      <w:r>
+        <w:rPr>
+          <w:color w:val="000000" w:themeColor="text1"/>
+          <w:sz w:val="22"/>
+          <w:szCs w:val="22"/>
+        </w:rPr>
+        <w:t>JavScript</w:t>
+      </w:r>
+      <w:proofErr w:type="spellEnd"/>
       <w:r>
         <w:rPr>
           <w:color w:val="000000" w:themeColor="text1"/>
@@ -11986,37 +11688,77 @@
         <w:spacing w:line="276" w:lineRule="auto"/>
         <w:jc w:val="both"/>
         <w:rPr>
-          <w:sz w:val="22"/>
-          <w:szCs w:val="22"/>
-        </w:rPr>
-      </w:pPr>
+          <w:color w:val="000000" w:themeColor="text1"/>
+          <w:sz w:val="22"/>
+          <w:szCs w:val="22"/>
+        </w:rPr>
+      </w:pPr>
+      <w:r>
+        <w:rPr>
+          <w:color w:val="000000" w:themeColor="text1"/>
+          <w:sz w:val="22"/>
+          <w:szCs w:val="22"/>
+        </w:rPr>
+        <w:t>#US0</w:t>
+      </w:r>
+      <w:r>
+        <w:rPr>
+          <w:color w:val="000000" w:themeColor="text1"/>
+          <w:sz w:val="22"/>
+          <w:szCs w:val="22"/>
+        </w:rPr>
+        <w:t>1</w:t>
+      </w:r>
+      <w:r>
+        <w:rPr>
+          <w:color w:val="000000" w:themeColor="text1"/>
+          <w:sz w:val="22"/>
+          <w:szCs w:val="22"/>
+        </w:rPr>
+        <w:t xml:space="preserve"> Como administrador</w:t>
+      </w:r>
+      <w:r>
+        <w:rPr>
+          <w:color w:val="000000" w:themeColor="text1"/>
+          <w:sz w:val="22"/>
+          <w:szCs w:val="22"/>
+        </w:rPr>
+        <w:t xml:space="preserve"> “Dueño”</w:t>
+      </w:r>
+      <w:r>
+        <w:rPr>
+          <w:color w:val="000000" w:themeColor="text1"/>
+          <w:sz w:val="22"/>
+          <w:szCs w:val="22"/>
+        </w:rPr>
+        <w:t xml:space="preserve"> de la empresa de estacionamiento, necesito tener bien detallado y contabilizado las horas que se alojan los vehículos, y cual sector corresponde a cada uno de los vehículos</w:t>
+      </w:r>
+      <w:r>
+        <w:rPr>
+          <w:color w:val="000000" w:themeColor="text1"/>
+          <w:sz w:val="22"/>
+          <w:szCs w:val="22"/>
+        </w:rPr>
+        <w:t xml:space="preserve"> y que empleados realizaron las tareas</w:t>
+      </w:r>
+      <w:r>
+        <w:rPr>
+          <w:color w:val="000000" w:themeColor="text1"/>
+          <w:sz w:val="22"/>
+          <w:szCs w:val="22"/>
+        </w:rPr>
+        <w:t>.</w:t>
+      </w:r>
     </w:p>
     <w:p>
       <w:pPr>
         <w:spacing w:line="276" w:lineRule="auto"/>
         <w:jc w:val="both"/>
         <w:rPr>
-          <w:color w:val="000000" w:themeColor="text1"/>
-          <w:sz w:val="22"/>
-          <w:szCs w:val="22"/>
-        </w:rPr>
-      </w:pPr>
-      <w:r>
-        <w:rPr>
-          <w:color w:val="000000" w:themeColor="text1"/>
-          <w:sz w:val="22"/>
-          <w:szCs w:val="22"/>
-        </w:rPr>
-        <w:t>#US01 Como Cliente del Estacionamiento, Deseo que se me asigne una parcela identificada para reconocer donde va a estar alojado mi vehículo</w:t>
-      </w:r>
-      <w:r>
-        <w:rPr>
-          <w:color w:val="000000" w:themeColor="text1"/>
-          <w:sz w:val="22"/>
-          <w:szCs w:val="22"/>
-        </w:rPr>
-        <w:t>.</w:t>
-      </w:r>
+          <w:sz w:val="22"/>
+          <w:szCs w:val="22"/>
+        </w:rPr>
+      </w:pPr>
     </w:p>
     <w:p>
       <w:pPr>
@@ -12028,6 +11770,70 @@
           <w:szCs w:val="22"/>
         </w:rPr>
       </w:pPr>
+      <w:r>
+        <w:rPr>
+          <w:color w:val="000000" w:themeColor="text1"/>
+          <w:sz w:val="22"/>
+          <w:szCs w:val="22"/>
+        </w:rPr>
+        <w:t>#US0</w:t>
+      </w:r>
+      <w:r>
+        <w:rPr>
+          <w:color w:val="000000" w:themeColor="text1"/>
+          <w:sz w:val="22"/>
+          <w:szCs w:val="22"/>
+        </w:rPr>
+        <w:t>2</w:t>
+      </w:r>
+      <w:r>
+        <w:rPr>
+          <w:color w:val="000000" w:themeColor="text1"/>
+          <w:sz w:val="22"/>
+          <w:szCs w:val="22"/>
+        </w:rPr>
+        <w:t xml:space="preserve"> Como </w:t>
+      </w:r>
+      <w:r>
+        <w:rPr>
+          <w:color w:val="000000" w:themeColor="text1"/>
+          <w:sz w:val="22"/>
+          <w:szCs w:val="22"/>
+        </w:rPr>
+        <w:t>Empleado del estacionamiento</w:t>
+      </w:r>
+      <w:r>
+        <w:rPr>
+          <w:color w:val="000000" w:themeColor="text1"/>
+          <w:sz w:val="22"/>
+          <w:szCs w:val="22"/>
+        </w:rPr>
+        <w:t xml:space="preserve">, Deseo </w:t>
+      </w:r>
+      <w:r>
+        <w:rPr>
+          <w:color w:val="000000" w:themeColor="text1"/>
+          <w:sz w:val="22"/>
+          <w:szCs w:val="22"/>
+        </w:rPr>
+        <w:t>llevar un control de los vehículos ingresados</w:t>
+      </w:r>
+      <w:r>
+        <w:rPr>
+          <w:color w:val="000000" w:themeColor="text1"/>
+          <w:sz w:val="22"/>
+          <w:szCs w:val="22"/>
+        </w:rPr>
+        <w:t xml:space="preserve"> e</w:t>
+      </w:r>
+      <w:r>
+        <w:rPr>
+          <w:color w:val="000000" w:themeColor="text1"/>
+          <w:sz w:val="22"/>
+          <w:szCs w:val="22"/>
+        </w:rPr>
+        <w:t xml:space="preserve"> egresados y los que están en el estacionamiento a su vez el monto a cobrar por el tiempo utilizado</w:t>
+      </w:r>
     </w:p>
     <w:p>
       <w:pPr>
@@ -12039,22 +11845,6 @@
           <w:szCs w:val="22"/>
         </w:rPr>
       </w:pPr>
-      <w:r>
-        <w:rPr>
-          <w:color w:val="000000" w:themeColor="text1"/>
-          <w:sz w:val="22"/>
-          <w:szCs w:val="22"/>
-        </w:rPr>
-        <w:t>#US02 Como administrador de l</w:t>
-      </w:r>
-      <w:r>
-        <w:rPr>
-          <w:color w:val="000000" w:themeColor="text1"/>
-          <w:sz w:val="22"/>
-          <w:szCs w:val="22"/>
-        </w:rPr>
-        <w:t>a sección de la empresa de estacionamiento, necesito tener bien detallado y contabilizado las horas que se alojan los vehículos, y cual sector corresponde a cada uno de los vehículos.</w:t>
-      </w:r>
     </w:p>
     <w:p>
       <w:pPr>
@@ -12129,7 +11919,39 @@
           <w:sz w:val="22"/>
           <w:szCs w:val="22"/>
         </w:rPr>
-        <w:t xml:space="preserve"> Como Administrador de la sección de estacionamiento, necesito poder consultar el Historial de Pago de un Cliente específico, cuando se me lo solicite desde gerencia o del mismo cliente </w:t>
+        <w:t xml:space="preserve"> Como </w:t>
+      </w:r>
+      <w:r>
+        <w:rPr>
+          <w:color w:val="000000" w:themeColor="text1"/>
+          <w:sz w:val="22"/>
+          <w:szCs w:val="22"/>
+        </w:rPr>
+        <w:t>Empleado</w:t>
+      </w:r>
+      <w:r>
+        <w:rPr>
+          <w:color w:val="000000" w:themeColor="text1"/>
+          <w:sz w:val="22"/>
+          <w:szCs w:val="22"/>
+        </w:rPr>
+        <w:t xml:space="preserve"> de la sección de estacionamiento, necesito poder consultar el Historial de Pago de un Cliente específico, cuando se me lo solicite desde </w:t>
+      </w:r>
+      <w:r>
+        <w:rPr>
+          <w:color w:val="000000" w:themeColor="text1"/>
+          <w:sz w:val="22"/>
+          <w:szCs w:val="22"/>
+        </w:rPr>
+        <w:t>el administrador</w:t>
+      </w:r>
+      <w:r>
+        <w:rPr>
+          <w:color w:val="000000" w:themeColor="text1"/>
+          <w:sz w:val="22"/>
+          <w:szCs w:val="22"/>
+        </w:rPr>
+        <w:t xml:space="preserve"> o del mismo cliente </w:t>
       </w:r>
     </w:p>
     <w:p>
@@ -12157,7 +11979,7 @@
           <w:sz w:val="22"/>
           <w:szCs w:val="22"/>
         </w:rPr>
-        <w:t>#US05</w:t>
+        <w:t>#US0</w:t>
       </w:r>
       <w:r>
         <w:rPr>
@@ -12165,7 +11987,31 @@
           <w:sz w:val="22"/>
           <w:szCs w:val="22"/>
         </w:rPr>
-        <w:t xml:space="preserve"> Como Cliente quiero conocer tarifas mensuales según cantidad de horas que se deje el auto en el estacionamiento</w:t>
+        <w:t>5</w:t>
+      </w:r>
+      <w:r>
+        <w:rPr>
+          <w:color w:val="000000" w:themeColor="text1"/>
+          <w:sz w:val="22"/>
+          <w:szCs w:val="22"/>
+        </w:rPr>
+        <w:t xml:space="preserve"> Como </w:t>
+      </w:r>
+      <w:r>
+        <w:rPr>
+          <w:color w:val="000000" w:themeColor="text1"/>
+          <w:sz w:val="22"/>
+          <w:szCs w:val="22"/>
+        </w:rPr>
+        <w:t>Empleado</w:t>
+      </w:r>
+      <w:r>
+        <w:rPr>
+          <w:color w:val="000000" w:themeColor="text1"/>
+          <w:sz w:val="22"/>
+          <w:szCs w:val="22"/>
+        </w:rPr>
+        <w:t xml:space="preserve"> controlar y registrar alquileres de aparcamientos que estén libres por día </w:t>
       </w:r>
     </w:p>
     <w:p>
@@ -12193,7 +12039,7 @@
           <w:sz w:val="22"/>
           <w:szCs w:val="22"/>
         </w:rPr>
-        <w:t>#US06</w:t>
+        <w:t>#US0</w:t>
       </w:r>
       <w:r>
         <w:rPr>
@@ -12201,7 +12047,15 @@
           <w:sz w:val="22"/>
           <w:szCs w:val="22"/>
         </w:rPr>
-        <w:t xml:space="preserve"> Como administrador controlar y registrar alquileres de aparcamientos que estén libres por día </w:t>
+        <w:t>6</w:t>
+      </w:r>
+      <w:r>
+        <w:rPr>
+          <w:color w:val="000000" w:themeColor="text1"/>
+          <w:sz w:val="22"/>
+          <w:szCs w:val="22"/>
+        </w:rPr>
+        <w:t xml:space="preserve"> Como administrador realizar pack de horas con precios atrayentes al cliente en horas con mayor movimiento</w:t>
       </w:r>
     </w:p>
     <w:p>
@@ -12213,116 +12067,6 @@
           <w:szCs w:val="22"/>
         </w:rPr>
       </w:pPr>
-    </w:p>
-    <w:p>
-      <w:pPr>
-        <w:spacing w:line="276" w:lineRule="auto"/>
-        <w:rPr>
-          <w:color w:val="000000" w:themeColor="text1"/>
-          <w:sz w:val="22"/>
-          <w:szCs w:val="22"/>
-        </w:rPr>
-      </w:pPr>
-      <w:r>
-        <w:rPr>
-          <w:color w:val="000000" w:themeColor="text1"/>
-          <w:sz w:val="22"/>
-          <w:szCs w:val="22"/>
-        </w:rPr>
-        <w:t>#US07</w:t>
-      </w:r>
-      <w:r>
-        <w:rPr>
-          <w:color w:val="000000" w:themeColor="text1"/>
-          <w:sz w:val="22"/>
-          <w:szCs w:val="22"/>
-        </w:rPr>
-        <w:t xml:space="preserve"> Como administrador realizar pack de horas con precios atrayentes al cliente en horas con mayor movimiento</w:t>
-      </w:r>
-    </w:p>
-    <w:p>
-      <w:pPr>
-        <w:spacing w:line="276" w:lineRule="auto"/>
-        <w:rPr>
-          <w:color w:val="000000" w:themeColor="text1"/>
-          <w:sz w:val="22"/>
-          <w:szCs w:val="22"/>
-        </w:rPr>
-      </w:pPr>
-    </w:p>
-    <w:p>
-      <w:pPr>
-        <w:spacing w:line="276" w:lineRule="auto"/>
-        <w:rPr>
-          <w:color w:val="000000" w:themeColor="text1"/>
-          <w:sz w:val="22"/>
-          <w:szCs w:val="22"/>
-        </w:rPr>
-      </w:pPr>
-      <w:r>
-        <w:rPr>
-          <w:color w:val="000000" w:themeColor="text1"/>
-          <w:sz w:val="22"/>
-          <w:szCs w:val="22"/>
-        </w:rPr>
-        <w:t>#US08</w:t>
-      </w:r>
-    </w:p>
-    <w:p>
-      <w:pPr>
-        <w:spacing w:line="276" w:lineRule="auto"/>
-        <w:rPr>
-          <w:color w:val="000000" w:themeColor="text1"/>
-          <w:sz w:val="22"/>
-          <w:szCs w:val="22"/>
-        </w:rPr>
-      </w:pPr>
-    </w:p>
-    <w:p>
-      <w:pPr>
-        <w:spacing w:line="276" w:lineRule="auto"/>
-        <w:rPr>
-          <w:color w:val="000000" w:themeColor="text1"/>
-          <w:sz w:val="22"/>
-          <w:szCs w:val="22"/>
-        </w:rPr>
-      </w:pPr>
-      <w:r>
-        <w:rPr>
-          <w:color w:val="000000" w:themeColor="text1"/>
-          <w:sz w:val="22"/>
-          <w:szCs w:val="22"/>
-        </w:rPr>
-        <w:t>#US09</w:t>
-      </w:r>
-    </w:p>
-    <w:p>
-      <w:pPr>
-        <w:spacing w:line="276" w:lineRule="auto"/>
-        <w:rPr>
-          <w:color w:val="000000" w:themeColor="text1"/>
-          <w:sz w:val="22"/>
-          <w:szCs w:val="22"/>
-        </w:rPr>
-      </w:pPr>
-    </w:p>
-    <w:p>
-      <w:pPr>
-        <w:spacing w:line="276" w:lineRule="auto"/>
-        <w:rPr>
-          <w:color w:val="000000" w:themeColor="text1"/>
-          <w:sz w:val="22"/>
-          <w:szCs w:val="22"/>
-        </w:rPr>
-      </w:pPr>
-      <w:r>
-        <w:rPr>
-          <w:color w:val="000000" w:themeColor="text1"/>
-          <w:sz w:val="22"/>
-          <w:szCs w:val="22"/>
-        </w:rPr>
-        <w:t>#US010</w:t>
-      </w:r>
     </w:p>
     <w:p>
       <w:pPr>
@@ -13062,7 +12806,7 @@
       </w:pPr>
     </w:p>
     <w:sectPr>
-      <w:headerReference w:type="first" r:id="rId15"/>
+      <w:headerReference w:type="first" r:id="rId12"/>
       <w:pgSz w:w="11906" w:h="16838"/>
       <w:pgMar w:top="1418" w:right="1701" w:bottom="1418" w:left="1701" w:header="680" w:footer="567" w:gutter="0"/>
       <w:cols w:space="720"/>
@@ -13093,72 +12837,24 @@
 
 <file path=word/footer1.xml><?xml version="1.0" encoding="utf-8"?>
 <w:ftr xmlns:wpc="http://schemas.microsoft.com/office/word/2010/wordprocessingCanvas" xmlns:cx="http://schemas.microsoft.com/office/drawing/2014/chartex" xmlns:cx1="http://schemas.microsoft.com/office/drawing/2015/9/8/chartex" xmlns:cx2="http://schemas.microsoft.com/office/drawing/2015/10/21/chartex" xmlns:cx3="http://schemas.microsoft.com/office/drawing/2016/5/9/chartex" xmlns:cx4="http://schemas.microsoft.com/office/drawing/2016/5/10/chartex" xmlns:cx5="http://schemas.microsoft.com/office/drawing/2016/5/11/chartex" xmlns:cx6="http://schemas.microsoft.com/office/drawing/2016/5/12/chartex" xmlns:cx7="http://schemas.microsoft.com/office/drawing/2016/5/13/chartex" xmlns:cx8="http://schemas.microsoft.com/office/drawing/2016/5/14/chartex" xmlns:mc="http://schemas.openxmlformats.org/markup-compatibility/2006" xmlns:aink="http://schemas.microsoft.com/office/drawing/2016/ink" xmlns:am3d="http://schemas.microsoft.com/office/drawing/2017/model3d" xmlns:o="urn:schemas-microsoft-com:office:office" xmlns:oel="http://schemas.microsoft.com/office/2019/extlst" xmlns:r="http://schemas.openxmlformats.org/officeDocument/2006/relationships" xmlns:m="http://schemas.openxmlformats.org/officeDocument/2006/math" xmlns:v="urn:schemas-microsoft-com:vml" xmlns:wp14="http://schemas.microsoft.com/office/word/2010/wordprocessingDrawing" xmlns:wp="http://schemas.openxmlformats.org/drawingml/2006/wordprocessingDrawing" xmlns:w10="urn:schemas-microsoft-com:office:word" xmlns:w="http://schemas.openxmlformats.org/wordprocessingml/2006/main" xmlns:w14="http://schemas.microsoft.com/office/word/2010/wordml" xmlns:w15="http://schemas.microsoft.com/office/word/2012/wordml" xmlns:w16cex="http://schemas.microsoft.com/office/word/2018/wordml/cex" xmlns:w16cid="http://schemas.microsoft.com/office/word/2016/wordml/cid" xmlns:w16="http://schemas.microsoft.com/office/word/2018/wordml" xmlns:w16sdtdh="http://schemas.microsoft.com/office/word/2020/wordml/sdtdatahash" xmlns:w16se="http://schemas.microsoft.com/office/word/2015/wordml/symex" xmlns:wpg="http://schemas.microsoft.com/office/word/2010/wordprocessingGroup" xmlns:wpi="http://schemas.microsoft.com/office/word/2010/wordprocessingInk" xmlns:wne="http://schemas.microsoft.com/office/word/2006/wordml" xmlns:wps="http://schemas.microsoft.com/office/word/2010/wordprocessingShape" mc:Ignorable="w14 w15 w16se w16cid w16 w16cex w16sdtdh wp14">
-  <w:sdt>
-    <w:sdtPr>
-      <w:id w:val="-1807079071"/>
-      <w:docPartObj>
-        <w:docPartGallery w:val="Page Numbers (Bottom of Page)"/>
-        <w:docPartUnique/>
-      </w:docPartObj>
-    </w:sdtPr>
-    <w:sdtContent>
-      <w:p>
-        <w:pPr>
-          <w:pBdr>
-            <w:top w:val="nil"/>
-            <w:left w:val="nil"/>
-            <w:bottom w:val="nil"/>
-            <w:right w:val="nil"/>
-            <w:between w:val="nil"/>
-          </w:pBdr>
-          <w:tabs>
-            <w:tab w:val="center" w:pos="4252"/>
-            <w:tab w:val="right" w:pos="8504"/>
-          </w:tabs>
-          <w:rPr>
-            <w:rFonts w:ascii="Bookman Old Style" w:hAnsi="Bookman Old Style"/>
-            <w:color w:val="000000"/>
-          </w:rPr>
-        </w:pPr>
-        <w:r>
-          <w:rPr>
-            <w:rFonts w:ascii="Bookman Old Style" w:hAnsi="Bookman Old Style"/>
-            <w:color w:val="000000"/>
-          </w:rPr>
-          <w:t>Grupo N° 99 FULL STACK</w:t>
-        </w:r>
-        <w:r>
-          <w:rPr>
-            <w:rFonts w:ascii="Bookman Old Style" w:hAnsi="Bookman Old Style"/>
-            <w:color w:val="000000"/>
-          </w:rPr>
-          <w:tab/>
-        </w:r>
-        <w:r>
-          <w:rPr>
-            <w:rFonts w:ascii="Bookman Old Style" w:hAnsi="Bookman Old Style"/>
-            <w:color w:val="000000"/>
-          </w:rPr>
-          <w:tab/>
-        </w:r>
-        <w:r>
-          <w:fldChar w:fldCharType="begin"/>
-        </w:r>
-        <w:r>
-          <w:instrText>PAGE   \* MERGEFORMAT</w:instrText>
-        </w:r>
-        <w:r>
-          <w:fldChar w:fldCharType="separate"/>
-        </w:r>
-        <w:r>
-          <w:t>2</w:t>
-        </w:r>
-        <w:r>
-          <w:fldChar w:fldCharType="end"/>
-        </w:r>
-      </w:p>
-    </w:sdtContent>
-  </w:sdt>
+  <w:p>
+    <w:pPr>
+      <w:pBdr>
+        <w:top w:val="nil"/>
+        <w:left w:val="nil"/>
+        <w:bottom w:val="nil"/>
+        <w:right w:val="nil"/>
+        <w:between w:val="nil"/>
+      </w:pBdr>
+      <w:tabs>
+        <w:tab w:val="center" w:pos="4252"/>
+        <w:tab w:val="right" w:pos="8504"/>
+      </w:tabs>
+      <w:rPr>
+        <w:color w:val="000000"/>
+      </w:rPr>
+    </w:pPr>
+  </w:p>
 </w:ftr>
 </file>
 
@@ -13185,29 +12881,6 @@
 </w:ftr>
 </file>
 
-<file path=word/footer3.xml><?xml version="1.0" encoding="utf-8"?>
-<w:ftr xmlns:wpc="http://schemas.microsoft.com/office/word/2010/wordprocessingCanvas" xmlns:cx="http://schemas.microsoft.com/office/drawing/2014/chartex" xmlns:cx1="http://schemas.microsoft.com/office/drawing/2015/9/8/chartex" xmlns:cx2="http://schemas.microsoft.com/office/drawing/2015/10/21/chartex" xmlns:cx3="http://schemas.microsoft.com/office/drawing/2016/5/9/chartex" xmlns:cx4="http://schemas.microsoft.com/office/drawing/2016/5/10/chartex" xmlns:cx5="http://schemas.microsoft.com/office/drawing/2016/5/11/chartex" xmlns:cx6="http://schemas.microsoft.com/office/drawing/2016/5/12/chartex" xmlns:cx7="http://schemas.microsoft.com/office/drawing/2016/5/13/chartex" xmlns:cx8="http://schemas.microsoft.com/office/drawing/2016/5/14/chartex" xmlns:mc="http://schemas.openxmlformats.org/markup-compatibility/2006" xmlns:aink="http://schemas.microsoft.com/office/drawing/2016/ink" xmlns:am3d="http://schemas.microsoft.com/office/drawing/2017/model3d" xmlns:o="urn:schemas-microsoft-com:office:office" xmlns:oel="http://schemas.microsoft.com/office/2019/extlst" xmlns:r="http://schemas.openxmlformats.org/officeDocument/2006/relationships" xmlns:m="http://schemas.openxmlformats.org/officeDocument/2006/math" xmlns:v="urn:schemas-microsoft-com:vml" xmlns:wp14="http://schemas.microsoft.com/office/word/2010/wordprocessingDrawing" xmlns:wp="http://schemas.openxmlformats.org/drawingml/2006/wordprocessingDrawing" xmlns:w10="urn:schemas-microsoft-com:office:word" xmlns:w="http://schemas.openxmlformats.org/wordprocessingml/2006/main" xmlns:w14="http://schemas.microsoft.com/office/word/2010/wordml" xmlns:w15="http://schemas.microsoft.com/office/word/2012/wordml" xmlns:w16cex="http://schemas.microsoft.com/office/word/2018/wordml/cex" xmlns:w16cid="http://schemas.microsoft.com/office/word/2016/wordml/cid" xmlns:w16="http://schemas.microsoft.com/office/word/2018/wordml" xmlns:w16sdtdh="http://schemas.microsoft.com/office/word/2020/wordml/sdtdatahash" xmlns:w16se="http://schemas.microsoft.com/office/word/2015/wordml/symex" xmlns:wpg="http://schemas.microsoft.com/office/word/2010/wordprocessingGroup" xmlns:wpi="http://schemas.microsoft.com/office/word/2010/wordprocessingInk" xmlns:wne="http://schemas.microsoft.com/office/word/2006/wordml" xmlns:wps="http://schemas.microsoft.com/office/word/2010/wordprocessingShape" mc:Ignorable="w14 w15 w16se w16cid w16 w16cex w16sdtdh wp14">
-  <w:p>
-    <w:pPr>
-      <w:pBdr>
-        <w:top w:val="nil"/>
-        <w:left w:val="nil"/>
-        <w:bottom w:val="nil"/>
-        <w:right w:val="nil"/>
-        <w:between w:val="nil"/>
-      </w:pBdr>
-      <w:tabs>
-        <w:tab w:val="center" w:pos="4252"/>
-        <w:tab w:val="right" w:pos="8504"/>
-      </w:tabs>
-      <w:rPr>
-        <w:color w:val="000000"/>
-      </w:rPr>
-    </w:pPr>
-  </w:p>
-</w:ftr>
-</file>
-
 <file path=word/footnotes.xml><?xml version="1.0" encoding="utf-8"?>
 <w:footnotes xmlns:wpc="http://schemas.microsoft.com/office/word/2010/wordprocessingCanvas" xmlns:cx="http://schemas.microsoft.com/office/drawing/2014/chartex" xmlns:cx1="http://schemas.microsoft.com/office/drawing/2015/9/8/chartex" xmlns:cx2="http://schemas.microsoft.com/office/drawing/2015/10/21/chartex" xmlns:cx3="http://schemas.microsoft.com/office/drawing/2016/5/9/chartex" xmlns:cx4="http://schemas.microsoft.com/office/drawing/2016/5/10/chartex" xmlns:cx5="http://schemas.microsoft.com/office/drawing/2016/5/11/chartex" xmlns:cx6="http://schemas.microsoft.com/office/drawing/2016/5/12/chartex" xmlns:cx7="http://schemas.microsoft.com/office/drawing/2016/5/13/chartex" xmlns:cx8="http://schemas.microsoft.com/office/drawing/2016/5/14/chartex" xmlns:mc="http://schemas.openxmlformats.org/markup-compatibility/2006" xmlns:aink="http://schemas.microsoft.com/office/drawing/2016/ink" xmlns:am3d="http://schemas.microsoft.com/office/drawing/2017/model3d" xmlns:o="urn:schemas-microsoft-com:office:office" xmlns:oel="http://schemas.microsoft.com/office/2019/extlst" xmlns:r="http://schemas.openxmlformats.org/officeDocument/2006/relationships" xmlns:m="http://schemas.openxmlformats.org/officeDocument/2006/math" xmlns:v="urn:schemas-microsoft-com:vml" xmlns:wp14="http://schemas.microsoft.com/office/word/2010/wordprocessingDrawing" xmlns:wp="http://schemas.openxmlformats.org/drawingml/2006/wordprocessingDrawing" xmlns:w10="urn:schemas-microsoft-com:office:word" xmlns:w="http://schemas.openxmlformats.org/wordprocessingml/2006/main" xmlns:w14="http://schemas.microsoft.com/office/word/2010/wordml" xmlns:w15="http://schemas.microsoft.com/office/word/2012/wordml" xmlns:w16cex="http://schemas.microsoft.com/office/word/2018/wordml/cex" xmlns:w16cid="http://schemas.microsoft.com/office/word/2016/wordml/cid" xmlns:w16="http://schemas.microsoft.com/office/word/2018/wordml" xmlns:w16sdtdh="http://schemas.microsoft.com/office/word/2020/wordml/sdtdatahash" xmlns:w16se="http://schemas.microsoft.com/office/word/2015/wordml/symex" xmlns:wpg="http://schemas.microsoft.com/office/word/2010/wordprocessingGroup" xmlns:wpi="http://schemas.microsoft.com/office/word/2010/wordprocessingInk" xmlns:wne="http://schemas.microsoft.com/office/word/2006/wordml" xmlns:wps="http://schemas.microsoft.com/office/word/2010/wordprocessingShape" mc:Ignorable="w14 w15 w16se w16cid w16 w16cex w16sdtdh wp14">
   <w:footnote w:type="separator" w:id="-1">
@@ -13231,271 +12904,6 @@
 
 <file path=word/header1.xml><?xml version="1.0" encoding="utf-8"?>
 <w:hdr xmlns:wpc="http://schemas.microsoft.com/office/word/2010/wordprocessingCanvas" xmlns:cx="http://schemas.microsoft.com/office/drawing/2014/chartex" xmlns:cx1="http://schemas.microsoft.com/office/drawing/2015/9/8/chartex" xmlns:cx2="http://schemas.microsoft.com/office/drawing/2015/10/21/chartex" xmlns:cx3="http://schemas.microsoft.com/office/drawing/2016/5/9/chartex" xmlns:cx4="http://schemas.microsoft.com/office/drawing/2016/5/10/chartex" xmlns:cx5="http://schemas.microsoft.com/office/drawing/2016/5/11/chartex" xmlns:cx6="http://schemas.microsoft.com/office/drawing/2016/5/12/chartex" xmlns:cx7="http://schemas.microsoft.com/office/drawing/2016/5/13/chartex" xmlns:cx8="http://schemas.microsoft.com/office/drawing/2016/5/14/chartex" xmlns:mc="http://schemas.openxmlformats.org/markup-compatibility/2006" xmlns:aink="http://schemas.microsoft.com/office/drawing/2016/ink" xmlns:am3d="http://schemas.microsoft.com/office/drawing/2017/model3d" xmlns:o="urn:schemas-microsoft-com:office:office" xmlns:oel="http://schemas.microsoft.com/office/2019/extlst" xmlns:r="http://schemas.openxmlformats.org/officeDocument/2006/relationships" xmlns:m="http://schemas.openxmlformats.org/officeDocument/2006/math" xmlns:v="urn:schemas-microsoft-com:vml" xmlns:wp14="http://schemas.microsoft.com/office/word/2010/wordprocessingDrawing" xmlns:wp="http://schemas.openxmlformats.org/drawingml/2006/wordprocessingDrawing" xmlns:w10="urn:schemas-microsoft-com:office:word" xmlns:w="http://schemas.openxmlformats.org/wordprocessingml/2006/main" xmlns:w14="http://schemas.microsoft.com/office/word/2010/wordml" xmlns:w15="http://schemas.microsoft.com/office/word/2012/wordml" xmlns:w16cex="http://schemas.microsoft.com/office/word/2018/wordml/cex" xmlns:w16cid="http://schemas.microsoft.com/office/word/2016/wordml/cid" xmlns:w16="http://schemas.microsoft.com/office/word/2018/wordml" xmlns:w16sdtdh="http://schemas.microsoft.com/office/word/2020/wordml/sdtdatahash" xmlns:w16se="http://schemas.microsoft.com/office/word/2015/wordml/symex" xmlns:wpg="http://schemas.microsoft.com/office/word/2010/wordprocessingGroup" xmlns:wpi="http://schemas.microsoft.com/office/word/2010/wordprocessingInk" xmlns:wne="http://schemas.microsoft.com/office/word/2006/wordml" xmlns:wps="http://schemas.microsoft.com/office/word/2010/wordprocessingShape" mc:Ignorable="w14 w15 w16se w16cid w16 w16cex w16sdtdh wp14">
-  <w:p>
-    <w:pPr>
-      <w:widowControl w:val="0"/>
-      <w:pBdr>
-        <w:top w:val="nil"/>
-        <w:left w:val="nil"/>
-        <w:bottom w:val="nil"/>
-        <w:right w:val="nil"/>
-        <w:between w:val="nil"/>
-      </w:pBdr>
-      <w:spacing w:line="276" w:lineRule="auto"/>
-      <w:rPr>
-        <w:color w:val="000000"/>
-      </w:rPr>
-    </w:pPr>
-  </w:p>
-  <w:tbl>
-    <w:tblPr>
-      <w:tblStyle w:val="a8"/>
-      <w:tblW w:w="8643" w:type="dxa"/>
-      <w:tblInd w:w="0" w:type="dxa"/>
-      <w:tblBorders>
-        <w:top w:val="nil"/>
-        <w:left w:val="nil"/>
-        <w:bottom w:val="single" w:sz="4" w:space="0" w:color="292929"/>
-        <w:right w:val="nil"/>
-        <w:insideH w:val="nil"/>
-        <w:insideV w:val="nil"/>
-      </w:tblBorders>
-      <w:tblLayout w:type="fixed"/>
-      <w:tblLook w:val="0000" w:firstRow="0" w:lastRow="0" w:firstColumn="0" w:lastColumn="0" w:noHBand="0" w:noVBand="0"/>
-    </w:tblPr>
-    <w:tblGrid>
-      <w:gridCol w:w="1947"/>
-      <w:gridCol w:w="5513"/>
-      <w:gridCol w:w="1183"/>
-    </w:tblGrid>
-    <w:tr>
-      <w:tc>
-        <w:tcPr>
-          <w:tcW w:w="1947" w:type="dxa"/>
-          <w:tcMar>
-            <w:top w:w="68" w:type="dxa"/>
-            <w:bottom w:w="68" w:type="dxa"/>
-          </w:tcMar>
-        </w:tcPr>
-        <w:p>
-          <w:pPr>
-            <w:pBdr>
-              <w:top w:val="nil"/>
-              <w:left w:val="nil"/>
-              <w:bottom w:val="nil"/>
-              <w:right w:val="nil"/>
-              <w:between w:val="nil"/>
-            </w:pBdr>
-            <w:tabs>
-              <w:tab w:val="center" w:pos="4252"/>
-              <w:tab w:val="right" w:pos="8504"/>
-            </w:tabs>
-            <w:rPr>
-              <w:color w:val="000000"/>
-              <w:sz w:val="16"/>
-              <w:szCs w:val="16"/>
-            </w:rPr>
-          </w:pPr>
-          <w:r>
-            <w:rPr>
-              <w:b/>
-              <w:noProof/>
-              <w:color w:val="241A61"/>
-              <w:lang w:val="es-AR"/>
-            </w:rPr>
-            <w:drawing>
-              <wp:inline distT="0" distB="0" distL="114300" distR="114300" wp14:anchorId="33577518" wp14:editId="3D33D656">
-                <wp:extent cx="1147445" cy="467360"/>
-                <wp:effectExtent l="0" t="0" r="0" b="0"/>
-                <wp:docPr id="2" name="image2.png"/>
-                <wp:cNvGraphicFramePr/>
-                <a:graphic xmlns:a="http://schemas.openxmlformats.org/drawingml/2006/main">
-                  <a:graphicData uri="http://schemas.openxmlformats.org/drawingml/2006/picture">
-                    <pic:pic xmlns:pic="http://schemas.openxmlformats.org/drawingml/2006/picture">
-                      <pic:nvPicPr>
-                        <pic:cNvPr id="0" name="image2.png"/>
-                        <pic:cNvPicPr preferRelativeResize="0"/>
-                      </pic:nvPicPr>
-                      <pic:blipFill>
-                        <a:blip r:embed="rId1"/>
-                        <a:srcRect/>
-                        <a:stretch>
-                          <a:fillRect/>
-                        </a:stretch>
-                      </pic:blipFill>
-                      <pic:spPr>
-                        <a:xfrm>
-                          <a:off x="0" y="0"/>
-                          <a:ext cx="1147445" cy="467360"/>
-                        </a:xfrm>
-                        <a:prstGeom prst="rect">
-                          <a:avLst/>
-                        </a:prstGeom>
-                        <a:ln/>
-                      </pic:spPr>
-                    </pic:pic>
-                  </a:graphicData>
-                </a:graphic>
-              </wp:inline>
-            </w:drawing>
-          </w:r>
-        </w:p>
-      </w:tc>
-      <w:tc>
-        <w:tcPr>
-          <w:tcW w:w="5514" w:type="dxa"/>
-          <w:tcMar>
-            <w:top w:w="68" w:type="dxa"/>
-            <w:bottom w:w="68" w:type="dxa"/>
-          </w:tcMar>
-          <w:vAlign w:val="center"/>
-        </w:tcPr>
-        <w:p>
-          <w:pPr>
-            <w:pBdr>
-              <w:top w:val="nil"/>
-              <w:left w:val="nil"/>
-              <w:bottom w:val="nil"/>
-              <w:right w:val="nil"/>
-              <w:between w:val="nil"/>
-            </w:pBdr>
-            <w:tabs>
-              <w:tab w:val="center" w:pos="4252"/>
-              <w:tab w:val="right" w:pos="8504"/>
-            </w:tabs>
-            <w:jc w:val="center"/>
-            <w:rPr>
-              <w:color w:val="241A61"/>
-            </w:rPr>
-          </w:pPr>
-          <w:r>
-            <w:rPr>
-              <w:b/>
-              <w:color w:val="241A61"/>
-            </w:rPr>
-            <w:t>Modelo de ingeniería</w:t>
-          </w:r>
-        </w:p>
-        <w:p>
-          <w:pPr>
-            <w:pBdr>
-              <w:top w:val="nil"/>
-              <w:left w:val="nil"/>
-              <w:bottom w:val="nil"/>
-              <w:right w:val="nil"/>
-              <w:between w:val="nil"/>
-            </w:pBdr>
-            <w:tabs>
-              <w:tab w:val="center" w:pos="4252"/>
-              <w:tab w:val="right" w:pos="8504"/>
-            </w:tabs>
-            <w:jc w:val="center"/>
-            <w:rPr>
-              <w:color w:val="000000"/>
-            </w:rPr>
-          </w:pPr>
-          <w:r>
-            <w:rPr>
-              <w:b/>
-              <w:color w:val="241A61"/>
-            </w:rPr>
-            <w:t>[Nombre documento]</w:t>
-          </w:r>
-        </w:p>
-      </w:tc>
-      <w:tc>
-        <w:tcPr>
-          <w:tcW w:w="1183" w:type="dxa"/>
-          <w:tcMar>
-            <w:top w:w="68" w:type="dxa"/>
-            <w:bottom w:w="68" w:type="dxa"/>
-          </w:tcMar>
-          <w:vAlign w:val="center"/>
-        </w:tcPr>
-        <w:p>
-          <w:pPr>
-            <w:pBdr>
-              <w:top w:val="nil"/>
-              <w:left w:val="nil"/>
-              <w:bottom w:val="nil"/>
-              <w:right w:val="nil"/>
-              <w:between w:val="nil"/>
-            </w:pBdr>
-            <w:tabs>
-              <w:tab w:val="center" w:pos="4252"/>
-              <w:tab w:val="right" w:pos="8504"/>
-            </w:tabs>
-            <w:jc w:val="right"/>
-            <w:rPr>
-              <w:color w:val="241A61"/>
-            </w:rPr>
-          </w:pPr>
-          <w:r>
-            <w:rPr>
-              <w:color w:val="241A61"/>
-            </w:rPr>
-            <w:t>0.3</w:t>
-          </w:r>
-        </w:p>
-        <w:p>
-          <w:pPr>
-            <w:pBdr>
-              <w:top w:val="nil"/>
-              <w:left w:val="nil"/>
-              <w:bottom w:val="nil"/>
-              <w:right w:val="nil"/>
-              <w:between w:val="nil"/>
-            </w:pBdr>
-            <w:tabs>
-              <w:tab w:val="center" w:pos="4252"/>
-              <w:tab w:val="right" w:pos="8504"/>
-            </w:tabs>
-            <w:jc w:val="right"/>
-            <w:rPr>
-              <w:color w:val="000000"/>
-            </w:rPr>
-          </w:pPr>
-          <w:r>
-            <w:rPr>
-              <w:color w:val="241A61"/>
-            </w:rPr>
-            <w:t xml:space="preserve">Pág. </w:t>
-          </w:r>
-          <w:r>
-            <w:rPr>
-              <w:color w:val="241A61"/>
-            </w:rPr>
-            <w:fldChar w:fldCharType="begin"/>
-          </w:r>
-          <w:r>
-            <w:rPr>
-              <w:color w:val="241A61"/>
-            </w:rPr>
-            <w:instrText>PAGE</w:instrText>
-          </w:r>
-          <w:r>
-            <w:rPr>
-              <w:color w:val="241A61"/>
-            </w:rPr>
-            <w:fldChar w:fldCharType="separate"/>
-          </w:r>
-          <w:r>
-            <w:rPr>
-              <w:noProof/>
-              <w:color w:val="241A61"/>
-            </w:rPr>
-            <w:t>1</w:t>
-          </w:r>
-          <w:r>
-            <w:rPr>
-              <w:color w:val="241A61"/>
-            </w:rPr>
-            <w:fldChar w:fldCharType="end"/>
-          </w:r>
-        </w:p>
-      </w:tc>
-    </w:tr>
-  </w:tbl>
   <w:p>
     <w:pPr>
       <w:pBdr>
@@ -13518,53 +12926,6 @@
 </file>
 
 <file path=word/header2.xml><?xml version="1.0" encoding="utf-8"?>
-<w:hdr xmlns:wpc="http://schemas.microsoft.com/office/word/2010/wordprocessingCanvas" xmlns:cx="http://schemas.microsoft.com/office/drawing/2014/chartex" xmlns:cx1="http://schemas.microsoft.com/office/drawing/2015/9/8/chartex" xmlns:cx2="http://schemas.microsoft.com/office/drawing/2015/10/21/chartex" xmlns:cx3="http://schemas.microsoft.com/office/drawing/2016/5/9/chartex" xmlns:cx4="http://schemas.microsoft.com/office/drawing/2016/5/10/chartex" xmlns:cx5="http://schemas.microsoft.com/office/drawing/2016/5/11/chartex" xmlns:cx6="http://schemas.microsoft.com/office/drawing/2016/5/12/chartex" xmlns:cx7="http://schemas.microsoft.com/office/drawing/2016/5/13/chartex" xmlns:cx8="http://schemas.microsoft.com/office/drawing/2016/5/14/chartex" xmlns:mc="http://schemas.openxmlformats.org/markup-compatibility/2006" xmlns:aink="http://schemas.microsoft.com/office/drawing/2016/ink" xmlns:am3d="http://schemas.microsoft.com/office/drawing/2017/model3d" xmlns:o="urn:schemas-microsoft-com:office:office" xmlns:oel="http://schemas.microsoft.com/office/2019/extlst" xmlns:r="http://schemas.openxmlformats.org/officeDocument/2006/relationships" xmlns:m="http://schemas.openxmlformats.org/officeDocument/2006/math" xmlns:v="urn:schemas-microsoft-com:vml" xmlns:wp14="http://schemas.microsoft.com/office/word/2010/wordprocessingDrawing" xmlns:wp="http://schemas.openxmlformats.org/drawingml/2006/wordprocessingDrawing" xmlns:w10="urn:schemas-microsoft-com:office:word" xmlns:w="http://schemas.openxmlformats.org/wordprocessingml/2006/main" xmlns:w14="http://schemas.microsoft.com/office/word/2010/wordml" xmlns:w15="http://schemas.microsoft.com/office/word/2012/wordml" xmlns:w16cex="http://schemas.microsoft.com/office/word/2018/wordml/cex" xmlns:w16cid="http://schemas.microsoft.com/office/word/2016/wordml/cid" xmlns:w16="http://schemas.microsoft.com/office/word/2018/wordml" xmlns:w16sdtdh="http://schemas.microsoft.com/office/word/2020/wordml/sdtdatahash" xmlns:w16se="http://schemas.microsoft.com/office/word/2015/wordml/symex" xmlns:wpg="http://schemas.microsoft.com/office/word/2010/wordprocessingGroup" xmlns:wpi="http://schemas.microsoft.com/office/word/2010/wordprocessingInk" xmlns:wne="http://schemas.microsoft.com/office/word/2006/wordml" xmlns:wps="http://schemas.microsoft.com/office/word/2010/wordprocessingShape" mc:Ignorable="w14 w15 w16se w16cid w16 w16cex w16sdtdh wp14">
-  <w:p>
-    <w:pPr>
-      <w:pBdr>
-        <w:top w:val="nil"/>
-        <w:left w:val="nil"/>
-        <w:bottom w:val="nil"/>
-        <w:right w:val="nil"/>
-        <w:between w:val="nil"/>
-      </w:pBdr>
-      <w:tabs>
-        <w:tab w:val="center" w:pos="4252"/>
-        <w:tab w:val="right" w:pos="8504"/>
-      </w:tabs>
-      <w:jc w:val="right"/>
-      <w:rPr>
-        <w:color w:val="000000"/>
-      </w:rPr>
-    </w:pPr>
-  </w:p>
-</w:hdr>
-</file>
-
-<file path=word/header3.xml><?xml version="1.0" encoding="utf-8"?>
-<w:hdr xmlns:wpc="http://schemas.microsoft.com/office/word/2010/wordprocessingCanvas" xmlns:cx="http://schemas.microsoft.com/office/drawing/2014/chartex" xmlns:cx1="http://schemas.microsoft.com/office/drawing/2015/9/8/chartex" xmlns:cx2="http://schemas.microsoft.com/office/drawing/2015/10/21/chartex" xmlns:cx3="http://schemas.microsoft.com/office/drawing/2016/5/9/chartex" xmlns:cx4="http://schemas.microsoft.com/office/drawing/2016/5/10/chartex" xmlns:cx5="http://schemas.microsoft.com/office/drawing/2016/5/11/chartex" xmlns:cx6="http://schemas.microsoft.com/office/drawing/2016/5/12/chartex" xmlns:cx7="http://schemas.microsoft.com/office/drawing/2016/5/13/chartex" xmlns:cx8="http://schemas.microsoft.com/office/drawing/2016/5/14/chartex" xmlns:mc="http://schemas.openxmlformats.org/markup-compatibility/2006" xmlns:aink="http://schemas.microsoft.com/office/drawing/2016/ink" xmlns:am3d="http://schemas.microsoft.com/office/drawing/2017/model3d" xmlns:o="urn:schemas-microsoft-com:office:office" xmlns:oel="http://schemas.microsoft.com/office/2019/extlst" xmlns:r="http://schemas.openxmlformats.org/officeDocument/2006/relationships" xmlns:m="http://schemas.openxmlformats.org/officeDocument/2006/math" xmlns:v="urn:schemas-microsoft-com:vml" xmlns:wp14="http://schemas.microsoft.com/office/word/2010/wordprocessingDrawing" xmlns:wp="http://schemas.openxmlformats.org/drawingml/2006/wordprocessingDrawing" xmlns:w10="urn:schemas-microsoft-com:office:word" xmlns:w="http://schemas.openxmlformats.org/wordprocessingml/2006/main" xmlns:w14="http://schemas.microsoft.com/office/word/2010/wordml" xmlns:w15="http://schemas.microsoft.com/office/word/2012/wordml" xmlns:w16cex="http://schemas.microsoft.com/office/word/2018/wordml/cex" xmlns:w16cid="http://schemas.microsoft.com/office/word/2016/wordml/cid" xmlns:w16="http://schemas.microsoft.com/office/word/2018/wordml" xmlns:w16sdtdh="http://schemas.microsoft.com/office/word/2020/wordml/sdtdatahash" xmlns:w16se="http://schemas.microsoft.com/office/word/2015/wordml/symex" xmlns:wpg="http://schemas.microsoft.com/office/word/2010/wordprocessingGroup" xmlns:wpi="http://schemas.microsoft.com/office/word/2010/wordprocessingInk" xmlns:wne="http://schemas.microsoft.com/office/word/2006/wordml" xmlns:wps="http://schemas.microsoft.com/office/word/2010/wordprocessingShape" mc:Ignorable="w14 w15 w16se w16cid w16 w16cex w16sdtdh wp14">
-  <w:p>
-    <w:pPr>
-      <w:pBdr>
-        <w:top w:val="nil"/>
-        <w:left w:val="nil"/>
-        <w:bottom w:val="nil"/>
-        <w:right w:val="nil"/>
-        <w:between w:val="nil"/>
-      </w:pBdr>
-      <w:tabs>
-        <w:tab w:val="center" w:pos="4252"/>
-        <w:tab w:val="right" w:pos="8504"/>
-      </w:tabs>
-      <w:rPr>
-        <w:color w:val="000000"/>
-      </w:rPr>
-    </w:pPr>
-  </w:p>
-</w:hdr>
-</file>
-
-<file path=word/header4.xml><?xml version="1.0" encoding="utf-8"?>
 <w:hdr xmlns:wpc="http://schemas.microsoft.com/office/word/2010/wordprocessingCanvas" xmlns:cx="http://schemas.microsoft.com/office/drawing/2014/chartex" xmlns:cx1="http://schemas.microsoft.com/office/drawing/2015/9/8/chartex" xmlns:cx2="http://schemas.microsoft.com/office/drawing/2015/10/21/chartex" xmlns:cx3="http://schemas.microsoft.com/office/drawing/2016/5/9/chartex" xmlns:cx4="http://schemas.microsoft.com/office/drawing/2016/5/10/chartex" xmlns:cx5="http://schemas.microsoft.com/office/drawing/2016/5/11/chartex" xmlns:cx6="http://schemas.microsoft.com/office/drawing/2016/5/12/chartex" xmlns:cx7="http://schemas.microsoft.com/office/drawing/2016/5/13/chartex" xmlns:cx8="http://schemas.microsoft.com/office/drawing/2016/5/14/chartex" xmlns:mc="http://schemas.openxmlformats.org/markup-compatibility/2006" xmlns:aink="http://schemas.microsoft.com/office/drawing/2016/ink" xmlns:am3d="http://schemas.microsoft.com/office/drawing/2017/model3d" xmlns:o="urn:schemas-microsoft-com:office:office" xmlns:oel="http://schemas.microsoft.com/office/2019/extlst" xmlns:r="http://schemas.openxmlformats.org/officeDocument/2006/relationships" xmlns:m="http://schemas.openxmlformats.org/officeDocument/2006/math" xmlns:v="urn:schemas-microsoft-com:vml" xmlns:wp14="http://schemas.microsoft.com/office/word/2010/wordprocessingDrawing" xmlns:wp="http://schemas.openxmlformats.org/drawingml/2006/wordprocessingDrawing" xmlns:w10="urn:schemas-microsoft-com:office:word" xmlns:w="http://schemas.openxmlformats.org/wordprocessingml/2006/main" xmlns:w14="http://schemas.microsoft.com/office/word/2010/wordml" xmlns:w15="http://schemas.microsoft.com/office/word/2012/wordml" xmlns:w16cex="http://schemas.microsoft.com/office/word/2018/wordml/cex" xmlns:w16cid="http://schemas.microsoft.com/office/word/2016/wordml/cid" xmlns:w16="http://schemas.microsoft.com/office/word/2018/wordml" xmlns:w16sdtdh="http://schemas.microsoft.com/office/word/2020/wordml/sdtdatahash" xmlns:w16se="http://schemas.microsoft.com/office/word/2015/wordml/symex" xmlns:wpg="http://schemas.microsoft.com/office/word/2010/wordprocessingGroup" xmlns:wpi="http://schemas.microsoft.com/office/word/2010/wordprocessingInk" xmlns:wne="http://schemas.microsoft.com/office/word/2006/wordml" xmlns:wps="http://schemas.microsoft.com/office/word/2010/wordprocessingShape" mc:Ignorable="w14 w15 w16se w16cid w16 w16cex w16sdtdh wp14">
   <w:p>
     <w:pPr>
@@ -13744,7 +13105,7 @@
 </w:hdr>
 </file>
 
-<file path=word/header5.xml><?xml version="1.0" encoding="utf-8"?>
+<file path=word/header3.xml><?xml version="1.0" encoding="utf-8"?>
 <w:hdr xmlns:wpc="http://schemas.microsoft.com/office/word/2010/wordprocessingCanvas" xmlns:cx="http://schemas.microsoft.com/office/drawing/2014/chartex" xmlns:cx1="http://schemas.microsoft.com/office/drawing/2015/9/8/chartex" xmlns:cx2="http://schemas.microsoft.com/office/drawing/2015/10/21/chartex" xmlns:cx3="http://schemas.microsoft.com/office/drawing/2016/5/9/chartex" xmlns:cx4="http://schemas.microsoft.com/office/drawing/2016/5/10/chartex" xmlns:cx5="http://schemas.microsoft.com/office/drawing/2016/5/11/chartex" xmlns:cx6="http://schemas.microsoft.com/office/drawing/2016/5/12/chartex" xmlns:cx7="http://schemas.microsoft.com/office/drawing/2016/5/13/chartex" xmlns:cx8="http://schemas.microsoft.com/office/drawing/2016/5/14/chartex" xmlns:mc="http://schemas.openxmlformats.org/markup-compatibility/2006" xmlns:aink="http://schemas.microsoft.com/office/drawing/2016/ink" xmlns:am3d="http://schemas.microsoft.com/office/drawing/2017/model3d" xmlns:o="urn:schemas-microsoft-com:office:office" xmlns:oel="http://schemas.microsoft.com/office/2019/extlst" xmlns:r="http://schemas.openxmlformats.org/officeDocument/2006/relationships" xmlns:m="http://schemas.openxmlformats.org/officeDocument/2006/math" xmlns:v="urn:schemas-microsoft-com:vml" xmlns:wp14="http://schemas.microsoft.com/office/word/2010/wordprocessingDrawing" xmlns:wp="http://schemas.openxmlformats.org/drawingml/2006/wordprocessingDrawing" xmlns:w10="urn:schemas-microsoft-com:office:word" xmlns:w="http://schemas.openxmlformats.org/wordprocessingml/2006/main" xmlns:w14="http://schemas.microsoft.com/office/word/2010/wordml" xmlns:w15="http://schemas.microsoft.com/office/word/2012/wordml" xmlns:w16cex="http://schemas.microsoft.com/office/word/2018/wordml/cex" xmlns:w16cid="http://schemas.microsoft.com/office/word/2016/wordml/cid" xmlns:w16="http://schemas.microsoft.com/office/word/2018/wordml" xmlns:w16sdtdh="http://schemas.microsoft.com/office/word/2020/wordml/sdtdatahash" xmlns:w16se="http://schemas.microsoft.com/office/word/2015/wordml/symex" xmlns:wpg="http://schemas.microsoft.com/office/word/2010/wordprocessingGroup" xmlns:wpi="http://schemas.microsoft.com/office/word/2010/wordprocessingInk" xmlns:wne="http://schemas.microsoft.com/office/word/2006/wordml" xmlns:wps="http://schemas.microsoft.com/office/word/2010/wordprocessingShape" mc:Ignorable="w14 w15 w16se w16cid w16 w16cex w16sdtdh wp14">
   <w:p>
     <w:pPr>
@@ -13768,7 +13129,7 @@
 </w:hdr>
 </file>
 
-<file path=word/header6.xml><?xml version="1.0" encoding="utf-8"?>
+<file path=word/header4.xml><?xml version="1.0" encoding="utf-8"?>
 <w:hdr xmlns:wpc="http://schemas.microsoft.com/office/word/2010/wordprocessingCanvas" xmlns:cx="http://schemas.microsoft.com/office/drawing/2014/chartex" xmlns:cx1="http://schemas.microsoft.com/office/drawing/2015/9/8/chartex" xmlns:cx2="http://schemas.microsoft.com/office/drawing/2015/10/21/chartex" xmlns:cx3="http://schemas.microsoft.com/office/drawing/2016/5/9/chartex" xmlns:cx4="http://schemas.microsoft.com/office/drawing/2016/5/10/chartex" xmlns:cx5="http://schemas.microsoft.com/office/drawing/2016/5/11/chartex" xmlns:cx6="http://schemas.microsoft.com/office/drawing/2016/5/12/chartex" xmlns:cx7="http://schemas.microsoft.com/office/drawing/2016/5/13/chartex" xmlns:cx8="http://schemas.microsoft.com/office/drawing/2016/5/14/chartex" xmlns:mc="http://schemas.openxmlformats.org/markup-compatibility/2006" xmlns:aink="http://schemas.microsoft.com/office/drawing/2016/ink" xmlns:am3d="http://schemas.microsoft.com/office/drawing/2017/model3d" xmlns:o="urn:schemas-microsoft-com:office:office" xmlns:oel="http://schemas.microsoft.com/office/2019/extlst" xmlns:r="http://schemas.openxmlformats.org/officeDocument/2006/relationships" xmlns:m="http://schemas.openxmlformats.org/officeDocument/2006/math" xmlns:v="urn:schemas-microsoft-com:vml" xmlns:wp14="http://schemas.microsoft.com/office/word/2010/wordprocessingDrawing" xmlns:wp="http://schemas.openxmlformats.org/drawingml/2006/wordprocessingDrawing" xmlns:w10="urn:schemas-microsoft-com:office:word" xmlns:w="http://schemas.openxmlformats.org/wordprocessingml/2006/main" xmlns:w14="http://schemas.microsoft.com/office/word/2010/wordml" xmlns:w15="http://schemas.microsoft.com/office/word/2012/wordml" xmlns:w16cex="http://schemas.microsoft.com/office/word/2018/wordml/cex" xmlns:w16cid="http://schemas.microsoft.com/office/word/2016/wordml/cid" xmlns:w16="http://schemas.microsoft.com/office/word/2018/wordml" xmlns:w16sdtdh="http://schemas.microsoft.com/office/word/2020/wordml/sdtdatahash" xmlns:w16se="http://schemas.microsoft.com/office/word/2015/wordml/symex" xmlns:wpg="http://schemas.microsoft.com/office/word/2010/wordprocessingGroup" xmlns:wpi="http://schemas.microsoft.com/office/word/2010/wordprocessingInk" xmlns:wne="http://schemas.microsoft.com/office/word/2006/wordml" xmlns:wps="http://schemas.microsoft.com/office/word/2010/wordprocessingShape" mc:Ignorable="w14 w15 w16se w16cid w16 w16cex w16sdtdh wp14">
   <w:p>
     <w:pPr>

</xml_diff>

<commit_message>
agregando y corrigiendo ieee-830
</commit_message>
<xml_diff>
--- a/Documentacion/Especificación de Requisito - ieee-830.docx
+++ b/Documentacion/Especificación de Requisito - ieee-830.docx
@@ -1,6 +1,6 @@
 
 <file path=word/document.xml><?xml version="1.0" encoding="utf-8"?>
-<w:document xmlns:wpc="http://schemas.microsoft.com/office/word/2010/wordprocessingCanvas" xmlns:cx="http://schemas.microsoft.com/office/drawing/2014/chartex" xmlns:cx1="http://schemas.microsoft.com/office/drawing/2015/9/8/chartex" xmlns:cx2="http://schemas.microsoft.com/office/drawing/2015/10/21/chartex" xmlns:cx3="http://schemas.microsoft.com/office/drawing/2016/5/9/chartex" xmlns:cx4="http://schemas.microsoft.com/office/drawing/2016/5/10/chartex" xmlns:cx5="http://schemas.microsoft.com/office/drawing/2016/5/11/chartex" xmlns:cx6="http://schemas.microsoft.com/office/drawing/2016/5/12/chartex" xmlns:cx7="http://schemas.microsoft.com/office/drawing/2016/5/13/chartex" xmlns:cx8="http://schemas.microsoft.com/office/drawing/2016/5/14/chartex" xmlns:mc="http://schemas.openxmlformats.org/markup-compatibility/2006" xmlns:aink="http://schemas.microsoft.com/office/drawing/2016/ink" xmlns:am3d="http://schemas.microsoft.com/office/drawing/2017/model3d" xmlns:o="urn:schemas-microsoft-com:office:office" xmlns:oel="http://schemas.microsoft.com/office/2019/extlst" xmlns:r="http://schemas.openxmlformats.org/officeDocument/2006/relationships" xmlns:m="http://schemas.openxmlformats.org/officeDocument/2006/math" xmlns:v="urn:schemas-microsoft-com:vml" xmlns:wp14="http://schemas.microsoft.com/office/word/2010/wordprocessingDrawing" xmlns:wp="http://schemas.openxmlformats.org/drawingml/2006/wordprocessingDrawing" xmlns:w10="urn:schemas-microsoft-com:office:word" xmlns:w="http://schemas.openxmlformats.org/wordprocessingml/2006/main" xmlns:w14="http://schemas.microsoft.com/office/word/2010/wordml" xmlns:w15="http://schemas.microsoft.com/office/word/2012/wordml" xmlns:w16cex="http://schemas.microsoft.com/office/word/2018/wordml/cex" xmlns:w16cid="http://schemas.microsoft.com/office/word/2016/wordml/cid" xmlns:w16="http://schemas.microsoft.com/office/word/2018/wordml" xmlns:w16sdtdh="http://schemas.microsoft.com/office/word/2020/wordml/sdtdatahash" xmlns:w16se="http://schemas.microsoft.com/office/word/2015/wordml/symex" xmlns:wpg="http://schemas.microsoft.com/office/word/2010/wordprocessingGroup" xmlns:wpi="http://schemas.microsoft.com/office/word/2010/wordprocessingInk" xmlns:wne="http://schemas.microsoft.com/office/word/2006/wordml" xmlns:wps="http://schemas.microsoft.com/office/word/2010/wordprocessingShape" xmlns:a="http://schemas.openxmlformats.org/drawingml/2006/main" xmlns:pic="http://schemas.openxmlformats.org/drawingml/2006/picture" xmlns:a14="http://schemas.microsoft.com/office/drawing/2010/main" mc:Ignorable="w14 w15 w16se w16cid w16 w16cex w16sdtdh wp14">
+<w:document xmlns:wpc="http://schemas.microsoft.com/office/word/2010/wordprocessingCanvas" xmlns:cx="http://schemas.microsoft.com/office/drawing/2014/chartex" xmlns:cx1="http://schemas.microsoft.com/office/drawing/2015/9/8/chartex" xmlns:cx2="http://schemas.microsoft.com/office/drawing/2015/10/21/chartex" xmlns:cx3="http://schemas.microsoft.com/office/drawing/2016/5/9/chartex" xmlns:cx4="http://schemas.microsoft.com/office/drawing/2016/5/10/chartex" xmlns:cx5="http://schemas.microsoft.com/office/drawing/2016/5/11/chartex" xmlns:cx6="http://schemas.microsoft.com/office/drawing/2016/5/12/chartex" xmlns:cx7="http://schemas.microsoft.com/office/drawing/2016/5/13/chartex" xmlns:cx8="http://schemas.microsoft.com/office/drawing/2016/5/14/chartex" xmlns:mc="http://schemas.openxmlformats.org/markup-compatibility/2006" xmlns:aink="http://schemas.microsoft.com/office/drawing/2016/ink" xmlns:am3d="http://schemas.microsoft.com/office/drawing/2017/model3d" xmlns:o="urn:schemas-microsoft-com:office:office" xmlns:oel="http://schemas.microsoft.com/office/2019/extlst" xmlns:r="http://schemas.openxmlformats.org/officeDocument/2006/relationships" xmlns:m="http://schemas.openxmlformats.org/officeDocument/2006/math" xmlns:v="urn:schemas-microsoft-com:vml" xmlns:wp14="http://schemas.microsoft.com/office/word/2010/wordprocessingDrawing" xmlns:wp="http://schemas.openxmlformats.org/drawingml/2006/wordprocessingDrawing" xmlns:w10="urn:schemas-microsoft-com:office:word" xmlns:w="http://schemas.openxmlformats.org/wordprocessingml/2006/main" xmlns:w14="http://schemas.microsoft.com/office/word/2010/wordml" xmlns:w15="http://schemas.microsoft.com/office/word/2012/wordml" xmlns:w16cex="http://schemas.microsoft.com/office/word/2018/wordml/cex" xmlns:w16cid="http://schemas.microsoft.com/office/word/2016/wordml/cid" xmlns:w16="http://schemas.microsoft.com/office/word/2018/wordml" xmlns:w16sdtdh="http://schemas.microsoft.com/office/word/2020/wordml/sdtdatahash" xmlns:w16se="http://schemas.microsoft.com/office/word/2015/wordml/symex" xmlns:wpg="http://schemas.microsoft.com/office/word/2010/wordprocessingGroup" xmlns:wpi="http://schemas.microsoft.com/office/word/2010/wordprocessingInk" xmlns:wne="http://schemas.microsoft.com/office/word/2006/wordml" xmlns:wps="http://schemas.microsoft.com/office/word/2010/wordprocessingShape" mc:Ignorable="w14 w15 w16se w16cid w16 w16cex w16sdtdh wp14">
   <w:body>
     <w:p>
       <w:pPr>
@@ -44,7 +44,7 @@
         <w:tblW w:w="7087" w:type="dxa"/>
         <w:tblInd w:w="1560" w:type="dxa"/>
         <w:tblBorders>
-          <w:top w:val="single" w:color="292929" w:sz="4" w:space="0"/>
+          <w:top w:val="single" w:sz="4" w:space="0" w:color="292929"/>
           <w:left w:val="nil"/>
           <w:bottom w:val="nil"/>
           <w:right w:val="nil"/>
@@ -62,7 +62,7 @@
           <w:tcPr>
             <w:tcW w:w="7087" w:type="dxa"/>
             <w:tcBorders>
-              <w:top w:val="single" w:color="4F81BD" w:themeColor="accent1" w:sz="12" w:space="0"/>
+              <w:top w:val="single" w:sz="12" w:space="0" w:color="4F81BD" w:themeColor="accent1"/>
             </w:tcBorders>
           </w:tcPr>
           <w:p>
@@ -401,7 +401,7 @@
         <w:tblW w:w="7087" w:type="dxa"/>
         <w:tblInd w:w="1560" w:type="dxa"/>
         <w:tblBorders>
-          <w:top w:val="single" w:color="292929" w:sz="4" w:space="0"/>
+          <w:top w:val="single" w:sz="4" w:space="0" w:color="292929"/>
           <w:left w:val="nil"/>
           <w:bottom w:val="nil"/>
           <w:right w:val="nil"/>
@@ -421,7 +421,7 @@
           <w:tcPr>
             <w:tcW w:w="2125" w:type="dxa"/>
             <w:tcBorders>
-              <w:top w:val="single" w:color="4F81BD" w:themeColor="accent1" w:sz="12" w:space="0"/>
+              <w:top w:val="single" w:sz="12" w:space="0" w:color="4F81BD" w:themeColor="accent1"/>
             </w:tcBorders>
             <w:vAlign w:val="center"/>
           </w:tcPr>
@@ -447,7 +447,7 @@
           <w:tcPr>
             <w:tcW w:w="825" w:type="dxa"/>
             <w:tcBorders>
-              <w:top w:val="single" w:color="4F81BD" w:themeColor="accent1" w:sz="12" w:space="0"/>
+              <w:top w:val="single" w:sz="12" w:space="0" w:color="4F81BD" w:themeColor="accent1"/>
             </w:tcBorders>
             <w:vAlign w:val="center"/>
           </w:tcPr>
@@ -466,7 +466,7 @@
           <w:tcPr>
             <w:tcW w:w="4137" w:type="dxa"/>
             <w:tcBorders>
-              <w:top w:val="single" w:color="4F81BD" w:themeColor="accent1" w:sz="12" w:space="0"/>
+              <w:top w:val="single" w:sz="12" w:space="0" w:color="4F81BD" w:themeColor="accent1"/>
             </w:tcBorders>
           </w:tcPr>
           <w:p>
@@ -644,7 +644,7 @@
           <w:szCs w:val="22"/>
         </w:rPr>
       </w:pPr>
-      <w:bookmarkStart w:name="_gjdgxs" w:colFirst="0" w:colLast="0" w:id="1"/>
+      <w:bookmarkStart w:id="1" w:name="_gjdgxs" w:colFirst="0" w:colLast="0"/>
       <w:bookmarkEnd w:id="1"/>
     </w:p>
     <w:p>
@@ -1008,13 +1008,13 @@
         <w:sectPr>
           <w:headerReference w:type="first" r:id="rId8"/>
           <w:footerReference w:type="first" r:id="rId9"/>
-          <w:pgSz w:w="11906" w:h="16838" w:orient="portrait"/>
+          <w:pgSz w:w="11906" w:h="16838"/>
           <w:pgMar w:top="1417" w:right="1701" w:bottom="1417" w:left="1701" w:header="708" w:footer="708" w:gutter="0"/>
           <w:cols w:space="720"/>
           <w:titlePg/>
         </w:sectPr>
       </w:pPr>
-      <w:bookmarkStart w:name="_30j0zll" w:colFirst="0" w:colLast="0" w:id="2"/>
+      <w:bookmarkStart w:id="2" w:name="_30j0zll" w:colFirst="0" w:colLast="0"/>
       <w:bookmarkEnd w:id="2"/>
     </w:p>
     <w:p>
@@ -1072,12 +1072,12 @@
         <w:tblW w:w="9197" w:type="dxa"/>
         <w:tblInd w:w="0" w:type="dxa"/>
         <w:tblBorders>
-          <w:top w:val="single" w:color="808080" w:sz="4" w:space="0"/>
-          <w:left w:val="single" w:color="808080" w:sz="4" w:space="0"/>
-          <w:bottom w:val="single" w:color="808080" w:sz="4" w:space="0"/>
-          <w:right w:val="single" w:color="808080" w:sz="4" w:space="0"/>
-          <w:insideH w:val="single" w:color="808080" w:sz="4" w:space="0"/>
-          <w:insideV w:val="single" w:color="808080" w:sz="4" w:space="0"/>
+          <w:top w:val="single" w:sz="4" w:space="0" w:color="808080"/>
+          <w:left w:val="single" w:sz="4" w:space="0" w:color="808080"/>
+          <w:bottom w:val="single" w:sz="4" w:space="0" w:color="808080"/>
+          <w:right w:val="single" w:sz="4" w:space="0" w:color="808080"/>
+          <w:insideH w:val="single" w:sz="4" w:space="0" w:color="808080"/>
+          <w:insideV w:val="single" w:sz="4" w:space="0" w:color="808080"/>
         </w:tblBorders>
         <w:tblLayout w:type="fixed"/>
         <w:tblLook w:val="0000" w:firstRow="0" w:lastRow="0" w:firstColumn="0" w:lastColumn="0" w:noHBand="0" w:noVBand="0"/>
@@ -1188,25 +1188,7 @@
                 <w:sz w:val="22"/>
                 <w:szCs w:val="22"/>
               </w:rPr>
-              <w:t xml:space="preserve">Verificado </w:t>
-            </w:r>
-            <w:proofErr w:type="spellStart"/>
-            <w:r>
-              <w:rPr>
-                <w:b/>
-                <w:sz w:val="22"/>
-                <w:szCs w:val="22"/>
-              </w:rPr>
-              <w:t>dep</w:t>
-            </w:r>
-            <w:proofErr w:type="spellEnd"/>
-            <w:r>
-              <w:rPr>
-                <w:b/>
-                <w:sz w:val="22"/>
-                <w:szCs w:val="22"/>
-              </w:rPr>
-              <w:t>. Calidad.</w:t>
+              <w:t>Verificado dep. Calidad.</w:t>
             </w:r>
           </w:p>
         </w:tc>
@@ -1619,7 +1601,7 @@
           <w:headerReference w:type="default" r:id="rId10"/>
           <w:headerReference w:type="first" r:id="rId11"/>
           <w:footerReference w:type="first" r:id="rId12"/>
-          <w:pgSz w:w="11906" w:h="16838" w:orient="portrait"/>
+          <w:pgSz w:w="11906" w:h="16838"/>
           <w:pgMar w:top="1417" w:right="1701" w:bottom="1417" w:left="1701" w:header="708" w:footer="708" w:gutter="0"/>
           <w:cols w:space="720"/>
           <w:titlePg/>
@@ -1645,7 +1627,7 @@
           <w:szCs w:val="22"/>
         </w:rPr>
       </w:pPr>
-      <w:bookmarkStart w:name="_1fob9te" w:colFirst="0" w:colLast="0" w:id="3"/>
+      <w:bookmarkStart w:id="3" w:name="_1fob9te" w:colFirst="0" w:colLast="0"/>
       <w:bookmarkEnd w:id="3"/>
       <w:r>
         <w:rPr>
@@ -1735,15 +1717,6 @@
                 <w:szCs w:val="22"/>
               </w:rPr>
               <w:tab/>
-            </w:r>
-            <w:r>
-              <w:rPr>
-                <w:b/>
-                <w:smallCaps/>
-                <w:color w:val="000000"/>
-                <w:sz w:val="22"/>
-                <w:szCs w:val="22"/>
-              </w:rPr>
               <w:t>3</w:t>
             </w:r>
           </w:hyperlink>
@@ -1791,15 +1764,6 @@
                 <w:szCs w:val="22"/>
               </w:rPr>
               <w:tab/>
-            </w:r>
-            <w:r>
-              <w:rPr>
-                <w:b/>
-                <w:smallCaps/>
-                <w:color w:val="000000"/>
-                <w:sz w:val="22"/>
-                <w:szCs w:val="22"/>
-              </w:rPr>
               <w:t>4</w:t>
             </w:r>
           </w:hyperlink>
@@ -1896,15 +1860,6 @@
               <w:szCs w:val="22"/>
             </w:rPr>
             <w:tab/>
-          </w:r>
-          <w:r>
-            <w:rPr>
-              <w:b/>
-              <w:smallCaps/>
-              <w:color w:val="000000"/>
-              <w:sz w:val="22"/>
-              <w:szCs w:val="22"/>
-            </w:rPr>
             <w:t>6</w:t>
           </w:r>
           <w:r>
@@ -2004,14 +1959,6 @@
               <w:szCs w:val="22"/>
             </w:rPr>
             <w:tab/>
-          </w:r>
-          <w:r>
-            <w:rPr>
-              <w:b/>
-              <w:color w:val="000000"/>
-              <w:sz w:val="22"/>
-              <w:szCs w:val="22"/>
-            </w:rPr>
             <w:t>6</w:t>
           </w:r>
           <w:r>
@@ -2111,14 +2058,6 @@
               <w:szCs w:val="22"/>
             </w:rPr>
             <w:tab/>
-          </w:r>
-          <w:r>
-            <w:rPr>
-              <w:b/>
-              <w:color w:val="000000"/>
-              <w:sz w:val="22"/>
-              <w:szCs w:val="22"/>
-            </w:rPr>
             <w:t>6</w:t>
           </w:r>
           <w:r>
@@ -2218,14 +2157,6 @@
               <w:szCs w:val="22"/>
             </w:rPr>
             <w:tab/>
-          </w:r>
-          <w:r>
-            <w:rPr>
-              <w:b/>
-              <w:color w:val="000000"/>
-              <w:sz w:val="22"/>
-              <w:szCs w:val="22"/>
-            </w:rPr>
             <w:t>6</w:t>
           </w:r>
           <w:r>
@@ -2325,14 +2256,6 @@
               <w:szCs w:val="22"/>
             </w:rPr>
             <w:tab/>
-          </w:r>
-          <w:r>
-            <w:rPr>
-              <w:b/>
-              <w:color w:val="000000"/>
-              <w:sz w:val="22"/>
-              <w:szCs w:val="22"/>
-            </w:rPr>
             <w:t>7</w:t>
           </w:r>
           <w:r>
@@ -2432,14 +2355,6 @@
               <w:szCs w:val="22"/>
             </w:rPr>
             <w:tab/>
-          </w:r>
-          <w:r>
-            <w:rPr>
-              <w:b/>
-              <w:color w:val="000000"/>
-              <w:sz w:val="22"/>
-              <w:szCs w:val="22"/>
-            </w:rPr>
             <w:t>7</w:t>
           </w:r>
           <w:r>
@@ -2539,14 +2454,6 @@
               <w:szCs w:val="22"/>
             </w:rPr>
             <w:tab/>
-          </w:r>
-          <w:r>
-            <w:rPr>
-              <w:b/>
-              <w:color w:val="000000"/>
-              <w:sz w:val="22"/>
-              <w:szCs w:val="22"/>
-            </w:rPr>
             <w:t>7</w:t>
           </w:r>
           <w:r>
@@ -2649,15 +2556,6 @@
               <w:szCs w:val="22"/>
             </w:rPr>
             <w:tab/>
-          </w:r>
-          <w:r>
-            <w:rPr>
-              <w:b/>
-              <w:smallCaps/>
-              <w:color w:val="000000"/>
-              <w:sz w:val="22"/>
-              <w:szCs w:val="22"/>
-            </w:rPr>
             <w:t>7</w:t>
           </w:r>
           <w:r>
@@ -2757,14 +2655,6 @@
               <w:szCs w:val="22"/>
             </w:rPr>
             <w:tab/>
-          </w:r>
-          <w:r>
-            <w:rPr>
-              <w:b/>
-              <w:color w:val="000000"/>
-              <w:sz w:val="22"/>
-              <w:szCs w:val="22"/>
-            </w:rPr>
             <w:t>7</w:t>
           </w:r>
           <w:r>
@@ -2864,14 +2754,6 @@
               <w:szCs w:val="22"/>
             </w:rPr>
             <w:tab/>
-          </w:r>
-          <w:r>
-            <w:rPr>
-              <w:b/>
-              <w:color w:val="000000"/>
-              <w:sz w:val="22"/>
-              <w:szCs w:val="22"/>
-            </w:rPr>
             <w:t>8</w:t>
           </w:r>
           <w:r>
@@ -2971,14 +2853,6 @@
               <w:szCs w:val="22"/>
             </w:rPr>
             <w:tab/>
-          </w:r>
-          <w:r>
-            <w:rPr>
-              <w:b/>
-              <w:color w:val="000000"/>
-              <w:sz w:val="22"/>
-              <w:szCs w:val="22"/>
-            </w:rPr>
             <w:t>9</w:t>
           </w:r>
           <w:r>
@@ -3081,15 +2955,6 @@
               <w:szCs w:val="22"/>
             </w:rPr>
             <w:tab/>
-          </w:r>
-          <w:r>
-            <w:rPr>
-              <w:b/>
-              <w:smallCaps/>
-              <w:color w:val="000000"/>
-              <w:sz w:val="22"/>
-              <w:szCs w:val="22"/>
-            </w:rPr>
             <w:t>9</w:t>
           </w:r>
           <w:r>
@@ -3189,14 +3054,6 @@
               <w:szCs w:val="22"/>
             </w:rPr>
             <w:tab/>
-          </w:r>
-          <w:r>
-            <w:rPr>
-              <w:b/>
-              <w:color w:val="000000"/>
-              <w:sz w:val="22"/>
-              <w:szCs w:val="22"/>
-            </w:rPr>
             <w:t>17</w:t>
           </w:r>
           <w:r>
@@ -3294,13 +3151,6 @@
               <w:szCs w:val="22"/>
             </w:rPr>
             <w:tab/>
-          </w:r>
-          <w:r>
-            <w:rPr>
-              <w:color w:val="000000"/>
-              <w:sz w:val="22"/>
-              <w:szCs w:val="22"/>
-            </w:rPr>
             <w:t>17</w:t>
           </w:r>
           <w:r>
@@ -3400,14 +3250,6 @@
               <w:szCs w:val="22"/>
             </w:rPr>
             <w:tab/>
-          </w:r>
-          <w:r>
-            <w:rPr>
-              <w:b/>
-              <w:color w:val="000000"/>
-              <w:sz w:val="22"/>
-              <w:szCs w:val="22"/>
-            </w:rPr>
             <w:t>19</w:t>
           </w:r>
           <w:r>
@@ -3505,13 +3347,6 @@
               <w:szCs w:val="22"/>
             </w:rPr>
             <w:tab/>
-          </w:r>
-          <w:r>
-            <w:rPr>
-              <w:color w:val="000000"/>
-              <w:sz w:val="22"/>
-              <w:szCs w:val="22"/>
-            </w:rPr>
             <w:t>19</w:t>
           </w:r>
           <w:r>
@@ -3609,13 +3444,6 @@
               <w:szCs w:val="22"/>
             </w:rPr>
             <w:tab/>
-          </w:r>
-          <w:r>
-            <w:rPr>
-              <w:color w:val="000000"/>
-              <w:sz w:val="22"/>
-              <w:szCs w:val="22"/>
-            </w:rPr>
             <w:t>20</w:t>
           </w:r>
           <w:r>
@@ -3666,7 +3494,7 @@
           <w:szCs w:val="22"/>
         </w:rPr>
       </w:pPr>
-      <w:bookmarkStart w:name="_3znysh7" w:colFirst="0" w:colLast="0" w:id="4"/>
+      <w:bookmarkStart w:id="4" w:name="_3znysh7" w:colFirst="0" w:colLast="0"/>
       <w:bookmarkEnd w:id="4"/>
     </w:p>
     <w:p>
@@ -3836,7 +3664,7 @@
           <w:szCs w:val="22"/>
         </w:rPr>
       </w:pPr>
-      <w:bookmarkStart w:name="_2et92p0" w:colFirst="0" w:colLast="0" w:id="5"/>
+      <w:bookmarkStart w:id="5" w:name="_2et92p0" w:colFirst="0" w:colLast="0"/>
       <w:bookmarkEnd w:id="5"/>
     </w:p>
     <w:p>
@@ -4047,16 +3875,14 @@
         </w:rPr>
         <w:t xml:space="preserve">el control </w:t>
       </w:r>
-      <w:proofErr w:type="gramStart"/>
-      <w:r>
-        <w:rPr>
-          <w:color w:val="000000" w:themeColor="text1"/>
-          <w:sz w:val="22"/>
-          <w:szCs w:val="22"/>
-        </w:rPr>
-        <w:t>e</w:t>
-      </w:r>
-      <w:proofErr w:type="gramEnd"/>
+      <w:r>
+        <w:rPr>
+          <w:color w:val="000000" w:themeColor="text1"/>
+          <w:sz w:val="22"/>
+          <w:szCs w:val="22"/>
+        </w:rPr>
+        <w:t>y</w:t>
+      </w:r>
       <w:r>
         <w:rPr>
           <w:color w:val="000000" w:themeColor="text1"/>
@@ -4165,7 +3991,7 @@
           <w:szCs w:val="22"/>
         </w:rPr>
       </w:pPr>
-      <w:bookmarkStart w:name="_tyjcwt" w:colFirst="0" w:colLast="0" w:id="6"/>
+      <w:bookmarkStart w:id="6" w:name="_tyjcwt" w:colFirst="0" w:colLast="0"/>
       <w:bookmarkEnd w:id="6"/>
     </w:p>
     <w:p>
@@ -4218,7 +4044,7 @@
           <w:szCs w:val="22"/>
         </w:rPr>
       </w:pPr>
-      <w:bookmarkStart w:name="3dy6vkm" w:colFirst="0" w:colLast="0" w:id="7"/>
+      <w:bookmarkStart w:id="7" w:name="3dy6vkm" w:colFirst="0" w:colLast="0"/>
       <w:bookmarkEnd w:id="7"/>
     </w:p>
     <w:p>
@@ -4257,7 +4083,7 @@
           <w:szCs w:val="22"/>
           <w:highlight w:val="white"/>
         </w:rPr>
-        <w:t>Dueño e empleados</w:t>
+        <w:t xml:space="preserve">Dueño </w:t>
       </w:r>
       <w:r>
         <w:rPr>
@@ -4266,6 +4092,24 @@
           <w:szCs w:val="22"/>
           <w:highlight w:val="white"/>
         </w:rPr>
+        <w:t>y</w:t>
+      </w:r>
+      <w:r>
+        <w:rPr>
+          <w:color w:val="000000" w:themeColor="text1"/>
+          <w:sz w:val="22"/>
+          <w:szCs w:val="22"/>
+          <w:highlight w:val="white"/>
+        </w:rPr>
+        <w:t xml:space="preserve"> empleados</w:t>
+      </w:r>
+      <w:r>
+        <w:rPr>
+          <w:color w:val="000000" w:themeColor="text1"/>
+          <w:sz w:val="22"/>
+          <w:szCs w:val="22"/>
+          <w:highlight w:val="white"/>
+        </w:rPr>
         <w:t xml:space="preserve"> del sistema</w:t>
       </w:r>
       <w:r>
@@ -4340,7 +4184,6 @@
         </w:rPr>
         <w:t xml:space="preserve">a rubos de </w:t>
       </w:r>
-      <w:proofErr w:type="spellStart"/>
       <w:r>
         <w:rPr>
           <w:color w:val="000000" w:themeColor="text1"/>
@@ -4348,9 +4191,8 @@
           <w:szCs w:val="22"/>
           <w:highlight w:val="white"/>
         </w:rPr>
-        <w:t>estacinamientos</w:t>
-      </w:r>
-      <w:proofErr w:type="spellEnd"/>
+        <w:t>estacionamientos</w:t>
+      </w:r>
       <w:r>
         <w:rPr>
           <w:color w:val="000000" w:themeColor="text1"/>
@@ -4549,16 +4391,14 @@
         </w:rPr>
         <w:t xml:space="preserve"> software tendrá un inicio de sesión: “Administrador” general que será el dueño del establecimiento donde podrá ver todos los movimientos y el de los “Empleados” donde se </w:t>
       </w:r>
-      <w:proofErr w:type="gramStart"/>
-      <w:r>
-        <w:rPr>
-          <w:color w:val="000000" w:themeColor="text1"/>
-          <w:sz w:val="22"/>
-          <w:szCs w:val="22"/>
-        </w:rPr>
-        <w:t>efectuara</w:t>
-      </w:r>
-      <w:proofErr w:type="gramEnd"/>
+      <w:r>
+        <w:rPr>
+          <w:color w:val="000000" w:themeColor="text1"/>
+          <w:sz w:val="22"/>
+          <w:szCs w:val="22"/>
+        </w:rPr>
+        <w:t>efectuará</w:t>
+      </w:r>
       <w:r>
         <w:rPr>
           <w:color w:val="000000" w:themeColor="text1"/>
@@ -4567,16 +4407,14 @@
         </w:rPr>
         <w:t xml:space="preserve"> la carga y cobro de los </w:t>
       </w:r>
-      <w:proofErr w:type="spellStart"/>
-      <w:r>
-        <w:rPr>
-          <w:color w:val="000000" w:themeColor="text1"/>
-          <w:sz w:val="22"/>
-          <w:szCs w:val="22"/>
-        </w:rPr>
-        <w:t>vehicuos</w:t>
-      </w:r>
-      <w:proofErr w:type="spellEnd"/>
+      <w:r>
+        <w:rPr>
+          <w:color w:val="000000" w:themeColor="text1"/>
+          <w:sz w:val="22"/>
+          <w:szCs w:val="22"/>
+        </w:rPr>
+        <w:t>vehículos</w:t>
+      </w:r>
       <w:r>
         <w:rPr>
           <w:color w:val="000000" w:themeColor="text1"/>
@@ -4626,7 +4464,7 @@
           <w:szCs w:val="22"/>
         </w:rPr>
       </w:pPr>
-      <w:bookmarkStart w:name="_1t3h5sf" w:colFirst="0" w:colLast="0" w:id="8"/>
+      <w:bookmarkStart w:id="8" w:name="_1t3h5sf" w:colFirst="0" w:colLast="0"/>
       <w:bookmarkEnd w:id="8"/>
     </w:p>
     <w:p>
@@ -4687,10 +4525,10 @@
         <w:jc w:val="center"/>
         <w:tblInd w:w="0" w:type="dxa"/>
         <w:tblBorders>
-          <w:top w:val="single" w:color="000001" w:sz="4" w:space="0"/>
-          <w:left w:val="single" w:color="000001" w:sz="4" w:space="0"/>
-          <w:bottom w:val="single" w:color="000001" w:sz="4" w:space="0"/>
-          <w:right w:val="single" w:color="000001" w:sz="4" w:space="0"/>
+          <w:top w:val="single" w:sz="4" w:space="0" w:color="000001"/>
+          <w:left w:val="single" w:sz="4" w:space="0" w:color="000001"/>
+          <w:bottom w:val="single" w:sz="4" w:space="0" w:color="000001"/>
+          <w:right w:val="single" w:sz="4" w:space="0" w:color="000001"/>
           <w:insideH w:val="nil"/>
           <w:insideV w:val="nil"/>
         </w:tblBorders>
@@ -4709,10 +4547,10 @@
           <w:tcPr>
             <w:tcW w:w="2626" w:type="dxa"/>
             <w:tcBorders>
-              <w:top w:val="single" w:color="000001" w:sz="4" w:space="0"/>
-              <w:left w:val="single" w:color="000001" w:sz="4" w:space="0"/>
-              <w:bottom w:val="single" w:color="000001" w:sz="4" w:space="0"/>
-              <w:right w:val="single" w:color="000001" w:sz="4" w:space="0"/>
+              <w:top w:val="single" w:sz="4" w:space="0" w:color="000001"/>
+              <w:left w:val="single" w:sz="4" w:space="0" w:color="000001"/>
+              <w:bottom w:val="single" w:sz="4" w:space="0" w:color="000001"/>
+              <w:right w:val="single" w:sz="4" w:space="0" w:color="000001"/>
             </w:tcBorders>
             <w:shd w:val="clear" w:color="auto" w:fill="D9D9D9"/>
             <w:tcMar>
@@ -4757,10 +4595,10 @@
           <w:tcPr>
             <w:tcW w:w="5244" w:type="dxa"/>
             <w:tcBorders>
-              <w:top w:val="single" w:color="000001" w:sz="4" w:space="0"/>
-              <w:left w:val="single" w:color="000001" w:sz="4" w:space="0"/>
-              <w:bottom w:val="single" w:color="000001" w:sz="4" w:space="0"/>
-              <w:right w:val="single" w:color="000001" w:sz="4" w:space="0"/>
+              <w:top w:val="single" w:sz="4" w:space="0" w:color="000001"/>
+              <w:left w:val="single" w:sz="4" w:space="0" w:color="000001"/>
+              <w:bottom w:val="single" w:sz="4" w:space="0" w:color="000001"/>
+              <w:right w:val="single" w:sz="4" w:space="0" w:color="000001"/>
             </w:tcBorders>
             <w:tcMar>
               <w:top w:w="0" w:type="dxa"/>
@@ -4808,10 +4646,10 @@
           <w:tcPr>
             <w:tcW w:w="2626" w:type="dxa"/>
             <w:tcBorders>
-              <w:top w:val="single" w:color="000001" w:sz="4" w:space="0"/>
-              <w:left w:val="single" w:color="000001" w:sz="4" w:space="0"/>
-              <w:bottom w:val="single" w:color="000001" w:sz="4" w:space="0"/>
-              <w:right w:val="single" w:color="000001" w:sz="4" w:space="0"/>
+              <w:top w:val="single" w:sz="4" w:space="0" w:color="000001"/>
+              <w:left w:val="single" w:sz="4" w:space="0" w:color="000001"/>
+              <w:bottom w:val="single" w:sz="4" w:space="0" w:color="000001"/>
+              <w:right w:val="single" w:sz="4" w:space="0" w:color="000001"/>
             </w:tcBorders>
             <w:shd w:val="clear" w:color="auto" w:fill="D9D9D9"/>
             <w:tcMar>
@@ -4856,10 +4694,10 @@
           <w:tcPr>
             <w:tcW w:w="5244" w:type="dxa"/>
             <w:tcBorders>
-              <w:top w:val="single" w:color="000001" w:sz="4" w:space="0"/>
-              <w:left w:val="single" w:color="000001" w:sz="4" w:space="0"/>
-              <w:bottom w:val="single" w:color="000001" w:sz="4" w:space="0"/>
-              <w:right w:val="single" w:color="000001" w:sz="4" w:space="0"/>
+              <w:top w:val="single" w:sz="4" w:space="0" w:color="000001"/>
+              <w:left w:val="single" w:sz="4" w:space="0" w:color="000001"/>
+              <w:bottom w:val="single" w:sz="4" w:space="0" w:color="000001"/>
+              <w:right w:val="single" w:sz="4" w:space="0" w:color="000001"/>
             </w:tcBorders>
             <w:tcMar>
               <w:top w:w="0" w:type="dxa"/>
@@ -4907,10 +4745,10 @@
           <w:tcPr>
             <w:tcW w:w="2626" w:type="dxa"/>
             <w:tcBorders>
-              <w:top w:val="single" w:color="000001" w:sz="4" w:space="0"/>
-              <w:left w:val="single" w:color="000001" w:sz="4" w:space="0"/>
-              <w:bottom w:val="single" w:color="000001" w:sz="4" w:space="0"/>
-              <w:right w:val="single" w:color="000001" w:sz="4" w:space="0"/>
+              <w:top w:val="single" w:sz="4" w:space="0" w:color="000001"/>
+              <w:left w:val="single" w:sz="4" w:space="0" w:color="000001"/>
+              <w:bottom w:val="single" w:sz="4" w:space="0" w:color="000001"/>
+              <w:right w:val="single" w:sz="4" w:space="0" w:color="000001"/>
             </w:tcBorders>
             <w:shd w:val="clear" w:color="auto" w:fill="D9D9D9"/>
             <w:tcMar>
@@ -4955,10 +4793,10 @@
           <w:tcPr>
             <w:tcW w:w="5244" w:type="dxa"/>
             <w:tcBorders>
-              <w:top w:val="single" w:color="000001" w:sz="4" w:space="0"/>
-              <w:left w:val="single" w:color="000001" w:sz="4" w:space="0"/>
-              <w:bottom w:val="single" w:color="000001" w:sz="4" w:space="0"/>
-              <w:right w:val="single" w:color="000001" w:sz="4" w:space="0"/>
+              <w:top w:val="single" w:sz="4" w:space="0" w:color="000001"/>
+              <w:left w:val="single" w:sz="4" w:space="0" w:color="000001"/>
+              <w:bottom w:val="single" w:sz="4" w:space="0" w:color="000001"/>
+              <w:right w:val="single" w:sz="4" w:space="0" w:color="000001"/>
             </w:tcBorders>
             <w:tcMar>
               <w:top w:w="0" w:type="dxa"/>
@@ -4998,10 +4836,10 @@
           <w:tcPr>
             <w:tcW w:w="2626" w:type="dxa"/>
             <w:tcBorders>
-              <w:top w:val="single" w:color="000001" w:sz="4" w:space="0"/>
-              <w:left w:val="single" w:color="000001" w:sz="4" w:space="0"/>
-              <w:bottom w:val="single" w:color="000001" w:sz="4" w:space="0"/>
-              <w:right w:val="single" w:color="000001" w:sz="4" w:space="0"/>
+              <w:top w:val="single" w:sz="4" w:space="0" w:color="000001"/>
+              <w:left w:val="single" w:sz="4" w:space="0" w:color="000001"/>
+              <w:bottom w:val="single" w:sz="4" w:space="0" w:color="000001"/>
+              <w:right w:val="single" w:sz="4" w:space="0" w:color="000001"/>
             </w:tcBorders>
             <w:shd w:val="clear" w:color="auto" w:fill="D9D9D9"/>
             <w:tcMar>
@@ -5046,10 +4884,10 @@
           <w:tcPr>
             <w:tcW w:w="5244" w:type="dxa"/>
             <w:tcBorders>
-              <w:top w:val="single" w:color="000001" w:sz="4" w:space="0"/>
-              <w:left w:val="single" w:color="000001" w:sz="4" w:space="0"/>
-              <w:bottom w:val="single" w:color="000001" w:sz="4" w:space="0"/>
-              <w:right w:val="single" w:color="000001" w:sz="4" w:space="0"/>
+              <w:top w:val="single" w:sz="4" w:space="0" w:color="000001"/>
+              <w:left w:val="single" w:sz="4" w:space="0" w:color="000001"/>
+              <w:bottom w:val="single" w:sz="4" w:space="0" w:color="000001"/>
+              <w:right w:val="single" w:sz="4" w:space="0" w:color="000001"/>
             </w:tcBorders>
             <w:tcMar>
               <w:top w:w="0" w:type="dxa"/>
@@ -5089,10 +4927,10 @@
           <w:tcPr>
             <w:tcW w:w="2626" w:type="dxa"/>
             <w:tcBorders>
-              <w:top w:val="single" w:color="000001" w:sz="4" w:space="0"/>
-              <w:left w:val="single" w:color="000001" w:sz="4" w:space="0"/>
-              <w:bottom w:val="single" w:color="000001" w:sz="4" w:space="0"/>
-              <w:right w:val="single" w:color="000001" w:sz="4" w:space="0"/>
+              <w:top w:val="single" w:sz="4" w:space="0" w:color="000001"/>
+              <w:left w:val="single" w:sz="4" w:space="0" w:color="000001"/>
+              <w:bottom w:val="single" w:sz="4" w:space="0" w:color="000001"/>
+              <w:right w:val="single" w:sz="4" w:space="0" w:color="000001"/>
             </w:tcBorders>
             <w:shd w:val="clear" w:color="auto" w:fill="D9D9D9"/>
             <w:tcMar>
@@ -5137,10 +4975,10 @@
           <w:tcPr>
             <w:tcW w:w="5244" w:type="dxa"/>
             <w:tcBorders>
-              <w:top w:val="single" w:color="000001" w:sz="4" w:space="0"/>
-              <w:left w:val="single" w:color="000001" w:sz="4" w:space="0"/>
-              <w:bottom w:val="single" w:color="000001" w:sz="4" w:space="0"/>
-              <w:right w:val="single" w:color="000001" w:sz="4" w:space="0"/>
+              <w:top w:val="single" w:sz="4" w:space="0" w:color="000001"/>
+              <w:left w:val="single" w:sz="4" w:space="0" w:color="000001"/>
+              <w:bottom w:val="single" w:sz="4" w:space="0" w:color="000001"/>
+              <w:right w:val="single" w:sz="4" w:space="0" w:color="000001"/>
             </w:tcBorders>
             <w:tcMar>
               <w:top w:w="0" w:type="dxa"/>
@@ -5286,10 +5124,10 @@
         <w:jc w:val="center"/>
         <w:tblInd w:w="0" w:type="dxa"/>
         <w:tblBorders>
-          <w:top w:val="single" w:color="000001" w:sz="4" w:space="0"/>
-          <w:left w:val="single" w:color="000001" w:sz="4" w:space="0"/>
-          <w:bottom w:val="single" w:color="000001" w:sz="4" w:space="0"/>
-          <w:right w:val="single" w:color="000001" w:sz="4" w:space="0"/>
+          <w:top w:val="single" w:sz="4" w:space="0" w:color="000001"/>
+          <w:left w:val="single" w:sz="4" w:space="0" w:color="000001"/>
+          <w:bottom w:val="single" w:sz="4" w:space="0" w:color="000001"/>
+          <w:right w:val="single" w:sz="4" w:space="0" w:color="000001"/>
           <w:insideH w:val="nil"/>
           <w:insideV w:val="nil"/>
         </w:tblBorders>
@@ -5308,10 +5146,10 @@
           <w:tcPr>
             <w:tcW w:w="2626" w:type="dxa"/>
             <w:tcBorders>
-              <w:top w:val="single" w:color="000001" w:sz="4" w:space="0"/>
-              <w:left w:val="single" w:color="000001" w:sz="4" w:space="0"/>
-              <w:bottom w:val="single" w:color="000001" w:sz="4" w:space="0"/>
-              <w:right w:val="single" w:color="000001" w:sz="4" w:space="0"/>
+              <w:top w:val="single" w:sz="4" w:space="0" w:color="000001"/>
+              <w:left w:val="single" w:sz="4" w:space="0" w:color="000001"/>
+              <w:bottom w:val="single" w:sz="4" w:space="0" w:color="000001"/>
+              <w:right w:val="single" w:sz="4" w:space="0" w:color="000001"/>
             </w:tcBorders>
             <w:shd w:val="clear" w:color="auto" w:fill="D9D9D9"/>
             <w:tcMar>
@@ -5356,10 +5194,10 @@
           <w:tcPr>
             <w:tcW w:w="5244" w:type="dxa"/>
             <w:tcBorders>
-              <w:top w:val="single" w:color="000001" w:sz="4" w:space="0"/>
-              <w:left w:val="single" w:color="000001" w:sz="4" w:space="0"/>
-              <w:bottom w:val="single" w:color="000001" w:sz="4" w:space="0"/>
-              <w:right w:val="single" w:color="000001" w:sz="4" w:space="0"/>
+              <w:top w:val="single" w:sz="4" w:space="0" w:color="000001"/>
+              <w:left w:val="single" w:sz="4" w:space="0" w:color="000001"/>
+              <w:bottom w:val="single" w:sz="4" w:space="0" w:color="000001"/>
+              <w:right w:val="single" w:sz="4" w:space="0" w:color="000001"/>
             </w:tcBorders>
             <w:tcMar>
               <w:top w:w="0" w:type="dxa"/>
@@ -5407,10 +5245,10 @@
           <w:tcPr>
             <w:tcW w:w="2626" w:type="dxa"/>
             <w:tcBorders>
-              <w:top w:val="single" w:color="000001" w:sz="4" w:space="0"/>
-              <w:left w:val="single" w:color="000001" w:sz="4" w:space="0"/>
-              <w:bottom w:val="single" w:color="000001" w:sz="4" w:space="0"/>
-              <w:right w:val="single" w:color="000001" w:sz="4" w:space="0"/>
+              <w:top w:val="single" w:sz="4" w:space="0" w:color="000001"/>
+              <w:left w:val="single" w:sz="4" w:space="0" w:color="000001"/>
+              <w:bottom w:val="single" w:sz="4" w:space="0" w:color="000001"/>
+              <w:right w:val="single" w:sz="4" w:space="0" w:color="000001"/>
             </w:tcBorders>
             <w:shd w:val="clear" w:color="auto" w:fill="D9D9D9"/>
             <w:tcMar>
@@ -5455,10 +5293,10 @@
           <w:tcPr>
             <w:tcW w:w="5244" w:type="dxa"/>
             <w:tcBorders>
-              <w:top w:val="single" w:color="000001" w:sz="4" w:space="0"/>
-              <w:left w:val="single" w:color="000001" w:sz="4" w:space="0"/>
-              <w:bottom w:val="single" w:color="000001" w:sz="4" w:space="0"/>
-              <w:right w:val="single" w:color="000001" w:sz="4" w:space="0"/>
+              <w:top w:val="single" w:sz="4" w:space="0" w:color="000001"/>
+              <w:left w:val="single" w:sz="4" w:space="0" w:color="000001"/>
+              <w:bottom w:val="single" w:sz="4" w:space="0" w:color="000001"/>
+              <w:right w:val="single" w:sz="4" w:space="0" w:color="000001"/>
             </w:tcBorders>
             <w:tcMar>
               <w:top w:w="0" w:type="dxa"/>
@@ -5498,10 +5336,10 @@
           <w:tcPr>
             <w:tcW w:w="2626" w:type="dxa"/>
             <w:tcBorders>
-              <w:top w:val="single" w:color="000001" w:sz="4" w:space="0"/>
-              <w:left w:val="single" w:color="000001" w:sz="4" w:space="0"/>
-              <w:bottom w:val="single" w:color="000001" w:sz="4" w:space="0"/>
-              <w:right w:val="single" w:color="000001" w:sz="4" w:space="0"/>
+              <w:top w:val="single" w:sz="4" w:space="0" w:color="000001"/>
+              <w:left w:val="single" w:sz="4" w:space="0" w:color="000001"/>
+              <w:bottom w:val="single" w:sz="4" w:space="0" w:color="000001"/>
+              <w:right w:val="single" w:sz="4" w:space="0" w:color="000001"/>
             </w:tcBorders>
             <w:shd w:val="clear" w:color="auto" w:fill="D9D9D9"/>
             <w:tcMar>
@@ -5546,10 +5384,10 @@
           <w:tcPr>
             <w:tcW w:w="5244" w:type="dxa"/>
             <w:tcBorders>
-              <w:top w:val="single" w:color="000001" w:sz="4" w:space="0"/>
-              <w:left w:val="single" w:color="000001" w:sz="4" w:space="0"/>
-              <w:bottom w:val="single" w:color="000001" w:sz="4" w:space="0"/>
-              <w:right w:val="single" w:color="000001" w:sz="4" w:space="0"/>
+              <w:top w:val="single" w:sz="4" w:space="0" w:color="000001"/>
+              <w:left w:val="single" w:sz="4" w:space="0" w:color="000001"/>
+              <w:bottom w:val="single" w:sz="4" w:space="0" w:color="000001"/>
+              <w:right w:val="single" w:sz="4" w:space="0" w:color="000001"/>
             </w:tcBorders>
             <w:tcMar>
               <w:top w:w="0" w:type="dxa"/>
@@ -5589,10 +5427,10 @@
           <w:tcPr>
             <w:tcW w:w="2626" w:type="dxa"/>
             <w:tcBorders>
-              <w:top w:val="single" w:color="000001" w:sz="4" w:space="0"/>
-              <w:left w:val="single" w:color="000001" w:sz="4" w:space="0"/>
-              <w:bottom w:val="single" w:color="000001" w:sz="4" w:space="0"/>
-              <w:right w:val="single" w:color="000001" w:sz="4" w:space="0"/>
+              <w:top w:val="single" w:sz="4" w:space="0" w:color="000001"/>
+              <w:left w:val="single" w:sz="4" w:space="0" w:color="000001"/>
+              <w:bottom w:val="single" w:sz="4" w:space="0" w:color="000001"/>
+              <w:right w:val="single" w:sz="4" w:space="0" w:color="000001"/>
             </w:tcBorders>
             <w:shd w:val="clear" w:color="auto" w:fill="D9D9D9"/>
             <w:tcMar>
@@ -5637,10 +5475,10 @@
           <w:tcPr>
             <w:tcW w:w="5244" w:type="dxa"/>
             <w:tcBorders>
-              <w:top w:val="single" w:color="000001" w:sz="4" w:space="0"/>
-              <w:left w:val="single" w:color="000001" w:sz="4" w:space="0"/>
-              <w:bottom w:val="single" w:color="000001" w:sz="4" w:space="0"/>
-              <w:right w:val="single" w:color="000001" w:sz="4" w:space="0"/>
+              <w:top w:val="single" w:sz="4" w:space="0" w:color="000001"/>
+              <w:left w:val="single" w:sz="4" w:space="0" w:color="000001"/>
+              <w:bottom w:val="single" w:sz="4" w:space="0" w:color="000001"/>
+              <w:right w:val="single" w:sz="4" w:space="0" w:color="000001"/>
             </w:tcBorders>
             <w:tcMar>
               <w:top w:w="0" w:type="dxa"/>
@@ -5680,10 +5518,10 @@
           <w:tcPr>
             <w:tcW w:w="2626" w:type="dxa"/>
             <w:tcBorders>
-              <w:top w:val="single" w:color="000001" w:sz="4" w:space="0"/>
-              <w:left w:val="single" w:color="000001" w:sz="4" w:space="0"/>
-              <w:bottom w:val="single" w:color="000001" w:sz="4" w:space="0"/>
-              <w:right w:val="single" w:color="000001" w:sz="4" w:space="0"/>
+              <w:top w:val="single" w:sz="4" w:space="0" w:color="000001"/>
+              <w:left w:val="single" w:sz="4" w:space="0" w:color="000001"/>
+              <w:bottom w:val="single" w:sz="4" w:space="0" w:color="000001"/>
+              <w:right w:val="single" w:sz="4" w:space="0" w:color="000001"/>
             </w:tcBorders>
             <w:shd w:val="clear" w:color="auto" w:fill="D9D9D9"/>
             <w:tcMar>
@@ -5728,10 +5566,10 @@
           <w:tcPr>
             <w:tcW w:w="5244" w:type="dxa"/>
             <w:tcBorders>
-              <w:top w:val="single" w:color="000001" w:sz="4" w:space="0"/>
-              <w:left w:val="single" w:color="000001" w:sz="4" w:space="0"/>
-              <w:bottom w:val="single" w:color="000001" w:sz="4" w:space="0"/>
-              <w:right w:val="single" w:color="000001" w:sz="4" w:space="0"/>
+              <w:top w:val="single" w:sz="4" w:space="0" w:color="000001"/>
+              <w:left w:val="single" w:sz="4" w:space="0" w:color="000001"/>
+              <w:bottom w:val="single" w:sz="4" w:space="0" w:color="000001"/>
+              <w:right w:val="single" w:sz="4" w:space="0" w:color="000001"/>
             </w:tcBorders>
             <w:tcMar>
               <w:top w:w="0" w:type="dxa"/>
@@ -5808,10 +5646,10 @@
         <w:jc w:val="center"/>
         <w:tblInd w:w="0" w:type="dxa"/>
         <w:tblBorders>
-          <w:top w:val="single" w:color="000001" w:sz="4" w:space="0"/>
-          <w:left w:val="single" w:color="000001" w:sz="4" w:space="0"/>
-          <w:bottom w:val="single" w:color="000001" w:sz="4" w:space="0"/>
-          <w:right w:val="single" w:color="000001" w:sz="4" w:space="0"/>
+          <w:top w:val="single" w:sz="4" w:space="0" w:color="000001"/>
+          <w:left w:val="single" w:sz="4" w:space="0" w:color="000001"/>
+          <w:bottom w:val="single" w:sz="4" w:space="0" w:color="000001"/>
+          <w:right w:val="single" w:sz="4" w:space="0" w:color="000001"/>
           <w:insideH w:val="nil"/>
           <w:insideV w:val="nil"/>
         </w:tblBorders>
@@ -5830,10 +5668,10 @@
           <w:tcPr>
             <w:tcW w:w="2626" w:type="dxa"/>
             <w:tcBorders>
-              <w:top w:val="single" w:color="000001" w:sz="4" w:space="0"/>
-              <w:left w:val="single" w:color="000001" w:sz="4" w:space="0"/>
-              <w:bottom w:val="single" w:color="000001" w:sz="4" w:space="0"/>
-              <w:right w:val="single" w:color="000001" w:sz="4" w:space="0"/>
+              <w:top w:val="single" w:sz="4" w:space="0" w:color="000001"/>
+              <w:left w:val="single" w:sz="4" w:space="0" w:color="000001"/>
+              <w:bottom w:val="single" w:sz="4" w:space="0" w:color="000001"/>
+              <w:right w:val="single" w:sz="4" w:space="0" w:color="000001"/>
             </w:tcBorders>
             <w:shd w:val="clear" w:color="auto" w:fill="D9D9D9"/>
             <w:tcMar>
@@ -5878,10 +5716,10 @@
           <w:tcPr>
             <w:tcW w:w="5244" w:type="dxa"/>
             <w:tcBorders>
-              <w:top w:val="single" w:color="000001" w:sz="4" w:space="0"/>
-              <w:left w:val="single" w:color="000001" w:sz="4" w:space="0"/>
-              <w:bottom w:val="single" w:color="000001" w:sz="4" w:space="0"/>
-              <w:right w:val="single" w:color="000001" w:sz="4" w:space="0"/>
+              <w:top w:val="single" w:sz="4" w:space="0" w:color="000001"/>
+              <w:left w:val="single" w:sz="4" w:space="0" w:color="000001"/>
+              <w:bottom w:val="single" w:sz="4" w:space="0" w:color="000001"/>
+              <w:right w:val="single" w:sz="4" w:space="0" w:color="000001"/>
             </w:tcBorders>
             <w:tcMar>
               <w:top w:w="0" w:type="dxa"/>
@@ -5927,10 +5765,10 @@
           <w:tcPr>
             <w:tcW w:w="2626" w:type="dxa"/>
             <w:tcBorders>
-              <w:top w:val="single" w:color="000001" w:sz="4" w:space="0"/>
-              <w:left w:val="single" w:color="000001" w:sz="4" w:space="0"/>
-              <w:bottom w:val="single" w:color="000001" w:sz="4" w:space="0"/>
-              <w:right w:val="single" w:color="000001" w:sz="4" w:space="0"/>
+              <w:top w:val="single" w:sz="4" w:space="0" w:color="000001"/>
+              <w:left w:val="single" w:sz="4" w:space="0" w:color="000001"/>
+              <w:bottom w:val="single" w:sz="4" w:space="0" w:color="000001"/>
+              <w:right w:val="single" w:sz="4" w:space="0" w:color="000001"/>
             </w:tcBorders>
             <w:shd w:val="clear" w:color="auto" w:fill="D9D9D9"/>
             <w:tcMar>
@@ -5975,10 +5813,10 @@
           <w:tcPr>
             <w:tcW w:w="5244" w:type="dxa"/>
             <w:tcBorders>
-              <w:top w:val="single" w:color="000001" w:sz="4" w:space="0"/>
-              <w:left w:val="single" w:color="000001" w:sz="4" w:space="0"/>
-              <w:bottom w:val="single" w:color="000001" w:sz="4" w:space="0"/>
-              <w:right w:val="single" w:color="000001" w:sz="4" w:space="0"/>
+              <w:top w:val="single" w:sz="4" w:space="0" w:color="000001"/>
+              <w:left w:val="single" w:sz="4" w:space="0" w:color="000001"/>
+              <w:bottom w:val="single" w:sz="4" w:space="0" w:color="000001"/>
+              <w:right w:val="single" w:sz="4" w:space="0" w:color="000001"/>
             </w:tcBorders>
             <w:tcMar>
               <w:top w:w="0" w:type="dxa"/>
@@ -6007,28 +5845,12 @@
                 <w:szCs w:val="22"/>
               </w:rPr>
             </w:pPr>
-            <w:proofErr w:type="spellStart"/>
-            <w:r>
-              <w:rPr>
-                <w:color w:val="000000"/>
-              </w:rPr>
-              <w:t>Product</w:t>
-            </w:r>
-            <w:proofErr w:type="spellEnd"/>
-            <w:r>
-              <w:rPr>
-                <w:color w:val="000000"/>
-              </w:rPr>
-              <w:t xml:space="preserve"> </w:t>
-            </w:r>
-            <w:proofErr w:type="spellStart"/>
-            <w:r>
-              <w:rPr>
-                <w:color w:val="000000"/>
-              </w:rPr>
-              <w:t>Owner</w:t>
-            </w:r>
-            <w:proofErr w:type="spellEnd"/>
+            <w:r>
+              <w:rPr>
+                <w:color w:val="000000"/>
+              </w:rPr>
+              <w:t>Product Owner</w:t>
+            </w:r>
           </w:p>
         </w:tc>
       </w:tr>
@@ -6040,10 +5862,10 @@
           <w:tcPr>
             <w:tcW w:w="2626" w:type="dxa"/>
             <w:tcBorders>
-              <w:top w:val="single" w:color="000001" w:sz="4" w:space="0"/>
-              <w:left w:val="single" w:color="000001" w:sz="4" w:space="0"/>
-              <w:bottom w:val="single" w:color="000001" w:sz="4" w:space="0"/>
-              <w:right w:val="single" w:color="000001" w:sz="4" w:space="0"/>
+              <w:top w:val="single" w:sz="4" w:space="0" w:color="000001"/>
+              <w:left w:val="single" w:sz="4" w:space="0" w:color="000001"/>
+              <w:bottom w:val="single" w:sz="4" w:space="0" w:color="000001"/>
+              <w:right w:val="single" w:sz="4" w:space="0" w:color="000001"/>
             </w:tcBorders>
             <w:shd w:val="clear" w:color="auto" w:fill="D9D9D9"/>
             <w:tcMar>
@@ -6088,10 +5910,10 @@
           <w:tcPr>
             <w:tcW w:w="5244" w:type="dxa"/>
             <w:tcBorders>
-              <w:top w:val="single" w:color="000001" w:sz="4" w:space="0"/>
-              <w:left w:val="single" w:color="000001" w:sz="4" w:space="0"/>
-              <w:bottom w:val="single" w:color="000001" w:sz="4" w:space="0"/>
-              <w:right w:val="single" w:color="000001" w:sz="4" w:space="0"/>
+              <w:top w:val="single" w:sz="4" w:space="0" w:color="000001"/>
+              <w:left w:val="single" w:sz="4" w:space="0" w:color="000001"/>
+              <w:bottom w:val="single" w:sz="4" w:space="0" w:color="000001"/>
+              <w:right w:val="single" w:sz="4" w:space="0" w:color="000001"/>
             </w:tcBorders>
             <w:tcMar>
               <w:top w:w="0" w:type="dxa"/>
@@ -6120,28 +5942,12 @@
                 <w:szCs w:val="22"/>
               </w:rPr>
             </w:pPr>
-            <w:proofErr w:type="spellStart"/>
-            <w:r>
-              <w:rPr>
-                <w:color w:val="000000"/>
-              </w:rPr>
-              <w:t>Product</w:t>
-            </w:r>
-            <w:proofErr w:type="spellEnd"/>
-            <w:r>
-              <w:rPr>
-                <w:color w:val="000000"/>
-              </w:rPr>
-              <w:t xml:space="preserve"> </w:t>
-            </w:r>
-            <w:proofErr w:type="spellStart"/>
-            <w:r>
-              <w:rPr>
-                <w:color w:val="000000"/>
-              </w:rPr>
-              <w:t>Owner</w:t>
-            </w:r>
-            <w:proofErr w:type="spellEnd"/>
+            <w:r>
+              <w:rPr>
+                <w:color w:val="000000"/>
+              </w:rPr>
+              <w:t>Product Owner</w:t>
+            </w:r>
           </w:p>
         </w:tc>
       </w:tr>
@@ -6153,10 +5959,10 @@
           <w:tcPr>
             <w:tcW w:w="2626" w:type="dxa"/>
             <w:tcBorders>
-              <w:top w:val="single" w:color="000001" w:sz="4" w:space="0"/>
-              <w:left w:val="single" w:color="000001" w:sz="4" w:space="0"/>
-              <w:bottom w:val="single" w:color="000001" w:sz="4" w:space="0"/>
-              <w:right w:val="single" w:color="000001" w:sz="4" w:space="0"/>
+              <w:top w:val="single" w:sz="4" w:space="0" w:color="000001"/>
+              <w:left w:val="single" w:sz="4" w:space="0" w:color="000001"/>
+              <w:bottom w:val="single" w:sz="4" w:space="0" w:color="000001"/>
+              <w:right w:val="single" w:sz="4" w:space="0" w:color="000001"/>
             </w:tcBorders>
             <w:shd w:val="clear" w:color="auto" w:fill="D9D9D9"/>
             <w:tcMar>
@@ -6201,10 +6007,10 @@
           <w:tcPr>
             <w:tcW w:w="5244" w:type="dxa"/>
             <w:tcBorders>
-              <w:top w:val="single" w:color="000001" w:sz="4" w:space="0"/>
-              <w:left w:val="single" w:color="000001" w:sz="4" w:space="0"/>
-              <w:bottom w:val="single" w:color="000001" w:sz="4" w:space="0"/>
-              <w:right w:val="single" w:color="000001" w:sz="4" w:space="0"/>
+              <w:top w:val="single" w:sz="4" w:space="0" w:color="000001"/>
+              <w:left w:val="single" w:sz="4" w:space="0" w:color="000001"/>
+              <w:bottom w:val="single" w:sz="4" w:space="0" w:color="000001"/>
+              <w:right w:val="single" w:sz="4" w:space="0" w:color="000001"/>
             </w:tcBorders>
             <w:tcMar>
               <w:top w:w="0" w:type="dxa"/>
@@ -6247,10 +6053,10 @@
           <w:tcPr>
             <w:tcW w:w="2626" w:type="dxa"/>
             <w:tcBorders>
-              <w:top w:val="single" w:color="000001" w:sz="4" w:space="0"/>
-              <w:left w:val="single" w:color="000001" w:sz="4" w:space="0"/>
-              <w:bottom w:val="single" w:color="000001" w:sz="4" w:space="0"/>
-              <w:right w:val="single" w:color="000001" w:sz="4" w:space="0"/>
+              <w:top w:val="single" w:sz="4" w:space="0" w:color="000001"/>
+              <w:left w:val="single" w:sz="4" w:space="0" w:color="000001"/>
+              <w:bottom w:val="single" w:sz="4" w:space="0" w:color="000001"/>
+              <w:right w:val="single" w:sz="4" w:space="0" w:color="000001"/>
             </w:tcBorders>
             <w:shd w:val="clear" w:color="auto" w:fill="D9D9D9"/>
             <w:tcMar>
@@ -6295,10 +6101,10 @@
           <w:tcPr>
             <w:tcW w:w="5244" w:type="dxa"/>
             <w:tcBorders>
-              <w:top w:val="single" w:color="000001" w:sz="4" w:space="0"/>
-              <w:left w:val="single" w:color="000001" w:sz="4" w:space="0"/>
-              <w:bottom w:val="single" w:color="000001" w:sz="4" w:space="0"/>
-              <w:right w:val="single" w:color="000001" w:sz="4" w:space="0"/>
+              <w:top w:val="single" w:sz="4" w:space="0" w:color="000001"/>
+              <w:left w:val="single" w:sz="4" w:space="0" w:color="000001"/>
+              <w:bottom w:val="single" w:sz="4" w:space="0" w:color="000001"/>
+              <w:right w:val="single" w:sz="4" w:space="0" w:color="000001"/>
             </w:tcBorders>
             <w:tcMar>
               <w:top w:w="0" w:type="dxa"/>
@@ -6333,7 +6139,7 @@
               </w:rPr>
               <w:t xml:space="preserve">Mail: </w:t>
             </w:r>
-            <w:hyperlink w:history="1" r:id="rId13">
+            <w:hyperlink r:id="rId13" w:history="1">
               <w:r>
                 <w:rPr>
                   <w:rStyle w:val="Hipervnculo"/>
@@ -6434,10 +6240,10 @@
         <w:jc w:val="center"/>
         <w:tblInd w:w="0" w:type="dxa"/>
         <w:tblBorders>
-          <w:top w:val="single" w:color="000001" w:sz="4" w:space="0"/>
-          <w:left w:val="single" w:color="000001" w:sz="4" w:space="0"/>
-          <w:bottom w:val="single" w:color="000001" w:sz="4" w:space="0"/>
-          <w:right w:val="single" w:color="000001" w:sz="4" w:space="0"/>
+          <w:top w:val="single" w:sz="4" w:space="0" w:color="000001"/>
+          <w:left w:val="single" w:sz="4" w:space="0" w:color="000001"/>
+          <w:bottom w:val="single" w:sz="4" w:space="0" w:color="000001"/>
+          <w:right w:val="single" w:sz="4" w:space="0" w:color="000001"/>
           <w:insideH w:val="nil"/>
           <w:insideV w:val="nil"/>
         </w:tblBorders>
@@ -6456,10 +6262,10 @@
           <w:tcPr>
             <w:tcW w:w="2626" w:type="dxa"/>
             <w:tcBorders>
-              <w:top w:val="single" w:color="000001" w:sz="4" w:space="0"/>
-              <w:left w:val="single" w:color="000001" w:sz="4" w:space="0"/>
-              <w:bottom w:val="single" w:color="000001" w:sz="4" w:space="0"/>
-              <w:right w:val="single" w:color="000001" w:sz="4" w:space="0"/>
+              <w:top w:val="single" w:sz="4" w:space="0" w:color="000001"/>
+              <w:left w:val="single" w:sz="4" w:space="0" w:color="000001"/>
+              <w:bottom w:val="single" w:sz="4" w:space="0" w:color="000001"/>
+              <w:right w:val="single" w:sz="4" w:space="0" w:color="000001"/>
             </w:tcBorders>
             <w:shd w:val="clear" w:color="auto" w:fill="D9D9D9" w:themeFill="background1" w:themeFillShade="D9"/>
             <w:tcMar>
@@ -6504,10 +6310,10 @@
           <w:tcPr>
             <w:tcW w:w="5244" w:type="dxa"/>
             <w:tcBorders>
-              <w:top w:val="single" w:color="000001" w:sz="4" w:space="0"/>
-              <w:left w:val="single" w:color="000001" w:sz="4" w:space="0"/>
-              <w:bottom w:val="single" w:color="000001" w:sz="4" w:space="0"/>
-              <w:right w:val="single" w:color="000001" w:sz="4" w:space="0"/>
+              <w:top w:val="single" w:sz="4" w:space="0" w:color="000001"/>
+              <w:left w:val="single" w:sz="4" w:space="0" w:color="000001"/>
+              <w:bottom w:val="single" w:sz="4" w:space="0" w:color="000001"/>
+              <w:right w:val="single" w:sz="4" w:space="0" w:color="000001"/>
             </w:tcBorders>
             <w:tcMar>
               <w:top w:w="0" w:type="dxa"/>
@@ -6538,11 +6344,27 @@
             </w:pPr>
             <w:r>
               <w:rPr>
-                <w:color w:val="000000" w:themeColor="text1" w:themeTint="FF" w:themeShade="FF"/>
-                <w:sz w:val="22"/>
-                <w:szCs w:val="22"/>
-              </w:rPr>
-              <w:t>Jose luis Colombo</w:t>
+                <w:color w:val="000000" w:themeColor="text1"/>
+                <w:sz w:val="22"/>
+                <w:szCs w:val="22"/>
+              </w:rPr>
+              <w:t xml:space="preserve">Jose </w:t>
+            </w:r>
+            <w:r>
+              <w:rPr>
+                <w:color w:val="000000" w:themeColor="text1"/>
+                <w:sz w:val="22"/>
+                <w:szCs w:val="22"/>
+              </w:rPr>
+              <w:t>L</w:t>
+            </w:r>
+            <w:r>
+              <w:rPr>
+                <w:color w:val="000000" w:themeColor="text1"/>
+                <w:sz w:val="22"/>
+                <w:szCs w:val="22"/>
+              </w:rPr>
+              <w:t>uis Colombo</w:t>
             </w:r>
           </w:p>
         </w:tc>
@@ -6555,10 +6377,10 @@
           <w:tcPr>
             <w:tcW w:w="2626" w:type="dxa"/>
             <w:tcBorders>
-              <w:top w:val="single" w:color="000001" w:sz="4" w:space="0"/>
-              <w:left w:val="single" w:color="000001" w:sz="4" w:space="0"/>
-              <w:bottom w:val="single" w:color="000001" w:sz="4" w:space="0"/>
-              <w:right w:val="single" w:color="000001" w:sz="4" w:space="0"/>
+              <w:top w:val="single" w:sz="4" w:space="0" w:color="000001"/>
+              <w:left w:val="single" w:sz="4" w:space="0" w:color="000001"/>
+              <w:bottom w:val="single" w:sz="4" w:space="0" w:color="000001"/>
+              <w:right w:val="single" w:sz="4" w:space="0" w:color="000001"/>
             </w:tcBorders>
             <w:shd w:val="clear" w:color="auto" w:fill="D9D9D9" w:themeFill="background1" w:themeFillShade="D9"/>
             <w:tcMar>
@@ -6603,10 +6425,10 @@
           <w:tcPr>
             <w:tcW w:w="5244" w:type="dxa"/>
             <w:tcBorders>
-              <w:top w:val="single" w:color="000001" w:sz="4" w:space="0"/>
-              <w:left w:val="single" w:color="000001" w:sz="4" w:space="0"/>
-              <w:bottom w:val="single" w:color="000001" w:sz="4" w:space="0"/>
-              <w:right w:val="single" w:color="000001" w:sz="4" w:space="0"/>
+              <w:top w:val="single" w:sz="4" w:space="0" w:color="000001"/>
+              <w:left w:val="single" w:sz="4" w:space="0" w:color="000001"/>
+              <w:bottom w:val="single" w:sz="4" w:space="0" w:color="000001"/>
+              <w:right w:val="single" w:sz="4" w:space="0" w:color="000001"/>
             </w:tcBorders>
             <w:tcMar>
               <w:top w:w="0" w:type="dxa"/>
@@ -6637,7 +6459,7 @@
             </w:pPr>
             <w:r>
               <w:rPr>
-                <w:color w:val="000000" w:themeColor="text1" w:themeTint="FF" w:themeShade="FF"/>
+                <w:color w:val="000000" w:themeColor="text1"/>
                 <w:sz w:val="22"/>
                 <w:szCs w:val="22"/>
               </w:rPr>
@@ -6654,10 +6476,10 @@
           <w:tcPr>
             <w:tcW w:w="2626" w:type="dxa"/>
             <w:tcBorders>
-              <w:top w:val="single" w:color="000001" w:sz="4" w:space="0"/>
-              <w:left w:val="single" w:color="000001" w:sz="4" w:space="0"/>
-              <w:bottom w:val="single" w:color="000001" w:sz="4" w:space="0"/>
-              <w:right w:val="single" w:color="000001" w:sz="4" w:space="0"/>
+              <w:top w:val="single" w:sz="4" w:space="0" w:color="000001"/>
+              <w:left w:val="single" w:sz="4" w:space="0" w:color="000001"/>
+              <w:bottom w:val="single" w:sz="4" w:space="0" w:color="000001"/>
+              <w:right w:val="single" w:sz="4" w:space="0" w:color="000001"/>
             </w:tcBorders>
             <w:shd w:val="clear" w:color="auto" w:fill="D9D9D9" w:themeFill="background1" w:themeFillShade="D9"/>
             <w:tcMar>
@@ -6702,10 +6524,10 @@
           <w:tcPr>
             <w:tcW w:w="5244" w:type="dxa"/>
             <w:tcBorders>
-              <w:top w:val="single" w:color="000001" w:sz="4" w:space="0"/>
-              <w:left w:val="single" w:color="000001" w:sz="4" w:space="0"/>
-              <w:bottom w:val="single" w:color="000001" w:sz="4" w:space="0"/>
-              <w:right w:val="single" w:color="000001" w:sz="4" w:space="0"/>
+              <w:top w:val="single" w:sz="4" w:space="0" w:color="000001"/>
+              <w:left w:val="single" w:sz="4" w:space="0" w:color="000001"/>
+              <w:bottom w:val="single" w:sz="4" w:space="0" w:color="000001"/>
+              <w:right w:val="single" w:sz="4" w:space="0" w:color="000001"/>
             </w:tcBorders>
             <w:tcMar>
               <w:top w:w="0" w:type="dxa"/>
@@ -6745,10 +6567,10 @@
           <w:tcPr>
             <w:tcW w:w="2626" w:type="dxa"/>
             <w:tcBorders>
-              <w:top w:val="single" w:color="000001" w:sz="4" w:space="0"/>
-              <w:left w:val="single" w:color="000001" w:sz="4" w:space="0"/>
-              <w:bottom w:val="single" w:color="000001" w:sz="4" w:space="0"/>
-              <w:right w:val="single" w:color="000001" w:sz="4" w:space="0"/>
+              <w:top w:val="single" w:sz="4" w:space="0" w:color="000001"/>
+              <w:left w:val="single" w:sz="4" w:space="0" w:color="000001"/>
+              <w:bottom w:val="single" w:sz="4" w:space="0" w:color="000001"/>
+              <w:right w:val="single" w:sz="4" w:space="0" w:color="000001"/>
             </w:tcBorders>
             <w:shd w:val="clear" w:color="auto" w:fill="D9D9D9" w:themeFill="background1" w:themeFillShade="D9"/>
             <w:tcMar>
@@ -6793,10 +6615,10 @@
           <w:tcPr>
             <w:tcW w:w="5244" w:type="dxa"/>
             <w:tcBorders>
-              <w:top w:val="single" w:color="000001" w:sz="4" w:space="0"/>
-              <w:left w:val="single" w:color="000001" w:sz="4" w:space="0"/>
-              <w:bottom w:val="single" w:color="000001" w:sz="4" w:space="0"/>
-              <w:right w:val="single" w:color="000001" w:sz="4" w:space="0"/>
+              <w:top w:val="single" w:sz="4" w:space="0" w:color="000001"/>
+              <w:left w:val="single" w:sz="4" w:space="0" w:color="000001"/>
+              <w:bottom w:val="single" w:sz="4" w:space="0" w:color="000001"/>
+              <w:right w:val="single" w:sz="4" w:space="0" w:color="000001"/>
             </w:tcBorders>
             <w:tcMar>
               <w:top w:w="0" w:type="dxa"/>
@@ -6827,7 +6649,7 @@
             </w:pPr>
             <w:r>
               <w:rPr>
-                <w:color w:val="000000" w:themeColor="text1" w:themeTint="FF" w:themeShade="FF"/>
+                <w:color w:val="000000" w:themeColor="text1"/>
                 <w:sz w:val="22"/>
                 <w:szCs w:val="22"/>
               </w:rPr>
@@ -6844,10 +6666,10 @@
           <w:tcPr>
             <w:tcW w:w="2626" w:type="dxa"/>
             <w:tcBorders>
-              <w:top w:val="single" w:color="000001" w:sz="4" w:space="0"/>
-              <w:left w:val="single" w:color="000001" w:sz="4" w:space="0"/>
-              <w:bottom w:val="single" w:color="000001" w:sz="4" w:space="0"/>
-              <w:right w:val="single" w:color="000001" w:sz="4" w:space="0"/>
+              <w:top w:val="single" w:sz="4" w:space="0" w:color="000001"/>
+              <w:left w:val="single" w:sz="4" w:space="0" w:color="000001"/>
+              <w:bottom w:val="single" w:sz="4" w:space="0" w:color="000001"/>
+              <w:right w:val="single" w:sz="4" w:space="0" w:color="000001"/>
             </w:tcBorders>
             <w:shd w:val="clear" w:color="auto" w:fill="D9D9D9" w:themeFill="background1" w:themeFillShade="D9"/>
             <w:tcMar>
@@ -6892,10 +6714,10 @@
           <w:tcPr>
             <w:tcW w:w="5244" w:type="dxa"/>
             <w:tcBorders>
-              <w:top w:val="single" w:color="000001" w:sz="4" w:space="0"/>
-              <w:left w:val="single" w:color="000001" w:sz="4" w:space="0"/>
-              <w:bottom w:val="single" w:color="000001" w:sz="4" w:space="0"/>
-              <w:right w:val="single" w:color="000001" w:sz="4" w:space="0"/>
+              <w:top w:val="single" w:sz="4" w:space="0" w:color="000001"/>
+              <w:left w:val="single" w:sz="4" w:space="0" w:color="000001"/>
+              <w:bottom w:val="single" w:sz="4" w:space="0" w:color="000001"/>
+              <w:right w:val="single" w:sz="4" w:space="0" w:color="000001"/>
             </w:tcBorders>
             <w:tcMar>
               <w:top w:w="0" w:type="dxa"/>
@@ -6926,7 +6748,7 @@
             </w:pPr>
             <w:r>
               <w:rPr>
-                <w:color w:val="000000" w:themeColor="text1" w:themeTint="FF" w:themeShade="FF"/>
+                <w:color w:val="000000" w:themeColor="text1"/>
                 <w:sz w:val="22"/>
                 <w:szCs w:val="22"/>
               </w:rPr>
@@ -6984,10 +6806,10 @@
         <w:jc w:val="center"/>
         <w:tblInd w:w="0" w:type="dxa"/>
         <w:tblBorders>
-          <w:top w:val="single" w:color="000001" w:sz="4" w:space="0"/>
-          <w:left w:val="single" w:color="000001" w:sz="4" w:space="0"/>
-          <w:bottom w:val="single" w:color="000001" w:sz="4" w:space="0"/>
-          <w:right w:val="single" w:color="000001" w:sz="4" w:space="0"/>
+          <w:top w:val="single" w:sz="4" w:space="0" w:color="000001"/>
+          <w:left w:val="single" w:sz="4" w:space="0" w:color="000001"/>
+          <w:bottom w:val="single" w:sz="4" w:space="0" w:color="000001"/>
+          <w:right w:val="single" w:sz="4" w:space="0" w:color="000001"/>
           <w:insideH w:val="nil"/>
           <w:insideV w:val="nil"/>
         </w:tblBorders>
@@ -7006,10 +6828,10 @@
           <w:tcPr>
             <w:tcW w:w="2626" w:type="dxa"/>
             <w:tcBorders>
-              <w:top w:val="single" w:color="000001" w:sz="4" w:space="0"/>
-              <w:left w:val="single" w:color="000001" w:sz="4" w:space="0"/>
-              <w:bottom w:val="single" w:color="000001" w:sz="4" w:space="0"/>
-              <w:right w:val="single" w:color="000001" w:sz="4" w:space="0"/>
+              <w:top w:val="single" w:sz="4" w:space="0" w:color="000001"/>
+              <w:left w:val="single" w:sz="4" w:space="0" w:color="000001"/>
+              <w:bottom w:val="single" w:sz="4" w:space="0" w:color="000001"/>
+              <w:right w:val="single" w:sz="4" w:space="0" w:color="000001"/>
             </w:tcBorders>
             <w:shd w:val="clear" w:color="auto" w:fill="D9D9D9"/>
             <w:tcMar>
@@ -7054,10 +6876,10 @@
           <w:tcPr>
             <w:tcW w:w="5244" w:type="dxa"/>
             <w:tcBorders>
-              <w:top w:val="single" w:color="000001" w:sz="4" w:space="0"/>
-              <w:left w:val="single" w:color="000001" w:sz="4" w:space="0"/>
-              <w:bottom w:val="single" w:color="000001" w:sz="4" w:space="0"/>
-              <w:right w:val="single" w:color="000001" w:sz="4" w:space="0"/>
+              <w:top w:val="single" w:sz="4" w:space="0" w:color="000001"/>
+              <w:left w:val="single" w:sz="4" w:space="0" w:color="000001"/>
+              <w:bottom w:val="single" w:sz="4" w:space="0" w:color="000001"/>
+              <w:right w:val="single" w:sz="4" w:space="0" w:color="000001"/>
             </w:tcBorders>
             <w:tcMar>
               <w:top w:w="0" w:type="dxa"/>
@@ -7086,6 +6908,14 @@
                 <w:szCs w:val="22"/>
               </w:rPr>
             </w:pPr>
+            <w:r>
+              <w:rPr>
+                <w:color w:val="000000"/>
+                <w:sz w:val="22"/>
+                <w:szCs w:val="22"/>
+              </w:rPr>
+              <w:t>Arce Mauricio Joaquín</w:t>
+            </w:r>
           </w:p>
         </w:tc>
       </w:tr>
@@ -7097,10 +6927,10 @@
           <w:tcPr>
             <w:tcW w:w="2626" w:type="dxa"/>
             <w:tcBorders>
-              <w:top w:val="single" w:color="000001" w:sz="4" w:space="0"/>
-              <w:left w:val="single" w:color="000001" w:sz="4" w:space="0"/>
-              <w:bottom w:val="single" w:color="000001" w:sz="4" w:space="0"/>
-              <w:right w:val="single" w:color="000001" w:sz="4" w:space="0"/>
+              <w:top w:val="single" w:sz="4" w:space="0" w:color="000001"/>
+              <w:left w:val="single" w:sz="4" w:space="0" w:color="000001"/>
+              <w:bottom w:val="single" w:sz="4" w:space="0" w:color="000001"/>
+              <w:right w:val="single" w:sz="4" w:space="0" w:color="000001"/>
             </w:tcBorders>
             <w:shd w:val="clear" w:color="auto" w:fill="D9D9D9"/>
             <w:tcMar>
@@ -7145,10 +6975,10 @@
           <w:tcPr>
             <w:tcW w:w="5244" w:type="dxa"/>
             <w:tcBorders>
-              <w:top w:val="single" w:color="000001" w:sz="4" w:space="0"/>
-              <w:left w:val="single" w:color="000001" w:sz="4" w:space="0"/>
-              <w:bottom w:val="single" w:color="000001" w:sz="4" w:space="0"/>
-              <w:right w:val="single" w:color="000001" w:sz="4" w:space="0"/>
+              <w:top w:val="single" w:sz="4" w:space="0" w:color="000001"/>
+              <w:left w:val="single" w:sz="4" w:space="0" w:color="000001"/>
+              <w:bottom w:val="single" w:sz="4" w:space="0" w:color="000001"/>
+              <w:right w:val="single" w:sz="4" w:space="0" w:color="000001"/>
             </w:tcBorders>
             <w:tcMar>
               <w:top w:w="0" w:type="dxa"/>
@@ -7177,6 +7007,14 @@
                 <w:szCs w:val="22"/>
               </w:rPr>
             </w:pPr>
+            <w:r>
+              <w:rPr>
+                <w:color w:val="000000"/>
+                <w:sz w:val="22"/>
+                <w:szCs w:val="22"/>
+              </w:rPr>
+              <w:t>Programador</w:t>
+            </w:r>
           </w:p>
         </w:tc>
       </w:tr>
@@ -7188,10 +7026,10 @@
           <w:tcPr>
             <w:tcW w:w="2626" w:type="dxa"/>
             <w:tcBorders>
-              <w:top w:val="single" w:color="000001" w:sz="4" w:space="0"/>
-              <w:left w:val="single" w:color="000001" w:sz="4" w:space="0"/>
-              <w:bottom w:val="single" w:color="000001" w:sz="4" w:space="0"/>
-              <w:right w:val="single" w:color="000001" w:sz="4" w:space="0"/>
+              <w:top w:val="single" w:sz="4" w:space="0" w:color="000001"/>
+              <w:left w:val="single" w:sz="4" w:space="0" w:color="000001"/>
+              <w:bottom w:val="single" w:sz="4" w:space="0" w:color="000001"/>
+              <w:right w:val="single" w:sz="4" w:space="0" w:color="000001"/>
             </w:tcBorders>
             <w:shd w:val="clear" w:color="auto" w:fill="D9D9D9"/>
             <w:tcMar>
@@ -7236,10 +7074,10 @@
           <w:tcPr>
             <w:tcW w:w="5244" w:type="dxa"/>
             <w:tcBorders>
-              <w:top w:val="single" w:color="000001" w:sz="4" w:space="0"/>
-              <w:left w:val="single" w:color="000001" w:sz="4" w:space="0"/>
-              <w:bottom w:val="single" w:color="000001" w:sz="4" w:space="0"/>
-              <w:right w:val="single" w:color="000001" w:sz="4" w:space="0"/>
+              <w:top w:val="single" w:sz="4" w:space="0" w:color="000001"/>
+              <w:left w:val="single" w:sz="4" w:space="0" w:color="000001"/>
+              <w:bottom w:val="single" w:sz="4" w:space="0" w:color="000001"/>
+              <w:right w:val="single" w:sz="4" w:space="0" w:color="000001"/>
             </w:tcBorders>
             <w:tcMar>
               <w:top w:w="0" w:type="dxa"/>
@@ -7279,10 +7117,10 @@
           <w:tcPr>
             <w:tcW w:w="2626" w:type="dxa"/>
             <w:tcBorders>
-              <w:top w:val="single" w:color="000001" w:sz="4" w:space="0"/>
-              <w:left w:val="single" w:color="000001" w:sz="4" w:space="0"/>
-              <w:bottom w:val="single" w:color="000001" w:sz="4" w:space="0"/>
-              <w:right w:val="single" w:color="000001" w:sz="4" w:space="0"/>
+              <w:top w:val="single" w:sz="4" w:space="0" w:color="000001"/>
+              <w:left w:val="single" w:sz="4" w:space="0" w:color="000001"/>
+              <w:bottom w:val="single" w:sz="4" w:space="0" w:color="000001"/>
+              <w:right w:val="single" w:sz="4" w:space="0" w:color="000001"/>
             </w:tcBorders>
             <w:shd w:val="clear" w:color="auto" w:fill="D9D9D9"/>
             <w:tcMar>
@@ -7327,10 +7165,10 @@
           <w:tcPr>
             <w:tcW w:w="5244" w:type="dxa"/>
             <w:tcBorders>
-              <w:top w:val="single" w:color="000001" w:sz="4" w:space="0"/>
-              <w:left w:val="single" w:color="000001" w:sz="4" w:space="0"/>
-              <w:bottom w:val="single" w:color="000001" w:sz="4" w:space="0"/>
-              <w:right w:val="single" w:color="000001" w:sz="4" w:space="0"/>
+              <w:top w:val="single" w:sz="4" w:space="0" w:color="000001"/>
+              <w:left w:val="single" w:sz="4" w:space="0" w:color="000001"/>
+              <w:bottom w:val="single" w:sz="4" w:space="0" w:color="000001"/>
+              <w:right w:val="single" w:sz="4" w:space="0" w:color="000001"/>
             </w:tcBorders>
             <w:tcMar>
               <w:top w:w="0" w:type="dxa"/>
@@ -7370,10 +7208,10 @@
           <w:tcPr>
             <w:tcW w:w="2626" w:type="dxa"/>
             <w:tcBorders>
-              <w:top w:val="single" w:color="000001" w:sz="4" w:space="0"/>
-              <w:left w:val="single" w:color="000001" w:sz="4" w:space="0"/>
-              <w:bottom w:val="single" w:color="000001" w:sz="4" w:space="0"/>
-              <w:right w:val="single" w:color="000001" w:sz="4" w:space="0"/>
+              <w:top w:val="single" w:sz="4" w:space="0" w:color="000001"/>
+              <w:left w:val="single" w:sz="4" w:space="0" w:color="000001"/>
+              <w:bottom w:val="single" w:sz="4" w:space="0" w:color="000001"/>
+              <w:right w:val="single" w:sz="4" w:space="0" w:color="000001"/>
             </w:tcBorders>
             <w:shd w:val="clear" w:color="auto" w:fill="D9D9D9"/>
             <w:tcMar>
@@ -7418,10 +7256,10 @@
           <w:tcPr>
             <w:tcW w:w="5244" w:type="dxa"/>
             <w:tcBorders>
-              <w:top w:val="single" w:color="000001" w:sz="4" w:space="0"/>
-              <w:left w:val="single" w:color="000001" w:sz="4" w:space="0"/>
-              <w:bottom w:val="single" w:color="000001" w:sz="4" w:space="0"/>
-              <w:right w:val="single" w:color="000001" w:sz="4" w:space="0"/>
+              <w:top w:val="single" w:sz="4" w:space="0" w:color="000001"/>
+              <w:left w:val="single" w:sz="4" w:space="0" w:color="000001"/>
+              <w:bottom w:val="single" w:sz="4" w:space="0" w:color="000001"/>
+              <w:right w:val="single" w:sz="4" w:space="0" w:color="000001"/>
             </w:tcBorders>
             <w:tcMar>
               <w:top w:w="0" w:type="dxa"/>
@@ -7457,6 +7295,14 @@
                 <w:szCs w:val="22"/>
               </w:rPr>
               <w:t xml:space="preserve">Mail: </w:t>
+            </w:r>
+            <w:r>
+              <w:rPr>
+                <w:color w:val="000000"/>
+                <w:sz w:val="22"/>
+                <w:szCs w:val="22"/>
+              </w:rPr>
+              <w:t>mauriciojarce1984@gmail.com</w:t>
             </w:r>
           </w:p>
         </w:tc>
@@ -7510,10 +7356,10 @@
         <w:jc w:val="center"/>
         <w:tblInd w:w="0" w:type="dxa"/>
         <w:tblBorders>
-          <w:top w:val="single" w:color="000001" w:sz="4" w:space="0"/>
-          <w:left w:val="single" w:color="000001" w:sz="4" w:space="0"/>
-          <w:bottom w:val="single" w:color="000001" w:sz="4" w:space="0"/>
-          <w:right w:val="single" w:color="000001" w:sz="4" w:space="0"/>
+          <w:top w:val="single" w:sz="4" w:space="0" w:color="000001"/>
+          <w:left w:val="single" w:sz="4" w:space="0" w:color="000001"/>
+          <w:bottom w:val="single" w:sz="4" w:space="0" w:color="000001"/>
+          <w:right w:val="single" w:sz="4" w:space="0" w:color="000001"/>
           <w:insideH w:val="nil"/>
           <w:insideV w:val="nil"/>
         </w:tblBorders>
@@ -7532,10 +7378,10 @@
           <w:tcPr>
             <w:tcW w:w="2626" w:type="dxa"/>
             <w:tcBorders>
-              <w:top w:val="single" w:color="000001" w:sz="4" w:space="0"/>
-              <w:left w:val="single" w:color="000001" w:sz="4" w:space="0"/>
-              <w:bottom w:val="single" w:color="000001" w:sz="4" w:space="0"/>
-              <w:right w:val="single" w:color="000001" w:sz="4" w:space="0"/>
+              <w:top w:val="single" w:sz="4" w:space="0" w:color="000001"/>
+              <w:left w:val="single" w:sz="4" w:space="0" w:color="000001"/>
+              <w:bottom w:val="single" w:sz="4" w:space="0" w:color="000001"/>
+              <w:right w:val="single" w:sz="4" w:space="0" w:color="000001"/>
             </w:tcBorders>
             <w:shd w:val="clear" w:color="auto" w:fill="D9D9D9"/>
             <w:tcMar>
@@ -7580,10 +7426,10 @@
           <w:tcPr>
             <w:tcW w:w="5244" w:type="dxa"/>
             <w:tcBorders>
-              <w:top w:val="single" w:color="000001" w:sz="4" w:space="0"/>
-              <w:left w:val="single" w:color="000001" w:sz="4" w:space="0"/>
-              <w:bottom w:val="single" w:color="000001" w:sz="4" w:space="0"/>
-              <w:right w:val="single" w:color="000001" w:sz="4" w:space="0"/>
+              <w:top w:val="single" w:sz="4" w:space="0" w:color="000001"/>
+              <w:left w:val="single" w:sz="4" w:space="0" w:color="000001"/>
+              <w:bottom w:val="single" w:sz="4" w:space="0" w:color="000001"/>
+              <w:right w:val="single" w:sz="4" w:space="0" w:color="000001"/>
             </w:tcBorders>
             <w:tcMar>
               <w:top w:w="0" w:type="dxa"/>
@@ -7623,10 +7469,10 @@
           <w:tcPr>
             <w:tcW w:w="2626" w:type="dxa"/>
             <w:tcBorders>
-              <w:top w:val="single" w:color="000001" w:sz="4" w:space="0"/>
-              <w:left w:val="single" w:color="000001" w:sz="4" w:space="0"/>
-              <w:bottom w:val="single" w:color="000001" w:sz="4" w:space="0"/>
-              <w:right w:val="single" w:color="000001" w:sz="4" w:space="0"/>
+              <w:top w:val="single" w:sz="4" w:space="0" w:color="000001"/>
+              <w:left w:val="single" w:sz="4" w:space="0" w:color="000001"/>
+              <w:bottom w:val="single" w:sz="4" w:space="0" w:color="000001"/>
+              <w:right w:val="single" w:sz="4" w:space="0" w:color="000001"/>
             </w:tcBorders>
             <w:shd w:val="clear" w:color="auto" w:fill="D9D9D9"/>
             <w:tcMar>
@@ -7671,10 +7517,10 @@
           <w:tcPr>
             <w:tcW w:w="5244" w:type="dxa"/>
             <w:tcBorders>
-              <w:top w:val="single" w:color="000001" w:sz="4" w:space="0"/>
-              <w:left w:val="single" w:color="000001" w:sz="4" w:space="0"/>
-              <w:bottom w:val="single" w:color="000001" w:sz="4" w:space="0"/>
-              <w:right w:val="single" w:color="000001" w:sz="4" w:space="0"/>
+              <w:top w:val="single" w:sz="4" w:space="0" w:color="000001"/>
+              <w:left w:val="single" w:sz="4" w:space="0" w:color="000001"/>
+              <w:bottom w:val="single" w:sz="4" w:space="0" w:color="000001"/>
+              <w:right w:val="single" w:sz="4" w:space="0" w:color="000001"/>
             </w:tcBorders>
             <w:tcMar>
               <w:top w:w="0" w:type="dxa"/>
@@ -7714,10 +7560,10 @@
           <w:tcPr>
             <w:tcW w:w="2626" w:type="dxa"/>
             <w:tcBorders>
-              <w:top w:val="single" w:color="000001" w:sz="4" w:space="0"/>
-              <w:left w:val="single" w:color="000001" w:sz="4" w:space="0"/>
-              <w:bottom w:val="single" w:color="000001" w:sz="4" w:space="0"/>
-              <w:right w:val="single" w:color="000001" w:sz="4" w:space="0"/>
+              <w:top w:val="single" w:sz="4" w:space="0" w:color="000001"/>
+              <w:left w:val="single" w:sz="4" w:space="0" w:color="000001"/>
+              <w:bottom w:val="single" w:sz="4" w:space="0" w:color="000001"/>
+              <w:right w:val="single" w:sz="4" w:space="0" w:color="000001"/>
             </w:tcBorders>
             <w:shd w:val="clear" w:color="auto" w:fill="D9D9D9"/>
             <w:tcMar>
@@ -7762,10 +7608,10 @@
           <w:tcPr>
             <w:tcW w:w="5244" w:type="dxa"/>
             <w:tcBorders>
-              <w:top w:val="single" w:color="000001" w:sz="4" w:space="0"/>
-              <w:left w:val="single" w:color="000001" w:sz="4" w:space="0"/>
-              <w:bottom w:val="single" w:color="000001" w:sz="4" w:space="0"/>
-              <w:right w:val="single" w:color="000001" w:sz="4" w:space="0"/>
+              <w:top w:val="single" w:sz="4" w:space="0" w:color="000001"/>
+              <w:left w:val="single" w:sz="4" w:space="0" w:color="000001"/>
+              <w:bottom w:val="single" w:sz="4" w:space="0" w:color="000001"/>
+              <w:right w:val="single" w:sz="4" w:space="0" w:color="000001"/>
             </w:tcBorders>
             <w:tcMar>
               <w:top w:w="0" w:type="dxa"/>
@@ -7805,10 +7651,10 @@
           <w:tcPr>
             <w:tcW w:w="2626" w:type="dxa"/>
             <w:tcBorders>
-              <w:top w:val="single" w:color="000001" w:sz="4" w:space="0"/>
-              <w:left w:val="single" w:color="000001" w:sz="4" w:space="0"/>
-              <w:bottom w:val="single" w:color="000001" w:sz="4" w:space="0"/>
-              <w:right w:val="single" w:color="000001" w:sz="4" w:space="0"/>
+              <w:top w:val="single" w:sz="4" w:space="0" w:color="000001"/>
+              <w:left w:val="single" w:sz="4" w:space="0" w:color="000001"/>
+              <w:bottom w:val="single" w:sz="4" w:space="0" w:color="000001"/>
+              <w:right w:val="single" w:sz="4" w:space="0" w:color="000001"/>
             </w:tcBorders>
             <w:shd w:val="clear" w:color="auto" w:fill="D9D9D9"/>
             <w:tcMar>
@@ -7853,10 +7699,10 @@
           <w:tcPr>
             <w:tcW w:w="5244" w:type="dxa"/>
             <w:tcBorders>
-              <w:top w:val="single" w:color="000001" w:sz="4" w:space="0"/>
-              <w:left w:val="single" w:color="000001" w:sz="4" w:space="0"/>
-              <w:bottom w:val="single" w:color="000001" w:sz="4" w:space="0"/>
-              <w:right w:val="single" w:color="000001" w:sz="4" w:space="0"/>
+              <w:top w:val="single" w:sz="4" w:space="0" w:color="000001"/>
+              <w:left w:val="single" w:sz="4" w:space="0" w:color="000001"/>
+              <w:bottom w:val="single" w:sz="4" w:space="0" w:color="000001"/>
+              <w:right w:val="single" w:sz="4" w:space="0" w:color="000001"/>
             </w:tcBorders>
             <w:tcMar>
               <w:top w:w="0" w:type="dxa"/>
@@ -7896,10 +7742,10 @@
           <w:tcPr>
             <w:tcW w:w="2626" w:type="dxa"/>
             <w:tcBorders>
-              <w:top w:val="single" w:color="000001" w:sz="4" w:space="0"/>
-              <w:left w:val="single" w:color="000001" w:sz="4" w:space="0"/>
-              <w:bottom w:val="single" w:color="000001" w:sz="4" w:space="0"/>
-              <w:right w:val="single" w:color="000001" w:sz="4" w:space="0"/>
+              <w:top w:val="single" w:sz="4" w:space="0" w:color="000001"/>
+              <w:left w:val="single" w:sz="4" w:space="0" w:color="000001"/>
+              <w:bottom w:val="single" w:sz="4" w:space="0" w:color="000001"/>
+              <w:right w:val="single" w:sz="4" w:space="0" w:color="000001"/>
             </w:tcBorders>
             <w:shd w:val="clear" w:color="auto" w:fill="D9D9D9"/>
             <w:tcMar>
@@ -7944,10 +7790,10 @@
           <w:tcPr>
             <w:tcW w:w="5244" w:type="dxa"/>
             <w:tcBorders>
-              <w:top w:val="single" w:color="000001" w:sz="4" w:space="0"/>
-              <w:left w:val="single" w:color="000001" w:sz="4" w:space="0"/>
-              <w:bottom w:val="single" w:color="000001" w:sz="4" w:space="0"/>
-              <w:right w:val="single" w:color="000001" w:sz="4" w:space="0"/>
+              <w:top w:val="single" w:sz="4" w:space="0" w:color="000001"/>
+              <w:left w:val="single" w:sz="4" w:space="0" w:color="000001"/>
+              <w:bottom w:val="single" w:sz="4" w:space="0" w:color="000001"/>
+              <w:right w:val="single" w:sz="4" w:space="0" w:color="000001"/>
             </w:tcBorders>
             <w:tcMar>
               <w:top w:w="0" w:type="dxa"/>
@@ -8036,10 +7882,10 @@
         <w:jc w:val="center"/>
         <w:tblInd w:w="0" w:type="dxa"/>
         <w:tblBorders>
-          <w:top w:val="single" w:color="000001" w:sz="4" w:space="0"/>
-          <w:left w:val="single" w:color="000001" w:sz="4" w:space="0"/>
-          <w:bottom w:val="single" w:color="000001" w:sz="4" w:space="0"/>
-          <w:right w:val="single" w:color="000001" w:sz="4" w:space="0"/>
+          <w:top w:val="single" w:sz="4" w:space="0" w:color="000001"/>
+          <w:left w:val="single" w:sz="4" w:space="0" w:color="000001"/>
+          <w:bottom w:val="single" w:sz="4" w:space="0" w:color="000001"/>
+          <w:right w:val="single" w:sz="4" w:space="0" w:color="000001"/>
           <w:insideH w:val="nil"/>
           <w:insideV w:val="nil"/>
         </w:tblBorders>
@@ -8058,10 +7904,10 @@
           <w:tcPr>
             <w:tcW w:w="2626" w:type="dxa"/>
             <w:tcBorders>
-              <w:top w:val="single" w:color="000001" w:sz="4" w:space="0"/>
-              <w:left w:val="single" w:color="000001" w:sz="4" w:space="0"/>
-              <w:bottom w:val="single" w:color="000001" w:sz="4" w:space="0"/>
-              <w:right w:val="single" w:color="000001" w:sz="4" w:space="0"/>
+              <w:top w:val="single" w:sz="4" w:space="0" w:color="000001"/>
+              <w:left w:val="single" w:sz="4" w:space="0" w:color="000001"/>
+              <w:bottom w:val="single" w:sz="4" w:space="0" w:color="000001"/>
+              <w:right w:val="single" w:sz="4" w:space="0" w:color="000001"/>
             </w:tcBorders>
             <w:shd w:val="clear" w:color="auto" w:fill="D9D9D9"/>
             <w:tcMar>
@@ -8107,10 +7953,10 @@
           <w:tcPr>
             <w:tcW w:w="5244" w:type="dxa"/>
             <w:tcBorders>
-              <w:top w:val="single" w:color="000001" w:sz="4" w:space="0"/>
-              <w:left w:val="single" w:color="000001" w:sz="4" w:space="0"/>
-              <w:bottom w:val="single" w:color="000001" w:sz="4" w:space="0"/>
-              <w:right w:val="single" w:color="000001" w:sz="4" w:space="0"/>
+              <w:top w:val="single" w:sz="4" w:space="0" w:color="000001"/>
+              <w:left w:val="single" w:sz="4" w:space="0" w:color="000001"/>
+              <w:bottom w:val="single" w:sz="4" w:space="0" w:color="000001"/>
+              <w:right w:val="single" w:sz="4" w:space="0" w:color="000001"/>
             </w:tcBorders>
             <w:tcMar>
               <w:top w:w="0" w:type="dxa"/>
@@ -8150,10 +7996,10 @@
           <w:tcPr>
             <w:tcW w:w="2626" w:type="dxa"/>
             <w:tcBorders>
-              <w:top w:val="single" w:color="000001" w:sz="4" w:space="0"/>
-              <w:left w:val="single" w:color="000001" w:sz="4" w:space="0"/>
-              <w:bottom w:val="single" w:color="000001" w:sz="4" w:space="0"/>
-              <w:right w:val="single" w:color="000001" w:sz="4" w:space="0"/>
+              <w:top w:val="single" w:sz="4" w:space="0" w:color="000001"/>
+              <w:left w:val="single" w:sz="4" w:space="0" w:color="000001"/>
+              <w:bottom w:val="single" w:sz="4" w:space="0" w:color="000001"/>
+              <w:right w:val="single" w:sz="4" w:space="0" w:color="000001"/>
             </w:tcBorders>
             <w:shd w:val="clear" w:color="auto" w:fill="D9D9D9"/>
             <w:tcMar>
@@ -8198,10 +8044,10 @@
           <w:tcPr>
             <w:tcW w:w="5244" w:type="dxa"/>
             <w:tcBorders>
-              <w:top w:val="single" w:color="000001" w:sz="4" w:space="0"/>
-              <w:left w:val="single" w:color="000001" w:sz="4" w:space="0"/>
-              <w:bottom w:val="single" w:color="000001" w:sz="4" w:space="0"/>
-              <w:right w:val="single" w:color="000001" w:sz="4" w:space="0"/>
+              <w:top w:val="single" w:sz="4" w:space="0" w:color="000001"/>
+              <w:left w:val="single" w:sz="4" w:space="0" w:color="000001"/>
+              <w:bottom w:val="single" w:sz="4" w:space="0" w:color="000001"/>
+              <w:right w:val="single" w:sz="4" w:space="0" w:color="000001"/>
             </w:tcBorders>
             <w:tcMar>
               <w:top w:w="0" w:type="dxa"/>
@@ -8241,10 +8087,10 @@
           <w:tcPr>
             <w:tcW w:w="2626" w:type="dxa"/>
             <w:tcBorders>
-              <w:top w:val="single" w:color="000001" w:sz="4" w:space="0"/>
-              <w:left w:val="single" w:color="000001" w:sz="4" w:space="0"/>
-              <w:bottom w:val="single" w:color="000001" w:sz="4" w:space="0"/>
-              <w:right w:val="single" w:color="000001" w:sz="4" w:space="0"/>
+              <w:top w:val="single" w:sz="4" w:space="0" w:color="000001"/>
+              <w:left w:val="single" w:sz="4" w:space="0" w:color="000001"/>
+              <w:bottom w:val="single" w:sz="4" w:space="0" w:color="000001"/>
+              <w:right w:val="single" w:sz="4" w:space="0" w:color="000001"/>
             </w:tcBorders>
             <w:shd w:val="clear" w:color="auto" w:fill="D9D9D9"/>
             <w:tcMar>
@@ -8289,10 +8135,10 @@
           <w:tcPr>
             <w:tcW w:w="5244" w:type="dxa"/>
             <w:tcBorders>
-              <w:top w:val="single" w:color="000001" w:sz="4" w:space="0"/>
-              <w:left w:val="single" w:color="000001" w:sz="4" w:space="0"/>
-              <w:bottom w:val="single" w:color="000001" w:sz="4" w:space="0"/>
-              <w:right w:val="single" w:color="000001" w:sz="4" w:space="0"/>
+              <w:top w:val="single" w:sz="4" w:space="0" w:color="000001"/>
+              <w:left w:val="single" w:sz="4" w:space="0" w:color="000001"/>
+              <w:bottom w:val="single" w:sz="4" w:space="0" w:color="000001"/>
+              <w:right w:val="single" w:sz="4" w:space="0" w:color="000001"/>
             </w:tcBorders>
             <w:tcMar>
               <w:top w:w="0" w:type="dxa"/>
@@ -8332,10 +8178,10 @@
           <w:tcPr>
             <w:tcW w:w="2626" w:type="dxa"/>
             <w:tcBorders>
-              <w:top w:val="single" w:color="000001" w:sz="4" w:space="0"/>
-              <w:left w:val="single" w:color="000001" w:sz="4" w:space="0"/>
-              <w:bottom w:val="single" w:color="000001" w:sz="4" w:space="0"/>
-              <w:right w:val="single" w:color="000001" w:sz="4" w:space="0"/>
+              <w:top w:val="single" w:sz="4" w:space="0" w:color="000001"/>
+              <w:left w:val="single" w:sz="4" w:space="0" w:color="000001"/>
+              <w:bottom w:val="single" w:sz="4" w:space="0" w:color="000001"/>
+              <w:right w:val="single" w:sz="4" w:space="0" w:color="000001"/>
             </w:tcBorders>
             <w:shd w:val="clear" w:color="auto" w:fill="D9D9D9"/>
             <w:tcMar>
@@ -8380,10 +8226,10 @@
           <w:tcPr>
             <w:tcW w:w="5244" w:type="dxa"/>
             <w:tcBorders>
-              <w:top w:val="single" w:color="000001" w:sz="4" w:space="0"/>
-              <w:left w:val="single" w:color="000001" w:sz="4" w:space="0"/>
-              <w:bottom w:val="single" w:color="000001" w:sz="4" w:space="0"/>
-              <w:right w:val="single" w:color="000001" w:sz="4" w:space="0"/>
+              <w:top w:val="single" w:sz="4" w:space="0" w:color="000001"/>
+              <w:left w:val="single" w:sz="4" w:space="0" w:color="000001"/>
+              <w:bottom w:val="single" w:sz="4" w:space="0" w:color="000001"/>
+              <w:right w:val="single" w:sz="4" w:space="0" w:color="000001"/>
             </w:tcBorders>
             <w:tcMar>
               <w:top w:w="0" w:type="dxa"/>
@@ -8423,10 +8269,10 @@
           <w:tcPr>
             <w:tcW w:w="2626" w:type="dxa"/>
             <w:tcBorders>
-              <w:top w:val="single" w:color="000001" w:sz="4" w:space="0"/>
-              <w:left w:val="single" w:color="000001" w:sz="4" w:space="0"/>
-              <w:bottom w:val="single" w:color="000001" w:sz="4" w:space="0"/>
-              <w:right w:val="single" w:color="000001" w:sz="4" w:space="0"/>
+              <w:top w:val="single" w:sz="4" w:space="0" w:color="000001"/>
+              <w:left w:val="single" w:sz="4" w:space="0" w:color="000001"/>
+              <w:bottom w:val="single" w:sz="4" w:space="0" w:color="000001"/>
+              <w:right w:val="single" w:sz="4" w:space="0" w:color="000001"/>
             </w:tcBorders>
             <w:shd w:val="clear" w:color="auto" w:fill="D9D9D9"/>
             <w:tcMar>
@@ -8471,10 +8317,10 @@
           <w:tcPr>
             <w:tcW w:w="5244" w:type="dxa"/>
             <w:tcBorders>
-              <w:top w:val="single" w:color="000001" w:sz="4" w:space="0"/>
-              <w:left w:val="single" w:color="000001" w:sz="4" w:space="0"/>
-              <w:bottom w:val="single" w:color="000001" w:sz="4" w:space="0"/>
-              <w:right w:val="single" w:color="000001" w:sz="4" w:space="0"/>
+              <w:top w:val="single" w:sz="4" w:space="0" w:color="000001"/>
+              <w:left w:val="single" w:sz="4" w:space="0" w:color="000001"/>
+              <w:bottom w:val="single" w:sz="4" w:space="0" w:color="000001"/>
+              <w:right w:val="single" w:sz="4" w:space="0" w:color="000001"/>
             </w:tcBorders>
             <w:tcMar>
               <w:top w:w="0" w:type="dxa"/>
@@ -8563,10 +8409,10 @@
         <w:jc w:val="center"/>
         <w:tblInd w:w="0" w:type="dxa"/>
         <w:tblBorders>
-          <w:top w:val="single" w:color="000001" w:sz="4" w:space="0"/>
-          <w:left w:val="single" w:color="000001" w:sz="4" w:space="0"/>
-          <w:bottom w:val="single" w:color="000001" w:sz="4" w:space="0"/>
-          <w:right w:val="single" w:color="000001" w:sz="4" w:space="0"/>
+          <w:top w:val="single" w:sz="4" w:space="0" w:color="000001"/>
+          <w:left w:val="single" w:sz="4" w:space="0" w:color="000001"/>
+          <w:bottom w:val="single" w:sz="4" w:space="0" w:color="000001"/>
+          <w:right w:val="single" w:sz="4" w:space="0" w:color="000001"/>
           <w:insideH w:val="nil"/>
           <w:insideV w:val="nil"/>
         </w:tblBorders>
@@ -8585,10 +8431,10 @@
           <w:tcPr>
             <w:tcW w:w="2626" w:type="dxa"/>
             <w:tcBorders>
-              <w:top w:val="single" w:color="000001" w:sz="4" w:space="0"/>
-              <w:left w:val="single" w:color="000001" w:sz="4" w:space="0"/>
-              <w:bottom w:val="single" w:color="000001" w:sz="4" w:space="0"/>
-              <w:right w:val="single" w:color="000001" w:sz="4" w:space="0"/>
+              <w:top w:val="single" w:sz="4" w:space="0" w:color="000001"/>
+              <w:left w:val="single" w:sz="4" w:space="0" w:color="000001"/>
+              <w:bottom w:val="single" w:sz="4" w:space="0" w:color="000001"/>
+              <w:right w:val="single" w:sz="4" w:space="0" w:color="000001"/>
             </w:tcBorders>
             <w:shd w:val="clear" w:color="auto" w:fill="D9D9D9"/>
             <w:tcMar>
@@ -8633,10 +8479,10 @@
           <w:tcPr>
             <w:tcW w:w="5244" w:type="dxa"/>
             <w:tcBorders>
-              <w:top w:val="single" w:color="000001" w:sz="4" w:space="0"/>
-              <w:left w:val="single" w:color="000001" w:sz="4" w:space="0"/>
-              <w:bottom w:val="single" w:color="000001" w:sz="4" w:space="0"/>
-              <w:right w:val="single" w:color="000001" w:sz="4" w:space="0"/>
+              <w:top w:val="single" w:sz="4" w:space="0" w:color="000001"/>
+              <w:left w:val="single" w:sz="4" w:space="0" w:color="000001"/>
+              <w:bottom w:val="single" w:sz="4" w:space="0" w:color="000001"/>
+              <w:right w:val="single" w:sz="4" w:space="0" w:color="000001"/>
             </w:tcBorders>
             <w:tcMar>
               <w:top w:w="0" w:type="dxa"/>
@@ -8676,10 +8522,10 @@
           <w:tcPr>
             <w:tcW w:w="2626" w:type="dxa"/>
             <w:tcBorders>
-              <w:top w:val="single" w:color="000001" w:sz="4" w:space="0"/>
-              <w:left w:val="single" w:color="000001" w:sz="4" w:space="0"/>
-              <w:bottom w:val="single" w:color="000001" w:sz="4" w:space="0"/>
-              <w:right w:val="single" w:color="000001" w:sz="4" w:space="0"/>
+              <w:top w:val="single" w:sz="4" w:space="0" w:color="000001"/>
+              <w:left w:val="single" w:sz="4" w:space="0" w:color="000001"/>
+              <w:bottom w:val="single" w:sz="4" w:space="0" w:color="000001"/>
+              <w:right w:val="single" w:sz="4" w:space="0" w:color="000001"/>
             </w:tcBorders>
             <w:shd w:val="clear" w:color="auto" w:fill="D9D9D9"/>
             <w:tcMar>
@@ -8724,10 +8570,10 @@
           <w:tcPr>
             <w:tcW w:w="5244" w:type="dxa"/>
             <w:tcBorders>
-              <w:top w:val="single" w:color="000001" w:sz="4" w:space="0"/>
-              <w:left w:val="single" w:color="000001" w:sz="4" w:space="0"/>
-              <w:bottom w:val="single" w:color="000001" w:sz="4" w:space="0"/>
-              <w:right w:val="single" w:color="000001" w:sz="4" w:space="0"/>
+              <w:top w:val="single" w:sz="4" w:space="0" w:color="000001"/>
+              <w:left w:val="single" w:sz="4" w:space="0" w:color="000001"/>
+              <w:bottom w:val="single" w:sz="4" w:space="0" w:color="000001"/>
+              <w:right w:val="single" w:sz="4" w:space="0" w:color="000001"/>
             </w:tcBorders>
             <w:tcMar>
               <w:top w:w="0" w:type="dxa"/>
@@ -8767,10 +8613,10 @@
           <w:tcPr>
             <w:tcW w:w="2626" w:type="dxa"/>
             <w:tcBorders>
-              <w:top w:val="single" w:color="000001" w:sz="4" w:space="0"/>
-              <w:left w:val="single" w:color="000001" w:sz="4" w:space="0"/>
-              <w:bottom w:val="single" w:color="000001" w:sz="4" w:space="0"/>
-              <w:right w:val="single" w:color="000001" w:sz="4" w:space="0"/>
+              <w:top w:val="single" w:sz="4" w:space="0" w:color="000001"/>
+              <w:left w:val="single" w:sz="4" w:space="0" w:color="000001"/>
+              <w:bottom w:val="single" w:sz="4" w:space="0" w:color="000001"/>
+              <w:right w:val="single" w:sz="4" w:space="0" w:color="000001"/>
             </w:tcBorders>
             <w:shd w:val="clear" w:color="auto" w:fill="D9D9D9"/>
             <w:tcMar>
@@ -8815,10 +8661,10 @@
           <w:tcPr>
             <w:tcW w:w="5244" w:type="dxa"/>
             <w:tcBorders>
-              <w:top w:val="single" w:color="000001" w:sz="4" w:space="0"/>
-              <w:left w:val="single" w:color="000001" w:sz="4" w:space="0"/>
-              <w:bottom w:val="single" w:color="000001" w:sz="4" w:space="0"/>
-              <w:right w:val="single" w:color="000001" w:sz="4" w:space="0"/>
+              <w:top w:val="single" w:sz="4" w:space="0" w:color="000001"/>
+              <w:left w:val="single" w:sz="4" w:space="0" w:color="000001"/>
+              <w:bottom w:val="single" w:sz="4" w:space="0" w:color="000001"/>
+              <w:right w:val="single" w:sz="4" w:space="0" w:color="000001"/>
             </w:tcBorders>
             <w:tcMar>
               <w:top w:w="0" w:type="dxa"/>
@@ -8858,10 +8704,10 @@
           <w:tcPr>
             <w:tcW w:w="2626" w:type="dxa"/>
             <w:tcBorders>
-              <w:top w:val="single" w:color="000001" w:sz="4" w:space="0"/>
-              <w:left w:val="single" w:color="000001" w:sz="4" w:space="0"/>
-              <w:bottom w:val="single" w:color="000001" w:sz="4" w:space="0"/>
-              <w:right w:val="single" w:color="000001" w:sz="4" w:space="0"/>
+              <w:top w:val="single" w:sz="4" w:space="0" w:color="000001"/>
+              <w:left w:val="single" w:sz="4" w:space="0" w:color="000001"/>
+              <w:bottom w:val="single" w:sz="4" w:space="0" w:color="000001"/>
+              <w:right w:val="single" w:sz="4" w:space="0" w:color="000001"/>
             </w:tcBorders>
             <w:shd w:val="clear" w:color="auto" w:fill="D9D9D9"/>
             <w:tcMar>
@@ -8906,10 +8752,10 @@
           <w:tcPr>
             <w:tcW w:w="5244" w:type="dxa"/>
             <w:tcBorders>
-              <w:top w:val="single" w:color="000001" w:sz="4" w:space="0"/>
-              <w:left w:val="single" w:color="000001" w:sz="4" w:space="0"/>
-              <w:bottom w:val="single" w:color="000001" w:sz="4" w:space="0"/>
-              <w:right w:val="single" w:color="000001" w:sz="4" w:space="0"/>
+              <w:top w:val="single" w:sz="4" w:space="0" w:color="000001"/>
+              <w:left w:val="single" w:sz="4" w:space="0" w:color="000001"/>
+              <w:bottom w:val="single" w:sz="4" w:space="0" w:color="000001"/>
+              <w:right w:val="single" w:sz="4" w:space="0" w:color="000001"/>
             </w:tcBorders>
             <w:tcMar>
               <w:top w:w="0" w:type="dxa"/>
@@ -8949,10 +8795,10 @@
           <w:tcPr>
             <w:tcW w:w="2626" w:type="dxa"/>
             <w:tcBorders>
-              <w:top w:val="single" w:color="000001" w:sz="4" w:space="0"/>
-              <w:left w:val="single" w:color="000001" w:sz="4" w:space="0"/>
-              <w:bottom w:val="single" w:color="000001" w:sz="4" w:space="0"/>
-              <w:right w:val="single" w:color="000001" w:sz="4" w:space="0"/>
+              <w:top w:val="single" w:sz="4" w:space="0" w:color="000001"/>
+              <w:left w:val="single" w:sz="4" w:space="0" w:color="000001"/>
+              <w:bottom w:val="single" w:sz="4" w:space="0" w:color="000001"/>
+              <w:right w:val="single" w:sz="4" w:space="0" w:color="000001"/>
             </w:tcBorders>
             <w:shd w:val="clear" w:color="auto" w:fill="D9D9D9"/>
             <w:tcMar>
@@ -8997,10 +8843,10 @@
           <w:tcPr>
             <w:tcW w:w="5244" w:type="dxa"/>
             <w:tcBorders>
-              <w:top w:val="single" w:color="000001" w:sz="4" w:space="0"/>
-              <w:left w:val="single" w:color="000001" w:sz="4" w:space="0"/>
-              <w:bottom w:val="single" w:color="000001" w:sz="4" w:space="0"/>
-              <w:right w:val="single" w:color="000001" w:sz="4" w:space="0"/>
+              <w:top w:val="single" w:sz="4" w:space="0" w:color="000001"/>
+              <w:left w:val="single" w:sz="4" w:space="0" w:color="000001"/>
+              <w:bottom w:val="single" w:sz="4" w:space="0" w:color="000001"/>
+              <w:right w:val="single" w:sz="4" w:space="0" w:color="000001"/>
             </w:tcBorders>
             <w:tcMar>
               <w:top w:w="0" w:type="dxa"/>
@@ -9118,7 +8964,7 @@
           <w:szCs w:val="22"/>
         </w:rPr>
       </w:pPr>
-      <w:bookmarkStart w:name="_4d34og8" w:colFirst="0" w:colLast="0" w:id="9"/>
+      <w:bookmarkStart w:id="9" w:name="_4d34og8" w:colFirst="0" w:colLast="0"/>
       <w:bookmarkEnd w:id="9"/>
     </w:p>
     <w:p>
@@ -9179,10 +9025,10 @@
         <w:jc w:val="center"/>
         <w:tblInd w:w="0" w:type="dxa"/>
         <w:tblBorders>
-          <w:top w:val="single" w:color="00000A" w:sz="4" w:space="0"/>
-          <w:left w:val="single" w:color="00000A" w:sz="4" w:space="0"/>
-          <w:bottom w:val="single" w:color="00000A" w:sz="4" w:space="0"/>
-          <w:right w:val="single" w:color="00000A" w:sz="4" w:space="0"/>
+          <w:top w:val="single" w:sz="4" w:space="0" w:color="00000A"/>
+          <w:left w:val="single" w:sz="4" w:space="0" w:color="00000A"/>
+          <w:bottom w:val="single" w:sz="4" w:space="0" w:color="00000A"/>
+          <w:right w:val="single" w:sz="4" w:space="0" w:color="00000A"/>
           <w:insideH w:val="nil"/>
           <w:insideV w:val="nil"/>
         </w:tblBorders>
@@ -9202,10 +9048,10 @@
           <w:tcPr>
             <w:tcW w:w="976" w:type="dxa"/>
             <w:tcBorders>
-              <w:top w:val="single" w:color="00000A" w:sz="4" w:space="0"/>
-              <w:left w:val="single" w:color="00000A" w:sz="4" w:space="0"/>
-              <w:bottom w:val="single" w:color="00000A" w:sz="4" w:space="0"/>
-              <w:right w:val="single" w:color="00000A" w:sz="4" w:space="0"/>
+              <w:top w:val="single" w:sz="4" w:space="0" w:color="00000A"/>
+              <w:left w:val="single" w:sz="4" w:space="0" w:color="00000A"/>
+              <w:bottom w:val="single" w:sz="4" w:space="0" w:color="00000A"/>
+              <w:right w:val="single" w:sz="4" w:space="0" w:color="00000A"/>
             </w:tcBorders>
             <w:shd w:val="clear" w:color="auto" w:fill="D9D9D9"/>
             <w:tcMar>
@@ -9251,10 +9097,10 @@
           <w:tcPr>
             <w:tcW w:w="6593" w:type="dxa"/>
             <w:tcBorders>
-              <w:top w:val="single" w:color="00000A" w:sz="4" w:space="0"/>
-              <w:left w:val="single" w:color="00000A" w:sz="4" w:space="0"/>
-              <w:bottom w:val="single" w:color="00000A" w:sz="4" w:space="0"/>
-              <w:right w:val="single" w:color="00000A" w:sz="4" w:space="0"/>
+              <w:top w:val="single" w:sz="4" w:space="0" w:color="00000A"/>
+              <w:left w:val="single" w:sz="4" w:space="0" w:color="00000A"/>
+              <w:bottom w:val="single" w:sz="4" w:space="0" w:color="00000A"/>
+              <w:right w:val="single" w:sz="4" w:space="0" w:color="00000A"/>
             </w:tcBorders>
             <w:shd w:val="clear" w:color="auto" w:fill="D9D9D9"/>
             <w:tcMar>
@@ -9306,10 +9152,10 @@
           <w:tcPr>
             <w:tcW w:w="976" w:type="dxa"/>
             <w:tcBorders>
-              <w:top w:val="single" w:color="00000A" w:sz="4" w:space="0"/>
-              <w:left w:val="single" w:color="00000A" w:sz="4" w:space="0"/>
-              <w:bottom w:val="single" w:color="00000A" w:sz="4" w:space="0"/>
-              <w:right w:val="single" w:color="00000A" w:sz="4" w:space="0"/>
+              <w:top w:val="single" w:sz="4" w:space="0" w:color="00000A"/>
+              <w:left w:val="single" w:sz="4" w:space="0" w:color="00000A"/>
+              <w:bottom w:val="single" w:sz="4" w:space="0" w:color="00000A"/>
+              <w:right w:val="single" w:sz="4" w:space="0" w:color="00000A"/>
             </w:tcBorders>
             <w:tcMar>
               <w:top w:w="30" w:type="dxa"/>
@@ -9353,10 +9199,10 @@
           <w:tcPr>
             <w:tcW w:w="6593" w:type="dxa"/>
             <w:tcBorders>
-              <w:top w:val="single" w:color="00000A" w:sz="4" w:space="0"/>
-              <w:left w:val="single" w:color="00000A" w:sz="4" w:space="0"/>
-              <w:bottom w:val="single" w:color="00000A" w:sz="4" w:space="0"/>
-              <w:right w:val="single" w:color="00000A" w:sz="4" w:space="0"/>
+              <w:top w:val="single" w:sz="4" w:space="0" w:color="00000A"/>
+              <w:left w:val="single" w:sz="4" w:space="0" w:color="00000A"/>
+              <w:bottom w:val="single" w:sz="4" w:space="0" w:color="00000A"/>
+              <w:right w:val="single" w:sz="4" w:space="0" w:color="00000A"/>
             </w:tcBorders>
             <w:tcMar>
               <w:top w:w="30" w:type="dxa"/>
@@ -9405,10 +9251,10 @@
           <w:tcPr>
             <w:tcW w:w="976" w:type="dxa"/>
             <w:tcBorders>
-              <w:top w:val="single" w:color="00000A" w:sz="4" w:space="0"/>
-              <w:left w:val="single" w:color="00000A" w:sz="4" w:space="0"/>
-              <w:bottom w:val="single" w:color="00000A" w:sz="4" w:space="0"/>
-              <w:right w:val="single" w:color="00000A" w:sz="4" w:space="0"/>
+              <w:top w:val="single" w:sz="4" w:space="0" w:color="00000A"/>
+              <w:left w:val="single" w:sz="4" w:space="0" w:color="00000A"/>
+              <w:bottom w:val="single" w:sz="4" w:space="0" w:color="00000A"/>
+              <w:right w:val="single" w:sz="4" w:space="0" w:color="00000A"/>
             </w:tcBorders>
             <w:tcMar>
               <w:top w:w="30" w:type="dxa"/>
@@ -9453,10 +9299,10 @@
           <w:tcPr>
             <w:tcW w:w="6593" w:type="dxa"/>
             <w:tcBorders>
-              <w:top w:val="single" w:color="00000A" w:sz="4" w:space="0"/>
-              <w:left w:val="single" w:color="00000A" w:sz="4" w:space="0"/>
-              <w:bottom w:val="single" w:color="00000A" w:sz="4" w:space="0"/>
-              <w:right w:val="single" w:color="00000A" w:sz="4" w:space="0"/>
+              <w:top w:val="single" w:sz="4" w:space="0" w:color="00000A"/>
+              <w:left w:val="single" w:sz="4" w:space="0" w:color="00000A"/>
+              <w:bottom w:val="single" w:sz="4" w:space="0" w:color="00000A"/>
+              <w:right w:val="single" w:sz="4" w:space="0" w:color="00000A"/>
             </w:tcBorders>
             <w:tcMar>
               <w:top w:w="30" w:type="dxa"/>
@@ -9505,10 +9351,10 @@
           <w:tcPr>
             <w:tcW w:w="976" w:type="dxa"/>
             <w:tcBorders>
-              <w:top w:val="single" w:color="00000A" w:sz="4" w:space="0"/>
-              <w:left w:val="single" w:color="00000A" w:sz="4" w:space="0"/>
-              <w:bottom w:val="single" w:color="00000A" w:sz="4" w:space="0"/>
-              <w:right w:val="single" w:color="00000A" w:sz="4" w:space="0"/>
+              <w:top w:val="single" w:sz="4" w:space="0" w:color="00000A"/>
+              <w:left w:val="single" w:sz="4" w:space="0" w:color="00000A"/>
+              <w:bottom w:val="single" w:sz="4" w:space="0" w:color="00000A"/>
+              <w:right w:val="single" w:sz="4" w:space="0" w:color="00000A"/>
             </w:tcBorders>
             <w:tcMar>
               <w:top w:w="30" w:type="dxa"/>
@@ -9552,10 +9398,10 @@
           <w:tcPr>
             <w:tcW w:w="6593" w:type="dxa"/>
             <w:tcBorders>
-              <w:top w:val="single" w:color="00000A" w:sz="4" w:space="0"/>
-              <w:left w:val="single" w:color="00000A" w:sz="4" w:space="0"/>
-              <w:bottom w:val="single" w:color="00000A" w:sz="4" w:space="0"/>
-              <w:right w:val="single" w:color="00000A" w:sz="4" w:space="0"/>
+              <w:top w:val="single" w:sz="4" w:space="0" w:color="00000A"/>
+              <w:left w:val="single" w:sz="4" w:space="0" w:color="00000A"/>
+              <w:bottom w:val="single" w:sz="4" w:space="0" w:color="00000A"/>
+              <w:right w:val="single" w:sz="4" w:space="0" w:color="00000A"/>
             </w:tcBorders>
             <w:tcMar>
               <w:top w:w="30" w:type="dxa"/>
@@ -9604,10 +9450,10 @@
           <w:tcPr>
             <w:tcW w:w="976" w:type="dxa"/>
             <w:tcBorders>
-              <w:top w:val="single" w:color="00000A" w:sz="4" w:space="0"/>
-              <w:left w:val="single" w:color="00000A" w:sz="4" w:space="0"/>
-              <w:bottom w:val="single" w:color="00000A" w:sz="4" w:space="0"/>
-              <w:right w:val="single" w:color="00000A" w:sz="4" w:space="0"/>
+              <w:top w:val="single" w:sz="4" w:space="0" w:color="00000A"/>
+              <w:left w:val="single" w:sz="4" w:space="0" w:color="00000A"/>
+              <w:bottom w:val="single" w:sz="4" w:space="0" w:color="00000A"/>
+              <w:right w:val="single" w:sz="4" w:space="0" w:color="00000A"/>
             </w:tcBorders>
             <w:tcMar>
               <w:top w:w="30" w:type="dxa"/>
@@ -9651,10 +9497,10 @@
           <w:tcPr>
             <w:tcW w:w="6593" w:type="dxa"/>
             <w:tcBorders>
-              <w:top w:val="single" w:color="00000A" w:sz="4" w:space="0"/>
-              <w:left w:val="single" w:color="00000A" w:sz="4" w:space="0"/>
-              <w:bottom w:val="single" w:color="00000A" w:sz="4" w:space="0"/>
-              <w:right w:val="single" w:color="00000A" w:sz="4" w:space="0"/>
+              <w:top w:val="single" w:sz="4" w:space="0" w:color="00000A"/>
+              <w:left w:val="single" w:sz="4" w:space="0" w:color="00000A"/>
+              <w:bottom w:val="single" w:sz="4" w:space="0" w:color="00000A"/>
+              <w:right w:val="single" w:sz="4" w:space="0" w:color="00000A"/>
             </w:tcBorders>
             <w:tcMar>
               <w:top w:w="30" w:type="dxa"/>
@@ -9703,10 +9549,10 @@
           <w:tcPr>
             <w:tcW w:w="976" w:type="dxa"/>
             <w:tcBorders>
-              <w:top w:val="single" w:color="00000A" w:sz="4" w:space="0"/>
-              <w:left w:val="single" w:color="00000A" w:sz="4" w:space="0"/>
-              <w:bottom w:val="single" w:color="00000A" w:sz="4" w:space="0"/>
-              <w:right w:val="single" w:color="00000A" w:sz="4" w:space="0"/>
+              <w:top w:val="single" w:sz="4" w:space="0" w:color="00000A"/>
+              <w:left w:val="single" w:sz="4" w:space="0" w:color="00000A"/>
+              <w:bottom w:val="single" w:sz="4" w:space="0" w:color="00000A"/>
+              <w:right w:val="single" w:sz="4" w:space="0" w:color="00000A"/>
             </w:tcBorders>
             <w:tcMar>
               <w:top w:w="30" w:type="dxa"/>
@@ -9750,10 +9596,10 @@
           <w:tcPr>
             <w:tcW w:w="6593" w:type="dxa"/>
             <w:tcBorders>
-              <w:top w:val="single" w:color="00000A" w:sz="4" w:space="0"/>
-              <w:left w:val="single" w:color="00000A" w:sz="4" w:space="0"/>
-              <w:bottom w:val="single" w:color="00000A" w:sz="4" w:space="0"/>
-              <w:right w:val="single" w:color="00000A" w:sz="4" w:space="0"/>
+              <w:top w:val="single" w:sz="4" w:space="0" w:color="00000A"/>
+              <w:left w:val="single" w:sz="4" w:space="0" w:color="00000A"/>
+              <w:bottom w:val="single" w:sz="4" w:space="0" w:color="00000A"/>
+              <w:right w:val="single" w:sz="4" w:space="0" w:color="00000A"/>
             </w:tcBorders>
             <w:tcMar>
               <w:top w:w="30" w:type="dxa"/>
@@ -9802,10 +9648,10 @@
           <w:tcPr>
             <w:tcW w:w="976" w:type="dxa"/>
             <w:tcBorders>
-              <w:top w:val="single" w:color="00000A" w:sz="4" w:space="0"/>
-              <w:left w:val="single" w:color="00000A" w:sz="4" w:space="0"/>
-              <w:bottom w:val="single" w:color="00000A" w:sz="4" w:space="0"/>
-              <w:right w:val="single" w:color="00000A" w:sz="4" w:space="0"/>
+              <w:top w:val="single" w:sz="4" w:space="0" w:color="00000A"/>
+              <w:left w:val="single" w:sz="4" w:space="0" w:color="00000A"/>
+              <w:bottom w:val="single" w:sz="4" w:space="0" w:color="00000A"/>
+              <w:right w:val="single" w:sz="4" w:space="0" w:color="00000A"/>
             </w:tcBorders>
             <w:tcMar>
               <w:top w:w="30" w:type="dxa"/>
@@ -9849,10 +9695,10 @@
           <w:tcPr>
             <w:tcW w:w="6593" w:type="dxa"/>
             <w:tcBorders>
-              <w:top w:val="single" w:color="00000A" w:sz="4" w:space="0"/>
-              <w:left w:val="single" w:color="00000A" w:sz="4" w:space="0"/>
-              <w:bottom w:val="single" w:color="00000A" w:sz="4" w:space="0"/>
-              <w:right w:val="single" w:color="00000A" w:sz="4" w:space="0"/>
+              <w:top w:val="single" w:sz="4" w:space="0" w:color="00000A"/>
+              <w:left w:val="single" w:sz="4" w:space="0" w:color="00000A"/>
+              <w:bottom w:val="single" w:sz="4" w:space="0" w:color="00000A"/>
+              <w:right w:val="single" w:sz="4" w:space="0" w:color="00000A"/>
             </w:tcBorders>
             <w:tcMar>
               <w:top w:w="30" w:type="dxa"/>
@@ -9901,10 +9747,10 @@
           <w:tcPr>
             <w:tcW w:w="976" w:type="dxa"/>
             <w:tcBorders>
-              <w:top w:val="single" w:color="00000A" w:sz="4" w:space="0"/>
-              <w:left w:val="single" w:color="00000A" w:sz="4" w:space="0"/>
-              <w:bottom w:val="single" w:color="00000A" w:sz="4" w:space="0"/>
-              <w:right w:val="single" w:color="00000A" w:sz="4" w:space="0"/>
+              <w:top w:val="single" w:sz="4" w:space="0" w:color="00000A"/>
+              <w:left w:val="single" w:sz="4" w:space="0" w:color="00000A"/>
+              <w:bottom w:val="single" w:sz="4" w:space="0" w:color="00000A"/>
+              <w:right w:val="single" w:sz="4" w:space="0" w:color="00000A"/>
             </w:tcBorders>
             <w:tcMar>
               <w:top w:w="30" w:type="dxa"/>
@@ -9948,10 +9794,10 @@
           <w:tcPr>
             <w:tcW w:w="6593" w:type="dxa"/>
             <w:tcBorders>
-              <w:top w:val="single" w:color="00000A" w:sz="4" w:space="0"/>
-              <w:left w:val="single" w:color="00000A" w:sz="4" w:space="0"/>
-              <w:bottom w:val="single" w:color="00000A" w:sz="4" w:space="0"/>
-              <w:right w:val="single" w:color="00000A" w:sz="4" w:space="0"/>
+              <w:top w:val="single" w:sz="4" w:space="0" w:color="00000A"/>
+              <w:left w:val="single" w:sz="4" w:space="0" w:color="00000A"/>
+              <w:bottom w:val="single" w:sz="4" w:space="0" w:color="00000A"/>
+              <w:right w:val="single" w:sz="4" w:space="0" w:color="00000A"/>
             </w:tcBorders>
             <w:tcMar>
               <w:top w:w="30" w:type="dxa"/>
@@ -10000,10 +9846,10 @@
           <w:tcPr>
             <w:tcW w:w="976" w:type="dxa"/>
             <w:tcBorders>
-              <w:top w:val="single" w:color="00000A" w:sz="4" w:space="0"/>
-              <w:left w:val="single" w:color="00000A" w:sz="4" w:space="0"/>
-              <w:bottom w:val="single" w:color="00000A" w:sz="4" w:space="0"/>
-              <w:right w:val="single" w:color="00000A" w:sz="4" w:space="0"/>
+              <w:top w:val="single" w:sz="4" w:space="0" w:color="00000A"/>
+              <w:left w:val="single" w:sz="4" w:space="0" w:color="00000A"/>
+              <w:bottom w:val="single" w:sz="4" w:space="0" w:color="00000A"/>
+              <w:right w:val="single" w:sz="4" w:space="0" w:color="00000A"/>
             </w:tcBorders>
             <w:tcMar>
               <w:top w:w="30" w:type="dxa"/>
@@ -10047,10 +9893,10 @@
           <w:tcPr>
             <w:tcW w:w="6593" w:type="dxa"/>
             <w:tcBorders>
-              <w:top w:val="single" w:color="00000A" w:sz="4" w:space="0"/>
-              <w:left w:val="single" w:color="00000A" w:sz="4" w:space="0"/>
-              <w:bottom w:val="single" w:color="00000A" w:sz="4" w:space="0"/>
-              <w:right w:val="single" w:color="00000A" w:sz="4" w:space="0"/>
+              <w:top w:val="single" w:sz="4" w:space="0" w:color="00000A"/>
+              <w:left w:val="single" w:sz="4" w:space="0" w:color="00000A"/>
+              <w:bottom w:val="single" w:sz="4" w:space="0" w:color="00000A"/>
+              <w:right w:val="single" w:sz="4" w:space="0" w:color="00000A"/>
             </w:tcBorders>
             <w:tcMar>
               <w:top w:w="30" w:type="dxa"/>
@@ -10110,7 +9956,7 @@
           <w:szCs w:val="22"/>
         </w:rPr>
       </w:pPr>
-      <w:bookmarkStart w:name="_2s8eyo1" w:colFirst="0" w:colLast="0" w:id="10"/>
+      <w:bookmarkStart w:id="10" w:name="_2s8eyo1" w:colFirst="0" w:colLast="0"/>
       <w:bookmarkEnd w:id="10"/>
     </w:p>
     <w:p>
@@ -10171,10 +10017,10 @@
         <w:jc w:val="center"/>
         <w:tblInd w:w="0" w:type="dxa"/>
         <w:tblBorders>
-          <w:top w:val="single" w:color="00000A" w:sz="4" w:space="0"/>
-          <w:left w:val="single" w:color="00000A" w:sz="4" w:space="0"/>
-          <w:bottom w:val="single" w:color="00000A" w:sz="4" w:space="0"/>
-          <w:right w:val="single" w:color="00000A" w:sz="4" w:space="0"/>
+          <w:top w:val="single" w:sz="4" w:space="0" w:color="00000A"/>
+          <w:left w:val="single" w:sz="4" w:space="0" w:color="00000A"/>
+          <w:bottom w:val="single" w:sz="4" w:space="0" w:color="00000A"/>
+          <w:right w:val="single" w:sz="4" w:space="0" w:color="00000A"/>
           <w:insideH w:val="nil"/>
           <w:insideV w:val="nil"/>
         </w:tblBorders>
@@ -10194,10 +10040,10 @@
           <w:tcPr>
             <w:tcW w:w="3057" w:type="dxa"/>
             <w:tcBorders>
-              <w:top w:val="single" w:color="00000A" w:sz="4" w:space="0"/>
-              <w:left w:val="single" w:color="00000A" w:sz="4" w:space="0"/>
-              <w:bottom w:val="single" w:color="00000A" w:sz="4" w:space="0"/>
-              <w:right w:val="single" w:color="00000A" w:sz="4" w:space="0"/>
+              <w:top w:val="single" w:sz="4" w:space="0" w:color="00000A"/>
+              <w:left w:val="single" w:sz="4" w:space="0" w:color="00000A"/>
+              <w:bottom w:val="single" w:sz="4" w:space="0" w:color="00000A"/>
+              <w:right w:val="single" w:sz="4" w:space="0" w:color="00000A"/>
             </w:tcBorders>
             <w:shd w:val="clear" w:color="auto" w:fill="D9D9D9"/>
             <w:tcMar>
@@ -10227,7 +10073,6 @@
                 <w:szCs w:val="22"/>
               </w:rPr>
             </w:pPr>
-            <w:proofErr w:type="spellStart"/>
             <w:r>
               <w:rPr>
                 <w:b/>
@@ -10235,17 +10080,7 @@
                 <w:sz w:val="22"/>
                 <w:szCs w:val="22"/>
               </w:rPr>
-              <w:t>Titulo</w:t>
-            </w:r>
-            <w:proofErr w:type="spellEnd"/>
-            <w:r>
-              <w:rPr>
-                <w:b/>
-                <w:color w:val="000000"/>
-                <w:sz w:val="22"/>
-                <w:szCs w:val="22"/>
-              </w:rPr>
-              <w:t xml:space="preserve"> del Documento</w:t>
+              <w:t>Titulo del Documento</w:t>
             </w:r>
           </w:p>
         </w:tc>
@@ -10253,10 +10088,10 @@
           <w:tcPr>
             <w:tcW w:w="4457" w:type="dxa"/>
             <w:tcBorders>
-              <w:top w:val="single" w:color="00000A" w:sz="4" w:space="0"/>
-              <w:left w:val="single" w:color="00000A" w:sz="4" w:space="0"/>
-              <w:bottom w:val="single" w:color="00000A" w:sz="4" w:space="0"/>
-              <w:right w:val="single" w:color="00000A" w:sz="4" w:space="0"/>
+              <w:top w:val="single" w:sz="4" w:space="0" w:color="00000A"/>
+              <w:left w:val="single" w:sz="4" w:space="0" w:color="00000A"/>
+              <w:bottom w:val="single" w:sz="4" w:space="0" w:color="00000A"/>
+              <w:right w:val="single" w:sz="4" w:space="0" w:color="00000A"/>
             </w:tcBorders>
             <w:shd w:val="clear" w:color="auto" w:fill="D9D9D9"/>
             <w:tcMar>
@@ -10307,10 +10142,10 @@
           <w:tcPr>
             <w:tcW w:w="3057" w:type="dxa"/>
             <w:tcBorders>
-              <w:top w:val="single" w:color="00000A" w:sz="4" w:space="0"/>
-              <w:left w:val="single" w:color="00000A" w:sz="4" w:space="0"/>
-              <w:bottom w:val="single" w:color="00000A" w:sz="4" w:space="0"/>
-              <w:right w:val="single" w:color="00000A" w:sz="4" w:space="0"/>
+              <w:top w:val="single" w:sz="4" w:space="0" w:color="00000A"/>
+              <w:left w:val="single" w:sz="4" w:space="0" w:color="00000A"/>
+              <w:bottom w:val="single" w:sz="4" w:space="0" w:color="00000A"/>
+              <w:right w:val="single" w:sz="4" w:space="0" w:color="00000A"/>
             </w:tcBorders>
             <w:tcMar>
               <w:top w:w="30" w:type="dxa"/>
@@ -10353,10 +10188,10 @@
           <w:tcPr>
             <w:tcW w:w="4457" w:type="dxa"/>
             <w:tcBorders>
-              <w:top w:val="single" w:color="00000A" w:sz="4" w:space="0"/>
-              <w:left w:val="single" w:color="00000A" w:sz="4" w:space="0"/>
-              <w:bottom w:val="single" w:color="00000A" w:sz="4" w:space="0"/>
-              <w:right w:val="single" w:color="00000A" w:sz="4" w:space="0"/>
+              <w:top w:val="single" w:sz="4" w:space="0" w:color="00000A"/>
+              <w:left w:val="single" w:sz="4" w:space="0" w:color="00000A"/>
+              <w:bottom w:val="single" w:sz="4" w:space="0" w:color="00000A"/>
+              <w:right w:val="single" w:sz="4" w:space="0" w:color="00000A"/>
             </w:tcBorders>
             <w:tcMar>
               <w:top w:w="30" w:type="dxa"/>
@@ -10415,7 +10250,7 @@
           <w:szCs w:val="22"/>
         </w:rPr>
       </w:pPr>
-      <w:bookmarkStart w:name="_17dp8vu" w:colFirst="0" w:colLast="0" w:id="11"/>
+      <w:bookmarkStart w:id="11" w:name="_17dp8vu" w:colFirst="0" w:colLast="0"/>
       <w:bookmarkEnd w:id="11"/>
     </w:p>
     <w:p>
@@ -10531,8 +10366,8 @@
           <w:szCs w:val="24"/>
         </w:rPr>
       </w:pPr>
-      <w:bookmarkStart w:name="_3rdcrjn" w:colFirst="0" w:colLast="0" w:id="12"/>
-      <w:bookmarkStart w:name="_26in1rg" w:colFirst="0" w:colLast="0" w:id="13"/>
+      <w:bookmarkStart w:id="12" w:name="_3rdcrjn" w:colFirst="0" w:colLast="0"/>
+      <w:bookmarkStart w:id="13" w:name="_26in1rg" w:colFirst="0" w:colLast="0"/>
       <w:bookmarkEnd w:id="12"/>
       <w:bookmarkEnd w:id="13"/>
       <w:r>
@@ -10562,7 +10397,7 @@
           <w:szCs w:val="22"/>
         </w:rPr>
       </w:pPr>
-      <w:bookmarkStart w:name="_lnxbz9" w:colFirst="0" w:colLast="0" w:id="14"/>
+      <w:bookmarkStart w:id="14" w:name="_lnxbz9" w:colFirst="0" w:colLast="0"/>
       <w:bookmarkEnd w:id="14"/>
     </w:p>
     <w:p>
@@ -10692,9 +10527,8 @@
           <w:szCs w:val="22"/>
           <w:u w:val="single"/>
         </w:rPr>
-        <w:t xml:space="preserve">Funciones </w:t>
-      </w:r>
-      <w:proofErr w:type="gramStart"/>
+        <w:t xml:space="preserve">Funciones del </w:t>
+      </w:r>
       <w:r>
         <w:rPr>
           <w:color w:val="000000" w:themeColor="text1"/>
@@ -10702,7 +10536,7 @@
           <w:szCs w:val="22"/>
           <w:u w:val="single"/>
         </w:rPr>
-        <w:t xml:space="preserve">del </w:t>
+        <w:t xml:space="preserve"> </w:t>
       </w:r>
       <w:r>
         <w:rPr>
@@ -10711,26 +10545,7 @@
           <w:szCs w:val="22"/>
           <w:u w:val="single"/>
         </w:rPr>
-        <w:t xml:space="preserve"> </w:t>
-      </w:r>
-      <w:r>
-        <w:rPr>
-          <w:color w:val="000000" w:themeColor="text1"/>
-          <w:sz w:val="22"/>
-          <w:szCs w:val="22"/>
-          <w:u w:val="single"/>
-        </w:rPr>
-        <w:t>Producto</w:t>
-      </w:r>
-      <w:proofErr w:type="gramEnd"/>
-      <w:r>
-        <w:rPr>
-          <w:color w:val="000000" w:themeColor="text1"/>
-          <w:sz w:val="22"/>
-          <w:szCs w:val="22"/>
-          <w:u w:val="single"/>
-        </w:rPr>
-        <w:t>:</w:t>
+        <w:t>Producto:</w:t>
       </w:r>
     </w:p>
     <w:p>
@@ -10900,7 +10715,7 @@
           <w:szCs w:val="22"/>
         </w:rPr>
       </w:pPr>
-      <w:bookmarkStart w:name="_35nkun2" w:colFirst="0" w:colLast="0" w:id="15"/>
+      <w:bookmarkStart w:id="15" w:name="_35nkun2" w:colFirst="0" w:colLast="0"/>
       <w:bookmarkEnd w:id="15"/>
     </w:p>
     <w:p>
@@ -10942,12 +10757,12 @@
         <w:tblW w:w="7960" w:type="dxa"/>
         <w:tblInd w:w="743" w:type="dxa"/>
         <w:tblBorders>
-          <w:top w:val="single" w:color="C0C0C0" w:sz="4" w:space="0"/>
-          <w:left w:val="single" w:color="C0C0C0" w:sz="4" w:space="0"/>
-          <w:bottom w:val="single" w:color="C0C0C0" w:sz="4" w:space="0"/>
-          <w:right w:val="single" w:color="C0C0C0" w:sz="4" w:space="0"/>
-          <w:insideH w:val="single" w:color="C0C0C0" w:sz="4" w:space="0"/>
-          <w:insideV w:val="single" w:color="C0C0C0" w:sz="4" w:space="0"/>
+          <w:top w:val="single" w:sz="4" w:space="0" w:color="C0C0C0"/>
+          <w:left w:val="single" w:sz="4" w:space="0" w:color="C0C0C0"/>
+          <w:bottom w:val="single" w:sz="4" w:space="0" w:color="C0C0C0"/>
+          <w:right w:val="single" w:sz="4" w:space="0" w:color="C0C0C0"/>
+          <w:insideH w:val="single" w:sz="4" w:space="0" w:color="C0C0C0"/>
+          <w:insideV w:val="single" w:sz="4" w:space="0" w:color="C0C0C0"/>
         </w:tblBorders>
         <w:tblLayout w:type="fixed"/>
         <w:tblLook w:val="0000" w:firstRow="0" w:lastRow="0" w:firstColumn="0" w:lastColumn="0" w:noHBand="0" w:noVBand="0"/>
@@ -10961,10 +10776,10 @@
           <w:tcPr>
             <w:tcW w:w="2517" w:type="dxa"/>
             <w:tcBorders>
-              <w:top w:val="single" w:color="292929" w:sz="4" w:space="0"/>
-              <w:left w:val="single" w:color="292929" w:sz="4" w:space="0"/>
-              <w:bottom w:val="single" w:color="292929" w:sz="4" w:space="0"/>
-              <w:right w:val="single" w:color="292929" w:sz="6" w:space="0"/>
+              <w:top w:val="single" w:sz="4" w:space="0" w:color="292929"/>
+              <w:left w:val="single" w:sz="4" w:space="0" w:color="292929"/>
+              <w:bottom w:val="single" w:sz="4" w:space="0" w:color="292929"/>
+              <w:right w:val="single" w:sz="6" w:space="0" w:color="292929"/>
             </w:tcBorders>
             <w:shd w:val="clear" w:color="auto" w:fill="EAEAEA"/>
             <w:tcMar>
@@ -11006,10 +10821,10 @@
           <w:tcPr>
             <w:tcW w:w="5443" w:type="dxa"/>
             <w:tcBorders>
-              <w:top w:val="single" w:color="292929" w:sz="4" w:space="0"/>
-              <w:left w:val="single" w:color="292929" w:sz="6" w:space="0"/>
-              <w:bottom w:val="single" w:color="292929" w:sz="4" w:space="0"/>
-              <w:right w:val="single" w:color="292929" w:sz="4" w:space="0"/>
+              <w:top w:val="single" w:sz="4" w:space="0" w:color="292929"/>
+              <w:left w:val="single" w:sz="6" w:space="0" w:color="292929"/>
+              <w:bottom w:val="single" w:sz="4" w:space="0" w:color="292929"/>
+              <w:right w:val="single" w:sz="4" w:space="0" w:color="292929"/>
             </w:tcBorders>
             <w:tcMar>
               <w:top w:w="17" w:type="dxa"/>
@@ -11059,10 +10874,10 @@
           <w:tcPr>
             <w:tcW w:w="2517" w:type="dxa"/>
             <w:tcBorders>
-              <w:top w:val="single" w:color="292929" w:sz="4" w:space="0"/>
-              <w:left w:val="single" w:color="292929" w:sz="4" w:space="0"/>
-              <w:bottom w:val="single" w:color="292929" w:sz="4" w:space="0"/>
-              <w:right w:val="single" w:color="292929" w:sz="6" w:space="0"/>
+              <w:top w:val="single" w:sz="4" w:space="0" w:color="292929"/>
+              <w:left w:val="single" w:sz="4" w:space="0" w:color="292929"/>
+              <w:bottom w:val="single" w:sz="4" w:space="0" w:color="292929"/>
+              <w:right w:val="single" w:sz="6" w:space="0" w:color="292929"/>
             </w:tcBorders>
             <w:shd w:val="clear" w:color="auto" w:fill="EAEAEA"/>
             <w:tcMar>
@@ -11104,10 +10919,10 @@
           <w:tcPr>
             <w:tcW w:w="5443" w:type="dxa"/>
             <w:tcBorders>
-              <w:top w:val="single" w:color="292929" w:sz="4" w:space="0"/>
-              <w:left w:val="single" w:color="292929" w:sz="6" w:space="0"/>
-              <w:bottom w:val="single" w:color="292929" w:sz="4" w:space="0"/>
-              <w:right w:val="single" w:color="292929" w:sz="4" w:space="0"/>
+              <w:top w:val="single" w:sz="4" w:space="0" w:color="292929"/>
+              <w:left w:val="single" w:sz="6" w:space="0" w:color="292929"/>
+              <w:bottom w:val="single" w:sz="4" w:space="0" w:color="292929"/>
+              <w:right w:val="single" w:sz="4" w:space="0" w:color="292929"/>
             </w:tcBorders>
             <w:tcMar>
               <w:top w:w="17" w:type="dxa"/>
@@ -11149,10 +10964,10 @@
           <w:tcPr>
             <w:tcW w:w="2517" w:type="dxa"/>
             <w:tcBorders>
-              <w:top w:val="single" w:color="292929" w:sz="4" w:space="0"/>
-              <w:left w:val="single" w:color="292929" w:sz="4" w:space="0"/>
-              <w:bottom w:val="single" w:color="292929" w:sz="4" w:space="0"/>
-              <w:right w:val="single" w:color="292929" w:sz="6" w:space="0"/>
+              <w:top w:val="single" w:sz="4" w:space="0" w:color="292929"/>
+              <w:left w:val="single" w:sz="4" w:space="0" w:color="292929"/>
+              <w:bottom w:val="single" w:sz="4" w:space="0" w:color="292929"/>
+              <w:right w:val="single" w:sz="6" w:space="0" w:color="292929"/>
             </w:tcBorders>
             <w:shd w:val="clear" w:color="auto" w:fill="EAEAEA"/>
             <w:tcMar>
@@ -11194,10 +11009,10 @@
           <w:tcPr>
             <w:tcW w:w="5443" w:type="dxa"/>
             <w:tcBorders>
-              <w:top w:val="single" w:color="292929" w:sz="4" w:space="0"/>
-              <w:left w:val="single" w:color="292929" w:sz="6" w:space="0"/>
-              <w:bottom w:val="single" w:color="292929" w:sz="4" w:space="0"/>
-              <w:right w:val="single" w:color="292929" w:sz="4" w:space="0"/>
+              <w:top w:val="single" w:sz="4" w:space="0" w:color="292929"/>
+              <w:left w:val="single" w:sz="6" w:space="0" w:color="292929"/>
+              <w:bottom w:val="single" w:sz="4" w:space="0" w:color="292929"/>
+              <w:right w:val="single" w:sz="4" w:space="0" w:color="292929"/>
             </w:tcBorders>
             <w:tcMar>
               <w:top w:w="17" w:type="dxa"/>
@@ -11309,12 +11124,12 @@
         <w:tblW w:w="7960" w:type="dxa"/>
         <w:tblInd w:w="743" w:type="dxa"/>
         <w:tblBorders>
-          <w:top w:val="single" w:color="C0C0C0" w:sz="4" w:space="0"/>
-          <w:left w:val="single" w:color="C0C0C0" w:sz="4" w:space="0"/>
-          <w:bottom w:val="single" w:color="C0C0C0" w:sz="4" w:space="0"/>
-          <w:right w:val="single" w:color="C0C0C0" w:sz="4" w:space="0"/>
-          <w:insideH w:val="single" w:color="C0C0C0" w:sz="4" w:space="0"/>
-          <w:insideV w:val="single" w:color="C0C0C0" w:sz="4" w:space="0"/>
+          <w:top w:val="single" w:sz="4" w:space="0" w:color="C0C0C0"/>
+          <w:left w:val="single" w:sz="4" w:space="0" w:color="C0C0C0"/>
+          <w:bottom w:val="single" w:sz="4" w:space="0" w:color="C0C0C0"/>
+          <w:right w:val="single" w:sz="4" w:space="0" w:color="C0C0C0"/>
+          <w:insideH w:val="single" w:sz="4" w:space="0" w:color="C0C0C0"/>
+          <w:insideV w:val="single" w:sz="4" w:space="0" w:color="C0C0C0"/>
         </w:tblBorders>
         <w:tblLayout w:type="fixed"/>
         <w:tblLook w:val="0000" w:firstRow="0" w:lastRow="0" w:firstColumn="0" w:lastColumn="0" w:noHBand="0" w:noVBand="0"/>
@@ -11328,10 +11143,10 @@
           <w:tcPr>
             <w:tcW w:w="2517" w:type="dxa"/>
             <w:tcBorders>
-              <w:top w:val="single" w:color="292929" w:sz="4" w:space="0"/>
-              <w:left w:val="single" w:color="292929" w:sz="4" w:space="0"/>
-              <w:bottom w:val="single" w:color="292929" w:sz="4" w:space="0"/>
-              <w:right w:val="single" w:color="292929" w:sz="6" w:space="0"/>
+              <w:top w:val="single" w:sz="4" w:space="0" w:color="292929"/>
+              <w:left w:val="single" w:sz="4" w:space="0" w:color="292929"/>
+              <w:bottom w:val="single" w:sz="4" w:space="0" w:color="292929"/>
+              <w:right w:val="single" w:sz="6" w:space="0" w:color="292929"/>
             </w:tcBorders>
             <w:shd w:val="clear" w:color="auto" w:fill="EAEAEA"/>
             <w:tcMar>
@@ -11373,10 +11188,10 @@
           <w:tcPr>
             <w:tcW w:w="5444" w:type="dxa"/>
             <w:tcBorders>
-              <w:top w:val="single" w:color="292929" w:sz="4" w:space="0"/>
-              <w:left w:val="single" w:color="292929" w:sz="6" w:space="0"/>
-              <w:bottom w:val="single" w:color="292929" w:sz="4" w:space="0"/>
-              <w:right w:val="single" w:color="292929" w:sz="4" w:space="0"/>
+              <w:top w:val="single" w:sz="4" w:space="0" w:color="292929"/>
+              <w:left w:val="single" w:sz="6" w:space="0" w:color="292929"/>
+              <w:bottom w:val="single" w:sz="4" w:space="0" w:color="292929"/>
+              <w:right w:val="single" w:sz="4" w:space="0" w:color="292929"/>
             </w:tcBorders>
             <w:tcMar>
               <w:top w:w="17" w:type="dxa"/>
@@ -11418,10 +11233,10 @@
           <w:tcPr>
             <w:tcW w:w="2517" w:type="dxa"/>
             <w:tcBorders>
-              <w:top w:val="single" w:color="292929" w:sz="4" w:space="0"/>
-              <w:left w:val="single" w:color="292929" w:sz="4" w:space="0"/>
-              <w:bottom w:val="single" w:color="292929" w:sz="4" w:space="0"/>
-              <w:right w:val="single" w:color="292929" w:sz="6" w:space="0"/>
+              <w:top w:val="single" w:sz="4" w:space="0" w:color="292929"/>
+              <w:left w:val="single" w:sz="4" w:space="0" w:color="292929"/>
+              <w:bottom w:val="single" w:sz="4" w:space="0" w:color="292929"/>
+              <w:right w:val="single" w:sz="6" w:space="0" w:color="292929"/>
             </w:tcBorders>
             <w:shd w:val="clear" w:color="auto" w:fill="EAEAEA"/>
             <w:tcMar>
@@ -11463,10 +11278,10 @@
           <w:tcPr>
             <w:tcW w:w="5444" w:type="dxa"/>
             <w:tcBorders>
-              <w:top w:val="single" w:color="292929" w:sz="4" w:space="0"/>
-              <w:left w:val="single" w:color="292929" w:sz="6" w:space="0"/>
-              <w:bottom w:val="single" w:color="292929" w:sz="4" w:space="0"/>
-              <w:right w:val="single" w:color="292929" w:sz="4" w:space="0"/>
+              <w:top w:val="single" w:sz="4" w:space="0" w:color="292929"/>
+              <w:left w:val="single" w:sz="6" w:space="0" w:color="292929"/>
+              <w:bottom w:val="single" w:sz="4" w:space="0" w:color="292929"/>
+              <w:right w:val="single" w:sz="4" w:space="0" w:color="292929"/>
             </w:tcBorders>
             <w:tcMar>
               <w:top w:w="17" w:type="dxa"/>
@@ -11508,10 +11323,10 @@
           <w:tcPr>
             <w:tcW w:w="2517" w:type="dxa"/>
             <w:tcBorders>
-              <w:top w:val="single" w:color="292929" w:sz="4" w:space="0"/>
-              <w:left w:val="single" w:color="292929" w:sz="4" w:space="0"/>
-              <w:bottom w:val="single" w:color="292929" w:sz="4" w:space="0"/>
-              <w:right w:val="single" w:color="292929" w:sz="6" w:space="0"/>
+              <w:top w:val="single" w:sz="4" w:space="0" w:color="292929"/>
+              <w:left w:val="single" w:sz="4" w:space="0" w:color="292929"/>
+              <w:bottom w:val="single" w:sz="4" w:space="0" w:color="292929"/>
+              <w:right w:val="single" w:sz="6" w:space="0" w:color="292929"/>
             </w:tcBorders>
             <w:shd w:val="clear" w:color="auto" w:fill="EAEAEA"/>
             <w:tcMar>
@@ -11553,10 +11368,10 @@
           <w:tcPr>
             <w:tcW w:w="5444" w:type="dxa"/>
             <w:tcBorders>
-              <w:top w:val="single" w:color="292929" w:sz="4" w:space="0"/>
-              <w:left w:val="single" w:color="292929" w:sz="6" w:space="0"/>
-              <w:bottom w:val="single" w:color="292929" w:sz="4" w:space="0"/>
-              <w:right w:val="single" w:color="292929" w:sz="4" w:space="0"/>
+              <w:top w:val="single" w:sz="4" w:space="0" w:color="292929"/>
+              <w:left w:val="single" w:sz="6" w:space="0" w:color="292929"/>
+              <w:bottom w:val="single" w:sz="4" w:space="0" w:color="292929"/>
+              <w:right w:val="single" w:sz="4" w:space="0" w:color="292929"/>
             </w:tcBorders>
             <w:tcMar>
               <w:top w:w="17" w:type="dxa"/>
@@ -11642,7 +11457,7 @@
           <w:szCs w:val="22"/>
         </w:rPr>
       </w:pPr>
-      <w:bookmarkStart w:name="_1ksv4uv" w:colFirst="0" w:colLast="0" w:id="16"/>
+      <w:bookmarkStart w:id="16" w:name="_1ksv4uv" w:colFirst="0" w:colLast="0"/>
       <w:bookmarkEnd w:id="16"/>
       <w:r>
         <w:rPr>
@@ -11747,18 +11562,24 @@
           <w:sz w:val="22"/>
           <w:szCs w:val="22"/>
         </w:rPr>
-        <w:t xml:space="preserve">Lenguajes y tecnologías en uso: HTML, </w:t>
-      </w:r>
-      <w:proofErr w:type="spellStart"/>
-      <w:r>
-        <w:rPr>
-          <w:color w:val="000000" w:themeColor="text1"/>
-          <w:sz w:val="22"/>
-          <w:szCs w:val="22"/>
-        </w:rPr>
-        <w:t>JavScript</w:t>
-      </w:r>
-      <w:proofErr w:type="spellEnd"/>
+        <w:t>Lenguajes y tecnologías en uso: HTML, Jav</w:t>
+      </w:r>
+      <w:r>
+        <w:rPr>
+          <w:color w:val="000000" w:themeColor="text1"/>
+          <w:sz w:val="22"/>
+          <w:szCs w:val="22"/>
+        </w:rPr>
+        <w:t>a</w:t>
+      </w:r>
+      <w:r>
+        <w:rPr>
+          <w:color w:val="000000" w:themeColor="text1"/>
+          <w:sz w:val="22"/>
+          <w:szCs w:val="22"/>
+        </w:rPr>
+        <w:t>Script</w:t>
+      </w:r>
       <w:r>
         <w:rPr>
           <w:color w:val="000000" w:themeColor="text1"/>
@@ -11899,7 +11720,7 @@
           <w:szCs w:val="22"/>
         </w:rPr>
       </w:pPr>
-      <w:bookmarkStart w:name="_44sinio" w:colFirst="0" w:colLast="0" w:id="17"/>
+      <w:bookmarkStart w:id="17" w:name="_44sinio" w:colFirst="0" w:colLast="0"/>
       <w:bookmarkEnd w:id="17"/>
     </w:p>
     <w:p>
@@ -12042,23 +11863,13 @@
           <w:szCs w:val="22"/>
         </w:rPr>
       </w:pPr>
-      <w:proofErr w:type="spellStart"/>
       <w:r>
         <w:rPr>
           <w:b/>
           <w:sz w:val="22"/>
           <w:szCs w:val="22"/>
         </w:rPr>
-        <w:t>Product</w:t>
-      </w:r>
-      <w:proofErr w:type="spellEnd"/>
-      <w:r>
-        <w:rPr>
-          <w:b/>
-          <w:sz w:val="22"/>
-          <w:szCs w:val="22"/>
-        </w:rPr>
-        <w:t xml:space="preserve"> Backlog</w:t>
+        <w:t>Product Backlog</w:t>
       </w:r>
     </w:p>
     <w:p>
@@ -12196,7 +12007,23 @@
           <w:sz w:val="22"/>
           <w:szCs w:val="22"/>
         </w:rPr>
-        <w:t xml:space="preserve">, Deseo </w:t>
+        <w:t xml:space="preserve">, </w:t>
+      </w:r>
+      <w:r>
+        <w:rPr>
+          <w:color w:val="000000" w:themeColor="text1"/>
+          <w:sz w:val="22"/>
+          <w:szCs w:val="22"/>
+        </w:rPr>
+        <w:t>d</w:t>
+      </w:r>
+      <w:r>
+        <w:rPr>
+          <w:color w:val="000000" w:themeColor="text1"/>
+          <w:sz w:val="22"/>
+          <w:szCs w:val="22"/>
+        </w:rPr>
+        <w:t xml:space="preserve">eseo </w:t>
       </w:r>
       <w:r>
         <w:rPr>
@@ -12214,16 +12041,14 @@
         </w:rPr>
         <w:t xml:space="preserve"> </w:t>
       </w:r>
-      <w:proofErr w:type="gramStart"/>
-      <w:r>
-        <w:rPr>
-          <w:color w:val="000000" w:themeColor="text1"/>
-          <w:sz w:val="22"/>
-          <w:szCs w:val="22"/>
-        </w:rPr>
-        <w:t>e</w:t>
-      </w:r>
-      <w:proofErr w:type="gramEnd"/>
+      <w:r>
+        <w:rPr>
+          <w:color w:val="000000" w:themeColor="text1"/>
+          <w:sz w:val="22"/>
+          <w:szCs w:val="22"/>
+        </w:rPr>
+        <w:t>y</w:t>
+      </w:r>
       <w:r>
         <w:rPr>
           <w:color w:val="000000" w:themeColor="text1"/>
@@ -12586,12 +12411,12 @@
         <w:tblW w:w="9110" w:type="dxa"/>
         <w:tblInd w:w="0" w:type="dxa"/>
         <w:tblBorders>
-          <w:top w:val="single" w:color="000000" w:sz="4" w:space="0"/>
-          <w:left w:val="single" w:color="000000" w:sz="4" w:space="0"/>
-          <w:bottom w:val="single" w:color="000000" w:sz="4" w:space="0"/>
-          <w:right w:val="single" w:color="000000" w:sz="4" w:space="0"/>
-          <w:insideH w:val="single" w:color="000000" w:sz="4" w:space="0"/>
-          <w:insideV w:val="single" w:color="000000" w:sz="4" w:space="0"/>
+          <w:top w:val="single" w:sz="4" w:space="0" w:color="000000"/>
+          <w:left w:val="single" w:sz="4" w:space="0" w:color="000000"/>
+          <w:bottom w:val="single" w:sz="4" w:space="0" w:color="000000"/>
+          <w:right w:val="single" w:sz="4" w:space="0" w:color="000000"/>
+          <w:insideH w:val="single" w:sz="4" w:space="0" w:color="000000"/>
+          <w:insideV w:val="single" w:sz="4" w:space="0" w:color="000000"/>
         </w:tblBorders>
         <w:tblLayout w:type="fixed"/>
         <w:tblLook w:val="0000" w:firstRow="0" w:lastRow="0" w:firstColumn="0" w:lastColumn="0" w:noHBand="0" w:noVBand="0"/>
@@ -12627,7 +12452,6 @@
                 <w:szCs w:val="22"/>
               </w:rPr>
             </w:pPr>
-            <w:proofErr w:type="spellStart"/>
             <w:r>
               <w:rPr>
                 <w:b/>
@@ -12635,17 +12459,7 @@
                 <w:sz w:val="22"/>
                 <w:szCs w:val="22"/>
               </w:rPr>
-              <w:t>N°</w:t>
-            </w:r>
-            <w:proofErr w:type="spellEnd"/>
-            <w:r>
-              <w:rPr>
-                <w:b/>
-                <w:color w:val="000000"/>
-                <w:sz w:val="22"/>
-                <w:szCs w:val="22"/>
-              </w:rPr>
-              <w:t xml:space="preserve"> de sprint</w:t>
+              <w:t>N° de sprint</w:t>
             </w:r>
           </w:p>
         </w:tc>
@@ -13216,7 +13030,7 @@
     </w:p>
     <w:sectPr>
       <w:headerReference w:type="first" r:id="rId14"/>
-      <w:pgSz w:w="11906" w:h="16838" w:orient="portrait"/>
+      <w:pgSz w:w="11906" w:h="16838"/>
       <w:pgMar w:top="1418" w:right="1701" w:bottom="1418" w:left="1701" w:header="680" w:footer="567" w:gutter="0"/>
       <w:cols w:space="720"/>
       <w:docGrid w:linePitch="272"/>
@@ -13294,7 +13108,7 @@
 <w:footnotes xmlns:wpc="http://schemas.microsoft.com/office/word/2010/wordprocessingCanvas" xmlns:cx="http://schemas.microsoft.com/office/drawing/2014/chartex" xmlns:cx1="http://schemas.microsoft.com/office/drawing/2015/9/8/chartex" xmlns:cx2="http://schemas.microsoft.com/office/drawing/2015/10/21/chartex" xmlns:cx3="http://schemas.microsoft.com/office/drawing/2016/5/9/chartex" xmlns:cx4="http://schemas.microsoft.com/office/drawing/2016/5/10/chartex" xmlns:cx5="http://schemas.microsoft.com/office/drawing/2016/5/11/chartex" xmlns:cx6="http://schemas.microsoft.com/office/drawing/2016/5/12/chartex" xmlns:cx7="http://schemas.microsoft.com/office/drawing/2016/5/13/chartex" xmlns:cx8="http://schemas.microsoft.com/office/drawing/2016/5/14/chartex" xmlns:mc="http://schemas.openxmlformats.org/markup-compatibility/2006" xmlns:aink="http://schemas.microsoft.com/office/drawing/2016/ink" xmlns:am3d="http://schemas.microsoft.com/office/drawing/2017/model3d" xmlns:o="urn:schemas-microsoft-com:office:office" xmlns:oel="http://schemas.microsoft.com/office/2019/extlst" xmlns:r="http://schemas.openxmlformats.org/officeDocument/2006/relationships" xmlns:m="http://schemas.openxmlformats.org/officeDocument/2006/math" xmlns:v="urn:schemas-microsoft-com:vml" xmlns:wp14="http://schemas.microsoft.com/office/word/2010/wordprocessingDrawing" xmlns:wp="http://schemas.openxmlformats.org/drawingml/2006/wordprocessingDrawing" xmlns:w10="urn:schemas-microsoft-com:office:word" xmlns:w="http://schemas.openxmlformats.org/wordprocessingml/2006/main" xmlns:w14="http://schemas.microsoft.com/office/word/2010/wordml" xmlns:w15="http://schemas.microsoft.com/office/word/2012/wordml" xmlns:w16cex="http://schemas.microsoft.com/office/word/2018/wordml/cex" xmlns:w16cid="http://schemas.microsoft.com/office/word/2016/wordml/cid" xmlns:w16="http://schemas.microsoft.com/office/word/2018/wordml" xmlns:w16sdtdh="http://schemas.microsoft.com/office/word/2020/wordml/sdtdatahash" xmlns:w16se="http://schemas.microsoft.com/office/word/2015/wordml/symex" xmlns:wpg="http://schemas.microsoft.com/office/word/2010/wordprocessingGroup" xmlns:wpi="http://schemas.microsoft.com/office/word/2010/wordprocessingInk" xmlns:wne="http://schemas.microsoft.com/office/word/2006/wordml" xmlns:wps="http://schemas.microsoft.com/office/word/2010/wordprocessingShape" mc:Ignorable="w14 w15 w16se w16cid w16 w16cex w16sdtdh wp14">
   <w:footnote w:type="separator" w:id="-1">
     <w:p>
-      <w:bookmarkStart w:name="_Hlk115544346" w:id="0"/>
+      <w:bookmarkStart w:id="0" w:name="_Hlk115544346"/>
       <w:bookmarkEnd w:id="0"/>
       <w:r>
         <w:separator/>
@@ -13335,12 +13149,12 @@
 </file>
 
 <file path=word/header2.xml><?xml version="1.0" encoding="utf-8"?>
-<w:hdr xmlns:wpc="http://schemas.microsoft.com/office/word/2010/wordprocessingCanvas" xmlns:cx="http://schemas.microsoft.com/office/drawing/2014/chartex" xmlns:cx1="http://schemas.microsoft.com/office/drawing/2015/9/8/chartex" xmlns:cx2="http://schemas.microsoft.com/office/drawing/2015/10/21/chartex" xmlns:cx3="http://schemas.microsoft.com/office/drawing/2016/5/9/chartex" xmlns:cx4="http://schemas.microsoft.com/office/drawing/2016/5/10/chartex" xmlns:cx5="http://schemas.microsoft.com/office/drawing/2016/5/11/chartex" xmlns:cx6="http://schemas.microsoft.com/office/drawing/2016/5/12/chartex" xmlns:cx7="http://schemas.microsoft.com/office/drawing/2016/5/13/chartex" xmlns:cx8="http://schemas.microsoft.com/office/drawing/2016/5/14/chartex" xmlns:mc="http://schemas.openxmlformats.org/markup-compatibility/2006" xmlns:aink="http://schemas.microsoft.com/office/drawing/2016/ink" xmlns:am3d="http://schemas.microsoft.com/office/drawing/2017/model3d" xmlns:o="urn:schemas-microsoft-com:office:office" xmlns:oel="http://schemas.microsoft.com/office/2019/extlst" xmlns:r="http://schemas.openxmlformats.org/officeDocument/2006/relationships" xmlns:m="http://schemas.openxmlformats.org/officeDocument/2006/math" xmlns:v="urn:schemas-microsoft-com:vml" xmlns:wp14="http://schemas.microsoft.com/office/word/2010/wordprocessingDrawing" xmlns:wp="http://schemas.openxmlformats.org/drawingml/2006/wordprocessingDrawing" xmlns:w10="urn:schemas-microsoft-com:office:word" xmlns:w="http://schemas.openxmlformats.org/wordprocessingml/2006/main" xmlns:w14="http://schemas.microsoft.com/office/word/2010/wordml" xmlns:w15="http://schemas.microsoft.com/office/word/2012/wordml" xmlns:w16cex="http://schemas.microsoft.com/office/word/2018/wordml/cex" xmlns:w16cid="http://schemas.microsoft.com/office/word/2016/wordml/cid" xmlns:w16="http://schemas.microsoft.com/office/word/2018/wordml" xmlns:w16sdtdh="http://schemas.microsoft.com/office/word/2020/wordml/sdtdatahash" xmlns:w16se="http://schemas.microsoft.com/office/word/2015/wordml/symex" xmlns:wpg="http://schemas.microsoft.com/office/word/2010/wordprocessingGroup" xmlns:wpi="http://schemas.microsoft.com/office/word/2010/wordprocessingInk" xmlns:wne="http://schemas.microsoft.com/office/word/2006/wordml" xmlns:wps="http://schemas.microsoft.com/office/word/2010/wordprocessingShape" xmlns:a="http://schemas.openxmlformats.org/drawingml/2006/main" xmlns:pic="http://schemas.openxmlformats.org/drawingml/2006/picture" xmlns:a14="http://schemas.microsoft.com/office/drawing/2010/main" mc:Ignorable="w14 w15 w16se w16cid w16 w16cex w16sdtdh wp14">
+<w:hdr xmlns:wpc="http://schemas.microsoft.com/office/word/2010/wordprocessingCanvas" xmlns:cx="http://schemas.microsoft.com/office/drawing/2014/chartex" xmlns:cx1="http://schemas.microsoft.com/office/drawing/2015/9/8/chartex" xmlns:cx2="http://schemas.microsoft.com/office/drawing/2015/10/21/chartex" xmlns:cx3="http://schemas.microsoft.com/office/drawing/2016/5/9/chartex" xmlns:cx4="http://schemas.microsoft.com/office/drawing/2016/5/10/chartex" xmlns:cx5="http://schemas.microsoft.com/office/drawing/2016/5/11/chartex" xmlns:cx6="http://schemas.microsoft.com/office/drawing/2016/5/12/chartex" xmlns:cx7="http://schemas.microsoft.com/office/drawing/2016/5/13/chartex" xmlns:cx8="http://schemas.microsoft.com/office/drawing/2016/5/14/chartex" xmlns:mc="http://schemas.openxmlformats.org/markup-compatibility/2006" xmlns:aink="http://schemas.microsoft.com/office/drawing/2016/ink" xmlns:am3d="http://schemas.microsoft.com/office/drawing/2017/model3d" xmlns:o="urn:schemas-microsoft-com:office:office" xmlns:oel="http://schemas.microsoft.com/office/2019/extlst" xmlns:r="http://schemas.openxmlformats.org/officeDocument/2006/relationships" xmlns:m="http://schemas.openxmlformats.org/officeDocument/2006/math" xmlns:v="urn:schemas-microsoft-com:vml" xmlns:wp14="http://schemas.microsoft.com/office/word/2010/wordprocessingDrawing" xmlns:wp="http://schemas.openxmlformats.org/drawingml/2006/wordprocessingDrawing" xmlns:w10="urn:schemas-microsoft-com:office:word" xmlns:w="http://schemas.openxmlformats.org/wordprocessingml/2006/main" xmlns:w14="http://schemas.microsoft.com/office/word/2010/wordml" xmlns:w15="http://schemas.microsoft.com/office/word/2012/wordml" xmlns:w16cex="http://schemas.microsoft.com/office/word/2018/wordml/cex" xmlns:w16cid="http://schemas.microsoft.com/office/word/2016/wordml/cid" xmlns:w16="http://schemas.microsoft.com/office/word/2018/wordml" xmlns:w16sdtdh="http://schemas.microsoft.com/office/word/2020/wordml/sdtdatahash" xmlns:w16se="http://schemas.microsoft.com/office/word/2015/wordml/symex" xmlns:wpg="http://schemas.microsoft.com/office/word/2010/wordprocessingGroup" xmlns:wpi="http://schemas.microsoft.com/office/word/2010/wordprocessingInk" xmlns:wne="http://schemas.microsoft.com/office/word/2006/wordml" xmlns:wps="http://schemas.microsoft.com/office/word/2010/wordprocessingShape" mc:Ignorable="w14 w15 w16se w16cid w16 w16cex w16sdtdh wp14">
   <w:p>
     <w:pPr>
       <w:spacing w:line="360" w:lineRule="auto"/>
       <w:rPr>
-        <w:rFonts w:ascii="Roboto" w:hAnsi="Roboto" w:eastAsia="Roboto" w:cs="Roboto"/>
+        <w:rFonts w:ascii="Roboto" w:eastAsia="Roboto" w:hAnsi="Roboto" w:cs="Roboto"/>
         <w:sz w:val="28"/>
         <w:szCs w:val="28"/>
       </w:rPr>
@@ -13419,7 +13233,7 @@
     </w:r>
     <w:r>
       <w:rPr>
-        <w:rFonts w:ascii="Roboto" w:hAnsi="Roboto" w:eastAsia="Roboto" w:cs="Roboto"/>
+        <w:rFonts w:ascii="Roboto" w:eastAsia="Roboto" w:hAnsi="Roboto" w:cs="Roboto"/>
         <w:sz w:val="28"/>
         <w:szCs w:val="28"/>
       </w:rPr>
@@ -13441,13 +13255,13 @@
       </w:tabs>
       <w:ind w:left="70"/>
       <w:rPr>
-        <w:rFonts w:ascii="Roboto" w:hAnsi="Roboto" w:eastAsia="Roboto" w:cs="Roboto"/>
+        <w:rFonts w:ascii="Roboto" w:eastAsia="Roboto" w:hAnsi="Roboto" w:cs="Roboto"/>
         <w:color w:val="000000"/>
       </w:rPr>
     </w:pPr>
     <w:r>
       <w:rPr>
-        <w:rFonts w:ascii="Roboto" w:hAnsi="Roboto" w:eastAsia="Roboto" w:cs="Roboto"/>
+        <w:rFonts w:ascii="Roboto" w:eastAsia="Roboto" w:hAnsi="Roboto" w:cs="Roboto"/>
         <w:b/>
         <w:color w:val="000000"/>
         <w:sz w:val="22"/>
@@ -13457,7 +13271,7 @@
     </w:r>
     <w:r>
       <w:rPr>
-        <w:rFonts w:ascii="Roboto" w:hAnsi="Roboto" w:eastAsia="Roboto" w:cs="Roboto"/>
+        <w:rFonts w:ascii="Roboto" w:eastAsia="Roboto" w:hAnsi="Roboto" w:cs="Roboto"/>
         <w:b/>
         <w:color w:val="000000"/>
         <w:sz w:val="22"/>
@@ -13467,7 +13281,7 @@
     </w:r>
     <w:r>
       <w:rPr>
-        <w:rFonts w:ascii="Roboto" w:hAnsi="Roboto" w:eastAsia="Roboto" w:cs="Roboto"/>
+        <w:rFonts w:ascii="Roboto" w:eastAsia="Roboto" w:hAnsi="Roboto" w:cs="Roboto"/>
         <w:b/>
         <w:color w:val="000000"/>
         <w:sz w:val="22"/>
@@ -13477,7 +13291,7 @@
     </w:r>
     <w:r>
       <w:rPr>
-        <w:rFonts w:ascii="Roboto" w:hAnsi="Roboto" w:eastAsia="Roboto" w:cs="Roboto"/>
+        <w:rFonts w:ascii="Roboto" w:eastAsia="Roboto" w:hAnsi="Roboto" w:cs="Roboto"/>
         <w:b/>
         <w:color w:val="000000"/>
         <w:sz w:val="22"/>
@@ -13487,7 +13301,7 @@
     </w:r>
     <w:r>
       <w:rPr>
-        <w:rFonts w:ascii="Roboto" w:hAnsi="Roboto" w:eastAsia="Roboto" w:cs="Roboto"/>
+        <w:rFonts w:ascii="Roboto" w:eastAsia="Roboto" w:hAnsi="Roboto" w:cs="Roboto"/>
         <w:b/>
         <w:color w:val="000000"/>
         <w:sz w:val="22"/>
@@ -13497,7 +13311,7 @@
     </w:r>
     <w:r>
       <w:rPr>
-        <w:rFonts w:ascii="Roboto" w:hAnsi="Roboto" w:eastAsia="Roboto" w:cs="Roboto"/>
+        <w:rFonts w:ascii="Roboto" w:eastAsia="Roboto" w:hAnsi="Roboto" w:cs="Roboto"/>
         <w:color w:val="000000"/>
       </w:rPr>
       <w:tab/>
@@ -13507,7 +13321,7 @@
     <w:pPr>
       <w:pStyle w:val="Encabezado"/>
       <w:pBdr>
-        <w:bottom w:val="single" w:color="auto" w:sz="4" w:space="1"/>
+        <w:bottom w:val="single" w:sz="4" w:space="1" w:color="auto"/>
       </w:pBdr>
     </w:pPr>
   </w:p>
@@ -13539,7 +13353,7 @@
 </file>
 
 <file path=word/header4.xml><?xml version="1.0" encoding="utf-8"?>
-<w:hdr xmlns:wpc="http://schemas.microsoft.com/office/word/2010/wordprocessingCanvas" xmlns:cx="http://schemas.microsoft.com/office/drawing/2014/chartex" xmlns:cx1="http://schemas.microsoft.com/office/drawing/2015/9/8/chartex" xmlns:cx2="http://schemas.microsoft.com/office/drawing/2015/10/21/chartex" xmlns:cx3="http://schemas.microsoft.com/office/drawing/2016/5/9/chartex" xmlns:cx4="http://schemas.microsoft.com/office/drawing/2016/5/10/chartex" xmlns:cx5="http://schemas.microsoft.com/office/drawing/2016/5/11/chartex" xmlns:cx6="http://schemas.microsoft.com/office/drawing/2016/5/12/chartex" xmlns:cx7="http://schemas.microsoft.com/office/drawing/2016/5/13/chartex" xmlns:cx8="http://schemas.microsoft.com/office/drawing/2016/5/14/chartex" xmlns:mc="http://schemas.openxmlformats.org/markup-compatibility/2006" xmlns:aink="http://schemas.microsoft.com/office/drawing/2016/ink" xmlns:am3d="http://schemas.microsoft.com/office/drawing/2017/model3d" xmlns:o="urn:schemas-microsoft-com:office:office" xmlns:oel="http://schemas.microsoft.com/office/2019/extlst" xmlns:r="http://schemas.openxmlformats.org/officeDocument/2006/relationships" xmlns:m="http://schemas.openxmlformats.org/officeDocument/2006/math" xmlns:v="urn:schemas-microsoft-com:vml" xmlns:wp14="http://schemas.microsoft.com/office/word/2010/wordprocessingDrawing" xmlns:wp="http://schemas.openxmlformats.org/drawingml/2006/wordprocessingDrawing" xmlns:w10="urn:schemas-microsoft-com:office:word" xmlns:w="http://schemas.openxmlformats.org/wordprocessingml/2006/main" xmlns:w14="http://schemas.microsoft.com/office/word/2010/wordml" xmlns:w15="http://schemas.microsoft.com/office/word/2012/wordml" xmlns:w16cex="http://schemas.microsoft.com/office/word/2018/wordml/cex" xmlns:w16cid="http://schemas.microsoft.com/office/word/2016/wordml/cid" xmlns:w16="http://schemas.microsoft.com/office/word/2018/wordml" xmlns:w16sdtdh="http://schemas.microsoft.com/office/word/2020/wordml/sdtdatahash" xmlns:w16se="http://schemas.microsoft.com/office/word/2015/wordml/symex" xmlns:wpg="http://schemas.microsoft.com/office/word/2010/wordprocessingGroup" xmlns:wpi="http://schemas.microsoft.com/office/word/2010/wordprocessingInk" xmlns:wne="http://schemas.microsoft.com/office/word/2006/wordml" xmlns:wps="http://schemas.microsoft.com/office/word/2010/wordprocessingShape" xmlns:a="http://schemas.openxmlformats.org/drawingml/2006/main" xmlns:pic="http://schemas.openxmlformats.org/drawingml/2006/picture" mc:Ignorable="w14 w15 w16se w16cid w16 w16cex w16sdtdh wp14">
+<w:hdr xmlns:wpc="http://schemas.microsoft.com/office/word/2010/wordprocessingCanvas" xmlns:cx="http://schemas.microsoft.com/office/drawing/2014/chartex" xmlns:cx1="http://schemas.microsoft.com/office/drawing/2015/9/8/chartex" xmlns:cx2="http://schemas.microsoft.com/office/drawing/2015/10/21/chartex" xmlns:cx3="http://schemas.microsoft.com/office/drawing/2016/5/9/chartex" xmlns:cx4="http://schemas.microsoft.com/office/drawing/2016/5/10/chartex" xmlns:cx5="http://schemas.microsoft.com/office/drawing/2016/5/11/chartex" xmlns:cx6="http://schemas.microsoft.com/office/drawing/2016/5/12/chartex" xmlns:cx7="http://schemas.microsoft.com/office/drawing/2016/5/13/chartex" xmlns:cx8="http://schemas.microsoft.com/office/drawing/2016/5/14/chartex" xmlns:mc="http://schemas.openxmlformats.org/markup-compatibility/2006" xmlns:aink="http://schemas.microsoft.com/office/drawing/2016/ink" xmlns:am3d="http://schemas.microsoft.com/office/drawing/2017/model3d" xmlns:o="urn:schemas-microsoft-com:office:office" xmlns:oel="http://schemas.microsoft.com/office/2019/extlst" xmlns:r="http://schemas.openxmlformats.org/officeDocument/2006/relationships" xmlns:m="http://schemas.openxmlformats.org/officeDocument/2006/math" xmlns:v="urn:schemas-microsoft-com:vml" xmlns:wp14="http://schemas.microsoft.com/office/word/2010/wordprocessingDrawing" xmlns:wp="http://schemas.openxmlformats.org/drawingml/2006/wordprocessingDrawing" xmlns:w10="urn:schemas-microsoft-com:office:word" xmlns:w="http://schemas.openxmlformats.org/wordprocessingml/2006/main" xmlns:w14="http://schemas.microsoft.com/office/word/2010/wordml" xmlns:w15="http://schemas.microsoft.com/office/word/2012/wordml" xmlns:w16cex="http://schemas.microsoft.com/office/word/2018/wordml/cex" xmlns:w16cid="http://schemas.microsoft.com/office/word/2016/wordml/cid" xmlns:w16="http://schemas.microsoft.com/office/word/2018/wordml" xmlns:w16sdtdh="http://schemas.microsoft.com/office/word/2020/wordml/sdtdatahash" xmlns:w16se="http://schemas.microsoft.com/office/word/2015/wordml/symex" xmlns:wpg="http://schemas.microsoft.com/office/word/2010/wordprocessingGroup" xmlns:wpi="http://schemas.microsoft.com/office/word/2010/wordprocessingInk" xmlns:wne="http://schemas.microsoft.com/office/word/2006/wordml" xmlns:wps="http://schemas.microsoft.com/office/word/2010/wordprocessingShape" mc:Ignorable="w14 w15 w16se w16cid w16 w16cex w16sdtdh wp14">
   <w:p>
     <w:pPr>
       <w:widowControl w:val="0"/>
@@ -13564,7 +13378,7 @@
       <w:tblBorders>
         <w:top w:val="nil"/>
         <w:left w:val="nil"/>
-        <w:bottom w:val="single" w:color="292929" w:sz="4" w:space="0"/>
+        <w:bottom w:val="single" w:sz="4" w:space="0" w:color="292929"/>
         <w:right w:val="nil"/>
         <w:insideH w:val="nil"/>
         <w:insideV w:val="nil"/>
@@ -13822,7 +13636,7 @@
         <w:ind w:left="1320" w:hanging="360"/>
       </w:pPr>
       <w:rPr>
-        <w:rFonts w:ascii="Noto Sans Symbols" w:hAnsi="Noto Sans Symbols" w:eastAsia="Noto Sans Symbols" w:cs="Noto Sans Symbols"/>
+        <w:rFonts w:ascii="Noto Sans Symbols" w:eastAsia="Noto Sans Symbols" w:hAnsi="Noto Sans Symbols" w:cs="Noto Sans Symbols"/>
         <w:vertAlign w:val="baseline"/>
       </w:rPr>
     </w:lvl>
@@ -13835,7 +13649,7 @@
         <w:ind w:left="2040" w:hanging="360"/>
       </w:pPr>
       <w:rPr>
-        <w:rFonts w:ascii="Courier New" w:hAnsi="Courier New" w:eastAsia="Courier New" w:cs="Courier New"/>
+        <w:rFonts w:ascii="Courier New" w:eastAsia="Courier New" w:hAnsi="Courier New" w:cs="Courier New"/>
         <w:vertAlign w:val="baseline"/>
       </w:rPr>
     </w:lvl>
@@ -13848,7 +13662,7 @@
         <w:ind w:left="2760" w:hanging="360"/>
       </w:pPr>
       <w:rPr>
-        <w:rFonts w:ascii="Noto Sans Symbols" w:hAnsi="Noto Sans Symbols" w:eastAsia="Noto Sans Symbols" w:cs="Noto Sans Symbols"/>
+        <w:rFonts w:ascii="Noto Sans Symbols" w:eastAsia="Noto Sans Symbols" w:hAnsi="Noto Sans Symbols" w:cs="Noto Sans Symbols"/>
         <w:vertAlign w:val="baseline"/>
       </w:rPr>
     </w:lvl>
@@ -13861,7 +13675,7 @@
         <w:ind w:left="3480" w:hanging="360"/>
       </w:pPr>
       <w:rPr>
-        <w:rFonts w:ascii="Noto Sans Symbols" w:hAnsi="Noto Sans Symbols" w:eastAsia="Noto Sans Symbols" w:cs="Noto Sans Symbols"/>
+        <w:rFonts w:ascii="Noto Sans Symbols" w:eastAsia="Noto Sans Symbols" w:hAnsi="Noto Sans Symbols" w:cs="Noto Sans Symbols"/>
         <w:vertAlign w:val="baseline"/>
       </w:rPr>
     </w:lvl>
@@ -13874,7 +13688,7 @@
         <w:ind w:left="4200" w:hanging="360"/>
       </w:pPr>
       <w:rPr>
-        <w:rFonts w:ascii="Courier New" w:hAnsi="Courier New" w:eastAsia="Courier New" w:cs="Courier New"/>
+        <w:rFonts w:ascii="Courier New" w:eastAsia="Courier New" w:hAnsi="Courier New" w:cs="Courier New"/>
         <w:vertAlign w:val="baseline"/>
       </w:rPr>
     </w:lvl>
@@ -13887,7 +13701,7 @@
         <w:ind w:left="4920" w:hanging="360"/>
       </w:pPr>
       <w:rPr>
-        <w:rFonts w:ascii="Noto Sans Symbols" w:hAnsi="Noto Sans Symbols" w:eastAsia="Noto Sans Symbols" w:cs="Noto Sans Symbols"/>
+        <w:rFonts w:ascii="Noto Sans Symbols" w:eastAsia="Noto Sans Symbols" w:hAnsi="Noto Sans Symbols" w:cs="Noto Sans Symbols"/>
         <w:vertAlign w:val="baseline"/>
       </w:rPr>
     </w:lvl>
@@ -13900,7 +13714,7 @@
         <w:ind w:left="5640" w:hanging="360"/>
       </w:pPr>
       <w:rPr>
-        <w:rFonts w:ascii="Noto Sans Symbols" w:hAnsi="Noto Sans Symbols" w:eastAsia="Noto Sans Symbols" w:cs="Noto Sans Symbols"/>
+        <w:rFonts w:ascii="Noto Sans Symbols" w:eastAsia="Noto Sans Symbols" w:hAnsi="Noto Sans Symbols" w:cs="Noto Sans Symbols"/>
         <w:vertAlign w:val="baseline"/>
       </w:rPr>
     </w:lvl>
@@ -13913,7 +13727,7 @@
         <w:ind w:left="6360" w:hanging="360"/>
       </w:pPr>
       <w:rPr>
-        <w:rFonts w:ascii="Courier New" w:hAnsi="Courier New" w:eastAsia="Courier New" w:cs="Courier New"/>
+        <w:rFonts w:ascii="Courier New" w:eastAsia="Courier New" w:hAnsi="Courier New" w:cs="Courier New"/>
         <w:vertAlign w:val="baseline"/>
       </w:rPr>
     </w:lvl>
@@ -13926,7 +13740,7 @@
         <w:ind w:left="7080" w:hanging="360"/>
       </w:pPr>
       <w:rPr>
-        <w:rFonts w:ascii="Noto Sans Symbols" w:hAnsi="Noto Sans Symbols" w:eastAsia="Noto Sans Symbols" w:cs="Noto Sans Symbols"/>
+        <w:rFonts w:ascii="Noto Sans Symbols" w:eastAsia="Noto Sans Symbols" w:hAnsi="Noto Sans Symbols" w:cs="Noto Sans Symbols"/>
         <w:vertAlign w:val="baseline"/>
       </w:rPr>
     </w:lvl>
@@ -14054,11 +13868,11 @@
 </file>
 
 <file path=word/styles.xml><?xml version="1.0" encoding="utf-8"?>
-<w:styles xmlns:wp14="http://schemas.microsoft.com/office/word/2010/wordprocessingDrawing" xmlns:mc="http://schemas.openxmlformats.org/markup-compatibility/2006" xmlns:r="http://schemas.openxmlformats.org/officeDocument/2006/relationships" xmlns:w="http://schemas.openxmlformats.org/wordprocessingml/2006/main" xmlns:w14="http://schemas.microsoft.com/office/word/2010/wordml" xmlns:w15="http://schemas.microsoft.com/office/word/2012/wordml" xmlns:w16cex="http://schemas.microsoft.com/office/word/2018/wordml/cex" xmlns:w16cid="http://schemas.microsoft.com/office/word/2016/wordml/cid" xmlns:w16="http://schemas.microsoft.com/office/word/2018/wordml" xmlns:w16sdtdh="http://schemas.microsoft.com/office/word/2020/wordml/sdtdatahash" xmlns:w16se="http://schemas.microsoft.com/office/word/2015/wordml/symex" mc:Ignorable="w14 w15 w16se w16cid w16 w16cex w16sdtdh wp14">
+<w:styles xmlns:mc="http://schemas.openxmlformats.org/markup-compatibility/2006" xmlns:r="http://schemas.openxmlformats.org/officeDocument/2006/relationships" xmlns:w="http://schemas.openxmlformats.org/wordprocessingml/2006/main" xmlns:w14="http://schemas.microsoft.com/office/word/2010/wordml" xmlns:w15="http://schemas.microsoft.com/office/word/2012/wordml" xmlns:w16cex="http://schemas.microsoft.com/office/word/2018/wordml/cex" xmlns:w16cid="http://schemas.microsoft.com/office/word/2016/wordml/cid" xmlns:w16="http://schemas.microsoft.com/office/word/2018/wordml" xmlns:w16sdtdh="http://schemas.microsoft.com/office/word/2020/wordml/sdtdatahash" xmlns:w16se="http://schemas.microsoft.com/office/word/2015/wordml/symex" mc:Ignorable="w14 w15 w16se w16cid w16 w16cex w16sdtdh">
   <w:docDefaults>
     <w:rPrDefault>
       <w:rPr>
-        <w:rFonts w:ascii="Arial" w:hAnsi="Arial" w:eastAsia="Arial" w:cs="Arial"/>
+        <w:rFonts w:ascii="Arial" w:eastAsia="Arial" w:hAnsi="Arial" w:cs="Arial"/>
         <w:lang w:val="es-ES" w:eastAsia="es-AR" w:bidi="ar-SA"/>
       </w:rPr>
     </w:rPrDefault>
@@ -14067,14 +13881,14 @@
   <w:latentStyles w:defLockedState="0" w:defUIPriority="99" w:defSemiHidden="0" w:defUnhideWhenUsed="0" w:defQFormat="0" w:count="376">
     <w:lsdException w:name="Normal" w:uiPriority="0" w:qFormat="1"/>
     <w:lsdException w:name="heading 1" w:uiPriority="9" w:qFormat="1"/>
-    <w:lsdException w:name="heading 2" w:uiPriority="9" w:semiHidden="1" w:unhideWhenUsed="1" w:qFormat="1"/>
-    <w:lsdException w:name="heading 3" w:uiPriority="9" w:semiHidden="1" w:unhideWhenUsed="1" w:qFormat="1"/>
-    <w:lsdException w:name="heading 4" w:uiPriority="9" w:semiHidden="1" w:unhideWhenUsed="1" w:qFormat="1"/>
-    <w:lsdException w:name="heading 5" w:uiPriority="9" w:semiHidden="1" w:unhideWhenUsed="1" w:qFormat="1"/>
-    <w:lsdException w:name="heading 6" w:uiPriority="9" w:semiHidden="1" w:unhideWhenUsed="1" w:qFormat="1"/>
-    <w:lsdException w:name="heading 7" w:uiPriority="9" w:semiHidden="1" w:unhideWhenUsed="1" w:qFormat="1"/>
-    <w:lsdException w:name="heading 8" w:uiPriority="9" w:semiHidden="1" w:unhideWhenUsed="1" w:qFormat="1"/>
-    <w:lsdException w:name="heading 9" w:uiPriority="9" w:semiHidden="1" w:unhideWhenUsed="1" w:qFormat="1"/>
+    <w:lsdException w:name="heading 2" w:semiHidden="1" w:uiPriority="9" w:unhideWhenUsed="1" w:qFormat="1"/>
+    <w:lsdException w:name="heading 3" w:semiHidden="1" w:uiPriority="9" w:unhideWhenUsed="1" w:qFormat="1"/>
+    <w:lsdException w:name="heading 4" w:semiHidden="1" w:uiPriority="9" w:unhideWhenUsed="1" w:qFormat="1"/>
+    <w:lsdException w:name="heading 5" w:semiHidden="1" w:uiPriority="9" w:unhideWhenUsed="1" w:qFormat="1"/>
+    <w:lsdException w:name="heading 6" w:semiHidden="1" w:uiPriority="9" w:unhideWhenUsed="1" w:qFormat="1"/>
+    <w:lsdException w:name="heading 7" w:semiHidden="1" w:uiPriority="9" w:unhideWhenUsed="1" w:qFormat="1"/>
+    <w:lsdException w:name="heading 8" w:semiHidden="1" w:uiPriority="9" w:unhideWhenUsed="1" w:qFormat="1"/>
+    <w:lsdException w:name="heading 9" w:semiHidden="1" w:uiPriority="9" w:unhideWhenUsed="1" w:qFormat="1"/>
     <w:lsdException w:name="index 1" w:semiHidden="1" w:unhideWhenUsed="1"/>
     <w:lsdException w:name="index 2" w:semiHidden="1" w:unhideWhenUsed="1"/>
     <w:lsdException w:name="index 3" w:semiHidden="1" w:unhideWhenUsed="1"/>
@@ -14084,22 +13898,22 @@
     <w:lsdException w:name="index 7" w:semiHidden="1" w:unhideWhenUsed="1"/>
     <w:lsdException w:name="index 8" w:semiHidden="1" w:unhideWhenUsed="1"/>
     <w:lsdException w:name="index 9" w:semiHidden="1" w:unhideWhenUsed="1"/>
-    <w:lsdException w:name="toc 1" w:uiPriority="39" w:semiHidden="1" w:unhideWhenUsed="1"/>
-    <w:lsdException w:name="toc 2" w:uiPriority="39" w:semiHidden="1" w:unhideWhenUsed="1"/>
-    <w:lsdException w:name="toc 3" w:uiPriority="39" w:semiHidden="1" w:unhideWhenUsed="1"/>
-    <w:lsdException w:name="toc 4" w:uiPriority="39" w:semiHidden="1" w:unhideWhenUsed="1"/>
-    <w:lsdException w:name="toc 5" w:uiPriority="39" w:semiHidden="1" w:unhideWhenUsed="1"/>
-    <w:lsdException w:name="toc 6" w:uiPriority="39" w:semiHidden="1" w:unhideWhenUsed="1"/>
-    <w:lsdException w:name="toc 7" w:uiPriority="39" w:semiHidden="1" w:unhideWhenUsed="1"/>
-    <w:lsdException w:name="toc 8" w:uiPriority="39" w:semiHidden="1" w:unhideWhenUsed="1"/>
-    <w:lsdException w:name="toc 9" w:uiPriority="39" w:semiHidden="1" w:unhideWhenUsed="1"/>
+    <w:lsdException w:name="toc 1" w:semiHidden="1" w:uiPriority="39" w:unhideWhenUsed="1"/>
+    <w:lsdException w:name="toc 2" w:semiHidden="1" w:uiPriority="39" w:unhideWhenUsed="1"/>
+    <w:lsdException w:name="toc 3" w:semiHidden="1" w:uiPriority="39" w:unhideWhenUsed="1"/>
+    <w:lsdException w:name="toc 4" w:semiHidden="1" w:uiPriority="39" w:unhideWhenUsed="1"/>
+    <w:lsdException w:name="toc 5" w:semiHidden="1" w:uiPriority="39" w:unhideWhenUsed="1"/>
+    <w:lsdException w:name="toc 6" w:semiHidden="1" w:uiPriority="39" w:unhideWhenUsed="1"/>
+    <w:lsdException w:name="toc 7" w:semiHidden="1" w:uiPriority="39" w:unhideWhenUsed="1"/>
+    <w:lsdException w:name="toc 8" w:semiHidden="1" w:uiPriority="39" w:unhideWhenUsed="1"/>
+    <w:lsdException w:name="toc 9" w:semiHidden="1" w:uiPriority="39" w:unhideWhenUsed="1"/>
     <w:lsdException w:name="Normal Indent" w:semiHidden="1" w:unhideWhenUsed="1"/>
     <w:lsdException w:name="footnote text" w:semiHidden="1" w:unhideWhenUsed="1"/>
     <w:lsdException w:name="annotation text" w:semiHidden="1" w:unhideWhenUsed="1"/>
     <w:lsdException w:name="header" w:semiHidden="1" w:unhideWhenUsed="1"/>
     <w:lsdException w:name="footer" w:semiHidden="1" w:unhideWhenUsed="1"/>
     <w:lsdException w:name="index heading" w:semiHidden="1" w:unhideWhenUsed="1"/>
-    <w:lsdException w:name="caption" w:uiPriority="35" w:semiHidden="1" w:unhideWhenUsed="1" w:qFormat="1"/>
+    <w:lsdException w:name="caption" w:semiHidden="1" w:uiPriority="35" w:unhideWhenUsed="1" w:qFormat="1"/>
     <w:lsdException w:name="table of figures" w:semiHidden="1" w:unhideWhenUsed="1"/>
     <w:lsdException w:name="envelope address" w:semiHidden="1" w:unhideWhenUsed="1"/>
     <w:lsdException w:name="envelope return" w:semiHidden="1" w:unhideWhenUsed="1"/>
@@ -14130,7 +13944,7 @@
     <w:lsdException w:name="Title" w:uiPriority="10" w:qFormat="1"/>
     <w:lsdException w:name="Closing" w:semiHidden="1" w:unhideWhenUsed="1"/>
     <w:lsdException w:name="Signature" w:semiHidden="1" w:unhideWhenUsed="1"/>
-    <w:lsdException w:name="Default Paragraph Font" w:uiPriority="1" w:semiHidden="1" w:unhideWhenUsed="1"/>
+    <w:lsdException w:name="Default Paragraph Font" w:semiHidden="1" w:uiPriority="1" w:unhideWhenUsed="1"/>
     <w:lsdException w:name="Body Text" w:semiHidden="1" w:unhideWhenUsed="1"/>
     <w:lsdException w:name="Body Text Indent" w:semiHidden="1" w:unhideWhenUsed="1"/>
     <w:lsdException w:name="List Continue" w:semiHidden="1" w:unhideWhenUsed="1"/>
@@ -14330,8 +14144,8 @@
     <w:lsdException w:name="Subtle Reference" w:uiPriority="31" w:qFormat="1"/>
     <w:lsdException w:name="Intense Reference" w:uiPriority="32" w:qFormat="1"/>
     <w:lsdException w:name="Book Title" w:uiPriority="33" w:qFormat="1"/>
-    <w:lsdException w:name="Bibliography" w:uiPriority="37" w:semiHidden="1" w:unhideWhenUsed="1"/>
-    <w:lsdException w:name="TOC Heading" w:uiPriority="39" w:semiHidden="1" w:unhideWhenUsed="1" w:qFormat="1"/>
+    <w:lsdException w:name="Bibliography" w:semiHidden="1" w:uiPriority="37" w:unhideWhenUsed="1"/>
+    <w:lsdException w:name="TOC Heading" w:semiHidden="1" w:uiPriority="39" w:unhideWhenUsed="1" w:qFormat="1"/>
     <w:lsdException w:name="Plain Table 1" w:uiPriority="41"/>
     <w:lsdException w:name="Plain Table 2" w:uiPriority="42"/>
     <w:lsdException w:name="Plain Table 3" w:uiPriority="43"/>
@@ -14442,7 +14256,7 @@
     <w:lsdException w:name="Unresolved Mention" w:semiHidden="1" w:unhideWhenUsed="1"/>
     <w:lsdException w:name="Smart Link" w:semiHidden="1" w:unhideWhenUsed="1"/>
   </w:latentStyles>
-  <w:style w:type="paragraph" w:styleId="Normal" w:default="1">
+  <w:style w:type="paragraph" w:default="1" w:styleId="Normal">
     <w:name w:val="Normal"/>
   </w:style>
   <w:style w:type="paragraph" w:styleId="Ttulo1">
@@ -14539,13 +14353,13 @@
       <w:b/>
     </w:rPr>
   </w:style>
-  <w:style w:type="character" w:styleId="Fuentedeprrafopredeter" w:default="1">
+  <w:style w:type="character" w:default="1" w:styleId="Fuentedeprrafopredeter">
     <w:name w:val="Default Paragraph Font"/>
     <w:uiPriority w:val="1"/>
     <w:semiHidden/>
     <w:unhideWhenUsed/>
   </w:style>
-  <w:style w:type="table" w:styleId="Tablanormal" w:default="1">
+  <w:style w:type="table" w:default="1" w:styleId="Tablanormal">
     <w:name w:val="Normal Table"/>
     <w:uiPriority w:val="99"/>
     <w:semiHidden/>
@@ -14560,13 +14374,13 @@
       </w:tblCellMar>
     </w:tblPr>
   </w:style>
-  <w:style w:type="numbering" w:styleId="Sinlista" w:default="1">
+  <w:style w:type="numbering" w:default="1" w:styleId="Sinlista">
     <w:name w:val="No List"/>
     <w:uiPriority w:val="99"/>
     <w:semiHidden/>
     <w:unhideWhenUsed/>
   </w:style>
-  <w:style w:type="table" w:styleId="TableNormal" w:customStyle="1">
+  <w:style w:type="table" w:customStyle="1" w:styleId="NormalTable0">
     <w:name w:val="Normal Table0"/>
     <w:tblPr>
       <w:tblCellMar>
@@ -14602,15 +14416,15 @@
       <w:spacing w:before="360" w:after="80"/>
     </w:pPr>
     <w:rPr>
-      <w:rFonts w:ascii="Georgia" w:hAnsi="Georgia" w:eastAsia="Georgia" w:cs="Georgia"/>
+      <w:rFonts w:ascii="Georgia" w:eastAsia="Georgia" w:hAnsi="Georgia" w:cs="Georgia"/>
       <w:i/>
       <w:color w:val="666666"/>
       <w:sz w:val="48"/>
       <w:szCs w:val="48"/>
     </w:rPr>
   </w:style>
-  <w:style w:type="table" w:styleId="a" w:customStyle="1">
-    <w:basedOn w:val="TableNormal"/>
+  <w:style w:type="table" w:customStyle="1" w:styleId="a">
+    <w:basedOn w:val="NormalTable0"/>
     <w:tblPr>
       <w:tblStyleRowBandSize w:val="1"/>
       <w:tblStyleColBandSize w:val="1"/>
@@ -14620,8 +14434,8 @@
       </w:tblCellMar>
     </w:tblPr>
   </w:style>
-  <w:style w:type="table" w:styleId="a0" w:customStyle="1">
-    <w:basedOn w:val="TableNormal"/>
+  <w:style w:type="table" w:customStyle="1" w:styleId="a0">
+    <w:basedOn w:val="NormalTable0"/>
     <w:tblPr>
       <w:tblStyleRowBandSize w:val="1"/>
       <w:tblStyleColBandSize w:val="1"/>
@@ -14631,8 +14445,8 @@
       </w:tblCellMar>
     </w:tblPr>
   </w:style>
-  <w:style w:type="table" w:styleId="a1" w:customStyle="1">
-    <w:basedOn w:val="TableNormal"/>
+  <w:style w:type="table" w:customStyle="1" w:styleId="a1">
+    <w:basedOn w:val="NormalTable0"/>
     <w:tblPr>
       <w:tblStyleRowBandSize w:val="1"/>
       <w:tblStyleColBandSize w:val="1"/>
@@ -14642,8 +14456,8 @@
       </w:tblCellMar>
     </w:tblPr>
   </w:style>
-  <w:style w:type="table" w:styleId="a2" w:customStyle="1">
-    <w:basedOn w:val="TableNormal"/>
+  <w:style w:type="table" w:customStyle="1" w:styleId="a2">
+    <w:basedOn w:val="NormalTable0"/>
     <w:tblPr>
       <w:tblStyleRowBandSize w:val="1"/>
       <w:tblStyleColBandSize w:val="1"/>
@@ -14653,8 +14467,8 @@
       </w:tblCellMar>
     </w:tblPr>
   </w:style>
-  <w:style w:type="table" w:styleId="a3" w:customStyle="1">
-    <w:basedOn w:val="TableNormal"/>
+  <w:style w:type="table" w:customStyle="1" w:styleId="a3">
+    <w:basedOn w:val="NormalTable0"/>
     <w:tblPr>
       <w:tblStyleRowBandSize w:val="1"/>
       <w:tblStyleColBandSize w:val="1"/>
@@ -14664,8 +14478,8 @@
       </w:tblCellMar>
     </w:tblPr>
   </w:style>
-  <w:style w:type="table" w:styleId="a4" w:customStyle="1">
-    <w:basedOn w:val="TableNormal"/>
+  <w:style w:type="table" w:customStyle="1" w:styleId="a4">
+    <w:basedOn w:val="NormalTable0"/>
     <w:tblPr>
       <w:tblStyleRowBandSize w:val="1"/>
       <w:tblStyleColBandSize w:val="1"/>
@@ -14675,8 +14489,8 @@
       </w:tblCellMar>
     </w:tblPr>
   </w:style>
-  <w:style w:type="table" w:styleId="a5" w:customStyle="1">
-    <w:basedOn w:val="TableNormal"/>
+  <w:style w:type="table" w:customStyle="1" w:styleId="a5">
+    <w:basedOn w:val="NormalTable0"/>
     <w:tblPr>
       <w:tblStyleRowBandSize w:val="1"/>
       <w:tblStyleColBandSize w:val="1"/>
@@ -14686,8 +14500,8 @@
       </w:tblCellMar>
     </w:tblPr>
   </w:style>
-  <w:style w:type="table" w:styleId="a6" w:customStyle="1">
-    <w:basedOn w:val="TableNormal"/>
+  <w:style w:type="table" w:customStyle="1" w:styleId="a6">
+    <w:basedOn w:val="NormalTable0"/>
     <w:tblPr>
       <w:tblStyleRowBandSize w:val="1"/>
       <w:tblStyleColBandSize w:val="1"/>
@@ -14697,8 +14511,8 @@
       </w:tblCellMar>
     </w:tblPr>
   </w:style>
-  <w:style w:type="table" w:styleId="a7" w:customStyle="1">
-    <w:basedOn w:val="TableNormal"/>
+  <w:style w:type="table" w:customStyle="1" w:styleId="a7">
+    <w:basedOn w:val="NormalTable0"/>
     <w:tblPr>
       <w:tblStyleRowBandSize w:val="1"/>
       <w:tblStyleColBandSize w:val="1"/>
@@ -14708,8 +14522,8 @@
       </w:tblCellMar>
     </w:tblPr>
   </w:style>
-  <w:style w:type="table" w:styleId="a8" w:customStyle="1">
-    <w:basedOn w:val="TableNormal"/>
+  <w:style w:type="table" w:customStyle="1" w:styleId="a8">
+    <w:basedOn w:val="NormalTable0"/>
     <w:tblPr>
       <w:tblStyleRowBandSize w:val="1"/>
       <w:tblStyleColBandSize w:val="1"/>
@@ -14719,8 +14533,8 @@
       </w:tblCellMar>
     </w:tblPr>
   </w:style>
-  <w:style w:type="table" w:styleId="a9" w:customStyle="1">
-    <w:basedOn w:val="TableNormal"/>
+  <w:style w:type="table" w:customStyle="1" w:styleId="a9">
+    <w:basedOn w:val="NormalTable0"/>
     <w:tblPr>
       <w:tblStyleRowBandSize w:val="1"/>
       <w:tblStyleColBandSize w:val="1"/>
@@ -14730,8 +14544,8 @@
       </w:tblCellMar>
     </w:tblPr>
   </w:style>
-  <w:style w:type="table" w:styleId="aa" w:customStyle="1">
-    <w:basedOn w:val="TableNormal"/>
+  <w:style w:type="table" w:customStyle="1" w:styleId="aa">
+    <w:basedOn w:val="NormalTable0"/>
     <w:tblPr>
       <w:tblStyleRowBandSize w:val="1"/>
       <w:tblStyleColBandSize w:val="1"/>
@@ -14755,7 +14569,7 @@
       </w:tabs>
     </w:pPr>
   </w:style>
-  <w:style w:type="character" w:styleId="EncabezadoCar" w:customStyle="1">
+  <w:style w:type="character" w:customStyle="1" w:styleId="EncabezadoCar">
     <w:name w:val="Encabezado Car"/>
     <w:basedOn w:val="Fuentedeprrafopredeter"/>
     <w:link w:val="Encabezado"/>
@@ -14776,7 +14590,7 @@
       </w:tabs>
     </w:pPr>
   </w:style>
-  <w:style w:type="character" w:styleId="PiedepginaCar" w:customStyle="1">
+  <w:style w:type="character" w:customStyle="1" w:styleId="PiedepginaCar">
     <w:name w:val="Pie de página Car"/>
     <w:basedOn w:val="Fuentedeprrafopredeter"/>
     <w:link w:val="Piedepgina"/>
@@ -14807,39 +14621,6 @@
     </w:rPr>
   </w:style>
 </w:styles>
-</file>
-
-<file path=word/glossary/document.xml><?xml version="1.0" encoding="utf-8"?>
-<w:glossaryDocument xmlns:w14="http://schemas.microsoft.com/office/word/2010/wordml" xmlns:w="http://schemas.openxmlformats.org/wordprocessingml/2006/main">
-  <w:docParts>
-    <w:docPart>
-      <w:docPartPr>
-        <w:name w:val="DefaultPlaceholder_1081868574"/>
-        <w:category>
-          <w:name w:val="General"/>
-          <w:gallery w:val="placeholder"/>
-        </w:category>
-        <w:types>
-          <w:type w:val="bbPlcHdr"/>
-        </w:types>
-        <w:behaviors>
-          <w:behavior w:val="content"/>
-        </w:behaviors>
-        <w:guid w:val="{3bdc98dd-274b-4150-997d-922741a69c52}"/>
-      </w:docPartPr>
-      <w:docPartBody>
-        <w:p>
-          <w:r>
-            <w:rPr>
-              <w:rStyle w:val="PlaceholderText"/>
-            </w:rPr>
-            <w:t/>
-          </w:r>
-        </w:p>
-      </w:docPartBody>
-    </w:docPart>
-  </w:docParts>
-</w:glossaryDocument>
 </file>
 
 <file path=word/theme/theme1.xml><?xml version="1.0" encoding="utf-8"?>

</xml_diff>

<commit_message>
Agregando Historias de usuario a la documentación
</commit_message>
<xml_diff>
--- a/Documentacion/Especificación de Requisito - ieee-830.docx
+++ b/Documentacion/Especificación de Requisito - ieee-830.docx
@@ -1,6 +1,6 @@
 
 <file path=word/document.xml><?xml version="1.0" encoding="utf-8"?>
-<w:document xmlns:wpc="http://schemas.microsoft.com/office/word/2010/wordprocessingCanvas" xmlns:cx="http://schemas.microsoft.com/office/drawing/2014/chartex" xmlns:cx1="http://schemas.microsoft.com/office/drawing/2015/9/8/chartex" xmlns:cx2="http://schemas.microsoft.com/office/drawing/2015/10/21/chartex" xmlns:cx3="http://schemas.microsoft.com/office/drawing/2016/5/9/chartex" xmlns:cx4="http://schemas.microsoft.com/office/drawing/2016/5/10/chartex" xmlns:cx5="http://schemas.microsoft.com/office/drawing/2016/5/11/chartex" xmlns:cx6="http://schemas.microsoft.com/office/drawing/2016/5/12/chartex" xmlns:cx7="http://schemas.microsoft.com/office/drawing/2016/5/13/chartex" xmlns:cx8="http://schemas.microsoft.com/office/drawing/2016/5/14/chartex" xmlns:mc="http://schemas.openxmlformats.org/markup-compatibility/2006" xmlns:aink="http://schemas.microsoft.com/office/drawing/2016/ink" xmlns:am3d="http://schemas.microsoft.com/office/drawing/2017/model3d" xmlns:o="urn:schemas-microsoft-com:office:office" xmlns:oel="http://schemas.microsoft.com/office/2019/extlst" xmlns:r="http://schemas.openxmlformats.org/officeDocument/2006/relationships" xmlns:m="http://schemas.openxmlformats.org/officeDocument/2006/math" xmlns:v="urn:schemas-microsoft-com:vml" xmlns:wp14="http://schemas.microsoft.com/office/word/2010/wordprocessingDrawing" xmlns:wp="http://schemas.openxmlformats.org/drawingml/2006/wordprocessingDrawing" xmlns:w10="urn:schemas-microsoft-com:office:word" xmlns:w="http://schemas.openxmlformats.org/wordprocessingml/2006/main" xmlns:w14="http://schemas.microsoft.com/office/word/2010/wordml" xmlns:w15="http://schemas.microsoft.com/office/word/2012/wordml" xmlns:w16cex="http://schemas.microsoft.com/office/word/2018/wordml/cex" xmlns:w16cid="http://schemas.microsoft.com/office/word/2016/wordml/cid" xmlns:w16="http://schemas.microsoft.com/office/word/2018/wordml" xmlns:w16sdtdh="http://schemas.microsoft.com/office/word/2020/wordml/sdtdatahash" xmlns:w16se="http://schemas.microsoft.com/office/word/2015/wordml/symex" xmlns:wpg="http://schemas.microsoft.com/office/word/2010/wordprocessingGroup" xmlns:wpi="http://schemas.microsoft.com/office/word/2010/wordprocessingInk" xmlns:wne="http://schemas.microsoft.com/office/word/2006/wordml" xmlns:wps="http://schemas.microsoft.com/office/word/2010/wordprocessingShape" mc:Ignorable="w14 w15 w16se w16cid w16 w16cex w16sdtdh wp14">
+<w:document xmlns:wpc="http://schemas.microsoft.com/office/word/2010/wordprocessingCanvas" xmlns:mc="http://schemas.openxmlformats.org/markup-compatibility/2006" xmlns:o="urn:schemas-microsoft-com:office:office" xmlns:r="http://schemas.openxmlformats.org/officeDocument/2006/relationships" xmlns:m="http://schemas.openxmlformats.org/officeDocument/2006/math" xmlns:v="urn:schemas-microsoft-com:vml" xmlns:wp14="http://schemas.microsoft.com/office/word/2010/wordprocessingDrawing" xmlns:wp="http://schemas.openxmlformats.org/drawingml/2006/wordprocessingDrawing" xmlns:w10="urn:schemas-microsoft-com:office:word" xmlns:w="http://schemas.openxmlformats.org/wordprocessingml/2006/main" xmlns:w14="http://schemas.microsoft.com/office/word/2010/wordml" xmlns:w15="http://schemas.microsoft.com/office/word/2012/wordml" xmlns:wpg="http://schemas.microsoft.com/office/word/2010/wordprocessingGroup" xmlns:wpi="http://schemas.microsoft.com/office/word/2010/wordprocessingInk" xmlns:wne="http://schemas.microsoft.com/office/word/2006/wordml" xmlns:wps="http://schemas.microsoft.com/office/word/2010/wordprocessingShape" mc:Ignorable="w14 w15 wp14">
   <w:body>
     <w:p>
       <w:pPr>
@@ -314,6 +314,7 @@
           <w:noProof/>
           <w:sz w:val="22"/>
           <w:szCs w:val="22"/>
+          <w:lang w:val="es-AR"/>
         </w:rPr>
         <w:drawing>
           <wp:inline distT="0" distB="0" distL="0" distR="0" wp14:anchorId="04092039" wp14:editId="6D25EDFD">
@@ -1188,7 +1189,25 @@
                 <w:sz w:val="22"/>
                 <w:szCs w:val="22"/>
               </w:rPr>
-              <w:t>Verificado dep. Calidad.</w:t>
+              <w:t xml:space="preserve">Verificado </w:t>
+            </w:r>
+            <w:proofErr w:type="spellStart"/>
+            <w:r>
+              <w:rPr>
+                <w:b/>
+                <w:sz w:val="22"/>
+                <w:szCs w:val="22"/>
+              </w:rPr>
+              <w:t>dep</w:t>
+            </w:r>
+            <w:proofErr w:type="spellEnd"/>
+            <w:r>
+              <w:rPr>
+                <w:b/>
+                <w:sz w:val="22"/>
+                <w:szCs w:val="22"/>
+              </w:rPr>
+              <w:t>. Calidad.</w:t>
             </w:r>
           </w:p>
         </w:tc>
@@ -1352,12 +1371,21 @@
                 <w:szCs w:val="22"/>
               </w:rPr>
             </w:pPr>
-            <w:r>
-              <w:rPr>
-                <w:sz w:val="22"/>
-                <w:szCs w:val="22"/>
-              </w:rPr>
-              <w:t>Lisette Ávila, Tania</w:t>
+            <w:proofErr w:type="spellStart"/>
+            <w:r>
+              <w:rPr>
+                <w:sz w:val="22"/>
+                <w:szCs w:val="22"/>
+              </w:rPr>
+              <w:t>Lisette</w:t>
+            </w:r>
+            <w:proofErr w:type="spellEnd"/>
+            <w:r>
+              <w:rPr>
+                <w:sz w:val="22"/>
+                <w:szCs w:val="22"/>
+              </w:rPr>
+              <w:t xml:space="preserve"> Ávila, Tania</w:t>
             </w:r>
           </w:p>
           <w:p>
@@ -1370,12 +1398,21 @@
                 <w:szCs w:val="22"/>
               </w:rPr>
             </w:pPr>
-            <w:r>
-              <w:rPr>
-                <w:sz w:val="22"/>
-                <w:szCs w:val="22"/>
-              </w:rPr>
-              <w:t>Maia, Cristina Beatriz</w:t>
+            <w:proofErr w:type="spellStart"/>
+            <w:r>
+              <w:rPr>
+                <w:sz w:val="22"/>
+                <w:szCs w:val="22"/>
+              </w:rPr>
+              <w:t>Maia</w:t>
+            </w:r>
+            <w:proofErr w:type="spellEnd"/>
+            <w:r>
+              <w:rPr>
+                <w:sz w:val="22"/>
+                <w:szCs w:val="22"/>
+              </w:rPr>
+              <w:t>, Cristina Beatriz</w:t>
             </w:r>
           </w:p>
           <w:p>
@@ -1388,12 +1425,21 @@
                 <w:szCs w:val="22"/>
               </w:rPr>
             </w:pPr>
-            <w:r>
-              <w:rPr>
-                <w:sz w:val="22"/>
-                <w:szCs w:val="22"/>
-              </w:rPr>
-              <w:t>Palomeque, Juan Pablo</w:t>
+            <w:proofErr w:type="spellStart"/>
+            <w:r>
+              <w:rPr>
+                <w:sz w:val="22"/>
+                <w:szCs w:val="22"/>
+              </w:rPr>
+              <w:t>Palomeque</w:t>
+            </w:r>
+            <w:proofErr w:type="spellEnd"/>
+            <w:r>
+              <w:rPr>
+                <w:sz w:val="22"/>
+                <w:szCs w:val="22"/>
+              </w:rPr>
+              <w:t>, Juan Pablo</w:t>
             </w:r>
           </w:p>
           <w:p>
@@ -1652,6 +1698,7 @@
           <w:docPartUnique/>
         </w:docPartObj>
       </w:sdtPr>
+      <w:sdtEndPr/>
       <w:sdtContent>
         <w:p>
           <w:pPr>
@@ -4182,7 +4229,27 @@
           <w:szCs w:val="22"/>
           <w:highlight w:val="white"/>
         </w:rPr>
-        <w:t xml:space="preserve">a rubos de </w:t>
+        <w:t xml:space="preserve">a </w:t>
+      </w:r>
+      <w:proofErr w:type="spellStart"/>
+      <w:r>
+        <w:rPr>
+          <w:color w:val="000000" w:themeColor="text1"/>
+          <w:sz w:val="22"/>
+          <w:szCs w:val="22"/>
+          <w:highlight w:val="white"/>
+        </w:rPr>
+        <w:t>rubos</w:t>
+      </w:r>
+      <w:proofErr w:type="spellEnd"/>
+      <w:r>
+        <w:rPr>
+          <w:color w:val="000000" w:themeColor="text1"/>
+          <w:sz w:val="22"/>
+          <w:szCs w:val="22"/>
+          <w:highlight w:val="white"/>
+        </w:rPr>
+        <w:t xml:space="preserve"> de </w:t>
       </w:r>
       <w:r>
         <w:rPr>
@@ -4726,13 +4793,23 @@
                 <w:szCs w:val="22"/>
               </w:rPr>
             </w:pPr>
-            <w:r>
-              <w:rPr>
-                <w:color w:val="000000"/>
-                <w:sz w:val="22"/>
-                <w:szCs w:val="22"/>
-              </w:rPr>
-              <w:t>Scrum Master</w:t>
+            <w:proofErr w:type="spellStart"/>
+            <w:r>
+              <w:rPr>
+                <w:color w:val="000000"/>
+                <w:sz w:val="22"/>
+                <w:szCs w:val="22"/>
+              </w:rPr>
+              <w:t>Scrum</w:t>
+            </w:r>
+            <w:proofErr w:type="spellEnd"/>
+            <w:r>
+              <w:rPr>
+                <w:color w:val="000000"/>
+                <w:sz w:val="22"/>
+                <w:szCs w:val="22"/>
+              </w:rPr>
+              <w:t xml:space="preserve"> Master</w:t>
             </w:r>
           </w:p>
         </w:tc>
@@ -4825,6 +4902,14 @@
                 <w:szCs w:val="22"/>
               </w:rPr>
             </w:pPr>
+            <w:r>
+              <w:rPr>
+                <w:color w:val="000000"/>
+                <w:sz w:val="22"/>
+                <w:szCs w:val="22"/>
+              </w:rPr>
+              <w:t>Analista</w:t>
+            </w:r>
           </w:p>
         </w:tc>
       </w:tr>
@@ -4916,6 +5001,14 @@
                 <w:szCs w:val="22"/>
               </w:rPr>
             </w:pPr>
+            <w:r>
+              <w:rPr>
+                <w:color w:val="000000"/>
+                <w:sz w:val="22"/>
+                <w:szCs w:val="22"/>
+              </w:rPr>
+              <w:t>Coordinar y colaborar con el equipo de desarrollo</w:t>
+            </w:r>
           </w:p>
         </w:tc>
       </w:tr>
@@ -5226,13 +5319,23 @@
                 <w:szCs w:val="22"/>
               </w:rPr>
             </w:pPr>
-            <w:r>
-              <w:rPr>
-                <w:color w:val="000000"/>
-                <w:sz w:val="22"/>
-                <w:szCs w:val="22"/>
-              </w:rPr>
-              <w:t>Maia Cristina Beatriz</w:t>
+            <w:proofErr w:type="spellStart"/>
+            <w:r>
+              <w:rPr>
+                <w:color w:val="000000"/>
+                <w:sz w:val="22"/>
+                <w:szCs w:val="22"/>
+              </w:rPr>
+              <w:t>Maia</w:t>
+            </w:r>
+            <w:proofErr w:type="spellEnd"/>
+            <w:r>
+              <w:rPr>
+                <w:color w:val="000000"/>
+                <w:sz w:val="22"/>
+                <w:szCs w:val="22"/>
+              </w:rPr>
+              <w:t xml:space="preserve"> Cristina Beatriz</w:t>
             </w:r>
           </w:p>
         </w:tc>
@@ -5845,12 +5948,28 @@
                 <w:szCs w:val="22"/>
               </w:rPr>
             </w:pPr>
-            <w:r>
-              <w:rPr>
-                <w:color w:val="000000"/>
-              </w:rPr>
-              <w:t>Product Owner</w:t>
-            </w:r>
+            <w:proofErr w:type="spellStart"/>
+            <w:r>
+              <w:rPr>
+                <w:color w:val="000000"/>
+              </w:rPr>
+              <w:t>Product</w:t>
+            </w:r>
+            <w:proofErr w:type="spellEnd"/>
+            <w:r>
+              <w:rPr>
+                <w:color w:val="000000"/>
+              </w:rPr>
+              <w:t xml:space="preserve"> </w:t>
+            </w:r>
+            <w:proofErr w:type="spellStart"/>
+            <w:r>
+              <w:rPr>
+                <w:color w:val="000000"/>
+              </w:rPr>
+              <w:t>Owner</w:t>
+            </w:r>
+            <w:proofErr w:type="spellEnd"/>
           </w:p>
         </w:tc>
       </w:tr>
@@ -5942,12 +6061,28 @@
                 <w:szCs w:val="22"/>
               </w:rPr>
             </w:pPr>
-            <w:r>
-              <w:rPr>
-                <w:color w:val="000000"/>
-              </w:rPr>
-              <w:t>Product Owner</w:t>
-            </w:r>
+            <w:proofErr w:type="spellStart"/>
+            <w:r>
+              <w:rPr>
+                <w:color w:val="000000"/>
+              </w:rPr>
+              <w:t>Product</w:t>
+            </w:r>
+            <w:proofErr w:type="spellEnd"/>
+            <w:r>
+              <w:rPr>
+                <w:color w:val="000000"/>
+              </w:rPr>
+              <w:t xml:space="preserve"> </w:t>
+            </w:r>
+            <w:proofErr w:type="spellStart"/>
+            <w:r>
+              <w:rPr>
+                <w:color w:val="000000"/>
+              </w:rPr>
+              <w:t>Owner</w:t>
+            </w:r>
+            <w:proofErr w:type="spellEnd"/>
           </w:p>
         </w:tc>
       </w:tr>
@@ -6040,7 +6175,23 @@
               </w:rPr>
             </w:pPr>
             <w:r>
-              <w:t>Trabajar con las partes interesadas, los usuarios finales y el equipo de Scrum para asegurarse de que el producto final cumpla con los requisitos del usuario y se alinee con los objetivos comerciales. Nexo entre el scrum u usuarios finales.</w:t>
+              <w:t xml:space="preserve">Trabajar con las partes interesadas, los usuarios finales y el equipo de </w:t>
+            </w:r>
+            <w:proofErr w:type="spellStart"/>
+            <w:r>
+              <w:t>Scrum</w:t>
+            </w:r>
+            <w:proofErr w:type="spellEnd"/>
+            <w:r>
+              <w:t xml:space="preserve"> para asegurarse de que el producto final cumpla con los requisitos del usuario y se alinee con los objetivos comerciales. Nexo entre el </w:t>
+            </w:r>
+            <w:proofErr w:type="spellStart"/>
+            <w:r>
+              <w:t>scrum</w:t>
+            </w:r>
+            <w:proofErr w:type="spellEnd"/>
+            <w:r>
+              <w:t xml:space="preserve"> u usuarios finales.</w:t>
             </w:r>
           </w:p>
         </w:tc>
@@ -6342,13 +6493,23 @@
                 <w:szCs w:val="22"/>
               </w:rPr>
             </w:pPr>
+            <w:proofErr w:type="spellStart"/>
             <w:r>
               <w:rPr>
                 <w:color w:val="000000" w:themeColor="text1"/>
                 <w:sz w:val="22"/>
                 <w:szCs w:val="22"/>
               </w:rPr>
-              <w:t xml:space="preserve">Jose </w:t>
+              <w:t>Jose</w:t>
+            </w:r>
+            <w:proofErr w:type="spellEnd"/>
+            <w:r>
+              <w:rPr>
+                <w:color w:val="000000" w:themeColor="text1"/>
+                <w:sz w:val="22"/>
+                <w:szCs w:val="22"/>
+              </w:rPr>
+              <w:t xml:space="preserve"> </w:t>
             </w:r>
             <w:r>
               <w:rPr>
@@ -6653,7 +6814,25 @@
                 <w:sz w:val="22"/>
                 <w:szCs w:val="22"/>
               </w:rPr>
-              <w:t>Programar el sistema web “parking lot”</w:t>
+              <w:t xml:space="preserve">Programar el sistema web “parking </w:t>
+            </w:r>
+            <w:proofErr w:type="spellStart"/>
+            <w:r>
+              <w:rPr>
+                <w:color w:val="000000" w:themeColor="text1"/>
+                <w:sz w:val="22"/>
+                <w:szCs w:val="22"/>
+              </w:rPr>
+              <w:t>lot</w:t>
+            </w:r>
+            <w:proofErr w:type="spellEnd"/>
+            <w:r>
+              <w:rPr>
+                <w:color w:val="000000" w:themeColor="text1"/>
+                <w:sz w:val="22"/>
+                <w:szCs w:val="22"/>
+              </w:rPr>
+              <w:t>”</w:t>
             </w:r>
           </w:p>
         </w:tc>
@@ -10073,6 +10252,7 @@
                 <w:szCs w:val="22"/>
               </w:rPr>
             </w:pPr>
+            <w:proofErr w:type="spellStart"/>
             <w:r>
               <w:rPr>
                 <w:b/>
@@ -10080,7 +10260,17 @@
                 <w:sz w:val="22"/>
                 <w:szCs w:val="22"/>
               </w:rPr>
-              <w:t>Titulo del Documento</w:t>
+              <w:t>Titulo</w:t>
+            </w:r>
+            <w:proofErr w:type="spellEnd"/>
+            <w:r>
+              <w:rPr>
+                <w:b/>
+                <w:color w:val="000000"/>
+                <w:sz w:val="22"/>
+                <w:szCs w:val="22"/>
+              </w:rPr>
+              <w:t xml:space="preserve"> del Documento</w:t>
             </w:r>
           </w:p>
         </w:tc>
@@ -11863,14 +12053,34 @@
           <w:szCs w:val="22"/>
         </w:rPr>
       </w:pPr>
+      <w:proofErr w:type="spellStart"/>
       <w:r>
         <w:rPr>
           <w:b/>
           <w:sz w:val="22"/>
           <w:szCs w:val="22"/>
         </w:rPr>
-        <w:t>Product Backlog</w:t>
-      </w:r>
+        <w:t>Product</w:t>
+      </w:r>
+      <w:proofErr w:type="spellEnd"/>
+      <w:r>
+        <w:rPr>
+          <w:b/>
+          <w:sz w:val="22"/>
+          <w:szCs w:val="22"/>
+        </w:rPr>
+        <w:t xml:space="preserve"> </w:t>
+      </w:r>
+      <w:proofErr w:type="spellStart"/>
+      <w:r>
+        <w:rPr>
+          <w:b/>
+          <w:sz w:val="22"/>
+          <w:szCs w:val="22"/>
+        </w:rPr>
+        <w:t>Backlog</w:t>
+      </w:r>
+      <w:proofErr w:type="spellEnd"/>
     </w:p>
     <w:p>
       <w:pPr>
@@ -12295,6 +12505,63 @@
       <w:pPr>
         <w:spacing w:line="276" w:lineRule="auto"/>
         <w:rPr>
+          <w:color w:val="000000" w:themeColor="text1"/>
+          <w:sz w:val="22"/>
+          <w:szCs w:val="22"/>
+        </w:rPr>
+      </w:pPr>
+      <w:r>
+        <w:rPr>
+          <w:color w:val="000000" w:themeColor="text1"/>
+          <w:sz w:val="22"/>
+          <w:szCs w:val="22"/>
+        </w:rPr>
+        <w:t>#US07 Como administrador controlar y registrar alquileres de aparcamientos que estén libres por día</w:t>
+      </w:r>
+    </w:p>
+    <w:p>
+      <w:pPr>
+        <w:spacing w:line="276" w:lineRule="auto"/>
+        <w:rPr>
+          <w:color w:val="000000" w:themeColor="text1"/>
+          <w:sz w:val="22"/>
+          <w:szCs w:val="22"/>
+        </w:rPr>
+      </w:pPr>
+    </w:p>
+    <w:p>
+      <w:pPr>
+        <w:spacing w:line="276" w:lineRule="auto"/>
+        <w:rPr>
+          <w:color w:val="000000" w:themeColor="text1"/>
+          <w:sz w:val="22"/>
+          <w:szCs w:val="22"/>
+        </w:rPr>
+      </w:pPr>
+      <w:r>
+        <w:rPr>
+          <w:color w:val="000000" w:themeColor="text1"/>
+          <w:sz w:val="22"/>
+          <w:szCs w:val="22"/>
+        </w:rPr>
+        <w:t>#US08 Como Administrador necesito llevar el control del registro de ingresos al sistema de mis empleados a fin de tener un registro de horas trabajadas y personal responsable de cada</w:t>
+      </w:r>
+      <w:bookmarkStart w:id="18" w:name="_GoBack"/>
+      <w:bookmarkEnd w:id="18"/>
+      <w:r>
+        <w:rPr>
+          <w:color w:val="000000" w:themeColor="text1"/>
+          <w:sz w:val="22"/>
+          <w:szCs w:val="22"/>
+        </w:rPr>
+        <w:t xml:space="preserve"> sector por turno</w:t>
+      </w:r>
+    </w:p>
+    <w:p>
+      <w:pPr>
+        <w:spacing w:line="276" w:lineRule="auto"/>
+        <w:rPr>
+          <w:color w:val="000000" w:themeColor="text1"/>
           <w:sz w:val="22"/>
           <w:szCs w:val="22"/>
         </w:rPr>
@@ -12528,8 +12795,19 @@
                 <w:sz w:val="22"/>
                 <w:szCs w:val="22"/>
               </w:rPr>
-              <w:t>Sprint Backlog</w:t>
-            </w:r>
+              <w:t xml:space="preserve">Sprint </w:t>
+            </w:r>
+            <w:proofErr w:type="spellStart"/>
+            <w:r>
+              <w:rPr>
+                <w:b/>
+                <w:color w:val="000000"/>
+                <w:sz w:val="22"/>
+                <w:szCs w:val="22"/>
+              </w:rPr>
+              <w:t>Backlog</w:t>
+            </w:r>
+            <w:proofErr w:type="spellEnd"/>
           </w:p>
         </w:tc>
         <w:tc>
@@ -12967,7 +13245,25 @@
           <w:sz w:val="22"/>
           <w:szCs w:val="22"/>
         </w:rPr>
-        <w:t>Realizar la carga de la tabla teniendo en cuenta todos los sprint que se realicen para este espacio curricular.</w:t>
+        <w:t xml:space="preserve">Realizar la carga de la tabla teniendo en cuenta </w:t>
+      </w:r>
+      <w:proofErr w:type="gramStart"/>
+      <w:r>
+        <w:rPr>
+          <w:color w:val="365F91"/>
+          <w:sz w:val="22"/>
+          <w:szCs w:val="22"/>
+        </w:rPr>
+        <w:t>todos los</w:t>
+      </w:r>
+      <w:proofErr w:type="gramEnd"/>
+      <w:r>
+        <w:rPr>
+          <w:color w:val="365F91"/>
+          <w:sz w:val="22"/>
+          <w:szCs w:val="22"/>
+        </w:rPr>
+        <w:t xml:space="preserve"> sprint que se realicen para este espacio curricular.</w:t>
       </w:r>
     </w:p>
     <w:p>
@@ -13040,7 +13336,7 @@
 </file>
 
 <file path=word/endnotes.xml><?xml version="1.0" encoding="utf-8"?>
-<w:endnotes xmlns:wpc="http://schemas.microsoft.com/office/word/2010/wordprocessingCanvas" xmlns:cx="http://schemas.microsoft.com/office/drawing/2014/chartex" xmlns:cx1="http://schemas.microsoft.com/office/drawing/2015/9/8/chartex" xmlns:cx2="http://schemas.microsoft.com/office/drawing/2015/10/21/chartex" xmlns:cx3="http://schemas.microsoft.com/office/drawing/2016/5/9/chartex" xmlns:cx4="http://schemas.microsoft.com/office/drawing/2016/5/10/chartex" xmlns:cx5="http://schemas.microsoft.com/office/drawing/2016/5/11/chartex" xmlns:cx6="http://schemas.microsoft.com/office/drawing/2016/5/12/chartex" xmlns:cx7="http://schemas.microsoft.com/office/drawing/2016/5/13/chartex" xmlns:cx8="http://schemas.microsoft.com/office/drawing/2016/5/14/chartex" xmlns:mc="http://schemas.openxmlformats.org/markup-compatibility/2006" xmlns:aink="http://schemas.microsoft.com/office/drawing/2016/ink" xmlns:am3d="http://schemas.microsoft.com/office/drawing/2017/model3d" xmlns:o="urn:schemas-microsoft-com:office:office" xmlns:oel="http://schemas.microsoft.com/office/2019/extlst" xmlns:r="http://schemas.openxmlformats.org/officeDocument/2006/relationships" xmlns:m="http://schemas.openxmlformats.org/officeDocument/2006/math" xmlns:v="urn:schemas-microsoft-com:vml" xmlns:wp14="http://schemas.microsoft.com/office/word/2010/wordprocessingDrawing" xmlns:wp="http://schemas.openxmlformats.org/drawingml/2006/wordprocessingDrawing" xmlns:w10="urn:schemas-microsoft-com:office:word" xmlns:w="http://schemas.openxmlformats.org/wordprocessingml/2006/main" xmlns:w14="http://schemas.microsoft.com/office/word/2010/wordml" xmlns:w15="http://schemas.microsoft.com/office/word/2012/wordml" xmlns:w16cex="http://schemas.microsoft.com/office/word/2018/wordml/cex" xmlns:w16cid="http://schemas.microsoft.com/office/word/2016/wordml/cid" xmlns:w16="http://schemas.microsoft.com/office/word/2018/wordml" xmlns:w16sdtdh="http://schemas.microsoft.com/office/word/2020/wordml/sdtdatahash" xmlns:w16se="http://schemas.microsoft.com/office/word/2015/wordml/symex" xmlns:wpg="http://schemas.microsoft.com/office/word/2010/wordprocessingGroup" xmlns:wpi="http://schemas.microsoft.com/office/word/2010/wordprocessingInk" xmlns:wne="http://schemas.microsoft.com/office/word/2006/wordml" xmlns:wps="http://schemas.microsoft.com/office/word/2010/wordprocessingShape" mc:Ignorable="w14 w15 w16se w16cid w16 w16cex w16sdtdh wp14">
+<w:endnotes xmlns:wpc="http://schemas.microsoft.com/office/word/2010/wordprocessingCanvas" xmlns:mc="http://schemas.openxmlformats.org/markup-compatibility/2006" xmlns:o="urn:schemas-microsoft-com:office:office" xmlns:r="http://schemas.openxmlformats.org/officeDocument/2006/relationships" xmlns:m="http://schemas.openxmlformats.org/officeDocument/2006/math" xmlns:v="urn:schemas-microsoft-com:vml" xmlns:wp14="http://schemas.microsoft.com/office/word/2010/wordprocessingDrawing" xmlns:wp="http://schemas.openxmlformats.org/drawingml/2006/wordprocessingDrawing" xmlns:w10="urn:schemas-microsoft-com:office:word" xmlns:w="http://schemas.openxmlformats.org/wordprocessingml/2006/main" xmlns:w14="http://schemas.microsoft.com/office/word/2010/wordml" xmlns:w15="http://schemas.microsoft.com/office/word/2012/wordml" xmlns:wpg="http://schemas.microsoft.com/office/word/2010/wordprocessingGroup" xmlns:wpi="http://schemas.microsoft.com/office/word/2010/wordprocessingInk" xmlns:wne="http://schemas.microsoft.com/office/word/2006/wordml" xmlns:wps="http://schemas.microsoft.com/office/word/2010/wordprocessingShape" mc:Ignorable="w14 w15 wp14">
   <w:endnote w:type="separator" w:id="-1">
     <w:p>
       <w:r>
@@ -13059,7 +13355,7 @@
 </file>
 
 <file path=word/footer1.xml><?xml version="1.0" encoding="utf-8"?>
-<w:ftr xmlns:wpc="http://schemas.microsoft.com/office/word/2010/wordprocessingCanvas" xmlns:cx="http://schemas.microsoft.com/office/drawing/2014/chartex" xmlns:cx1="http://schemas.microsoft.com/office/drawing/2015/9/8/chartex" xmlns:cx2="http://schemas.microsoft.com/office/drawing/2015/10/21/chartex" xmlns:cx3="http://schemas.microsoft.com/office/drawing/2016/5/9/chartex" xmlns:cx4="http://schemas.microsoft.com/office/drawing/2016/5/10/chartex" xmlns:cx5="http://schemas.microsoft.com/office/drawing/2016/5/11/chartex" xmlns:cx6="http://schemas.microsoft.com/office/drawing/2016/5/12/chartex" xmlns:cx7="http://schemas.microsoft.com/office/drawing/2016/5/13/chartex" xmlns:cx8="http://schemas.microsoft.com/office/drawing/2016/5/14/chartex" xmlns:mc="http://schemas.openxmlformats.org/markup-compatibility/2006" xmlns:aink="http://schemas.microsoft.com/office/drawing/2016/ink" xmlns:am3d="http://schemas.microsoft.com/office/drawing/2017/model3d" xmlns:o="urn:schemas-microsoft-com:office:office" xmlns:oel="http://schemas.microsoft.com/office/2019/extlst" xmlns:r="http://schemas.openxmlformats.org/officeDocument/2006/relationships" xmlns:m="http://schemas.openxmlformats.org/officeDocument/2006/math" xmlns:v="urn:schemas-microsoft-com:vml" xmlns:wp14="http://schemas.microsoft.com/office/word/2010/wordprocessingDrawing" xmlns:wp="http://schemas.openxmlformats.org/drawingml/2006/wordprocessingDrawing" xmlns:w10="urn:schemas-microsoft-com:office:word" xmlns:w="http://schemas.openxmlformats.org/wordprocessingml/2006/main" xmlns:w14="http://schemas.microsoft.com/office/word/2010/wordml" xmlns:w15="http://schemas.microsoft.com/office/word/2012/wordml" xmlns:w16cex="http://schemas.microsoft.com/office/word/2018/wordml/cex" xmlns:w16cid="http://schemas.microsoft.com/office/word/2016/wordml/cid" xmlns:w16="http://schemas.microsoft.com/office/word/2018/wordml" xmlns:w16sdtdh="http://schemas.microsoft.com/office/word/2020/wordml/sdtdatahash" xmlns:w16se="http://schemas.microsoft.com/office/word/2015/wordml/symex" xmlns:wpg="http://schemas.microsoft.com/office/word/2010/wordprocessingGroup" xmlns:wpi="http://schemas.microsoft.com/office/word/2010/wordprocessingInk" xmlns:wne="http://schemas.microsoft.com/office/word/2006/wordml" xmlns:wps="http://schemas.microsoft.com/office/word/2010/wordprocessingShape" mc:Ignorable="w14 w15 w16se w16cid w16 w16cex w16sdtdh wp14">
+<w:ftr xmlns:wpc="http://schemas.microsoft.com/office/word/2010/wordprocessingCanvas" xmlns:mc="http://schemas.openxmlformats.org/markup-compatibility/2006" xmlns:o="urn:schemas-microsoft-com:office:office" xmlns:r="http://schemas.openxmlformats.org/officeDocument/2006/relationships" xmlns:m="http://schemas.openxmlformats.org/officeDocument/2006/math" xmlns:v="urn:schemas-microsoft-com:vml" xmlns:wp14="http://schemas.microsoft.com/office/word/2010/wordprocessingDrawing" xmlns:wp="http://schemas.openxmlformats.org/drawingml/2006/wordprocessingDrawing" xmlns:w10="urn:schemas-microsoft-com:office:word" xmlns:w="http://schemas.openxmlformats.org/wordprocessingml/2006/main" xmlns:w14="http://schemas.microsoft.com/office/word/2010/wordml" xmlns:w15="http://schemas.microsoft.com/office/word/2012/wordml" xmlns:wpg="http://schemas.microsoft.com/office/word/2010/wordprocessingGroup" xmlns:wpi="http://schemas.microsoft.com/office/word/2010/wordprocessingInk" xmlns:wne="http://schemas.microsoft.com/office/word/2006/wordml" xmlns:wps="http://schemas.microsoft.com/office/word/2010/wordprocessingShape" mc:Ignorable="w14 w15 wp14">
   <w:p>
     <w:pPr>
       <w:pBdr>
@@ -13082,7 +13378,7 @@
 </file>
 
 <file path=word/footer2.xml><?xml version="1.0" encoding="utf-8"?>
-<w:ftr xmlns:wpc="http://schemas.microsoft.com/office/word/2010/wordprocessingCanvas" xmlns:cx="http://schemas.microsoft.com/office/drawing/2014/chartex" xmlns:cx1="http://schemas.microsoft.com/office/drawing/2015/9/8/chartex" xmlns:cx2="http://schemas.microsoft.com/office/drawing/2015/10/21/chartex" xmlns:cx3="http://schemas.microsoft.com/office/drawing/2016/5/9/chartex" xmlns:cx4="http://schemas.microsoft.com/office/drawing/2016/5/10/chartex" xmlns:cx5="http://schemas.microsoft.com/office/drawing/2016/5/11/chartex" xmlns:cx6="http://schemas.microsoft.com/office/drawing/2016/5/12/chartex" xmlns:cx7="http://schemas.microsoft.com/office/drawing/2016/5/13/chartex" xmlns:cx8="http://schemas.microsoft.com/office/drawing/2016/5/14/chartex" xmlns:mc="http://schemas.openxmlformats.org/markup-compatibility/2006" xmlns:aink="http://schemas.microsoft.com/office/drawing/2016/ink" xmlns:am3d="http://schemas.microsoft.com/office/drawing/2017/model3d" xmlns:o="urn:schemas-microsoft-com:office:office" xmlns:oel="http://schemas.microsoft.com/office/2019/extlst" xmlns:r="http://schemas.openxmlformats.org/officeDocument/2006/relationships" xmlns:m="http://schemas.openxmlformats.org/officeDocument/2006/math" xmlns:v="urn:schemas-microsoft-com:vml" xmlns:wp14="http://schemas.microsoft.com/office/word/2010/wordprocessingDrawing" xmlns:wp="http://schemas.openxmlformats.org/drawingml/2006/wordprocessingDrawing" xmlns:w10="urn:schemas-microsoft-com:office:word" xmlns:w="http://schemas.openxmlformats.org/wordprocessingml/2006/main" xmlns:w14="http://schemas.microsoft.com/office/word/2010/wordml" xmlns:w15="http://schemas.microsoft.com/office/word/2012/wordml" xmlns:w16cex="http://schemas.microsoft.com/office/word/2018/wordml/cex" xmlns:w16cid="http://schemas.microsoft.com/office/word/2016/wordml/cid" xmlns:w16="http://schemas.microsoft.com/office/word/2018/wordml" xmlns:w16sdtdh="http://schemas.microsoft.com/office/word/2020/wordml/sdtdatahash" xmlns:w16se="http://schemas.microsoft.com/office/word/2015/wordml/symex" xmlns:wpg="http://schemas.microsoft.com/office/word/2010/wordprocessingGroup" xmlns:wpi="http://schemas.microsoft.com/office/word/2010/wordprocessingInk" xmlns:wne="http://schemas.microsoft.com/office/word/2006/wordml" xmlns:wps="http://schemas.microsoft.com/office/word/2010/wordprocessingShape" mc:Ignorable="w14 w15 w16se w16cid w16 w16cex w16sdtdh wp14">
+<w:ftr xmlns:wpc="http://schemas.microsoft.com/office/word/2010/wordprocessingCanvas" xmlns:mc="http://schemas.openxmlformats.org/markup-compatibility/2006" xmlns:o="urn:schemas-microsoft-com:office:office" xmlns:r="http://schemas.openxmlformats.org/officeDocument/2006/relationships" xmlns:m="http://schemas.openxmlformats.org/officeDocument/2006/math" xmlns:v="urn:schemas-microsoft-com:vml" xmlns:wp14="http://schemas.microsoft.com/office/word/2010/wordprocessingDrawing" xmlns:wp="http://schemas.openxmlformats.org/drawingml/2006/wordprocessingDrawing" xmlns:w10="urn:schemas-microsoft-com:office:word" xmlns:w="http://schemas.openxmlformats.org/wordprocessingml/2006/main" xmlns:w14="http://schemas.microsoft.com/office/word/2010/wordml" xmlns:w15="http://schemas.microsoft.com/office/word/2012/wordml" xmlns:wpg="http://schemas.microsoft.com/office/word/2010/wordprocessingGroup" xmlns:wpi="http://schemas.microsoft.com/office/word/2010/wordprocessingInk" xmlns:wne="http://schemas.microsoft.com/office/word/2006/wordml" xmlns:wps="http://schemas.microsoft.com/office/word/2010/wordprocessingShape" mc:Ignorable="w14 w15 wp14">
   <w:p>
     <w:pPr>
       <w:pBdr>
@@ -13105,7 +13401,7 @@
 </file>
 
 <file path=word/footnotes.xml><?xml version="1.0" encoding="utf-8"?>
-<w:footnotes xmlns:wpc="http://schemas.microsoft.com/office/word/2010/wordprocessingCanvas" xmlns:cx="http://schemas.microsoft.com/office/drawing/2014/chartex" xmlns:cx1="http://schemas.microsoft.com/office/drawing/2015/9/8/chartex" xmlns:cx2="http://schemas.microsoft.com/office/drawing/2015/10/21/chartex" xmlns:cx3="http://schemas.microsoft.com/office/drawing/2016/5/9/chartex" xmlns:cx4="http://schemas.microsoft.com/office/drawing/2016/5/10/chartex" xmlns:cx5="http://schemas.microsoft.com/office/drawing/2016/5/11/chartex" xmlns:cx6="http://schemas.microsoft.com/office/drawing/2016/5/12/chartex" xmlns:cx7="http://schemas.microsoft.com/office/drawing/2016/5/13/chartex" xmlns:cx8="http://schemas.microsoft.com/office/drawing/2016/5/14/chartex" xmlns:mc="http://schemas.openxmlformats.org/markup-compatibility/2006" xmlns:aink="http://schemas.microsoft.com/office/drawing/2016/ink" xmlns:am3d="http://schemas.microsoft.com/office/drawing/2017/model3d" xmlns:o="urn:schemas-microsoft-com:office:office" xmlns:oel="http://schemas.microsoft.com/office/2019/extlst" xmlns:r="http://schemas.openxmlformats.org/officeDocument/2006/relationships" xmlns:m="http://schemas.openxmlformats.org/officeDocument/2006/math" xmlns:v="urn:schemas-microsoft-com:vml" xmlns:wp14="http://schemas.microsoft.com/office/word/2010/wordprocessingDrawing" xmlns:wp="http://schemas.openxmlformats.org/drawingml/2006/wordprocessingDrawing" xmlns:w10="urn:schemas-microsoft-com:office:word" xmlns:w="http://schemas.openxmlformats.org/wordprocessingml/2006/main" xmlns:w14="http://schemas.microsoft.com/office/word/2010/wordml" xmlns:w15="http://schemas.microsoft.com/office/word/2012/wordml" xmlns:w16cex="http://schemas.microsoft.com/office/word/2018/wordml/cex" xmlns:w16cid="http://schemas.microsoft.com/office/word/2016/wordml/cid" xmlns:w16="http://schemas.microsoft.com/office/word/2018/wordml" xmlns:w16sdtdh="http://schemas.microsoft.com/office/word/2020/wordml/sdtdatahash" xmlns:w16se="http://schemas.microsoft.com/office/word/2015/wordml/symex" xmlns:wpg="http://schemas.microsoft.com/office/word/2010/wordprocessingGroup" xmlns:wpi="http://schemas.microsoft.com/office/word/2010/wordprocessingInk" xmlns:wne="http://schemas.microsoft.com/office/word/2006/wordml" xmlns:wps="http://schemas.microsoft.com/office/word/2010/wordprocessingShape" mc:Ignorable="w14 w15 w16se w16cid w16 w16cex w16sdtdh wp14">
+<w:footnotes xmlns:wpc="http://schemas.microsoft.com/office/word/2010/wordprocessingCanvas" xmlns:mc="http://schemas.openxmlformats.org/markup-compatibility/2006" xmlns:o="urn:schemas-microsoft-com:office:office" xmlns:r="http://schemas.openxmlformats.org/officeDocument/2006/relationships" xmlns:m="http://schemas.openxmlformats.org/officeDocument/2006/math" xmlns:v="urn:schemas-microsoft-com:vml" xmlns:wp14="http://schemas.microsoft.com/office/word/2010/wordprocessingDrawing" xmlns:wp="http://schemas.openxmlformats.org/drawingml/2006/wordprocessingDrawing" xmlns:w10="urn:schemas-microsoft-com:office:word" xmlns:w="http://schemas.openxmlformats.org/wordprocessingml/2006/main" xmlns:w14="http://schemas.microsoft.com/office/word/2010/wordml" xmlns:w15="http://schemas.microsoft.com/office/word/2012/wordml" xmlns:wpg="http://schemas.microsoft.com/office/word/2010/wordprocessingGroup" xmlns:wpi="http://schemas.microsoft.com/office/word/2010/wordprocessingInk" xmlns:wne="http://schemas.microsoft.com/office/word/2006/wordml" xmlns:wps="http://schemas.microsoft.com/office/word/2010/wordprocessingShape" mc:Ignorable="w14 w15 wp14">
   <w:footnote w:type="separator" w:id="-1">
     <w:p>
       <w:bookmarkStart w:id="0" w:name="_Hlk115544346"/>
@@ -13126,7 +13422,7 @@
 </file>
 
 <file path=word/header1.xml><?xml version="1.0" encoding="utf-8"?>
-<w:hdr xmlns:wpc="http://schemas.microsoft.com/office/word/2010/wordprocessingCanvas" xmlns:cx="http://schemas.microsoft.com/office/drawing/2014/chartex" xmlns:cx1="http://schemas.microsoft.com/office/drawing/2015/9/8/chartex" xmlns:cx2="http://schemas.microsoft.com/office/drawing/2015/10/21/chartex" xmlns:cx3="http://schemas.microsoft.com/office/drawing/2016/5/9/chartex" xmlns:cx4="http://schemas.microsoft.com/office/drawing/2016/5/10/chartex" xmlns:cx5="http://schemas.microsoft.com/office/drawing/2016/5/11/chartex" xmlns:cx6="http://schemas.microsoft.com/office/drawing/2016/5/12/chartex" xmlns:cx7="http://schemas.microsoft.com/office/drawing/2016/5/13/chartex" xmlns:cx8="http://schemas.microsoft.com/office/drawing/2016/5/14/chartex" xmlns:mc="http://schemas.openxmlformats.org/markup-compatibility/2006" xmlns:aink="http://schemas.microsoft.com/office/drawing/2016/ink" xmlns:am3d="http://schemas.microsoft.com/office/drawing/2017/model3d" xmlns:o="urn:schemas-microsoft-com:office:office" xmlns:oel="http://schemas.microsoft.com/office/2019/extlst" xmlns:r="http://schemas.openxmlformats.org/officeDocument/2006/relationships" xmlns:m="http://schemas.openxmlformats.org/officeDocument/2006/math" xmlns:v="urn:schemas-microsoft-com:vml" xmlns:wp14="http://schemas.microsoft.com/office/word/2010/wordprocessingDrawing" xmlns:wp="http://schemas.openxmlformats.org/drawingml/2006/wordprocessingDrawing" xmlns:w10="urn:schemas-microsoft-com:office:word" xmlns:w="http://schemas.openxmlformats.org/wordprocessingml/2006/main" xmlns:w14="http://schemas.microsoft.com/office/word/2010/wordml" xmlns:w15="http://schemas.microsoft.com/office/word/2012/wordml" xmlns:w16cex="http://schemas.microsoft.com/office/word/2018/wordml/cex" xmlns:w16cid="http://schemas.microsoft.com/office/word/2016/wordml/cid" xmlns:w16="http://schemas.microsoft.com/office/word/2018/wordml" xmlns:w16sdtdh="http://schemas.microsoft.com/office/word/2020/wordml/sdtdatahash" xmlns:w16se="http://schemas.microsoft.com/office/word/2015/wordml/symex" xmlns:wpg="http://schemas.microsoft.com/office/word/2010/wordprocessingGroup" xmlns:wpi="http://schemas.microsoft.com/office/word/2010/wordprocessingInk" xmlns:wne="http://schemas.microsoft.com/office/word/2006/wordml" xmlns:wps="http://schemas.microsoft.com/office/word/2010/wordprocessingShape" mc:Ignorable="w14 w15 w16se w16cid w16 w16cex w16sdtdh wp14">
+<w:hdr xmlns:wpc="http://schemas.microsoft.com/office/word/2010/wordprocessingCanvas" xmlns:mc="http://schemas.openxmlformats.org/markup-compatibility/2006" xmlns:o="urn:schemas-microsoft-com:office:office" xmlns:r="http://schemas.openxmlformats.org/officeDocument/2006/relationships" xmlns:m="http://schemas.openxmlformats.org/officeDocument/2006/math" xmlns:v="urn:schemas-microsoft-com:vml" xmlns:wp14="http://schemas.microsoft.com/office/word/2010/wordprocessingDrawing" xmlns:wp="http://schemas.openxmlformats.org/drawingml/2006/wordprocessingDrawing" xmlns:w10="urn:schemas-microsoft-com:office:word" xmlns:w="http://schemas.openxmlformats.org/wordprocessingml/2006/main" xmlns:w14="http://schemas.microsoft.com/office/word/2010/wordml" xmlns:w15="http://schemas.microsoft.com/office/word/2012/wordml" xmlns:wpg="http://schemas.microsoft.com/office/word/2010/wordprocessingGroup" xmlns:wpi="http://schemas.microsoft.com/office/word/2010/wordprocessingInk" xmlns:wne="http://schemas.microsoft.com/office/word/2006/wordml" xmlns:wps="http://schemas.microsoft.com/office/word/2010/wordprocessingShape" mc:Ignorable="w14 w15 wp14">
   <w:p>
     <w:pPr>
       <w:pBdr>
@@ -13149,7 +13445,7 @@
 </file>
 
 <file path=word/header2.xml><?xml version="1.0" encoding="utf-8"?>
-<w:hdr xmlns:wpc="http://schemas.microsoft.com/office/word/2010/wordprocessingCanvas" xmlns:cx="http://schemas.microsoft.com/office/drawing/2014/chartex" xmlns:cx1="http://schemas.microsoft.com/office/drawing/2015/9/8/chartex" xmlns:cx2="http://schemas.microsoft.com/office/drawing/2015/10/21/chartex" xmlns:cx3="http://schemas.microsoft.com/office/drawing/2016/5/9/chartex" xmlns:cx4="http://schemas.microsoft.com/office/drawing/2016/5/10/chartex" xmlns:cx5="http://schemas.microsoft.com/office/drawing/2016/5/11/chartex" xmlns:cx6="http://schemas.microsoft.com/office/drawing/2016/5/12/chartex" xmlns:cx7="http://schemas.microsoft.com/office/drawing/2016/5/13/chartex" xmlns:cx8="http://schemas.microsoft.com/office/drawing/2016/5/14/chartex" xmlns:mc="http://schemas.openxmlformats.org/markup-compatibility/2006" xmlns:aink="http://schemas.microsoft.com/office/drawing/2016/ink" xmlns:am3d="http://schemas.microsoft.com/office/drawing/2017/model3d" xmlns:o="urn:schemas-microsoft-com:office:office" xmlns:oel="http://schemas.microsoft.com/office/2019/extlst" xmlns:r="http://schemas.openxmlformats.org/officeDocument/2006/relationships" xmlns:m="http://schemas.openxmlformats.org/officeDocument/2006/math" xmlns:v="urn:schemas-microsoft-com:vml" xmlns:wp14="http://schemas.microsoft.com/office/word/2010/wordprocessingDrawing" xmlns:wp="http://schemas.openxmlformats.org/drawingml/2006/wordprocessingDrawing" xmlns:w10="urn:schemas-microsoft-com:office:word" xmlns:w="http://schemas.openxmlformats.org/wordprocessingml/2006/main" xmlns:w14="http://schemas.microsoft.com/office/word/2010/wordml" xmlns:w15="http://schemas.microsoft.com/office/word/2012/wordml" xmlns:w16cex="http://schemas.microsoft.com/office/word/2018/wordml/cex" xmlns:w16cid="http://schemas.microsoft.com/office/word/2016/wordml/cid" xmlns:w16="http://schemas.microsoft.com/office/word/2018/wordml" xmlns:w16sdtdh="http://schemas.microsoft.com/office/word/2020/wordml/sdtdatahash" xmlns:w16se="http://schemas.microsoft.com/office/word/2015/wordml/symex" xmlns:wpg="http://schemas.microsoft.com/office/word/2010/wordprocessingGroup" xmlns:wpi="http://schemas.microsoft.com/office/word/2010/wordprocessingInk" xmlns:wne="http://schemas.microsoft.com/office/word/2006/wordml" xmlns:wps="http://schemas.microsoft.com/office/word/2010/wordprocessingShape" mc:Ignorable="w14 w15 w16se w16cid w16 w16cex w16sdtdh wp14">
+<w:hdr xmlns:wpc="http://schemas.microsoft.com/office/word/2010/wordprocessingCanvas" xmlns:mc="http://schemas.openxmlformats.org/markup-compatibility/2006" xmlns:o="urn:schemas-microsoft-com:office:office" xmlns:r="http://schemas.openxmlformats.org/officeDocument/2006/relationships" xmlns:m="http://schemas.openxmlformats.org/officeDocument/2006/math" xmlns:v="urn:schemas-microsoft-com:vml" xmlns:wp14="http://schemas.microsoft.com/office/word/2010/wordprocessingDrawing" xmlns:wp="http://schemas.openxmlformats.org/drawingml/2006/wordprocessingDrawing" xmlns:w10="urn:schemas-microsoft-com:office:word" xmlns:w="http://schemas.openxmlformats.org/wordprocessingml/2006/main" xmlns:w14="http://schemas.microsoft.com/office/word/2010/wordml" xmlns:w15="http://schemas.microsoft.com/office/word/2012/wordml" xmlns:wpg="http://schemas.microsoft.com/office/word/2010/wordprocessingGroup" xmlns:wpi="http://schemas.microsoft.com/office/word/2010/wordprocessingInk" xmlns:wne="http://schemas.microsoft.com/office/word/2006/wordml" xmlns:wps="http://schemas.microsoft.com/office/word/2010/wordprocessingShape" mc:Ignorable="w14 w15 wp14">
   <w:p>
     <w:pPr>
       <w:spacing w:line="360" w:lineRule="auto"/>
@@ -13329,7 +13625,7 @@
 </file>
 
 <file path=word/header3.xml><?xml version="1.0" encoding="utf-8"?>
-<w:hdr xmlns:wpc="http://schemas.microsoft.com/office/word/2010/wordprocessingCanvas" xmlns:cx="http://schemas.microsoft.com/office/drawing/2014/chartex" xmlns:cx1="http://schemas.microsoft.com/office/drawing/2015/9/8/chartex" xmlns:cx2="http://schemas.microsoft.com/office/drawing/2015/10/21/chartex" xmlns:cx3="http://schemas.microsoft.com/office/drawing/2016/5/9/chartex" xmlns:cx4="http://schemas.microsoft.com/office/drawing/2016/5/10/chartex" xmlns:cx5="http://schemas.microsoft.com/office/drawing/2016/5/11/chartex" xmlns:cx6="http://schemas.microsoft.com/office/drawing/2016/5/12/chartex" xmlns:cx7="http://schemas.microsoft.com/office/drawing/2016/5/13/chartex" xmlns:cx8="http://schemas.microsoft.com/office/drawing/2016/5/14/chartex" xmlns:mc="http://schemas.openxmlformats.org/markup-compatibility/2006" xmlns:aink="http://schemas.microsoft.com/office/drawing/2016/ink" xmlns:am3d="http://schemas.microsoft.com/office/drawing/2017/model3d" xmlns:o="urn:schemas-microsoft-com:office:office" xmlns:oel="http://schemas.microsoft.com/office/2019/extlst" xmlns:r="http://schemas.openxmlformats.org/officeDocument/2006/relationships" xmlns:m="http://schemas.openxmlformats.org/officeDocument/2006/math" xmlns:v="urn:schemas-microsoft-com:vml" xmlns:wp14="http://schemas.microsoft.com/office/word/2010/wordprocessingDrawing" xmlns:wp="http://schemas.openxmlformats.org/drawingml/2006/wordprocessingDrawing" xmlns:w10="urn:schemas-microsoft-com:office:word" xmlns:w="http://schemas.openxmlformats.org/wordprocessingml/2006/main" xmlns:w14="http://schemas.microsoft.com/office/word/2010/wordml" xmlns:w15="http://schemas.microsoft.com/office/word/2012/wordml" xmlns:w16cex="http://schemas.microsoft.com/office/word/2018/wordml/cex" xmlns:w16cid="http://schemas.microsoft.com/office/word/2016/wordml/cid" xmlns:w16="http://schemas.microsoft.com/office/word/2018/wordml" xmlns:w16sdtdh="http://schemas.microsoft.com/office/word/2020/wordml/sdtdatahash" xmlns:w16se="http://schemas.microsoft.com/office/word/2015/wordml/symex" xmlns:wpg="http://schemas.microsoft.com/office/word/2010/wordprocessingGroup" xmlns:wpi="http://schemas.microsoft.com/office/word/2010/wordprocessingInk" xmlns:wne="http://schemas.microsoft.com/office/word/2006/wordml" xmlns:wps="http://schemas.microsoft.com/office/word/2010/wordprocessingShape" mc:Ignorable="w14 w15 w16se w16cid w16 w16cex w16sdtdh wp14">
+<w:hdr xmlns:wpc="http://schemas.microsoft.com/office/word/2010/wordprocessingCanvas" xmlns:mc="http://schemas.openxmlformats.org/markup-compatibility/2006" xmlns:o="urn:schemas-microsoft-com:office:office" xmlns:r="http://schemas.openxmlformats.org/officeDocument/2006/relationships" xmlns:m="http://schemas.openxmlformats.org/officeDocument/2006/math" xmlns:v="urn:schemas-microsoft-com:vml" xmlns:wp14="http://schemas.microsoft.com/office/word/2010/wordprocessingDrawing" xmlns:wp="http://schemas.openxmlformats.org/drawingml/2006/wordprocessingDrawing" xmlns:w10="urn:schemas-microsoft-com:office:word" xmlns:w="http://schemas.openxmlformats.org/wordprocessingml/2006/main" xmlns:w14="http://schemas.microsoft.com/office/word/2010/wordml" xmlns:w15="http://schemas.microsoft.com/office/word/2012/wordml" xmlns:wpg="http://schemas.microsoft.com/office/word/2010/wordprocessingGroup" xmlns:wpi="http://schemas.microsoft.com/office/word/2010/wordprocessingInk" xmlns:wne="http://schemas.microsoft.com/office/word/2006/wordml" xmlns:wps="http://schemas.microsoft.com/office/word/2010/wordprocessingShape" mc:Ignorable="w14 w15 wp14">
   <w:p>
     <w:pPr>
       <w:pBdr>
@@ -13353,7 +13649,7 @@
 </file>
 
 <file path=word/header4.xml><?xml version="1.0" encoding="utf-8"?>
-<w:hdr xmlns:wpc="http://schemas.microsoft.com/office/word/2010/wordprocessingCanvas" xmlns:cx="http://schemas.microsoft.com/office/drawing/2014/chartex" xmlns:cx1="http://schemas.microsoft.com/office/drawing/2015/9/8/chartex" xmlns:cx2="http://schemas.microsoft.com/office/drawing/2015/10/21/chartex" xmlns:cx3="http://schemas.microsoft.com/office/drawing/2016/5/9/chartex" xmlns:cx4="http://schemas.microsoft.com/office/drawing/2016/5/10/chartex" xmlns:cx5="http://schemas.microsoft.com/office/drawing/2016/5/11/chartex" xmlns:cx6="http://schemas.microsoft.com/office/drawing/2016/5/12/chartex" xmlns:cx7="http://schemas.microsoft.com/office/drawing/2016/5/13/chartex" xmlns:cx8="http://schemas.microsoft.com/office/drawing/2016/5/14/chartex" xmlns:mc="http://schemas.openxmlformats.org/markup-compatibility/2006" xmlns:aink="http://schemas.microsoft.com/office/drawing/2016/ink" xmlns:am3d="http://schemas.microsoft.com/office/drawing/2017/model3d" xmlns:o="urn:schemas-microsoft-com:office:office" xmlns:oel="http://schemas.microsoft.com/office/2019/extlst" xmlns:r="http://schemas.openxmlformats.org/officeDocument/2006/relationships" xmlns:m="http://schemas.openxmlformats.org/officeDocument/2006/math" xmlns:v="urn:schemas-microsoft-com:vml" xmlns:wp14="http://schemas.microsoft.com/office/word/2010/wordprocessingDrawing" xmlns:wp="http://schemas.openxmlformats.org/drawingml/2006/wordprocessingDrawing" xmlns:w10="urn:schemas-microsoft-com:office:word" xmlns:w="http://schemas.openxmlformats.org/wordprocessingml/2006/main" xmlns:w14="http://schemas.microsoft.com/office/word/2010/wordml" xmlns:w15="http://schemas.microsoft.com/office/word/2012/wordml" xmlns:w16cex="http://schemas.microsoft.com/office/word/2018/wordml/cex" xmlns:w16cid="http://schemas.microsoft.com/office/word/2016/wordml/cid" xmlns:w16="http://schemas.microsoft.com/office/word/2018/wordml" xmlns:w16sdtdh="http://schemas.microsoft.com/office/word/2020/wordml/sdtdatahash" xmlns:w16se="http://schemas.microsoft.com/office/word/2015/wordml/symex" xmlns:wpg="http://schemas.microsoft.com/office/word/2010/wordprocessingGroup" xmlns:wpi="http://schemas.microsoft.com/office/word/2010/wordprocessingInk" xmlns:wne="http://schemas.microsoft.com/office/word/2006/wordml" xmlns:wps="http://schemas.microsoft.com/office/word/2010/wordprocessingShape" mc:Ignorable="w14 w15 w16se w16cid w16 w16cex w16sdtdh wp14">
+<w:hdr xmlns:wpc="http://schemas.microsoft.com/office/word/2010/wordprocessingCanvas" xmlns:mc="http://schemas.openxmlformats.org/markup-compatibility/2006" xmlns:o="urn:schemas-microsoft-com:office:office" xmlns:r="http://schemas.openxmlformats.org/officeDocument/2006/relationships" xmlns:m="http://schemas.openxmlformats.org/officeDocument/2006/math" xmlns:v="urn:schemas-microsoft-com:vml" xmlns:wp14="http://schemas.microsoft.com/office/word/2010/wordprocessingDrawing" xmlns:wp="http://schemas.openxmlformats.org/drawingml/2006/wordprocessingDrawing" xmlns:w10="urn:schemas-microsoft-com:office:word" xmlns:w="http://schemas.openxmlformats.org/wordprocessingml/2006/main" xmlns:w14="http://schemas.microsoft.com/office/word/2010/wordml" xmlns:w15="http://schemas.microsoft.com/office/word/2012/wordml" xmlns:wpg="http://schemas.microsoft.com/office/word/2010/wordprocessingGroup" xmlns:wpi="http://schemas.microsoft.com/office/word/2010/wordprocessingInk" xmlns:wne="http://schemas.microsoft.com/office/word/2006/wordml" xmlns:wps="http://schemas.microsoft.com/office/word/2010/wordprocessingShape" mc:Ignorable="w14 w15 wp14">
   <w:p>
     <w:pPr>
       <w:widowControl w:val="0"/>
@@ -13622,7 +13918,7 @@
 </file>
 
 <file path=word/numbering.xml><?xml version="1.0" encoding="utf-8"?>
-<w:numbering xmlns:wpc="http://schemas.microsoft.com/office/word/2010/wordprocessingCanvas" xmlns:cx="http://schemas.microsoft.com/office/drawing/2014/chartex" xmlns:cx1="http://schemas.microsoft.com/office/drawing/2015/9/8/chartex" xmlns:cx2="http://schemas.microsoft.com/office/drawing/2015/10/21/chartex" xmlns:cx3="http://schemas.microsoft.com/office/drawing/2016/5/9/chartex" xmlns:cx4="http://schemas.microsoft.com/office/drawing/2016/5/10/chartex" xmlns:cx5="http://schemas.microsoft.com/office/drawing/2016/5/11/chartex" xmlns:cx6="http://schemas.microsoft.com/office/drawing/2016/5/12/chartex" xmlns:cx7="http://schemas.microsoft.com/office/drawing/2016/5/13/chartex" xmlns:cx8="http://schemas.microsoft.com/office/drawing/2016/5/14/chartex" xmlns:mc="http://schemas.openxmlformats.org/markup-compatibility/2006" xmlns:aink="http://schemas.microsoft.com/office/drawing/2016/ink" xmlns:am3d="http://schemas.microsoft.com/office/drawing/2017/model3d" xmlns:o="urn:schemas-microsoft-com:office:office" xmlns:oel="http://schemas.microsoft.com/office/2019/extlst" xmlns:r="http://schemas.openxmlformats.org/officeDocument/2006/relationships" xmlns:m="http://schemas.openxmlformats.org/officeDocument/2006/math" xmlns:v="urn:schemas-microsoft-com:vml" xmlns:wp14="http://schemas.microsoft.com/office/word/2010/wordprocessingDrawing" xmlns:wp="http://schemas.openxmlformats.org/drawingml/2006/wordprocessingDrawing" xmlns:w10="urn:schemas-microsoft-com:office:word" xmlns:w="http://schemas.openxmlformats.org/wordprocessingml/2006/main" xmlns:w14="http://schemas.microsoft.com/office/word/2010/wordml" xmlns:w15="http://schemas.microsoft.com/office/word/2012/wordml" xmlns:w16cex="http://schemas.microsoft.com/office/word/2018/wordml/cex" xmlns:w16cid="http://schemas.microsoft.com/office/word/2016/wordml/cid" xmlns:w16="http://schemas.microsoft.com/office/word/2018/wordml" xmlns:w16sdtdh="http://schemas.microsoft.com/office/word/2020/wordml/sdtdatahash" xmlns:w16se="http://schemas.microsoft.com/office/word/2015/wordml/symex" xmlns:wpg="http://schemas.microsoft.com/office/word/2010/wordprocessingGroup" xmlns:wpi="http://schemas.microsoft.com/office/word/2010/wordprocessingInk" xmlns:wne="http://schemas.microsoft.com/office/word/2006/wordml" xmlns:wps="http://schemas.microsoft.com/office/word/2010/wordprocessingShape" mc:Ignorable="w14 w15 w16se w16cid w16 w16cex w16sdtdh wp14">
+<w:numbering xmlns:wpc="http://schemas.microsoft.com/office/word/2010/wordprocessingCanvas" xmlns:mc="http://schemas.openxmlformats.org/markup-compatibility/2006" xmlns:o="urn:schemas-microsoft-com:office:office" xmlns:r="http://schemas.openxmlformats.org/officeDocument/2006/relationships" xmlns:m="http://schemas.openxmlformats.org/officeDocument/2006/math" xmlns:v="urn:schemas-microsoft-com:vml" xmlns:wp14="http://schemas.microsoft.com/office/word/2010/wordprocessingDrawing" xmlns:wp="http://schemas.openxmlformats.org/drawingml/2006/wordprocessingDrawing" xmlns:w10="urn:schemas-microsoft-com:office:word" xmlns:w="http://schemas.openxmlformats.org/wordprocessingml/2006/main" xmlns:w14="http://schemas.microsoft.com/office/word/2010/wordml" xmlns:w15="http://schemas.microsoft.com/office/word/2012/wordml" xmlns:wpg="http://schemas.microsoft.com/office/word/2010/wordprocessingGroup" xmlns:wpi="http://schemas.microsoft.com/office/word/2010/wordprocessingInk" xmlns:wne="http://schemas.microsoft.com/office/word/2006/wordml" xmlns:wps="http://schemas.microsoft.com/office/word/2010/wordprocessingShape" mc:Ignorable="w14 w15 wp14">
   <w:abstractNum w:abstractNumId="0" w15:restartNumberingAfterBreak="0">
     <w:nsid w:val="0E691686"/>
     <w:multiLevelType w:val="multilevel"/>
@@ -13858,17 +14154,17 @@
       </w:rPr>
     </w:lvl>
   </w:abstractNum>
-  <w:num w:numId="1" w16cid:durableId="1754545090">
+  <w:num w:numId="1">
     <w:abstractNumId w:val="1"/>
   </w:num>
-  <w:num w:numId="2" w16cid:durableId="1409422583">
+  <w:num w:numId="2">
     <w:abstractNumId w:val="0"/>
   </w:num>
 </w:numbering>
 </file>
 
 <file path=word/styles.xml><?xml version="1.0" encoding="utf-8"?>
-<w:styles xmlns:mc="http://schemas.openxmlformats.org/markup-compatibility/2006" xmlns:r="http://schemas.openxmlformats.org/officeDocument/2006/relationships" xmlns:w="http://schemas.openxmlformats.org/wordprocessingml/2006/main" xmlns:w14="http://schemas.microsoft.com/office/word/2010/wordml" xmlns:w15="http://schemas.microsoft.com/office/word/2012/wordml" xmlns:w16cex="http://schemas.microsoft.com/office/word/2018/wordml/cex" xmlns:w16cid="http://schemas.microsoft.com/office/word/2016/wordml/cid" xmlns:w16="http://schemas.microsoft.com/office/word/2018/wordml" xmlns:w16sdtdh="http://schemas.microsoft.com/office/word/2020/wordml/sdtdatahash" xmlns:w16se="http://schemas.microsoft.com/office/word/2015/wordml/symex" mc:Ignorable="w14 w15 w16se w16cid w16 w16cex w16sdtdh">
+<w:styles xmlns:mc="http://schemas.openxmlformats.org/markup-compatibility/2006" xmlns:r="http://schemas.openxmlformats.org/officeDocument/2006/relationships" xmlns:w="http://schemas.openxmlformats.org/wordprocessingml/2006/main" xmlns:w14="http://schemas.microsoft.com/office/word/2010/wordml" xmlns:w15="http://schemas.microsoft.com/office/word/2012/wordml" mc:Ignorable="w14 w15">
   <w:docDefaults>
     <w:rPrDefault>
       <w:rPr>
@@ -13878,7 +14174,7 @@
     </w:rPrDefault>
     <w:pPrDefault/>
   </w:docDefaults>
-  <w:latentStyles w:defLockedState="0" w:defUIPriority="99" w:defSemiHidden="0" w:defUnhideWhenUsed="0" w:defQFormat="0" w:count="376">
+  <w:latentStyles w:defLockedState="0" w:defUIPriority="99" w:defSemiHidden="0" w:defUnhideWhenUsed="0" w:defQFormat="0" w:count="371">
     <w:lsdException w:name="Normal" w:uiPriority="0" w:qFormat="1"/>
     <w:lsdException w:name="heading 1" w:uiPriority="9" w:qFormat="1"/>
     <w:lsdException w:name="heading 2" w:semiHidden="1" w:uiPriority="9" w:unhideWhenUsed="1" w:qFormat="1"/>
@@ -14250,11 +14546,6 @@
     <w:lsdException w:name="List Table 5 Dark Accent 6" w:uiPriority="50"/>
     <w:lsdException w:name="List Table 6 Colorful Accent 6" w:uiPriority="51"/>
     <w:lsdException w:name="List Table 7 Colorful Accent 6" w:uiPriority="52"/>
-    <w:lsdException w:name="Mention" w:semiHidden="1" w:unhideWhenUsed="1"/>
-    <w:lsdException w:name="Smart Hyperlink" w:semiHidden="1" w:unhideWhenUsed="1"/>
-    <w:lsdException w:name="Hashtag" w:semiHidden="1" w:unhideWhenUsed="1"/>
-    <w:lsdException w:name="Unresolved Mention" w:semiHidden="1" w:unhideWhenUsed="1"/>
-    <w:lsdException w:name="Smart Link" w:semiHidden="1" w:unhideWhenUsed="1"/>
   </w:latentStyles>
   <w:style w:type="paragraph" w:default="1" w:styleId="Normal">
     <w:name w:val="Normal"/>
@@ -14391,7 +14682,7 @@
       </w:tblCellMar>
     </w:tblPr>
   </w:style>
-  <w:style w:type="paragraph" w:styleId="Ttulo">
+  <w:style w:type="paragraph" w:styleId="Puesto">
     <w:name w:val="Title"/>
     <w:basedOn w:val="Normal"/>
     <w:next w:val="Normal"/>
@@ -14608,7 +14899,7 @@
       <w:u w:val="single"/>
     </w:rPr>
   </w:style>
-  <w:style w:type="character" w:styleId="Mencinsinresolver">
+  <w:style w:type="character" w:customStyle="1" w:styleId="UnresolvedMention">
     <w:name w:val="Unresolved Mention"/>
     <w:basedOn w:val="Fuentedeprrafopredeter"/>
     <w:uiPriority w:val="99"/>
@@ -14619,6 +14910,11 @@
       <w:color w:val="605E5C"/>
       <w:shd w:val="clear" w:color="auto" w:fill="E1DFDD"/>
     </w:rPr>
+  </w:style>
+  <w:style w:type="character" w:customStyle="1" w:styleId="js-issue-title">
+    <w:name w:val="js-issue-title"/>
+    <w:basedOn w:val="Fuentedeprrafopredeter"/>
+    <w:rsid w:val="00FD5D9D"/>
   </w:style>
 </w:styles>
 </file>

</xml_diff>

<commit_message>
Mas carga de Requisitos especificos, futuros, funcion de producto
</commit_message>
<xml_diff>
--- a/Documentacion/Especificación de Requisito - ieee-830.docx
+++ b/Documentacion/Especificación de Requisito - ieee-830.docx
@@ -1,6 +1,6 @@
 
 <file path=word/document.xml><?xml version="1.0" encoding="utf-8"?>
-<w:document xmlns:ve="http://schemas.openxmlformats.org/markup-compatibility/2006" xmlns:o="urn:schemas-microsoft-com:office:office" xmlns:r="http://schemas.openxmlformats.org/officeDocument/2006/relationships" xmlns:m="http://schemas.openxmlformats.org/officeDocument/2006/math" xmlns:v="urn:schemas-microsoft-com:vml" xmlns:wp="http://schemas.openxmlformats.org/drawingml/2006/wordprocessingDrawing" xmlns:w10="urn:schemas-microsoft-com:office:word" xmlns:w="http://schemas.openxmlformats.org/wordprocessingml/2006/main" xmlns:wne="http://schemas.microsoft.com/office/word/2006/wordml">
+<w:document xmlns:wpc="http://schemas.microsoft.com/office/word/2010/wordprocessingCanvas" xmlns:cx="http://schemas.microsoft.com/office/drawing/2014/chartex" xmlns:cx1="http://schemas.microsoft.com/office/drawing/2015/9/8/chartex" xmlns:cx2="http://schemas.microsoft.com/office/drawing/2015/10/21/chartex" xmlns:cx3="http://schemas.microsoft.com/office/drawing/2016/5/9/chartex" xmlns:cx4="http://schemas.microsoft.com/office/drawing/2016/5/10/chartex" xmlns:cx5="http://schemas.microsoft.com/office/drawing/2016/5/11/chartex" xmlns:cx6="http://schemas.microsoft.com/office/drawing/2016/5/12/chartex" xmlns:cx7="http://schemas.microsoft.com/office/drawing/2016/5/13/chartex" xmlns:cx8="http://schemas.microsoft.com/office/drawing/2016/5/14/chartex" xmlns:mc="http://schemas.openxmlformats.org/markup-compatibility/2006" xmlns:aink="http://schemas.microsoft.com/office/drawing/2016/ink" xmlns:am3d="http://schemas.microsoft.com/office/drawing/2017/model3d" xmlns:o="urn:schemas-microsoft-com:office:office" xmlns:oel="http://schemas.microsoft.com/office/2019/extlst" xmlns:r="http://schemas.openxmlformats.org/officeDocument/2006/relationships" xmlns:m="http://schemas.openxmlformats.org/officeDocument/2006/math" xmlns:v="urn:schemas-microsoft-com:vml" xmlns:wp14="http://schemas.microsoft.com/office/word/2010/wordprocessingDrawing" xmlns:wp="http://schemas.openxmlformats.org/drawingml/2006/wordprocessingDrawing" xmlns:w10="urn:schemas-microsoft-com:office:word" xmlns:w="http://schemas.openxmlformats.org/wordprocessingml/2006/main" xmlns:w14="http://schemas.microsoft.com/office/word/2010/wordml" xmlns:w15="http://schemas.microsoft.com/office/word/2012/wordml" xmlns:w16cex="http://schemas.microsoft.com/office/word/2018/wordml/cex" xmlns:w16cid="http://schemas.microsoft.com/office/word/2016/wordml/cid" xmlns:w16="http://schemas.microsoft.com/office/word/2018/wordml" xmlns:w16sdtdh="http://schemas.microsoft.com/office/word/2020/wordml/sdtdatahash" xmlns:w16se="http://schemas.microsoft.com/office/word/2015/wordml/symex" xmlns:wpg="http://schemas.microsoft.com/office/word/2010/wordprocessingGroup" xmlns:wpi="http://schemas.microsoft.com/office/word/2010/wordprocessingInk" xmlns:wne="http://schemas.microsoft.com/office/word/2006/wordml" xmlns:wps="http://schemas.microsoft.com/office/word/2010/wordprocessingShape" mc:Ignorable="w14 w15 w16se w16cid w16 w16cex w16sdtdh wp14">
   <w:body>
     <w:p>
       <w:pPr>
@@ -52,7 +52,7 @@
           <w:insideV w:val="nil"/>
         </w:tblBorders>
         <w:tblLayout w:type="fixed"/>
-        <w:tblLook w:val="0000"/>
+        <w:tblLook w:val="0000" w:firstRow="0" w:lastRow="0" w:firstColumn="0" w:lastColumn="0" w:noHBand="0" w:noVBand="0"/>
       </w:tblPr>
       <w:tblGrid>
         <w:gridCol w:w="7087"/>
@@ -308,7 +308,7 @@
           <w:lang w:eastAsia="es-ES"/>
         </w:rPr>
         <w:drawing>
-          <wp:inline distT="0" distB="0" distL="0" distR="0">
+          <wp:inline distT="0" distB="0" distL="0" distR="0" wp14:anchorId="05FD46E8" wp14:editId="6095E18F">
             <wp:extent cx="2219325" cy="1943100"/>
             <wp:effectExtent l="0" t="0" r="9525" b="0"/>
             <wp:docPr id="1" name="Imagen 1"/>
@@ -328,7 +328,7 @@
                     <a:blip r:embed="rId7" cstate="print">
                       <a:extLst>
                         <a:ext uri="{28A0092B-C50C-407E-A947-70E740481C1C}">
-                          <a14:useLocalDpi xmlns:a14="http://schemas.microsoft.com/office/drawing/2010/main" xmlns:wps="http://schemas.microsoft.com/office/word/2010/wordprocessingShape" xmlns:wpi="http://schemas.microsoft.com/office/word/2010/wordprocessingInk" xmlns:wpg="http://schemas.microsoft.com/office/word/2010/wordprocessingGroup" xmlns:w16se="http://schemas.microsoft.com/office/word/2015/wordml/symex" xmlns:w16sdtdh="http://schemas.microsoft.com/office/word/2020/wordml/sdtdatahash" xmlns:w16="http://schemas.microsoft.com/office/word/2018/wordml" xmlns:w16cid="http://schemas.microsoft.com/office/word/2016/wordml/cid" xmlns:w16cex="http://schemas.microsoft.com/office/word/2018/wordml/cex" xmlns:w15="http://schemas.microsoft.com/office/word/2012/wordml" xmlns:w14="http://schemas.microsoft.com/office/word/2010/wordml" xmlns:w="http://schemas.openxmlformats.org/wordprocessingml/2006/main" xmlns:w10="urn:schemas-microsoft-com:office:word" xmlns:wp14="http://schemas.microsoft.com/office/word/2010/wordprocessingDrawing" xmlns:v="urn:schemas-microsoft-com:vml" xmlns:oel="http://schemas.microsoft.com/office/2019/extlst" xmlns:o="urn:schemas-microsoft-com:office:office" xmlns:am3d="http://schemas.microsoft.com/office/drawing/2017/model3d" xmlns:aink="http://schemas.microsoft.com/office/drawing/2016/ink" xmlns:mc="http://schemas.openxmlformats.org/markup-compatibility/2006" xmlns:cx8="http://schemas.microsoft.com/office/drawing/2016/5/14/chartex" xmlns:cx7="http://schemas.microsoft.com/office/drawing/2016/5/13/chartex" xmlns:cx6="http://schemas.microsoft.com/office/drawing/2016/5/12/chartex" xmlns:cx5="http://schemas.microsoft.com/office/drawing/2016/5/11/chartex" xmlns:cx4="http://schemas.microsoft.com/office/drawing/2016/5/10/chartex" xmlns:cx3="http://schemas.microsoft.com/office/drawing/2016/5/9/chartex" xmlns:cx2="http://schemas.microsoft.com/office/drawing/2015/10/21/chartex" xmlns:cx1="http://schemas.microsoft.com/office/drawing/2015/9/8/chartex" xmlns:cx="http://schemas.microsoft.com/office/drawing/2014/chartex" xmlns:wpc="http://schemas.microsoft.com/office/word/2010/wordprocessingCanvas" xmlns="" val="0"/>
+                          <a14:useLocalDpi xmlns:a14="http://schemas.microsoft.com/office/drawing/2010/main" val="0"/>
                         </a:ext>
                       </a:extLst>
                     </a:blip>
@@ -401,7 +401,7 @@
           <w:insideV w:val="nil"/>
         </w:tblBorders>
         <w:tblLayout w:type="fixed"/>
-        <w:tblLook w:val="0000"/>
+        <w:tblLook w:val="0000" w:firstRow="0" w:lastRow="0" w:firstColumn="0" w:lastColumn="0" w:noHBand="0" w:noVBand="0"/>
       </w:tblPr>
       <w:tblGrid>
         <w:gridCol w:w="2125"/>
@@ -1072,7 +1072,7 @@
           <w:insideV w:val="single" w:sz="4" w:space="0" w:color="808080"/>
         </w:tblBorders>
         <w:tblLayout w:type="fixed"/>
-        <w:tblLook w:val="0000"/>
+        <w:tblLook w:val="0000" w:firstRow="0" w:lastRow="0" w:firstColumn="0" w:lastColumn="0" w:noHBand="0" w:noVBand="0"/>
       </w:tblPr>
       <w:tblGrid>
         <w:gridCol w:w="1264"/>
@@ -3769,6 +3769,14 @@
           <w:sz w:val="22"/>
           <w:szCs w:val="22"/>
         </w:rPr>
+        <w:t xml:space="preserve"> </w:t>
+      </w:r>
+      <w:r>
+        <w:rPr>
+          <w:color w:val="000000" w:themeColor="text1"/>
+          <w:sz w:val="22"/>
+          <w:szCs w:val="22"/>
+        </w:rPr>
         <w:t>de gestión</w:t>
       </w:r>
       <w:r>
@@ -3778,6 +3786,14 @@
           <w:szCs w:val="22"/>
         </w:rPr>
         <w:t xml:space="preserve"> interna</w:t>
+      </w:r>
+      <w:r>
+        <w:rPr>
+          <w:color w:val="000000" w:themeColor="text1"/>
+          <w:sz w:val="22"/>
+          <w:szCs w:val="22"/>
+        </w:rPr>
+        <w:t xml:space="preserve"> </w:t>
       </w:r>
       <w:r>
         <w:rPr>
@@ -4176,7 +4192,25 @@
           <w:szCs w:val="22"/>
           <w:highlight w:val="white"/>
         </w:rPr>
-        <w:t xml:space="preserve"> privados por hora.S</w:t>
+        <w:t xml:space="preserve"> privados por hora.</w:t>
+      </w:r>
+      <w:r>
+        <w:rPr>
+          <w:color w:val="000000" w:themeColor="text1"/>
+          <w:sz w:val="22"/>
+          <w:szCs w:val="22"/>
+          <w:highlight w:val="white"/>
+        </w:rPr>
+        <w:t xml:space="preserve"> </w:t>
+      </w:r>
+      <w:r>
+        <w:rPr>
+          <w:color w:val="000000" w:themeColor="text1"/>
+          <w:sz w:val="22"/>
+          <w:szCs w:val="22"/>
+          <w:highlight w:val="white"/>
+        </w:rPr>
+        <w:t>S</w:t>
       </w:r>
       <w:r>
         <w:rPr>
@@ -4298,6 +4332,14 @@
       </w:r>
       <w:r>
         <w:rPr>
+          <w:color w:val="000000" w:themeColor="text1"/>
+          <w:sz w:val="22"/>
+          <w:szCs w:val="22"/>
+        </w:rPr>
+        <w:t xml:space="preserve"> </w:t>
+      </w:r>
+      <w:r>
+        <w:rPr>
           <w:b/>
           <w:bCs/>
           <w:i/>
@@ -4316,6 +4358,16 @@
           <w:szCs w:val="22"/>
         </w:rPr>
         <w:t>,</w:t>
+      </w:r>
+      <w:r>
+        <w:rPr>
+          <w:b/>
+          <w:bCs/>
+          <w:color w:val="000000" w:themeColor="text1"/>
+          <w:sz w:val="22"/>
+          <w:szCs w:val="22"/>
+        </w:rPr>
+        <w:t xml:space="preserve"> </w:t>
       </w:r>
       <w:r>
         <w:rPr>
@@ -4475,7 +4527,7 @@
           <w:insideV w:val="nil"/>
         </w:tblBorders>
         <w:tblLayout w:type="fixed"/>
-        <w:tblLook w:val="0000"/>
+        <w:tblLook w:val="0000" w:firstRow="0" w:lastRow="0" w:firstColumn="0" w:lastColumn="0" w:noHBand="0" w:noVBand="0"/>
       </w:tblPr>
       <w:tblGrid>
         <w:gridCol w:w="2626"/>
@@ -5090,7 +5142,7 @@
           <w:insideV w:val="nil"/>
         </w:tblBorders>
         <w:tblLayout w:type="fixed"/>
-        <w:tblLook w:val="0000"/>
+        <w:tblLook w:val="0000" w:firstRow="0" w:lastRow="0" w:firstColumn="0" w:lastColumn="0" w:noHBand="0" w:noVBand="0"/>
       </w:tblPr>
       <w:tblGrid>
         <w:gridCol w:w="2626"/>
@@ -5612,7 +5664,7 @@
           <w:insideV w:val="nil"/>
         </w:tblBorders>
         <w:tblLayout w:type="fixed"/>
-        <w:tblLook w:val="0000"/>
+        <w:tblLook w:val="0000" w:firstRow="0" w:lastRow="0" w:firstColumn="0" w:lastColumn="0" w:noHBand="0" w:noVBand="0"/>
       </w:tblPr>
       <w:tblGrid>
         <w:gridCol w:w="2626"/>
@@ -6206,7 +6258,7 @@
           <w:insideV w:val="nil"/>
         </w:tblBorders>
         <w:tblLayout w:type="fixed"/>
-        <w:tblLook w:val="0000"/>
+        <w:tblLook w:val="0000" w:firstRow="0" w:lastRow="0" w:firstColumn="0" w:lastColumn="0" w:noHBand="0" w:noVBand="0"/>
       </w:tblPr>
       <w:tblGrid>
         <w:gridCol w:w="2626"/>
@@ -6772,7 +6824,7 @@
           <w:insideV w:val="nil"/>
         </w:tblBorders>
         <w:tblLayout w:type="fixed"/>
-        <w:tblLook w:val="0000"/>
+        <w:tblLook w:val="0000" w:firstRow="0" w:lastRow="0" w:firstColumn="0" w:lastColumn="0" w:noHBand="0" w:noVBand="0"/>
       </w:tblPr>
       <w:tblGrid>
         <w:gridCol w:w="2626"/>
@@ -7322,7 +7374,7 @@
           <w:insideV w:val="nil"/>
         </w:tblBorders>
         <w:tblLayout w:type="fixed"/>
-        <w:tblLook w:val="0000"/>
+        <w:tblLook w:val="0000" w:firstRow="0" w:lastRow="0" w:firstColumn="0" w:lastColumn="0" w:noHBand="0" w:noVBand="0"/>
       </w:tblPr>
       <w:tblGrid>
         <w:gridCol w:w="2626"/>
@@ -7880,7 +7932,7 @@
           <w:insideV w:val="nil"/>
         </w:tblBorders>
         <w:tblLayout w:type="fixed"/>
-        <w:tblLook w:val="0000"/>
+        <w:tblLook w:val="0000" w:firstRow="0" w:lastRow="0" w:firstColumn="0" w:lastColumn="0" w:noHBand="0" w:noVBand="0"/>
       </w:tblPr>
       <w:tblGrid>
         <w:gridCol w:w="2626"/>
@@ -8439,7 +8491,7 @@
           <w:insideV w:val="nil"/>
         </w:tblBorders>
         <w:tblLayout w:type="fixed"/>
-        <w:tblLook w:val="0000"/>
+        <w:tblLook w:val="0000" w:firstRow="0" w:lastRow="0" w:firstColumn="0" w:lastColumn="0" w:noHBand="0" w:noVBand="0"/>
       </w:tblPr>
       <w:tblGrid>
         <w:gridCol w:w="2626"/>
@@ -9005,7 +9057,7 @@
           <w:insideV w:val="nil"/>
         </w:tblBorders>
         <w:tblLayout w:type="fixed"/>
-        <w:tblLook w:val="0000"/>
+        <w:tblLook w:val="0000" w:firstRow="0" w:lastRow="0" w:firstColumn="0" w:lastColumn="0" w:noHBand="0" w:noVBand="0"/>
       </w:tblPr>
       <w:tblGrid>
         <w:gridCol w:w="2626"/>
@@ -9570,7 +9622,7 @@
           <w:insideV w:val="nil"/>
         </w:tblBorders>
         <w:tblLayout w:type="fixed"/>
-        <w:tblLook w:val="0000"/>
+        <w:tblLook w:val="0000" w:firstRow="0" w:lastRow="0" w:firstColumn="0" w:lastColumn="0" w:noHBand="0" w:noVBand="0"/>
       </w:tblPr>
       <w:tblGrid>
         <w:gridCol w:w="2626"/>
@@ -10225,7 +10277,7 @@
           <w:insideV w:val="nil"/>
         </w:tblBorders>
         <w:tblLayout w:type="fixed"/>
-        <w:tblLook w:val="0000"/>
+        <w:tblLook w:val="0000" w:firstRow="0" w:lastRow="0" w:firstColumn="0" w:lastColumn="0" w:noHBand="0" w:noVBand="0"/>
       </w:tblPr>
       <w:tblGrid>
         <w:gridCol w:w="976"/>
@@ -11218,7 +11270,7 @@
           <w:insideV w:val="nil"/>
         </w:tblBorders>
         <w:tblLayout w:type="fixed"/>
-        <w:tblLook w:val="0000"/>
+        <w:tblLook w:val="0000" w:firstRow="0" w:lastRow="0" w:firstColumn="0" w:lastColumn="0" w:noHBand="0" w:noVBand="0"/>
       </w:tblPr>
       <w:tblGrid>
         <w:gridCol w:w="3057"/>
@@ -11703,198 +11755,6 @@
     </w:p>
     <w:p>
       <w:pPr>
-        <w:spacing w:line="276" w:lineRule="auto"/>
-        <w:ind w:left="600" w:firstLine="107"/>
-        <w:jc w:val="both"/>
-        <w:rPr>
-          <w:color w:val="000000" w:themeColor="text1"/>
-          <w:sz w:val="22"/>
-          <w:szCs w:val="22"/>
-          <w:u w:val="single"/>
-        </w:rPr>
-      </w:pPr>
-      <w:r>
-        <w:rPr>
-          <w:color w:val="000000" w:themeColor="text1"/>
-          <w:sz w:val="22"/>
-          <w:szCs w:val="22"/>
-          <w:u w:val="single"/>
-        </w:rPr>
-        <w:t>Funciones del Producto:</w:t>
-      </w:r>
-    </w:p>
-    <w:p>
-      <w:pPr>
-        <w:spacing w:line="276" w:lineRule="auto"/>
-        <w:ind w:left="600" w:firstLine="107"/>
-        <w:jc w:val="both"/>
-        <w:rPr>
-          <w:color w:val="000000" w:themeColor="text1"/>
-          <w:sz w:val="22"/>
-          <w:szCs w:val="22"/>
-          <w:u w:val="single"/>
-        </w:rPr>
-      </w:pPr>
-    </w:p>
-    <w:p>
-      <w:pPr>
-        <w:spacing w:line="276" w:lineRule="auto"/>
-        <w:ind w:left="600" w:firstLine="107"/>
-        <w:jc w:val="both"/>
-        <w:rPr>
-          <w:color w:val="000000" w:themeColor="text1"/>
-          <w:sz w:val="22"/>
-          <w:szCs w:val="22"/>
-        </w:rPr>
-      </w:pPr>
-      <w:r>
-        <w:rPr>
-          <w:color w:val="000000" w:themeColor="text1"/>
-          <w:sz w:val="22"/>
-          <w:szCs w:val="22"/>
-        </w:rPr>
-        <w:t>El sistema facilitará la gestión de:</w:t>
-      </w:r>
-    </w:p>
-    <w:p>
-      <w:pPr>
-        <w:spacing w:line="276" w:lineRule="auto"/>
-        <w:ind w:left="600" w:firstLine="107"/>
-        <w:jc w:val="both"/>
-        <w:rPr>
-          <w:color w:val="000000" w:themeColor="text1"/>
-          <w:sz w:val="22"/>
-          <w:szCs w:val="22"/>
-        </w:rPr>
-      </w:pPr>
-      <w:r>
-        <w:rPr>
-          <w:color w:val="000000" w:themeColor="text1"/>
-          <w:sz w:val="22"/>
-          <w:szCs w:val="22"/>
-        </w:rPr>
-        <w:t xml:space="preserve">• </w:t>
-      </w:r>
-      <w:r>
-        <w:rPr>
-          <w:color w:val="000000" w:themeColor="text1"/>
-          <w:sz w:val="22"/>
-          <w:szCs w:val="22"/>
-        </w:rPr>
-        <w:t>Inicio de sesión administrador y empleado</w:t>
-      </w:r>
-      <w:r>
-        <w:rPr>
-          <w:color w:val="000000" w:themeColor="text1"/>
-          <w:sz w:val="22"/>
-          <w:szCs w:val="22"/>
-        </w:rPr>
-        <w:t>.</w:t>
-      </w:r>
-    </w:p>
-    <w:p>
-      <w:pPr>
-        <w:spacing w:line="276" w:lineRule="auto"/>
-        <w:ind w:left="600" w:firstLine="107"/>
-        <w:jc w:val="both"/>
-        <w:rPr>
-          <w:color w:val="000000" w:themeColor="text1"/>
-          <w:sz w:val="22"/>
-          <w:szCs w:val="22"/>
-        </w:rPr>
-      </w:pPr>
-      <w:r>
-        <w:rPr>
-          <w:color w:val="000000" w:themeColor="text1"/>
-          <w:sz w:val="22"/>
-          <w:szCs w:val="22"/>
-        </w:rPr>
-        <w:t>• Registro de clientes.</w:t>
-      </w:r>
-    </w:p>
-    <w:p>
-      <w:pPr>
-        <w:spacing w:line="276" w:lineRule="auto"/>
-        <w:ind w:left="720"/>
-        <w:jc w:val="both"/>
-        <w:rPr>
-          <w:color w:val="000000" w:themeColor="text1"/>
-          <w:sz w:val="22"/>
-          <w:szCs w:val="22"/>
-        </w:rPr>
-      </w:pPr>
-      <w:r>
-        <w:rPr>
-          <w:color w:val="000000" w:themeColor="text1"/>
-          <w:sz w:val="22"/>
-          <w:szCs w:val="22"/>
-        </w:rPr>
-        <w:t>• Registro de Patentes de Vehículos de Forma manual y reconocimiento por Cámara.</w:t>
-      </w:r>
-    </w:p>
-    <w:p>
-      <w:pPr>
-        <w:spacing w:line="276" w:lineRule="auto"/>
-        <w:ind w:left="600" w:firstLine="107"/>
-        <w:jc w:val="both"/>
-        <w:rPr>
-          <w:color w:val="000000" w:themeColor="text1"/>
-          <w:sz w:val="22"/>
-          <w:szCs w:val="22"/>
-        </w:rPr>
-      </w:pPr>
-      <w:r>
-        <w:rPr>
-          <w:color w:val="000000" w:themeColor="text1"/>
-          <w:sz w:val="22"/>
-          <w:szCs w:val="22"/>
-        </w:rPr>
-        <w:t>• Proceso de Control de Tiempo En Horas, Minutos y Segundos.</w:t>
-      </w:r>
-    </w:p>
-    <w:p>
-      <w:pPr>
-        <w:spacing w:line="276" w:lineRule="auto"/>
-        <w:ind w:left="600" w:firstLine="107"/>
-        <w:jc w:val="both"/>
-        <w:rPr>
-          <w:color w:val="000000" w:themeColor="text1"/>
-          <w:sz w:val="22"/>
-          <w:szCs w:val="22"/>
-        </w:rPr>
-      </w:pPr>
-      <w:r>
-        <w:rPr>
-          <w:color w:val="000000" w:themeColor="text1"/>
-          <w:sz w:val="22"/>
-          <w:szCs w:val="22"/>
-        </w:rPr>
-        <w:t>• Proceso de Cobros correspondiente al servicio.</w:t>
-      </w:r>
-    </w:p>
-    <w:p>
-      <w:pPr>
-        <w:widowControl w:val="0"/>
-        <w:pBdr>
-          <w:top w:val="nil"/>
-          <w:left w:val="nil"/>
-          <w:bottom w:val="nil"/>
-          <w:right w:val="nil"/>
-          <w:between w:val="nil"/>
-        </w:pBdr>
-        <w:spacing w:line="276" w:lineRule="auto"/>
-        <w:rPr>
-          <w:i/>
-          <w:color w:val="FF0000"/>
-          <w:sz w:val="22"/>
-          <w:szCs w:val="22"/>
-        </w:rPr>
-      </w:pPr>
-      <w:bookmarkStart w:id="15" w:name="_35nkun2" w:colFirst="0" w:colLast="0"/>
-      <w:bookmarkEnd w:id="15"/>
-    </w:p>
-    <w:p>
-      <w:pPr>
         <w:widowControl w:val="0"/>
         <w:numPr>
           <w:ilvl w:val="1"/>
@@ -11909,6 +11769,336 @@
         </w:pBdr>
         <w:spacing w:before="120" w:after="60" w:line="276" w:lineRule="auto"/>
         <w:ind w:left="1321"/>
+        <w:jc w:val="both"/>
+        <w:rPr>
+          <w:b/>
+          <w:color w:val="000000"/>
+          <w:sz w:val="22"/>
+          <w:szCs w:val="22"/>
+        </w:rPr>
+      </w:pPr>
+      <w:r>
+        <w:rPr>
+          <w:b/>
+          <w:color w:val="000000"/>
+          <w:sz w:val="22"/>
+          <w:szCs w:val="22"/>
+        </w:rPr>
+        <w:t>Funciones del Producto</w:t>
+      </w:r>
+    </w:p>
+    <w:p>
+      <w:pPr>
+        <w:spacing w:line="276" w:lineRule="auto"/>
+        <w:ind w:left="600" w:firstLine="107"/>
+        <w:jc w:val="both"/>
+        <w:rPr>
+          <w:color w:val="000000" w:themeColor="text1"/>
+          <w:sz w:val="22"/>
+          <w:szCs w:val="22"/>
+          <w:u w:val="single"/>
+        </w:rPr>
+      </w:pPr>
+    </w:p>
+    <w:p>
+      <w:pPr>
+        <w:spacing w:line="276" w:lineRule="auto"/>
+        <w:ind w:left="600" w:firstLine="107"/>
+        <w:jc w:val="both"/>
+        <w:rPr>
+          <w:color w:val="000000" w:themeColor="text1"/>
+          <w:sz w:val="22"/>
+          <w:szCs w:val="22"/>
+        </w:rPr>
+      </w:pPr>
+      <w:r>
+        <w:rPr>
+          <w:color w:val="000000" w:themeColor="text1"/>
+          <w:sz w:val="22"/>
+          <w:szCs w:val="22"/>
+        </w:rPr>
+        <w:t>El sistema facilitará la gestión de:</w:t>
+      </w:r>
+    </w:p>
+    <w:p>
+      <w:pPr>
+        <w:spacing w:line="276" w:lineRule="auto"/>
+        <w:ind w:left="600" w:firstLine="107"/>
+        <w:jc w:val="both"/>
+        <w:rPr>
+          <w:color w:val="000000" w:themeColor="text1"/>
+          <w:sz w:val="22"/>
+          <w:szCs w:val="22"/>
+        </w:rPr>
+      </w:pPr>
+    </w:p>
+    <w:p>
+      <w:pPr>
+        <w:widowControl w:val="0"/>
+        <w:numPr>
+          <w:ilvl w:val="0"/>
+          <w:numId w:val="2"/>
+        </w:numPr>
+        <w:pBdr>
+          <w:top w:val="nil"/>
+          <w:left w:val="nil"/>
+          <w:bottom w:val="nil"/>
+          <w:right w:val="nil"/>
+          <w:between w:val="nil"/>
+        </w:pBdr>
+        <w:spacing w:line="276" w:lineRule="auto"/>
+        <w:jc w:val="both"/>
+        <w:rPr>
+          <w:color w:val="000000" w:themeColor="text1"/>
+          <w:sz w:val="22"/>
+          <w:szCs w:val="22"/>
+        </w:rPr>
+      </w:pPr>
+      <w:r>
+        <w:rPr>
+          <w:color w:val="000000" w:themeColor="text1"/>
+          <w:sz w:val="22"/>
+          <w:szCs w:val="22"/>
+        </w:rPr>
+        <w:t>Inicio de sesión administrador y empleado</w:t>
+      </w:r>
+      <w:r>
+        <w:rPr>
+          <w:color w:val="000000" w:themeColor="text1"/>
+          <w:sz w:val="22"/>
+          <w:szCs w:val="22"/>
+        </w:rPr>
+        <w:t>.</w:t>
+      </w:r>
+    </w:p>
+    <w:p>
+      <w:pPr>
+        <w:widowControl w:val="0"/>
+        <w:numPr>
+          <w:ilvl w:val="0"/>
+          <w:numId w:val="2"/>
+        </w:numPr>
+        <w:pBdr>
+          <w:top w:val="nil"/>
+          <w:left w:val="nil"/>
+          <w:bottom w:val="nil"/>
+          <w:right w:val="nil"/>
+          <w:between w:val="nil"/>
+        </w:pBdr>
+        <w:spacing w:line="276" w:lineRule="auto"/>
+        <w:jc w:val="both"/>
+        <w:rPr>
+          <w:color w:val="000000" w:themeColor="text1"/>
+          <w:sz w:val="22"/>
+          <w:szCs w:val="22"/>
+        </w:rPr>
+      </w:pPr>
+      <w:r>
+        <w:rPr>
+          <w:color w:val="000000" w:themeColor="text1"/>
+          <w:sz w:val="22"/>
+          <w:szCs w:val="22"/>
+        </w:rPr>
+        <w:t>Registro de clientes.</w:t>
+      </w:r>
+    </w:p>
+    <w:p>
+      <w:pPr>
+        <w:widowControl w:val="0"/>
+        <w:numPr>
+          <w:ilvl w:val="0"/>
+          <w:numId w:val="2"/>
+        </w:numPr>
+        <w:pBdr>
+          <w:top w:val="nil"/>
+          <w:left w:val="nil"/>
+          <w:bottom w:val="nil"/>
+          <w:right w:val="nil"/>
+          <w:between w:val="nil"/>
+        </w:pBdr>
+        <w:spacing w:line="276" w:lineRule="auto"/>
+        <w:jc w:val="both"/>
+        <w:rPr>
+          <w:color w:val="000000" w:themeColor="text1"/>
+          <w:sz w:val="22"/>
+          <w:szCs w:val="22"/>
+        </w:rPr>
+      </w:pPr>
+      <w:r>
+        <w:rPr>
+          <w:color w:val="000000" w:themeColor="text1"/>
+          <w:sz w:val="22"/>
+          <w:szCs w:val="22"/>
+        </w:rPr>
+        <w:t>Registro de Patentes de Vehículos de Forma manual y reconocimiento por Cámara.</w:t>
+      </w:r>
+    </w:p>
+    <w:p>
+      <w:pPr>
+        <w:pStyle w:val="Prrafodelista"/>
+        <w:numPr>
+          <w:ilvl w:val="0"/>
+          <w:numId w:val="2"/>
+        </w:numPr>
+        <w:spacing w:line="276" w:lineRule="auto"/>
+        <w:jc w:val="both"/>
+        <w:rPr>
+          <w:color w:val="000000" w:themeColor="text1"/>
+          <w:sz w:val="22"/>
+          <w:szCs w:val="22"/>
+        </w:rPr>
+      </w:pPr>
+      <w:r>
+        <w:rPr>
+          <w:color w:val="000000" w:themeColor="text1"/>
+          <w:sz w:val="22"/>
+          <w:szCs w:val="22"/>
+        </w:rPr>
+        <w:t>Proceso de Control de Tiempo En Horas, Minutos y Segundos.</w:t>
+      </w:r>
+    </w:p>
+    <w:p>
+      <w:pPr>
+        <w:widowControl w:val="0"/>
+        <w:numPr>
+          <w:ilvl w:val="0"/>
+          <w:numId w:val="2"/>
+        </w:numPr>
+        <w:pBdr>
+          <w:top w:val="nil"/>
+          <w:left w:val="nil"/>
+          <w:bottom w:val="nil"/>
+          <w:right w:val="nil"/>
+          <w:between w:val="nil"/>
+        </w:pBdr>
+        <w:spacing w:line="276" w:lineRule="auto"/>
+        <w:jc w:val="both"/>
+        <w:rPr>
+          <w:color w:val="000000" w:themeColor="text1"/>
+          <w:sz w:val="22"/>
+          <w:szCs w:val="22"/>
+        </w:rPr>
+      </w:pPr>
+      <w:r>
+        <w:rPr>
+          <w:color w:val="000000" w:themeColor="text1"/>
+          <w:sz w:val="22"/>
+          <w:szCs w:val="22"/>
+        </w:rPr>
+        <w:t>Proceso de Cobros correspondiente al servicio.</w:t>
+      </w:r>
+    </w:p>
+    <w:p>
+      <w:pPr>
+        <w:widowControl w:val="0"/>
+        <w:numPr>
+          <w:ilvl w:val="0"/>
+          <w:numId w:val="2"/>
+        </w:numPr>
+        <w:pBdr>
+          <w:top w:val="nil"/>
+          <w:left w:val="nil"/>
+          <w:bottom w:val="nil"/>
+          <w:right w:val="nil"/>
+          <w:between w:val="nil"/>
+        </w:pBdr>
+        <w:spacing w:line="276" w:lineRule="auto"/>
+        <w:jc w:val="both"/>
+        <w:rPr>
+          <w:color w:val="000000" w:themeColor="text1"/>
+          <w:sz w:val="22"/>
+          <w:szCs w:val="22"/>
+        </w:rPr>
+      </w:pPr>
+      <w:r>
+        <w:rPr>
+          <w:color w:val="000000" w:themeColor="text1"/>
+          <w:sz w:val="22"/>
+          <w:szCs w:val="22"/>
+        </w:rPr>
+        <w:t>Impresión de comprobante de pago.</w:t>
+      </w:r>
+    </w:p>
+    <w:p>
+      <w:pPr>
+        <w:widowControl w:val="0"/>
+        <w:numPr>
+          <w:ilvl w:val="0"/>
+          <w:numId w:val="2"/>
+        </w:numPr>
+        <w:pBdr>
+          <w:top w:val="nil"/>
+          <w:left w:val="nil"/>
+          <w:bottom w:val="nil"/>
+          <w:right w:val="nil"/>
+          <w:between w:val="nil"/>
+        </w:pBdr>
+        <w:spacing w:line="276" w:lineRule="auto"/>
+        <w:jc w:val="both"/>
+        <w:rPr>
+          <w:color w:val="000000" w:themeColor="text1"/>
+          <w:sz w:val="22"/>
+          <w:szCs w:val="22"/>
+        </w:rPr>
+      </w:pPr>
+      <w:r>
+        <w:rPr>
+          <w:color w:val="000000" w:themeColor="text1"/>
+          <w:sz w:val="22"/>
+          <w:szCs w:val="22"/>
+        </w:rPr>
+        <w:t>Control de empleados.</w:t>
+      </w:r>
+    </w:p>
+    <w:p>
+      <w:pPr>
+        <w:spacing w:line="276" w:lineRule="auto"/>
+        <w:ind w:left="600" w:firstLine="107"/>
+        <w:jc w:val="both"/>
+        <w:rPr>
+          <w:color w:val="000000" w:themeColor="text1"/>
+          <w:sz w:val="22"/>
+          <w:szCs w:val="22"/>
+        </w:rPr>
+      </w:pPr>
+    </w:p>
+    <w:p>
+      <w:pPr>
+        <w:widowControl w:val="0"/>
+        <w:pBdr>
+          <w:top w:val="nil"/>
+          <w:left w:val="nil"/>
+          <w:bottom w:val="nil"/>
+          <w:right w:val="nil"/>
+          <w:between w:val="nil"/>
+        </w:pBdr>
+        <w:spacing w:line="276" w:lineRule="auto"/>
+        <w:rPr>
+          <w:i/>
+          <w:color w:val="FF0000"/>
+          <w:sz w:val="22"/>
+          <w:szCs w:val="22"/>
+        </w:rPr>
+      </w:pPr>
+      <w:bookmarkStart w:id="15" w:name="_35nkun2" w:colFirst="0" w:colLast="0"/>
+      <w:bookmarkEnd w:id="15"/>
+    </w:p>
+    <w:p>
+      <w:pPr>
+        <w:widowControl w:val="0"/>
+        <w:numPr>
+          <w:ilvl w:val="1"/>
+          <w:numId w:val="1"/>
+        </w:numPr>
+        <w:pBdr>
+          <w:top w:val="nil"/>
+          <w:left w:val="nil"/>
+          <w:bottom w:val="nil"/>
+          <w:right w:val="nil"/>
+          <w:between w:val="nil"/>
+        </w:pBdr>
+        <w:spacing w:before="120" w:after="60" w:line="276" w:lineRule="auto"/>
+        <w:ind w:left="1321"/>
         <w:rPr>
           <w:b/>
           <w:color w:val="000000"/>
@@ -11940,7 +12130,7 @@
           <w:insideV w:val="single" w:sz="4" w:space="0" w:color="C0C0C0"/>
         </w:tblBorders>
         <w:tblLayout w:type="fixed"/>
-        <w:tblLook w:val="0000"/>
+        <w:tblLook w:val="0000" w:firstRow="0" w:lastRow="0" w:firstColumn="0" w:lastColumn="0" w:noHBand="0" w:noVBand="0"/>
       </w:tblPr>
       <w:tblGrid>
         <w:gridCol w:w="2517"/>
@@ -11988,7 +12178,6 @@
                 <w:sz w:val="22"/>
                 <w:szCs w:val="22"/>
               </w:rPr>
-              <w:lastRenderedPageBreak/>
               <w:t>Tipo de usuario</w:t>
             </w:r>
           </w:p>
@@ -12308,7 +12497,7 @@
           <w:insideV w:val="single" w:sz="4" w:space="0" w:color="C0C0C0"/>
         </w:tblBorders>
         <w:tblLayout w:type="fixed"/>
-        <w:tblLook w:val="0000"/>
+        <w:tblLook w:val="0000" w:firstRow="0" w:lastRow="0" w:firstColumn="0" w:lastColumn="0" w:noHBand="0" w:noVBand="0"/>
       </w:tblPr>
       <w:tblGrid>
         <w:gridCol w:w="2517"/>
@@ -12880,6 +13069,46 @@
     <w:p>
       <w:pPr>
         <w:widowControl w:val="0"/>
+        <w:numPr>
+          <w:ilvl w:val="1"/>
+          <w:numId w:val="1"/>
+        </w:numPr>
+        <w:pBdr>
+          <w:top w:val="nil"/>
+          <w:left w:val="nil"/>
+          <w:bottom w:val="nil"/>
+          <w:right w:val="nil"/>
+          <w:between w:val="nil"/>
+        </w:pBdr>
+        <w:spacing w:before="120" w:after="60" w:line="276" w:lineRule="auto"/>
+        <w:ind w:left="1321"/>
+        <w:jc w:val="both"/>
+        <w:rPr>
+          <w:b/>
+          <w:color w:val="000000"/>
+          <w:sz w:val="22"/>
+          <w:szCs w:val="22"/>
+        </w:rPr>
+      </w:pPr>
+      <w:bookmarkStart w:id="17" w:name="_44sinio" w:colFirst="0" w:colLast="0"/>
+      <w:bookmarkEnd w:id="17"/>
+      <w:r>
+        <w:rPr>
+          <w:b/>
+          <w:color w:val="000000"/>
+          <w:sz w:val="22"/>
+          <w:szCs w:val="22"/>
+        </w:rPr>
+        <w:t>Requisitos futuros</w:t>
+      </w:r>
+    </w:p>
+    <w:p>
+      <w:pPr>
+        <w:widowControl w:val="0"/>
+        <w:numPr>
+          <w:ilvl w:val="0"/>
+          <w:numId w:val="2"/>
+        </w:numPr>
         <w:pBdr>
           <w:top w:val="nil"/>
           <w:left w:val="nil"/>
@@ -12890,14 +13119,168 @@
         <w:spacing w:line="276" w:lineRule="auto"/>
         <w:jc w:val="both"/>
         <w:rPr>
+          <w:color w:val="000000" w:themeColor="text1"/>
+          <w:sz w:val="22"/>
+          <w:szCs w:val="22"/>
+        </w:rPr>
+      </w:pPr>
+      <w:r>
+        <w:rPr>
+          <w:color w:val="000000" w:themeColor="text1"/>
+          <w:sz w:val="22"/>
+          <w:szCs w:val="22"/>
+        </w:rPr>
+        <w:t>El software implementara un código QR en los tickets de los clientes para saber el tiempo transcurrido en el estacionamiento.</w:t>
+      </w:r>
+    </w:p>
+    <w:p>
+      <w:pPr>
+        <w:widowControl w:val="0"/>
+        <w:numPr>
+          <w:ilvl w:val="0"/>
+          <w:numId w:val="2"/>
+        </w:numPr>
+        <w:pBdr>
+          <w:top w:val="nil"/>
+          <w:left w:val="nil"/>
+          <w:bottom w:val="nil"/>
+          <w:right w:val="nil"/>
+          <w:between w:val="nil"/>
+        </w:pBdr>
+        <w:spacing w:line="276" w:lineRule="auto"/>
+        <w:jc w:val="both"/>
+        <w:rPr>
+          <w:color w:val="000000" w:themeColor="text1"/>
+          <w:sz w:val="22"/>
+          <w:szCs w:val="22"/>
+        </w:rPr>
+      </w:pPr>
+      <w:r>
+        <w:rPr>
+          <w:color w:val="000000" w:themeColor="text1"/>
+          <w:sz w:val="22"/>
+          <w:szCs w:val="22"/>
+        </w:rPr>
+        <w:t xml:space="preserve">El software implementara un pago </w:t>
+      </w:r>
+      <w:r>
+        <w:rPr>
+          <w:color w:val="000000" w:themeColor="text1"/>
+          <w:sz w:val="22"/>
+          <w:szCs w:val="22"/>
+        </w:rPr>
+        <w:t>QR para los clientes.</w:t>
+      </w:r>
+    </w:p>
+    <w:p>
+      <w:pPr>
+        <w:widowControl w:val="0"/>
+        <w:numPr>
+          <w:ilvl w:val="0"/>
+          <w:numId w:val="2"/>
+        </w:numPr>
+        <w:pBdr>
+          <w:top w:val="nil"/>
+          <w:left w:val="nil"/>
+          <w:bottom w:val="nil"/>
+          <w:right w:val="nil"/>
+          <w:between w:val="nil"/>
+        </w:pBdr>
+        <w:spacing w:line="276" w:lineRule="auto"/>
+        <w:jc w:val="both"/>
+        <w:rPr>
+          <w:color w:val="000000" w:themeColor="text1"/>
+          <w:sz w:val="22"/>
+          <w:szCs w:val="22"/>
+        </w:rPr>
+      </w:pPr>
+      <w:r>
+        <w:rPr>
+          <w:color w:val="000000" w:themeColor="text1"/>
+          <w:sz w:val="22"/>
+          <w:szCs w:val="22"/>
+        </w:rPr>
+        <w:t>El software implementara a través del código QR donde se encuentra ubicado el vehiculo.</w:t>
+      </w:r>
+    </w:p>
+    <w:p>
+      <w:pPr>
+        <w:widowControl w:val="0"/>
+        <w:pBdr>
+          <w:top w:val="nil"/>
+          <w:left w:val="nil"/>
+          <w:bottom w:val="nil"/>
+          <w:right w:val="nil"/>
+          <w:between w:val="nil"/>
+        </w:pBdr>
+        <w:spacing w:line="276" w:lineRule="auto"/>
+        <w:ind w:left="1320"/>
+        <w:jc w:val="both"/>
+        <w:rPr>
+          <w:color w:val="000000" w:themeColor="text1"/>
+          <w:sz w:val="22"/>
+          <w:szCs w:val="22"/>
+        </w:rPr>
+      </w:pPr>
+    </w:p>
+    <w:p>
+      <w:pPr>
+        <w:widowControl w:val="0"/>
+        <w:pBdr>
+          <w:top w:val="nil"/>
+          <w:left w:val="nil"/>
+          <w:bottom w:val="nil"/>
+          <w:right w:val="nil"/>
+          <w:between w:val="nil"/>
+        </w:pBdr>
+        <w:spacing w:line="276" w:lineRule="auto"/>
+        <w:ind w:left="600"/>
+        <w:jc w:val="both"/>
+        <w:rPr>
           <w:i/>
           <w:color w:val="FF0000"/>
           <w:sz w:val="22"/>
           <w:szCs w:val="22"/>
         </w:rPr>
       </w:pPr>
-      <w:bookmarkStart w:id="17" w:name="_44sinio" w:colFirst="0" w:colLast="0"/>
-      <w:bookmarkEnd w:id="17"/>
+      <w:r>
+        <w:rPr>
+          <w:i/>
+          <w:color w:val="FF0000"/>
+          <w:sz w:val="22"/>
+          <w:szCs w:val="22"/>
+        </w:rPr>
+        <w:t>.</w:t>
+      </w:r>
+      <w:r>
+        <w:rPr>
+          <w:i/>
+          <w:color w:val="FF0000"/>
+          <w:sz w:val="22"/>
+          <w:szCs w:val="22"/>
+        </w:rPr>
+        <w:t xml:space="preserve">    </w:t>
+      </w:r>
+    </w:p>
+    <w:p>
+      <w:pPr>
+        <w:widowControl w:val="0"/>
+        <w:pBdr>
+          <w:top w:val="nil"/>
+          <w:left w:val="nil"/>
+          <w:bottom w:val="nil"/>
+          <w:right w:val="nil"/>
+          <w:between w:val="nil"/>
+        </w:pBdr>
+        <w:spacing w:line="276" w:lineRule="auto"/>
+        <w:jc w:val="both"/>
+        <w:rPr>
+          <w:i/>
+          <w:color w:val="FF0000"/>
+          <w:sz w:val="22"/>
+          <w:szCs w:val="22"/>
+        </w:rPr>
+      </w:pPr>
     </w:p>
     <w:p>
       <w:pPr>
@@ -12995,6 +13378,212 @@
     </w:p>
     <w:p>
       <w:pPr>
+        <w:widowControl w:val="0"/>
+        <w:pBdr>
+          <w:top w:val="nil"/>
+          <w:left w:val="nil"/>
+          <w:bottom w:val="nil"/>
+          <w:right w:val="nil"/>
+          <w:between w:val="nil"/>
+        </w:pBdr>
+        <w:spacing w:before="120" w:after="60" w:line="276" w:lineRule="auto"/>
+        <w:ind w:left="357"/>
+        <w:jc w:val="both"/>
+        <w:rPr>
+          <w:b/>
+          <w:color w:val="000000"/>
+          <w:sz w:val="22"/>
+          <w:szCs w:val="22"/>
+        </w:rPr>
+      </w:pPr>
+    </w:p>
+    <w:p>
+      <w:pPr>
+        <w:widowControl w:val="0"/>
+        <w:numPr>
+          <w:ilvl w:val="0"/>
+          <w:numId w:val="2"/>
+        </w:numPr>
+        <w:pBdr>
+          <w:top w:val="nil"/>
+          <w:left w:val="nil"/>
+          <w:bottom w:val="nil"/>
+          <w:right w:val="nil"/>
+          <w:between w:val="nil"/>
+        </w:pBdr>
+        <w:spacing w:line="276" w:lineRule="auto"/>
+        <w:jc w:val="both"/>
+        <w:rPr>
+          <w:color w:val="000000" w:themeColor="text1"/>
+          <w:sz w:val="22"/>
+          <w:szCs w:val="22"/>
+        </w:rPr>
+      </w:pPr>
+      <w:r>
+        <w:rPr>
+          <w:color w:val="000000" w:themeColor="text1"/>
+          <w:sz w:val="22"/>
+          <w:szCs w:val="22"/>
+        </w:rPr>
+        <w:t>Interface web con acesso de usuarios, ya previamente cargados</w:t>
+      </w:r>
+    </w:p>
+    <w:p>
+      <w:pPr>
+        <w:widowControl w:val="0"/>
+        <w:numPr>
+          <w:ilvl w:val="0"/>
+          <w:numId w:val="2"/>
+        </w:numPr>
+        <w:pBdr>
+          <w:top w:val="nil"/>
+          <w:left w:val="nil"/>
+          <w:bottom w:val="nil"/>
+          <w:right w:val="nil"/>
+          <w:between w:val="nil"/>
+        </w:pBdr>
+        <w:spacing w:line="276" w:lineRule="auto"/>
+        <w:jc w:val="both"/>
+        <w:rPr>
+          <w:color w:val="000000" w:themeColor="text1"/>
+          <w:sz w:val="22"/>
+          <w:szCs w:val="22"/>
+        </w:rPr>
+      </w:pPr>
+      <w:r>
+        <w:rPr>
+          <w:color w:val="000000" w:themeColor="text1"/>
+          <w:sz w:val="22"/>
+          <w:szCs w:val="22"/>
+        </w:rPr>
+        <w:t>Interface web con input para la carga de patentes manualmente</w:t>
+      </w:r>
+    </w:p>
+    <w:p>
+      <w:pPr>
+        <w:widowControl w:val="0"/>
+        <w:numPr>
+          <w:ilvl w:val="0"/>
+          <w:numId w:val="2"/>
+        </w:numPr>
+        <w:pBdr>
+          <w:top w:val="nil"/>
+          <w:left w:val="nil"/>
+          <w:bottom w:val="nil"/>
+          <w:right w:val="nil"/>
+          <w:between w:val="nil"/>
+        </w:pBdr>
+        <w:spacing w:line="276" w:lineRule="auto"/>
+        <w:jc w:val="both"/>
+        <w:rPr>
+          <w:color w:val="000000" w:themeColor="text1"/>
+          <w:sz w:val="22"/>
+          <w:szCs w:val="22"/>
+        </w:rPr>
+      </w:pPr>
+      <w:r>
+        <w:rPr>
+          <w:color w:val="000000" w:themeColor="text1"/>
+          <w:sz w:val="22"/>
+          <w:szCs w:val="22"/>
+        </w:rPr>
+        <w:t>Interface web con el panel de verificación de vehículos en la playa con su respectivo lugar.</w:t>
+      </w:r>
+    </w:p>
+    <w:p>
+      <w:pPr>
+        <w:widowControl w:val="0"/>
+        <w:numPr>
+          <w:ilvl w:val="0"/>
+          <w:numId w:val="2"/>
+        </w:numPr>
+        <w:pBdr>
+          <w:top w:val="nil"/>
+          <w:left w:val="nil"/>
+          <w:bottom w:val="nil"/>
+          <w:right w:val="nil"/>
+          <w:between w:val="nil"/>
+        </w:pBdr>
+        <w:spacing w:line="276" w:lineRule="auto"/>
+        <w:jc w:val="both"/>
+        <w:rPr>
+          <w:color w:val="000000" w:themeColor="text1"/>
+          <w:sz w:val="22"/>
+          <w:szCs w:val="22"/>
+        </w:rPr>
+      </w:pPr>
+      <w:r>
+        <w:rPr>
+          <w:color w:val="000000" w:themeColor="text1"/>
+          <w:sz w:val="22"/>
+          <w:szCs w:val="22"/>
+        </w:rPr>
+        <w:t>Interface con control de empleados ( hora de entrada, vehículos trabajados, ingresos trabajados, hora de salida.</w:t>
+      </w:r>
+    </w:p>
+    <w:p>
+      <w:pPr>
+        <w:widowControl w:val="0"/>
+        <w:pBdr>
+          <w:top w:val="nil"/>
+          <w:left w:val="nil"/>
+          <w:bottom w:val="nil"/>
+          <w:right w:val="nil"/>
+          <w:between w:val="nil"/>
+        </w:pBdr>
+        <w:spacing w:line="276" w:lineRule="auto"/>
+        <w:ind w:left="1320"/>
+        <w:jc w:val="both"/>
+        <w:rPr>
+          <w:color w:val="000000" w:themeColor="text1"/>
+          <w:sz w:val="22"/>
+          <w:szCs w:val="22"/>
+        </w:rPr>
+      </w:pPr>
+    </w:p>
+    <w:p>
+      <w:pPr>
+        <w:widowControl w:val="0"/>
+        <w:pBdr>
+          <w:top w:val="nil"/>
+          <w:left w:val="nil"/>
+          <w:bottom w:val="nil"/>
+          <w:right w:val="nil"/>
+          <w:between w:val="nil"/>
+        </w:pBdr>
+        <w:spacing w:line="276" w:lineRule="auto"/>
+        <w:ind w:left="360"/>
+        <w:jc w:val="both"/>
+        <w:rPr>
+          <w:color w:val="000000" w:themeColor="text1"/>
+          <w:sz w:val="22"/>
+          <w:szCs w:val="22"/>
+        </w:rPr>
+      </w:pPr>
+    </w:p>
+    <w:p>
+      <w:pPr>
+        <w:widowControl w:val="0"/>
+        <w:pBdr>
+          <w:top w:val="nil"/>
+          <w:left w:val="nil"/>
+          <w:bottom w:val="nil"/>
+          <w:right w:val="nil"/>
+          <w:between w:val="nil"/>
+        </w:pBdr>
+        <w:spacing w:before="120" w:after="60" w:line="276" w:lineRule="auto"/>
+        <w:ind w:left="357"/>
+        <w:jc w:val="both"/>
+        <w:rPr>
+          <w:b/>
+          <w:color w:val="000000"/>
+          <w:sz w:val="22"/>
+          <w:szCs w:val="22"/>
+        </w:rPr>
+      </w:pPr>
+    </w:p>
+    <w:p>
+      <w:pPr>
         <w:pBdr>
           <w:top w:val="nil"/>
           <w:left w:val="nil"/>
@@ -13660,7 +14249,7 @@
           <w:insideV w:val="single" w:sz="4" w:space="0" w:color="000000"/>
         </w:tblBorders>
         <w:tblLayout w:type="fixed"/>
-        <w:tblLook w:val="0000"/>
+        <w:tblLook w:val="0000" w:firstRow="0" w:lastRow="0" w:firstColumn="0" w:lastColumn="0" w:noHBand="0" w:noVBand="0"/>
       </w:tblPr>
       <w:tblGrid>
         <w:gridCol w:w="2405"/>
@@ -14281,15 +14870,15 @@
 </file>
 
 <file path=word/endnotes.xml><?xml version="1.0" encoding="utf-8"?>
-<w:endnotes xmlns:ve="http://schemas.openxmlformats.org/markup-compatibility/2006" xmlns:o="urn:schemas-microsoft-com:office:office" xmlns:r="http://schemas.openxmlformats.org/officeDocument/2006/relationships" xmlns:m="http://schemas.openxmlformats.org/officeDocument/2006/math" xmlns:v="urn:schemas-microsoft-com:vml" xmlns:wp="http://schemas.openxmlformats.org/drawingml/2006/wordprocessingDrawing" xmlns:w10="urn:schemas-microsoft-com:office:word" xmlns:w="http://schemas.openxmlformats.org/wordprocessingml/2006/main" xmlns:wne="http://schemas.microsoft.com/office/word/2006/wordml">
-  <w:endnote w:type="separator" w:id="0">
+<w:endnotes xmlns:wpc="http://schemas.microsoft.com/office/word/2010/wordprocessingCanvas" xmlns:cx="http://schemas.microsoft.com/office/drawing/2014/chartex" xmlns:cx1="http://schemas.microsoft.com/office/drawing/2015/9/8/chartex" xmlns:cx2="http://schemas.microsoft.com/office/drawing/2015/10/21/chartex" xmlns:cx3="http://schemas.microsoft.com/office/drawing/2016/5/9/chartex" xmlns:cx4="http://schemas.microsoft.com/office/drawing/2016/5/10/chartex" xmlns:cx5="http://schemas.microsoft.com/office/drawing/2016/5/11/chartex" xmlns:cx6="http://schemas.microsoft.com/office/drawing/2016/5/12/chartex" xmlns:cx7="http://schemas.microsoft.com/office/drawing/2016/5/13/chartex" xmlns:cx8="http://schemas.microsoft.com/office/drawing/2016/5/14/chartex" xmlns:mc="http://schemas.openxmlformats.org/markup-compatibility/2006" xmlns:aink="http://schemas.microsoft.com/office/drawing/2016/ink" xmlns:am3d="http://schemas.microsoft.com/office/drawing/2017/model3d" xmlns:o="urn:schemas-microsoft-com:office:office" xmlns:oel="http://schemas.microsoft.com/office/2019/extlst" xmlns:r="http://schemas.openxmlformats.org/officeDocument/2006/relationships" xmlns:m="http://schemas.openxmlformats.org/officeDocument/2006/math" xmlns:v="urn:schemas-microsoft-com:vml" xmlns:wp14="http://schemas.microsoft.com/office/word/2010/wordprocessingDrawing" xmlns:wp="http://schemas.openxmlformats.org/drawingml/2006/wordprocessingDrawing" xmlns:w10="urn:schemas-microsoft-com:office:word" xmlns:w="http://schemas.openxmlformats.org/wordprocessingml/2006/main" xmlns:w14="http://schemas.microsoft.com/office/word/2010/wordml" xmlns:w15="http://schemas.microsoft.com/office/word/2012/wordml" xmlns:w16cex="http://schemas.microsoft.com/office/word/2018/wordml/cex" xmlns:w16cid="http://schemas.microsoft.com/office/word/2016/wordml/cid" xmlns:w16="http://schemas.microsoft.com/office/word/2018/wordml" xmlns:w16sdtdh="http://schemas.microsoft.com/office/word/2020/wordml/sdtdatahash" xmlns:w16se="http://schemas.microsoft.com/office/word/2015/wordml/symex" xmlns:wpg="http://schemas.microsoft.com/office/word/2010/wordprocessingGroup" xmlns:wpi="http://schemas.microsoft.com/office/word/2010/wordprocessingInk" xmlns:wne="http://schemas.microsoft.com/office/word/2006/wordml" xmlns:wps="http://schemas.microsoft.com/office/word/2010/wordprocessingShape" mc:Ignorable="w14 w15 w16se w16cid w16 w16cex w16sdtdh wp14">
+  <w:endnote w:type="separator" w:id="-1">
     <w:p>
       <w:r>
         <w:separator/>
       </w:r>
     </w:p>
   </w:endnote>
-  <w:endnote w:type="continuationSeparator" w:id="1">
+  <w:endnote w:type="continuationSeparator" w:id="0">
     <w:p>
       <w:r>
         <w:continuationSeparator/>
@@ -14300,7 +14889,7 @@
 </file>
 
 <file path=word/footer1.xml><?xml version="1.0" encoding="utf-8"?>
-<w:ftr xmlns:ve="http://schemas.openxmlformats.org/markup-compatibility/2006" xmlns:o="urn:schemas-microsoft-com:office:office" xmlns:r="http://schemas.openxmlformats.org/officeDocument/2006/relationships" xmlns:m="http://schemas.openxmlformats.org/officeDocument/2006/math" xmlns:v="urn:schemas-microsoft-com:vml" xmlns:wp="http://schemas.openxmlformats.org/drawingml/2006/wordprocessingDrawing" xmlns:w10="urn:schemas-microsoft-com:office:word" xmlns:w="http://schemas.openxmlformats.org/wordprocessingml/2006/main" xmlns:wne="http://schemas.microsoft.com/office/word/2006/wordml">
+<w:ftr xmlns:wpc="http://schemas.microsoft.com/office/word/2010/wordprocessingCanvas" xmlns:cx="http://schemas.microsoft.com/office/drawing/2014/chartex" xmlns:cx1="http://schemas.microsoft.com/office/drawing/2015/9/8/chartex" xmlns:cx2="http://schemas.microsoft.com/office/drawing/2015/10/21/chartex" xmlns:cx3="http://schemas.microsoft.com/office/drawing/2016/5/9/chartex" xmlns:cx4="http://schemas.microsoft.com/office/drawing/2016/5/10/chartex" xmlns:cx5="http://schemas.microsoft.com/office/drawing/2016/5/11/chartex" xmlns:cx6="http://schemas.microsoft.com/office/drawing/2016/5/12/chartex" xmlns:cx7="http://schemas.microsoft.com/office/drawing/2016/5/13/chartex" xmlns:cx8="http://schemas.microsoft.com/office/drawing/2016/5/14/chartex" xmlns:mc="http://schemas.openxmlformats.org/markup-compatibility/2006" xmlns:aink="http://schemas.microsoft.com/office/drawing/2016/ink" xmlns:am3d="http://schemas.microsoft.com/office/drawing/2017/model3d" xmlns:o="urn:schemas-microsoft-com:office:office" xmlns:oel="http://schemas.microsoft.com/office/2019/extlst" xmlns:r="http://schemas.openxmlformats.org/officeDocument/2006/relationships" xmlns:m="http://schemas.openxmlformats.org/officeDocument/2006/math" xmlns:v="urn:schemas-microsoft-com:vml" xmlns:wp14="http://schemas.microsoft.com/office/word/2010/wordprocessingDrawing" xmlns:wp="http://schemas.openxmlformats.org/drawingml/2006/wordprocessingDrawing" xmlns:w10="urn:schemas-microsoft-com:office:word" xmlns:w="http://schemas.openxmlformats.org/wordprocessingml/2006/main" xmlns:w14="http://schemas.microsoft.com/office/word/2010/wordml" xmlns:w15="http://schemas.microsoft.com/office/word/2012/wordml" xmlns:w16cex="http://schemas.microsoft.com/office/word/2018/wordml/cex" xmlns:w16cid="http://schemas.microsoft.com/office/word/2016/wordml/cid" xmlns:w16="http://schemas.microsoft.com/office/word/2018/wordml" xmlns:w16sdtdh="http://schemas.microsoft.com/office/word/2020/wordml/sdtdatahash" xmlns:w16se="http://schemas.microsoft.com/office/word/2015/wordml/symex" xmlns:wpg="http://schemas.microsoft.com/office/word/2010/wordprocessingGroup" xmlns:wpi="http://schemas.microsoft.com/office/word/2010/wordprocessingInk" xmlns:wne="http://schemas.microsoft.com/office/word/2006/wordml" xmlns:wps="http://schemas.microsoft.com/office/word/2010/wordprocessingShape" mc:Ignorable="w14 w15 w16se w16cid w16 w16cex w16sdtdh wp14">
   <w:p>
     <w:pPr>
       <w:pBdr>
@@ -14323,7 +14912,7 @@
 </file>
 
 <file path=word/footer2.xml><?xml version="1.0" encoding="utf-8"?>
-<w:ftr xmlns:ve="http://schemas.openxmlformats.org/markup-compatibility/2006" xmlns:o="urn:schemas-microsoft-com:office:office" xmlns:r="http://schemas.openxmlformats.org/officeDocument/2006/relationships" xmlns:m="http://schemas.openxmlformats.org/officeDocument/2006/math" xmlns:v="urn:schemas-microsoft-com:vml" xmlns:wp="http://schemas.openxmlformats.org/drawingml/2006/wordprocessingDrawing" xmlns:w10="urn:schemas-microsoft-com:office:word" xmlns:w="http://schemas.openxmlformats.org/wordprocessingml/2006/main" xmlns:wne="http://schemas.microsoft.com/office/word/2006/wordml">
+<w:ftr xmlns:wpc="http://schemas.microsoft.com/office/word/2010/wordprocessingCanvas" xmlns:cx="http://schemas.microsoft.com/office/drawing/2014/chartex" xmlns:cx1="http://schemas.microsoft.com/office/drawing/2015/9/8/chartex" xmlns:cx2="http://schemas.microsoft.com/office/drawing/2015/10/21/chartex" xmlns:cx3="http://schemas.microsoft.com/office/drawing/2016/5/9/chartex" xmlns:cx4="http://schemas.microsoft.com/office/drawing/2016/5/10/chartex" xmlns:cx5="http://schemas.microsoft.com/office/drawing/2016/5/11/chartex" xmlns:cx6="http://schemas.microsoft.com/office/drawing/2016/5/12/chartex" xmlns:cx7="http://schemas.microsoft.com/office/drawing/2016/5/13/chartex" xmlns:cx8="http://schemas.microsoft.com/office/drawing/2016/5/14/chartex" xmlns:mc="http://schemas.openxmlformats.org/markup-compatibility/2006" xmlns:aink="http://schemas.microsoft.com/office/drawing/2016/ink" xmlns:am3d="http://schemas.microsoft.com/office/drawing/2017/model3d" xmlns:o="urn:schemas-microsoft-com:office:office" xmlns:oel="http://schemas.microsoft.com/office/2019/extlst" xmlns:r="http://schemas.openxmlformats.org/officeDocument/2006/relationships" xmlns:m="http://schemas.openxmlformats.org/officeDocument/2006/math" xmlns:v="urn:schemas-microsoft-com:vml" xmlns:wp14="http://schemas.microsoft.com/office/word/2010/wordprocessingDrawing" xmlns:wp="http://schemas.openxmlformats.org/drawingml/2006/wordprocessingDrawing" xmlns:w10="urn:schemas-microsoft-com:office:word" xmlns:w="http://schemas.openxmlformats.org/wordprocessingml/2006/main" xmlns:w14="http://schemas.microsoft.com/office/word/2010/wordml" xmlns:w15="http://schemas.microsoft.com/office/word/2012/wordml" xmlns:w16cex="http://schemas.microsoft.com/office/word/2018/wordml/cex" xmlns:w16cid="http://schemas.microsoft.com/office/word/2016/wordml/cid" xmlns:w16="http://schemas.microsoft.com/office/word/2018/wordml" xmlns:w16sdtdh="http://schemas.microsoft.com/office/word/2020/wordml/sdtdatahash" xmlns:w16se="http://schemas.microsoft.com/office/word/2015/wordml/symex" xmlns:wpg="http://schemas.microsoft.com/office/word/2010/wordprocessingGroup" xmlns:wpi="http://schemas.microsoft.com/office/word/2010/wordprocessingInk" xmlns:wne="http://schemas.microsoft.com/office/word/2006/wordml" xmlns:wps="http://schemas.microsoft.com/office/word/2010/wordprocessingShape" mc:Ignorable="w14 w15 w16se w16cid w16 w16cex w16sdtdh wp14">
   <w:p>
     <w:pPr>
       <w:pBdr>
@@ -14346,8 +14935,8 @@
 </file>
 
 <file path=word/footnotes.xml><?xml version="1.0" encoding="utf-8"?>
-<w:footnotes xmlns:ve="http://schemas.openxmlformats.org/markup-compatibility/2006" xmlns:o="urn:schemas-microsoft-com:office:office" xmlns:r="http://schemas.openxmlformats.org/officeDocument/2006/relationships" xmlns:m="http://schemas.openxmlformats.org/officeDocument/2006/math" xmlns:v="urn:schemas-microsoft-com:vml" xmlns:wp="http://schemas.openxmlformats.org/drawingml/2006/wordprocessingDrawing" xmlns:w10="urn:schemas-microsoft-com:office:word" xmlns:w="http://schemas.openxmlformats.org/wordprocessingml/2006/main" xmlns:wne="http://schemas.microsoft.com/office/word/2006/wordml">
-  <w:footnote w:type="separator" w:id="0">
+<w:footnotes xmlns:wpc="http://schemas.microsoft.com/office/word/2010/wordprocessingCanvas" xmlns:cx="http://schemas.microsoft.com/office/drawing/2014/chartex" xmlns:cx1="http://schemas.microsoft.com/office/drawing/2015/9/8/chartex" xmlns:cx2="http://schemas.microsoft.com/office/drawing/2015/10/21/chartex" xmlns:cx3="http://schemas.microsoft.com/office/drawing/2016/5/9/chartex" xmlns:cx4="http://schemas.microsoft.com/office/drawing/2016/5/10/chartex" xmlns:cx5="http://schemas.microsoft.com/office/drawing/2016/5/11/chartex" xmlns:cx6="http://schemas.microsoft.com/office/drawing/2016/5/12/chartex" xmlns:cx7="http://schemas.microsoft.com/office/drawing/2016/5/13/chartex" xmlns:cx8="http://schemas.microsoft.com/office/drawing/2016/5/14/chartex" xmlns:mc="http://schemas.openxmlformats.org/markup-compatibility/2006" xmlns:aink="http://schemas.microsoft.com/office/drawing/2016/ink" xmlns:am3d="http://schemas.microsoft.com/office/drawing/2017/model3d" xmlns:o="urn:schemas-microsoft-com:office:office" xmlns:oel="http://schemas.microsoft.com/office/2019/extlst" xmlns:r="http://schemas.openxmlformats.org/officeDocument/2006/relationships" xmlns:m="http://schemas.openxmlformats.org/officeDocument/2006/math" xmlns:v="urn:schemas-microsoft-com:vml" xmlns:wp14="http://schemas.microsoft.com/office/word/2010/wordprocessingDrawing" xmlns:wp="http://schemas.openxmlformats.org/drawingml/2006/wordprocessingDrawing" xmlns:w10="urn:schemas-microsoft-com:office:word" xmlns:w="http://schemas.openxmlformats.org/wordprocessingml/2006/main" xmlns:w14="http://schemas.microsoft.com/office/word/2010/wordml" xmlns:w15="http://schemas.microsoft.com/office/word/2012/wordml" xmlns:w16cex="http://schemas.microsoft.com/office/word/2018/wordml/cex" xmlns:w16cid="http://schemas.microsoft.com/office/word/2016/wordml/cid" xmlns:w16="http://schemas.microsoft.com/office/word/2018/wordml" xmlns:w16sdtdh="http://schemas.microsoft.com/office/word/2020/wordml/sdtdatahash" xmlns:w16se="http://schemas.microsoft.com/office/word/2015/wordml/symex" xmlns:wpg="http://schemas.microsoft.com/office/word/2010/wordprocessingGroup" xmlns:wpi="http://schemas.microsoft.com/office/word/2010/wordprocessingInk" xmlns:wne="http://schemas.microsoft.com/office/word/2006/wordml" xmlns:wps="http://schemas.microsoft.com/office/word/2010/wordprocessingShape" mc:Ignorable="w14 w15 w16se w16cid w16 w16cex w16sdtdh wp14">
+  <w:footnote w:type="separator" w:id="-1">
     <w:p>
       <w:bookmarkStart w:id="0" w:name="_Hlk115544346"/>
       <w:bookmarkEnd w:id="0"/>
@@ -14356,7 +14945,7 @@
       </w:r>
     </w:p>
   </w:footnote>
-  <w:footnote w:type="continuationSeparator" w:id="1">
+  <w:footnote w:type="continuationSeparator" w:id="0">
     <w:p>
       <w:r>
         <w:continuationSeparator/>
@@ -14367,7 +14956,7 @@
 </file>
 
 <file path=word/header1.xml><?xml version="1.0" encoding="utf-8"?>
-<w:hdr xmlns:ve="http://schemas.openxmlformats.org/markup-compatibility/2006" xmlns:o="urn:schemas-microsoft-com:office:office" xmlns:r="http://schemas.openxmlformats.org/officeDocument/2006/relationships" xmlns:m="http://schemas.openxmlformats.org/officeDocument/2006/math" xmlns:v="urn:schemas-microsoft-com:vml" xmlns:wp="http://schemas.openxmlformats.org/drawingml/2006/wordprocessingDrawing" xmlns:w10="urn:schemas-microsoft-com:office:word" xmlns:w="http://schemas.openxmlformats.org/wordprocessingml/2006/main" xmlns:wne="http://schemas.microsoft.com/office/word/2006/wordml">
+<w:hdr xmlns:wpc="http://schemas.microsoft.com/office/word/2010/wordprocessingCanvas" xmlns:cx="http://schemas.microsoft.com/office/drawing/2014/chartex" xmlns:cx1="http://schemas.microsoft.com/office/drawing/2015/9/8/chartex" xmlns:cx2="http://schemas.microsoft.com/office/drawing/2015/10/21/chartex" xmlns:cx3="http://schemas.microsoft.com/office/drawing/2016/5/9/chartex" xmlns:cx4="http://schemas.microsoft.com/office/drawing/2016/5/10/chartex" xmlns:cx5="http://schemas.microsoft.com/office/drawing/2016/5/11/chartex" xmlns:cx6="http://schemas.microsoft.com/office/drawing/2016/5/12/chartex" xmlns:cx7="http://schemas.microsoft.com/office/drawing/2016/5/13/chartex" xmlns:cx8="http://schemas.microsoft.com/office/drawing/2016/5/14/chartex" xmlns:mc="http://schemas.openxmlformats.org/markup-compatibility/2006" xmlns:aink="http://schemas.microsoft.com/office/drawing/2016/ink" xmlns:am3d="http://schemas.microsoft.com/office/drawing/2017/model3d" xmlns:o="urn:schemas-microsoft-com:office:office" xmlns:oel="http://schemas.microsoft.com/office/2019/extlst" xmlns:r="http://schemas.openxmlformats.org/officeDocument/2006/relationships" xmlns:m="http://schemas.openxmlformats.org/officeDocument/2006/math" xmlns:v="urn:schemas-microsoft-com:vml" xmlns:wp14="http://schemas.microsoft.com/office/word/2010/wordprocessingDrawing" xmlns:wp="http://schemas.openxmlformats.org/drawingml/2006/wordprocessingDrawing" xmlns:w10="urn:schemas-microsoft-com:office:word" xmlns:w="http://schemas.openxmlformats.org/wordprocessingml/2006/main" xmlns:w14="http://schemas.microsoft.com/office/word/2010/wordml" xmlns:w15="http://schemas.microsoft.com/office/word/2012/wordml" xmlns:w16cex="http://schemas.microsoft.com/office/word/2018/wordml/cex" xmlns:w16cid="http://schemas.microsoft.com/office/word/2016/wordml/cid" xmlns:w16="http://schemas.microsoft.com/office/word/2018/wordml" xmlns:w16sdtdh="http://schemas.microsoft.com/office/word/2020/wordml/sdtdatahash" xmlns:w16se="http://schemas.microsoft.com/office/word/2015/wordml/symex" xmlns:wpg="http://schemas.microsoft.com/office/word/2010/wordprocessingGroup" xmlns:wpi="http://schemas.microsoft.com/office/word/2010/wordprocessingInk" xmlns:wne="http://schemas.microsoft.com/office/word/2006/wordml" xmlns:wps="http://schemas.microsoft.com/office/word/2010/wordprocessingShape" mc:Ignorable="w14 w15 w16se w16cid w16 w16cex w16sdtdh wp14">
   <w:p>
     <w:pPr>
       <w:pBdr>
@@ -14390,7 +14979,7 @@
 </file>
 
 <file path=word/header2.xml><?xml version="1.0" encoding="utf-8"?>
-<w:hdr xmlns:ve="http://schemas.openxmlformats.org/markup-compatibility/2006" xmlns:o="urn:schemas-microsoft-com:office:office" xmlns:r="http://schemas.openxmlformats.org/officeDocument/2006/relationships" xmlns:m="http://schemas.openxmlformats.org/officeDocument/2006/math" xmlns:v="urn:schemas-microsoft-com:vml" xmlns:wp="http://schemas.openxmlformats.org/drawingml/2006/wordprocessingDrawing" xmlns:w10="urn:schemas-microsoft-com:office:word" xmlns:w="http://schemas.openxmlformats.org/wordprocessingml/2006/main" xmlns:wne="http://schemas.microsoft.com/office/word/2006/wordml">
+<w:hdr xmlns:wpc="http://schemas.microsoft.com/office/word/2010/wordprocessingCanvas" xmlns:cx="http://schemas.microsoft.com/office/drawing/2014/chartex" xmlns:cx1="http://schemas.microsoft.com/office/drawing/2015/9/8/chartex" xmlns:cx2="http://schemas.microsoft.com/office/drawing/2015/10/21/chartex" xmlns:cx3="http://schemas.microsoft.com/office/drawing/2016/5/9/chartex" xmlns:cx4="http://schemas.microsoft.com/office/drawing/2016/5/10/chartex" xmlns:cx5="http://schemas.microsoft.com/office/drawing/2016/5/11/chartex" xmlns:cx6="http://schemas.microsoft.com/office/drawing/2016/5/12/chartex" xmlns:cx7="http://schemas.microsoft.com/office/drawing/2016/5/13/chartex" xmlns:cx8="http://schemas.microsoft.com/office/drawing/2016/5/14/chartex" xmlns:mc="http://schemas.openxmlformats.org/markup-compatibility/2006" xmlns:aink="http://schemas.microsoft.com/office/drawing/2016/ink" xmlns:am3d="http://schemas.microsoft.com/office/drawing/2017/model3d" xmlns:o="urn:schemas-microsoft-com:office:office" xmlns:oel="http://schemas.microsoft.com/office/2019/extlst" xmlns:r="http://schemas.openxmlformats.org/officeDocument/2006/relationships" xmlns:m="http://schemas.openxmlformats.org/officeDocument/2006/math" xmlns:v="urn:schemas-microsoft-com:vml" xmlns:wp14="http://schemas.microsoft.com/office/word/2010/wordprocessingDrawing" xmlns:wp="http://schemas.openxmlformats.org/drawingml/2006/wordprocessingDrawing" xmlns:w10="urn:schemas-microsoft-com:office:word" xmlns:w="http://schemas.openxmlformats.org/wordprocessingml/2006/main" xmlns:w14="http://schemas.microsoft.com/office/word/2010/wordml" xmlns:w15="http://schemas.microsoft.com/office/word/2012/wordml" xmlns:w16cex="http://schemas.microsoft.com/office/word/2018/wordml/cex" xmlns:w16cid="http://schemas.microsoft.com/office/word/2016/wordml/cid" xmlns:w16="http://schemas.microsoft.com/office/word/2018/wordml" xmlns:w16sdtdh="http://schemas.microsoft.com/office/word/2020/wordml/sdtdatahash" xmlns:w16se="http://schemas.microsoft.com/office/word/2015/wordml/symex" xmlns:wpg="http://schemas.microsoft.com/office/word/2010/wordprocessingGroup" xmlns:wpi="http://schemas.microsoft.com/office/word/2010/wordprocessingInk" xmlns:wne="http://schemas.microsoft.com/office/word/2006/wordml" xmlns:wps="http://schemas.microsoft.com/office/word/2010/wordprocessingShape" mc:Ignorable="w14 w15 w16se w16cid w16 w16cex w16sdtdh wp14">
   <w:p>
     <w:pPr>
       <w:spacing w:line="360" w:lineRule="auto"/>
@@ -14409,7 +14998,7 @@
         <w:lang w:eastAsia="es-ES"/>
       </w:rPr>
       <w:drawing>
-        <wp:anchor distT="0" distB="0" distL="114300" distR="114300" simplePos="0" relativeHeight="251660288" behindDoc="1" locked="0" layoutInCell="1" allowOverlap="1">
+        <wp:anchor distT="0" distB="0" distL="114300" distR="114300" simplePos="0" relativeHeight="251660288" behindDoc="1" locked="0" layoutInCell="1" allowOverlap="1" wp14:anchorId="56E4BE76" wp14:editId="206B9DB2">
           <wp:simplePos x="0" y="0"/>
           <wp:positionH relativeFrom="column">
             <wp:posOffset>-289560</wp:posOffset>
@@ -14441,7 +15030,7 @@
                   <a:blip r:embed="rId1">
                     <a:extLst>
                       <a:ext uri="{28A0092B-C50C-407E-A947-70E740481C1C}">
-                        <a14:useLocalDpi xmlns:a14="http://schemas.microsoft.com/office/drawing/2010/main" xmlns:wps="http://schemas.microsoft.com/office/word/2010/wordprocessingShape" xmlns:wpi="http://schemas.microsoft.com/office/word/2010/wordprocessingInk" xmlns:wpg="http://schemas.microsoft.com/office/word/2010/wordprocessingGroup" xmlns:w16se="http://schemas.microsoft.com/office/word/2015/wordml/symex" xmlns:w16sdtdh="http://schemas.microsoft.com/office/word/2020/wordml/sdtdatahash" xmlns:w16="http://schemas.microsoft.com/office/word/2018/wordml" xmlns:w16cid="http://schemas.microsoft.com/office/word/2016/wordml/cid" xmlns:w16cex="http://schemas.microsoft.com/office/word/2018/wordml/cex" xmlns:w15="http://schemas.microsoft.com/office/word/2012/wordml" xmlns:w14="http://schemas.microsoft.com/office/word/2010/wordml" xmlns:w="http://schemas.openxmlformats.org/wordprocessingml/2006/main" xmlns:w10="urn:schemas-microsoft-com:office:word" xmlns:wp14="http://schemas.microsoft.com/office/word/2010/wordprocessingDrawing" xmlns:v="urn:schemas-microsoft-com:vml" xmlns:oel="http://schemas.microsoft.com/office/2019/extlst" xmlns:o="urn:schemas-microsoft-com:office:office" xmlns:am3d="http://schemas.microsoft.com/office/drawing/2017/model3d" xmlns:aink="http://schemas.microsoft.com/office/drawing/2016/ink" xmlns:mc="http://schemas.openxmlformats.org/markup-compatibility/2006" xmlns:cx8="http://schemas.microsoft.com/office/drawing/2016/5/14/chartex" xmlns:cx7="http://schemas.microsoft.com/office/drawing/2016/5/13/chartex" xmlns:cx6="http://schemas.microsoft.com/office/drawing/2016/5/12/chartex" xmlns:cx5="http://schemas.microsoft.com/office/drawing/2016/5/11/chartex" xmlns:cx4="http://schemas.microsoft.com/office/drawing/2016/5/10/chartex" xmlns:cx3="http://schemas.microsoft.com/office/drawing/2016/5/9/chartex" xmlns:cx2="http://schemas.microsoft.com/office/drawing/2015/10/21/chartex" xmlns:cx1="http://schemas.microsoft.com/office/drawing/2015/9/8/chartex" xmlns:cx="http://schemas.microsoft.com/office/drawing/2014/chartex" xmlns:wpc="http://schemas.microsoft.com/office/word/2010/wordprocessingCanvas" xmlns="" val="0"/>
+                        <a14:useLocalDpi xmlns:a14="http://schemas.microsoft.com/office/drawing/2010/main" val="0"/>
                       </a:ext>
                     </a:extLst>
                   </a:blip>
@@ -14564,7 +15153,7 @@
 </file>
 
 <file path=word/header3.xml><?xml version="1.0" encoding="utf-8"?>
-<w:hdr xmlns:ve="http://schemas.openxmlformats.org/markup-compatibility/2006" xmlns:o="urn:schemas-microsoft-com:office:office" xmlns:r="http://schemas.openxmlformats.org/officeDocument/2006/relationships" xmlns:m="http://schemas.openxmlformats.org/officeDocument/2006/math" xmlns:v="urn:schemas-microsoft-com:vml" xmlns:wp="http://schemas.openxmlformats.org/drawingml/2006/wordprocessingDrawing" xmlns:w10="urn:schemas-microsoft-com:office:word" xmlns:w="http://schemas.openxmlformats.org/wordprocessingml/2006/main" xmlns:wne="http://schemas.microsoft.com/office/word/2006/wordml">
+<w:hdr xmlns:wpc="http://schemas.microsoft.com/office/word/2010/wordprocessingCanvas" xmlns:cx="http://schemas.microsoft.com/office/drawing/2014/chartex" xmlns:cx1="http://schemas.microsoft.com/office/drawing/2015/9/8/chartex" xmlns:cx2="http://schemas.microsoft.com/office/drawing/2015/10/21/chartex" xmlns:cx3="http://schemas.microsoft.com/office/drawing/2016/5/9/chartex" xmlns:cx4="http://schemas.microsoft.com/office/drawing/2016/5/10/chartex" xmlns:cx5="http://schemas.microsoft.com/office/drawing/2016/5/11/chartex" xmlns:cx6="http://schemas.microsoft.com/office/drawing/2016/5/12/chartex" xmlns:cx7="http://schemas.microsoft.com/office/drawing/2016/5/13/chartex" xmlns:cx8="http://schemas.microsoft.com/office/drawing/2016/5/14/chartex" xmlns:mc="http://schemas.openxmlformats.org/markup-compatibility/2006" xmlns:aink="http://schemas.microsoft.com/office/drawing/2016/ink" xmlns:am3d="http://schemas.microsoft.com/office/drawing/2017/model3d" xmlns:o="urn:schemas-microsoft-com:office:office" xmlns:oel="http://schemas.microsoft.com/office/2019/extlst" xmlns:r="http://schemas.openxmlformats.org/officeDocument/2006/relationships" xmlns:m="http://schemas.openxmlformats.org/officeDocument/2006/math" xmlns:v="urn:schemas-microsoft-com:vml" xmlns:wp14="http://schemas.microsoft.com/office/word/2010/wordprocessingDrawing" xmlns:wp="http://schemas.openxmlformats.org/drawingml/2006/wordprocessingDrawing" xmlns:w10="urn:schemas-microsoft-com:office:word" xmlns:w="http://schemas.openxmlformats.org/wordprocessingml/2006/main" xmlns:w14="http://schemas.microsoft.com/office/word/2010/wordml" xmlns:w15="http://schemas.microsoft.com/office/word/2012/wordml" xmlns:w16cex="http://schemas.microsoft.com/office/word/2018/wordml/cex" xmlns:w16cid="http://schemas.microsoft.com/office/word/2016/wordml/cid" xmlns:w16="http://schemas.microsoft.com/office/word/2018/wordml" xmlns:w16sdtdh="http://schemas.microsoft.com/office/word/2020/wordml/sdtdatahash" xmlns:w16se="http://schemas.microsoft.com/office/word/2015/wordml/symex" xmlns:wpg="http://schemas.microsoft.com/office/word/2010/wordprocessingGroup" xmlns:wpi="http://schemas.microsoft.com/office/word/2010/wordprocessingInk" xmlns:wne="http://schemas.microsoft.com/office/word/2006/wordml" xmlns:wps="http://schemas.microsoft.com/office/word/2010/wordprocessingShape" mc:Ignorable="w14 w15 w16se w16cid w16 w16cex w16sdtdh wp14">
   <w:p>
     <w:pPr>
       <w:pBdr>
@@ -14588,7 +15177,7 @@
 </file>
 
 <file path=word/header4.xml><?xml version="1.0" encoding="utf-8"?>
-<w:hdr xmlns:ve="http://schemas.openxmlformats.org/markup-compatibility/2006" xmlns:o="urn:schemas-microsoft-com:office:office" xmlns:r="http://schemas.openxmlformats.org/officeDocument/2006/relationships" xmlns:m="http://schemas.openxmlformats.org/officeDocument/2006/math" xmlns:v="urn:schemas-microsoft-com:vml" xmlns:wp="http://schemas.openxmlformats.org/drawingml/2006/wordprocessingDrawing" xmlns:w10="urn:schemas-microsoft-com:office:word" xmlns:w="http://schemas.openxmlformats.org/wordprocessingml/2006/main" xmlns:wne="http://schemas.microsoft.com/office/word/2006/wordml">
+<w:hdr xmlns:wpc="http://schemas.microsoft.com/office/word/2010/wordprocessingCanvas" xmlns:cx="http://schemas.microsoft.com/office/drawing/2014/chartex" xmlns:cx1="http://schemas.microsoft.com/office/drawing/2015/9/8/chartex" xmlns:cx2="http://schemas.microsoft.com/office/drawing/2015/10/21/chartex" xmlns:cx3="http://schemas.microsoft.com/office/drawing/2016/5/9/chartex" xmlns:cx4="http://schemas.microsoft.com/office/drawing/2016/5/10/chartex" xmlns:cx5="http://schemas.microsoft.com/office/drawing/2016/5/11/chartex" xmlns:cx6="http://schemas.microsoft.com/office/drawing/2016/5/12/chartex" xmlns:cx7="http://schemas.microsoft.com/office/drawing/2016/5/13/chartex" xmlns:cx8="http://schemas.microsoft.com/office/drawing/2016/5/14/chartex" xmlns:mc="http://schemas.openxmlformats.org/markup-compatibility/2006" xmlns:aink="http://schemas.microsoft.com/office/drawing/2016/ink" xmlns:am3d="http://schemas.microsoft.com/office/drawing/2017/model3d" xmlns:o="urn:schemas-microsoft-com:office:office" xmlns:oel="http://schemas.microsoft.com/office/2019/extlst" xmlns:r="http://schemas.openxmlformats.org/officeDocument/2006/relationships" xmlns:m="http://schemas.openxmlformats.org/officeDocument/2006/math" xmlns:v="urn:schemas-microsoft-com:vml" xmlns:wp14="http://schemas.microsoft.com/office/word/2010/wordprocessingDrawing" xmlns:wp="http://schemas.openxmlformats.org/drawingml/2006/wordprocessingDrawing" xmlns:w10="urn:schemas-microsoft-com:office:word" xmlns:w="http://schemas.openxmlformats.org/wordprocessingml/2006/main" xmlns:w14="http://schemas.microsoft.com/office/word/2010/wordml" xmlns:w15="http://schemas.microsoft.com/office/word/2012/wordml" xmlns:w16cex="http://schemas.microsoft.com/office/word/2018/wordml/cex" xmlns:w16cid="http://schemas.microsoft.com/office/word/2016/wordml/cid" xmlns:w16="http://schemas.microsoft.com/office/word/2018/wordml" xmlns:w16sdtdh="http://schemas.microsoft.com/office/word/2020/wordml/sdtdatahash" xmlns:w16se="http://schemas.microsoft.com/office/word/2015/wordml/symex" xmlns:wpg="http://schemas.microsoft.com/office/word/2010/wordprocessingGroup" xmlns:wpi="http://schemas.microsoft.com/office/word/2010/wordprocessingInk" xmlns:wne="http://schemas.microsoft.com/office/word/2006/wordml" xmlns:wps="http://schemas.microsoft.com/office/word/2010/wordprocessingShape" mc:Ignorable="w14 w15 w16se w16cid w16 w16cex w16sdtdh wp14">
   <w:p>
     <w:pPr>
       <w:widowControl w:val="0"/>
@@ -14619,7 +15208,7 @@
         <w:insideV w:val="nil"/>
       </w:tblBorders>
       <w:tblLayout w:type="fixed"/>
-      <w:tblLook w:val="0000"/>
+      <w:tblLook w:val="0000" w:firstRow="0" w:lastRow="0" w:firstColumn="0" w:lastColumn="0" w:noHBand="0" w:noVBand="0"/>
     </w:tblPr>
     <w:tblGrid>
       <w:gridCol w:w="1947"/>
@@ -14662,7 +15251,7 @@
               <w:lang w:eastAsia="es-ES"/>
             </w:rPr>
             <w:drawing>
-              <wp:inline distT="0" distB="0" distL="114300" distR="114300">
+              <wp:inline distT="0" distB="0" distL="114300" distR="114300" wp14:anchorId="5B8D6D8F" wp14:editId="5BB0F41E">
                 <wp:extent cx="1147445" cy="467360"/>
                 <wp:effectExtent l="0" t="0" r="0" b="0"/>
                 <wp:docPr id="3" name="image2.png"/>
@@ -14857,8 +15446,8 @@
 </file>
 
 <file path=word/numbering.xml><?xml version="1.0" encoding="utf-8"?>
-<w:numbering xmlns:ve="http://schemas.openxmlformats.org/markup-compatibility/2006" xmlns:o="urn:schemas-microsoft-com:office:office" xmlns:r="http://schemas.openxmlformats.org/officeDocument/2006/relationships" xmlns:m="http://schemas.openxmlformats.org/officeDocument/2006/math" xmlns:v="urn:schemas-microsoft-com:vml" xmlns:wp="http://schemas.openxmlformats.org/drawingml/2006/wordprocessingDrawing" xmlns:w10="urn:schemas-microsoft-com:office:word" xmlns:w="http://schemas.openxmlformats.org/wordprocessingml/2006/main" xmlns:wne="http://schemas.microsoft.com/office/word/2006/wordml">
-  <w:abstractNum w:abstractNumId="0">
+<w:numbering xmlns:wpc="http://schemas.microsoft.com/office/word/2010/wordprocessingCanvas" xmlns:cx="http://schemas.microsoft.com/office/drawing/2014/chartex" xmlns:cx1="http://schemas.microsoft.com/office/drawing/2015/9/8/chartex" xmlns:cx2="http://schemas.microsoft.com/office/drawing/2015/10/21/chartex" xmlns:cx3="http://schemas.microsoft.com/office/drawing/2016/5/9/chartex" xmlns:cx4="http://schemas.microsoft.com/office/drawing/2016/5/10/chartex" xmlns:cx5="http://schemas.microsoft.com/office/drawing/2016/5/11/chartex" xmlns:cx6="http://schemas.microsoft.com/office/drawing/2016/5/12/chartex" xmlns:cx7="http://schemas.microsoft.com/office/drawing/2016/5/13/chartex" xmlns:cx8="http://schemas.microsoft.com/office/drawing/2016/5/14/chartex" xmlns:mc="http://schemas.openxmlformats.org/markup-compatibility/2006" xmlns:aink="http://schemas.microsoft.com/office/drawing/2016/ink" xmlns:am3d="http://schemas.microsoft.com/office/drawing/2017/model3d" xmlns:o="urn:schemas-microsoft-com:office:office" xmlns:oel="http://schemas.microsoft.com/office/2019/extlst" xmlns:r="http://schemas.openxmlformats.org/officeDocument/2006/relationships" xmlns:m="http://schemas.openxmlformats.org/officeDocument/2006/math" xmlns:v="urn:schemas-microsoft-com:vml" xmlns:wp14="http://schemas.microsoft.com/office/word/2010/wordprocessingDrawing" xmlns:wp="http://schemas.openxmlformats.org/drawingml/2006/wordprocessingDrawing" xmlns:w10="urn:schemas-microsoft-com:office:word" xmlns:w="http://schemas.openxmlformats.org/wordprocessingml/2006/main" xmlns:w14="http://schemas.microsoft.com/office/word/2010/wordml" xmlns:w15="http://schemas.microsoft.com/office/word/2012/wordml" xmlns:w16cex="http://schemas.microsoft.com/office/word/2018/wordml/cex" xmlns:w16cid="http://schemas.microsoft.com/office/word/2016/wordml/cid" xmlns:w16="http://schemas.microsoft.com/office/word/2018/wordml" xmlns:w16sdtdh="http://schemas.microsoft.com/office/word/2020/wordml/sdtdatahash" xmlns:w16se="http://schemas.microsoft.com/office/word/2015/wordml/symex" xmlns:wpg="http://schemas.microsoft.com/office/word/2010/wordprocessingGroup" xmlns:wpi="http://schemas.microsoft.com/office/word/2010/wordprocessingInk" xmlns:wne="http://schemas.microsoft.com/office/word/2006/wordml" xmlns:wps="http://schemas.microsoft.com/office/word/2010/wordprocessingShape" mc:Ignorable="w14 w15 w16se w16cid w16 w16cex w16sdtdh wp14">
+  <w:abstractNum w:abstractNumId="0" w15:restartNumberingAfterBreak="0">
     <w:nsid w:val="0E691686"/>
     <w:multiLevelType w:val="multilevel"/>
     <w:tmpl w:val="77C65262"/>
@@ -14980,7 +15569,7 @@
       </w:rPr>
     </w:lvl>
   </w:abstractNum>
-  <w:abstractNum w:abstractNumId="1">
+  <w:abstractNum w:abstractNumId="1" w15:restartNumberingAfterBreak="0">
     <w:nsid w:val="5B3670BC"/>
     <w:multiLevelType w:val="multilevel"/>
     <w:tmpl w:val="5E5EC556"/>
@@ -15093,17 +15682,17 @@
       </w:rPr>
     </w:lvl>
   </w:abstractNum>
-  <w:num w:numId="1">
+  <w:num w:numId="1" w16cid:durableId="660159993">
     <w:abstractNumId w:val="1"/>
   </w:num>
-  <w:num w:numId="2">
+  <w:num w:numId="2" w16cid:durableId="1758674873">
     <w:abstractNumId w:val="0"/>
   </w:num>
 </w:numbering>
 </file>
 
 <file path=word/styles.xml><?xml version="1.0" encoding="utf-8"?>
-<w:styles xmlns:r="http://schemas.openxmlformats.org/officeDocument/2006/relationships" xmlns:w="http://schemas.openxmlformats.org/wordprocessingml/2006/main">
+<w:styles xmlns:mc="http://schemas.openxmlformats.org/markup-compatibility/2006" xmlns:r="http://schemas.openxmlformats.org/officeDocument/2006/relationships" xmlns:w="http://schemas.openxmlformats.org/wordprocessingml/2006/main" xmlns:w14="http://schemas.microsoft.com/office/word/2010/wordml" xmlns:w15="http://schemas.microsoft.com/office/word/2012/wordml" xmlns:w16cex="http://schemas.microsoft.com/office/word/2018/wordml/cex" xmlns:w16cid="http://schemas.microsoft.com/office/word/2016/wordml/cid" xmlns:w16="http://schemas.microsoft.com/office/word/2018/wordml" xmlns:w16sdtdh="http://schemas.microsoft.com/office/word/2020/wordml/sdtdatahash" xmlns:w16se="http://schemas.microsoft.com/office/word/2015/wordml/symex" mc:Ignorable="w14 w15 w16se w16cid w16 w16cex w16sdtdh">
   <w:docDefaults>
     <w:rPrDefault>
       <w:rPr>
@@ -15113,148 +15702,383 @@
     </w:rPrDefault>
     <w:pPrDefault/>
   </w:docDefaults>
-  <w:latentStyles w:defLockedState="0" w:defUIPriority="99" w:defSemiHidden="1" w:defUnhideWhenUsed="1" w:defQFormat="0" w:count="267">
-    <w:lsdException w:name="Normal" w:semiHidden="0" w:uiPriority="0" w:unhideWhenUsed="0" w:qFormat="1"/>
-    <w:lsdException w:name="heading 1" w:semiHidden="0" w:uiPriority="9" w:unhideWhenUsed="0" w:qFormat="1"/>
-    <w:lsdException w:name="heading 2" w:uiPriority="9" w:qFormat="1"/>
-    <w:lsdException w:name="heading 3" w:uiPriority="9" w:qFormat="1"/>
-    <w:lsdException w:name="heading 4" w:uiPriority="9" w:qFormat="1"/>
-    <w:lsdException w:name="heading 5" w:uiPriority="9" w:qFormat="1"/>
-    <w:lsdException w:name="heading 6" w:uiPriority="9" w:qFormat="1"/>
-    <w:lsdException w:name="heading 7" w:uiPriority="9" w:qFormat="1"/>
-    <w:lsdException w:name="heading 8" w:uiPriority="9" w:qFormat="1"/>
-    <w:lsdException w:name="heading 9" w:uiPriority="9" w:qFormat="1"/>
-    <w:lsdException w:name="toc 1" w:uiPriority="39"/>
-    <w:lsdException w:name="toc 2" w:uiPriority="39"/>
-    <w:lsdException w:name="toc 3" w:uiPriority="39"/>
-    <w:lsdException w:name="toc 4" w:uiPriority="39"/>
-    <w:lsdException w:name="toc 5" w:uiPriority="39"/>
-    <w:lsdException w:name="toc 6" w:uiPriority="39"/>
-    <w:lsdException w:name="toc 7" w:uiPriority="39"/>
-    <w:lsdException w:name="toc 8" w:uiPriority="39"/>
-    <w:lsdException w:name="toc 9" w:uiPriority="39"/>
-    <w:lsdException w:name="caption" w:uiPriority="35" w:qFormat="1"/>
-    <w:lsdException w:name="Title" w:semiHidden="0" w:uiPriority="10" w:unhideWhenUsed="0" w:qFormat="1"/>
-    <w:lsdException w:name="Default Paragraph Font" w:uiPriority="1"/>
-    <w:lsdException w:name="Subtitle" w:semiHidden="0" w:uiPriority="11" w:unhideWhenUsed="0" w:qFormat="1"/>
-    <w:lsdException w:name="Strong" w:semiHidden="0" w:uiPriority="22" w:unhideWhenUsed="0" w:qFormat="1"/>
-    <w:lsdException w:name="Emphasis" w:semiHidden="0" w:uiPriority="20" w:unhideWhenUsed="0" w:qFormat="1"/>
-    <w:lsdException w:name="Normal Table" w:semiHidden="0" w:unhideWhenUsed="0"/>
-    <w:lsdException w:name="Table Subtle 1" w:semiHidden="0" w:unhideWhenUsed="0"/>
-    <w:lsdException w:name="Table Web 2" w:semiHidden="0" w:unhideWhenUsed="0"/>
-    <w:lsdException w:name="Table Web 3" w:semiHidden="0" w:unhideWhenUsed="0"/>
-    <w:lsdException w:name="Table Grid" w:semiHidden="0" w:uiPriority="39" w:unhideWhenUsed="0"/>
-    <w:lsdException w:name="Placeholder Text" w:unhideWhenUsed="0"/>
-    <w:lsdException w:name="No Spacing" w:semiHidden="0" w:uiPriority="1" w:unhideWhenUsed="0" w:qFormat="1"/>
-    <w:lsdException w:name="Light Shading" w:semiHidden="0" w:uiPriority="60" w:unhideWhenUsed="0"/>
-    <w:lsdException w:name="Light List" w:semiHidden="0" w:uiPriority="61" w:unhideWhenUsed="0"/>
-    <w:lsdException w:name="Light Grid" w:semiHidden="0" w:uiPriority="62" w:unhideWhenUsed="0"/>
-    <w:lsdException w:name="Medium Shading 1" w:semiHidden="0" w:uiPriority="63" w:unhideWhenUsed="0"/>
-    <w:lsdException w:name="Medium Shading 2" w:semiHidden="0" w:uiPriority="64" w:unhideWhenUsed="0"/>
-    <w:lsdException w:name="Medium List 1" w:semiHidden="0" w:uiPriority="65" w:unhideWhenUsed="0"/>
-    <w:lsdException w:name="Medium List 2" w:semiHidden="0" w:uiPriority="66" w:unhideWhenUsed="0"/>
-    <w:lsdException w:name="Medium Grid 1" w:semiHidden="0" w:uiPriority="67" w:unhideWhenUsed="0"/>
-    <w:lsdException w:name="Medium Grid 2" w:semiHidden="0" w:uiPriority="68" w:unhideWhenUsed="0"/>
-    <w:lsdException w:name="Medium Grid 3" w:semiHidden="0" w:uiPriority="69" w:unhideWhenUsed="0"/>
-    <w:lsdException w:name="Dark List" w:semiHidden="0" w:uiPriority="70" w:unhideWhenUsed="0"/>
-    <w:lsdException w:name="Colorful Shading" w:semiHidden="0" w:uiPriority="71" w:unhideWhenUsed="0"/>
-    <w:lsdException w:name="Colorful List" w:semiHidden="0" w:uiPriority="72" w:unhideWhenUsed="0"/>
-    <w:lsdException w:name="Colorful Grid" w:semiHidden="0" w:uiPriority="73" w:unhideWhenUsed="0"/>
-    <w:lsdException w:name="Light Shading Accent 1" w:semiHidden="0" w:uiPriority="60" w:unhideWhenUsed="0"/>
-    <w:lsdException w:name="Light List Accent 1" w:semiHidden="0" w:uiPriority="61" w:unhideWhenUsed="0"/>
-    <w:lsdException w:name="Light Grid Accent 1" w:semiHidden="0" w:uiPriority="62" w:unhideWhenUsed="0"/>
-    <w:lsdException w:name="Medium Shading 1 Accent 1" w:semiHidden="0" w:uiPriority="63" w:unhideWhenUsed="0"/>
-    <w:lsdException w:name="Medium Shading 2 Accent 1" w:semiHidden="0" w:uiPriority="64" w:unhideWhenUsed="0"/>
-    <w:lsdException w:name="Medium List 1 Accent 1" w:semiHidden="0" w:uiPriority="65" w:unhideWhenUsed="0"/>
-    <w:lsdException w:name="Revision" w:unhideWhenUsed="0"/>
-    <w:lsdException w:name="List Paragraph" w:semiHidden="0" w:uiPriority="34" w:unhideWhenUsed="0" w:qFormat="1"/>
-    <w:lsdException w:name="Quote" w:semiHidden="0" w:uiPriority="29" w:unhideWhenUsed="0" w:qFormat="1"/>
-    <w:lsdException w:name="Intense Quote" w:semiHidden="0" w:uiPriority="30" w:unhideWhenUsed="0" w:qFormat="1"/>
-    <w:lsdException w:name="Medium List 2 Accent 1" w:semiHidden="0" w:uiPriority="66" w:unhideWhenUsed="0"/>
-    <w:lsdException w:name="Medium Grid 1 Accent 1" w:semiHidden="0" w:uiPriority="67" w:unhideWhenUsed="0"/>
-    <w:lsdException w:name="Medium Grid 2 Accent 1" w:semiHidden="0" w:uiPriority="68" w:unhideWhenUsed="0"/>
-    <w:lsdException w:name="Medium Grid 3 Accent 1" w:semiHidden="0" w:uiPriority="69" w:unhideWhenUsed="0"/>
-    <w:lsdException w:name="Dark List Accent 1" w:semiHidden="0" w:uiPriority="70" w:unhideWhenUsed="0"/>
-    <w:lsdException w:name="Colorful Shading Accent 1" w:semiHidden="0" w:uiPriority="71" w:unhideWhenUsed="0"/>
-    <w:lsdException w:name="Colorful List Accent 1" w:semiHidden="0" w:uiPriority="72" w:unhideWhenUsed="0"/>
-    <w:lsdException w:name="Colorful Grid Accent 1" w:semiHidden="0" w:uiPriority="73" w:unhideWhenUsed="0"/>
-    <w:lsdException w:name="Light Shading Accent 2" w:semiHidden="0" w:uiPriority="60" w:unhideWhenUsed="0"/>
-    <w:lsdException w:name="Light List Accent 2" w:semiHidden="0" w:uiPriority="61" w:unhideWhenUsed="0"/>
-    <w:lsdException w:name="Light Grid Accent 2" w:semiHidden="0" w:uiPriority="62" w:unhideWhenUsed="0"/>
-    <w:lsdException w:name="Medium Shading 1 Accent 2" w:semiHidden="0" w:uiPriority="63" w:unhideWhenUsed="0"/>
-    <w:lsdException w:name="Medium Shading 2 Accent 2" w:semiHidden="0" w:uiPriority="64" w:unhideWhenUsed="0"/>
-    <w:lsdException w:name="Medium List 1 Accent 2" w:semiHidden="0" w:uiPriority="65" w:unhideWhenUsed="0"/>
-    <w:lsdException w:name="Medium List 2 Accent 2" w:semiHidden="0" w:uiPriority="66" w:unhideWhenUsed="0"/>
-    <w:lsdException w:name="Medium Grid 1 Accent 2" w:semiHidden="0" w:uiPriority="67" w:unhideWhenUsed="0"/>
-    <w:lsdException w:name="Medium Grid 2 Accent 2" w:semiHidden="0" w:uiPriority="68" w:unhideWhenUsed="0"/>
-    <w:lsdException w:name="Medium Grid 3 Accent 2" w:semiHidden="0" w:uiPriority="69" w:unhideWhenUsed="0"/>
-    <w:lsdException w:name="Dark List Accent 2" w:semiHidden="0" w:uiPriority="70" w:unhideWhenUsed="0"/>
-    <w:lsdException w:name="Colorful Shading Accent 2" w:semiHidden="0" w:uiPriority="71" w:unhideWhenUsed="0"/>
-    <w:lsdException w:name="Colorful List Accent 2" w:semiHidden="0" w:uiPriority="72" w:unhideWhenUsed="0"/>
-    <w:lsdException w:name="Colorful Grid Accent 2" w:semiHidden="0" w:uiPriority="73" w:unhideWhenUsed="0"/>
-    <w:lsdException w:name="Light Shading Accent 3" w:semiHidden="0" w:uiPriority="60" w:unhideWhenUsed="0"/>
-    <w:lsdException w:name="Light List Accent 3" w:semiHidden="0" w:uiPriority="61" w:unhideWhenUsed="0"/>
-    <w:lsdException w:name="Light Grid Accent 3" w:semiHidden="0" w:uiPriority="62" w:unhideWhenUsed="0"/>
-    <w:lsdException w:name="Medium Shading 1 Accent 3" w:semiHidden="0" w:uiPriority="63" w:unhideWhenUsed="0"/>
-    <w:lsdException w:name="Medium Shading 2 Accent 3" w:semiHidden="0" w:uiPriority="64" w:unhideWhenUsed="0"/>
-    <w:lsdException w:name="Medium List 1 Accent 3" w:semiHidden="0" w:uiPriority="65" w:unhideWhenUsed="0"/>
-    <w:lsdException w:name="Medium List 2 Accent 3" w:semiHidden="0" w:uiPriority="66" w:unhideWhenUsed="0"/>
-    <w:lsdException w:name="Medium Grid 1 Accent 3" w:semiHidden="0" w:uiPriority="67" w:unhideWhenUsed="0"/>
-    <w:lsdException w:name="Medium Grid 2 Accent 3" w:semiHidden="0" w:uiPriority="68" w:unhideWhenUsed="0"/>
-    <w:lsdException w:name="Medium Grid 3 Accent 3" w:semiHidden="0" w:uiPriority="69" w:unhideWhenUsed="0"/>
-    <w:lsdException w:name="Dark List Accent 3" w:semiHidden="0" w:uiPriority="70" w:unhideWhenUsed="0"/>
-    <w:lsdException w:name="Colorful Shading Accent 3" w:semiHidden="0" w:uiPriority="71" w:unhideWhenUsed="0"/>
-    <w:lsdException w:name="Colorful List Accent 3" w:semiHidden="0" w:uiPriority="72" w:unhideWhenUsed="0"/>
-    <w:lsdException w:name="Colorful Grid Accent 3" w:semiHidden="0" w:uiPriority="73" w:unhideWhenUsed="0"/>
-    <w:lsdException w:name="Light Shading Accent 4" w:semiHidden="0" w:uiPriority="60" w:unhideWhenUsed="0"/>
-    <w:lsdException w:name="Light List Accent 4" w:semiHidden="0" w:uiPriority="61" w:unhideWhenUsed="0"/>
-    <w:lsdException w:name="Light Grid Accent 4" w:semiHidden="0" w:uiPriority="62" w:unhideWhenUsed="0"/>
-    <w:lsdException w:name="Medium Shading 1 Accent 4" w:semiHidden="0" w:uiPriority="63" w:unhideWhenUsed="0"/>
-    <w:lsdException w:name="Medium Shading 2 Accent 4" w:semiHidden="0" w:uiPriority="64" w:unhideWhenUsed="0"/>
-    <w:lsdException w:name="Medium List 1 Accent 4" w:semiHidden="0" w:uiPriority="65" w:unhideWhenUsed="0"/>
-    <w:lsdException w:name="Medium List 2 Accent 4" w:semiHidden="0" w:uiPriority="66" w:unhideWhenUsed="0"/>
-    <w:lsdException w:name="Medium Grid 1 Accent 4" w:semiHidden="0" w:uiPriority="67" w:unhideWhenUsed="0"/>
-    <w:lsdException w:name="Medium Grid 2 Accent 4" w:semiHidden="0" w:uiPriority="68" w:unhideWhenUsed="0"/>
-    <w:lsdException w:name="Medium Grid 3 Accent 4" w:semiHidden="0" w:uiPriority="69" w:unhideWhenUsed="0"/>
-    <w:lsdException w:name="Dark List Accent 4" w:semiHidden="0" w:uiPriority="70" w:unhideWhenUsed="0"/>
-    <w:lsdException w:name="Colorful Shading Accent 4" w:semiHidden="0" w:uiPriority="71" w:unhideWhenUsed="0"/>
-    <w:lsdException w:name="Colorful List Accent 4" w:semiHidden="0" w:uiPriority="72" w:unhideWhenUsed="0"/>
-    <w:lsdException w:name="Colorful Grid Accent 4" w:semiHidden="0" w:uiPriority="73" w:unhideWhenUsed="0"/>
-    <w:lsdException w:name="Light Shading Accent 5" w:semiHidden="0" w:uiPriority="60" w:unhideWhenUsed="0"/>
-    <w:lsdException w:name="Light List Accent 5" w:semiHidden="0" w:uiPriority="61" w:unhideWhenUsed="0"/>
-    <w:lsdException w:name="Light Grid Accent 5" w:semiHidden="0" w:uiPriority="62" w:unhideWhenUsed="0"/>
-    <w:lsdException w:name="Medium Shading 1 Accent 5" w:semiHidden="0" w:uiPriority="63" w:unhideWhenUsed="0"/>
-    <w:lsdException w:name="Medium Shading 2 Accent 5" w:semiHidden="0" w:uiPriority="64" w:unhideWhenUsed="0"/>
-    <w:lsdException w:name="Medium List 1 Accent 5" w:semiHidden="0" w:uiPriority="65" w:unhideWhenUsed="0"/>
-    <w:lsdException w:name="Medium List 2 Accent 5" w:semiHidden="0" w:uiPriority="66" w:unhideWhenUsed="0"/>
-    <w:lsdException w:name="Medium Grid 1 Accent 5" w:semiHidden="0" w:uiPriority="67" w:unhideWhenUsed="0"/>
-    <w:lsdException w:name="Medium Grid 2 Accent 5" w:semiHidden="0" w:uiPriority="68" w:unhideWhenUsed="0"/>
-    <w:lsdException w:name="Medium Grid 3 Accent 5" w:semiHidden="0" w:uiPriority="69" w:unhideWhenUsed="0"/>
-    <w:lsdException w:name="Dark List Accent 5" w:semiHidden="0" w:uiPriority="70" w:unhideWhenUsed="0"/>
-    <w:lsdException w:name="Colorful Shading Accent 5" w:semiHidden="0" w:uiPriority="71" w:unhideWhenUsed="0"/>
-    <w:lsdException w:name="Colorful List Accent 5" w:semiHidden="0" w:uiPriority="72" w:unhideWhenUsed="0"/>
-    <w:lsdException w:name="Colorful Grid Accent 5" w:semiHidden="0" w:uiPriority="73" w:unhideWhenUsed="0"/>
-    <w:lsdException w:name="Light Shading Accent 6" w:semiHidden="0" w:uiPriority="60" w:unhideWhenUsed="0"/>
-    <w:lsdException w:name="Light List Accent 6" w:semiHidden="0" w:uiPriority="61" w:unhideWhenUsed="0"/>
-    <w:lsdException w:name="Light Grid Accent 6" w:semiHidden="0" w:uiPriority="62" w:unhideWhenUsed="0"/>
-    <w:lsdException w:name="Medium Shading 1 Accent 6" w:semiHidden="0" w:uiPriority="63" w:unhideWhenUsed="0"/>
-    <w:lsdException w:name="Medium Shading 2 Accent 6" w:semiHidden="0" w:uiPriority="64" w:unhideWhenUsed="0"/>
-    <w:lsdException w:name="Medium List 1 Accent 6" w:semiHidden="0" w:uiPriority="65" w:unhideWhenUsed="0"/>
-    <w:lsdException w:name="Medium List 2 Accent 6" w:semiHidden="0" w:uiPriority="66" w:unhideWhenUsed="0"/>
-    <w:lsdException w:name="Medium Grid 1 Accent 6" w:semiHidden="0" w:uiPriority="67" w:unhideWhenUsed="0"/>
-    <w:lsdException w:name="Medium Grid 2 Accent 6" w:semiHidden="0" w:uiPriority="68" w:unhideWhenUsed="0"/>
-    <w:lsdException w:name="Medium Grid 3 Accent 6" w:semiHidden="0" w:uiPriority="69" w:unhideWhenUsed="0"/>
-    <w:lsdException w:name="Dark List Accent 6" w:semiHidden="0" w:uiPriority="70" w:unhideWhenUsed="0"/>
-    <w:lsdException w:name="Colorful Shading Accent 6" w:semiHidden="0" w:uiPriority="71" w:unhideWhenUsed="0"/>
-    <w:lsdException w:name="Colorful List Accent 6" w:semiHidden="0" w:uiPriority="72" w:unhideWhenUsed="0"/>
-    <w:lsdException w:name="Colorful Grid Accent 6" w:semiHidden="0" w:uiPriority="73" w:unhideWhenUsed="0"/>
-    <w:lsdException w:name="Subtle Emphasis" w:semiHidden="0" w:uiPriority="19" w:unhideWhenUsed="0" w:qFormat="1"/>
-    <w:lsdException w:name="Intense Emphasis" w:semiHidden="0" w:uiPriority="21" w:unhideWhenUsed="0" w:qFormat="1"/>
-    <w:lsdException w:name="Subtle Reference" w:semiHidden="0" w:uiPriority="31" w:unhideWhenUsed="0" w:qFormat="1"/>
-    <w:lsdException w:name="Intense Reference" w:semiHidden="0" w:uiPriority="32" w:unhideWhenUsed="0" w:qFormat="1"/>
-    <w:lsdException w:name="Book Title" w:semiHidden="0" w:uiPriority="33" w:unhideWhenUsed="0" w:qFormat="1"/>
-    <w:lsdException w:name="Bibliography" w:uiPriority="37"/>
-    <w:lsdException w:name="TOC Heading" w:uiPriority="39" w:qFormat="1"/>
+  <w:latentStyles w:defLockedState="0" w:defUIPriority="99" w:defSemiHidden="0" w:defUnhideWhenUsed="0" w:defQFormat="0" w:count="376">
+    <w:lsdException w:name="Normal" w:uiPriority="0" w:qFormat="1"/>
+    <w:lsdException w:name="heading 1" w:uiPriority="9" w:qFormat="1"/>
+    <w:lsdException w:name="heading 2" w:semiHidden="1" w:uiPriority="9" w:unhideWhenUsed="1" w:qFormat="1"/>
+    <w:lsdException w:name="heading 3" w:semiHidden="1" w:uiPriority="9" w:unhideWhenUsed="1" w:qFormat="1"/>
+    <w:lsdException w:name="heading 4" w:semiHidden="1" w:uiPriority="9" w:unhideWhenUsed="1" w:qFormat="1"/>
+    <w:lsdException w:name="heading 5" w:semiHidden="1" w:uiPriority="9" w:unhideWhenUsed="1" w:qFormat="1"/>
+    <w:lsdException w:name="heading 6" w:semiHidden="1" w:uiPriority="9" w:unhideWhenUsed="1" w:qFormat="1"/>
+    <w:lsdException w:name="heading 7" w:semiHidden="1" w:uiPriority="9" w:unhideWhenUsed="1" w:qFormat="1"/>
+    <w:lsdException w:name="heading 8" w:semiHidden="1" w:uiPriority="9" w:unhideWhenUsed="1" w:qFormat="1"/>
+    <w:lsdException w:name="heading 9" w:semiHidden="1" w:uiPriority="9" w:unhideWhenUsed="1" w:qFormat="1"/>
+    <w:lsdException w:name="index 1" w:semiHidden="1" w:unhideWhenUsed="1"/>
+    <w:lsdException w:name="index 2" w:semiHidden="1" w:unhideWhenUsed="1"/>
+    <w:lsdException w:name="index 3" w:semiHidden="1" w:unhideWhenUsed="1"/>
+    <w:lsdException w:name="index 4" w:semiHidden="1" w:unhideWhenUsed="1"/>
+    <w:lsdException w:name="index 5" w:semiHidden="1" w:unhideWhenUsed="1"/>
+    <w:lsdException w:name="index 6" w:semiHidden="1" w:unhideWhenUsed="1"/>
+    <w:lsdException w:name="index 7" w:semiHidden="1" w:unhideWhenUsed="1"/>
+    <w:lsdException w:name="index 8" w:semiHidden="1" w:unhideWhenUsed="1"/>
+    <w:lsdException w:name="index 9" w:semiHidden="1" w:unhideWhenUsed="1"/>
+    <w:lsdException w:name="toc 1" w:semiHidden="1" w:uiPriority="39" w:unhideWhenUsed="1"/>
+    <w:lsdException w:name="toc 2" w:semiHidden="1" w:uiPriority="39" w:unhideWhenUsed="1"/>
+    <w:lsdException w:name="toc 3" w:semiHidden="1" w:uiPriority="39" w:unhideWhenUsed="1"/>
+    <w:lsdException w:name="toc 4" w:semiHidden="1" w:uiPriority="39" w:unhideWhenUsed="1"/>
+    <w:lsdException w:name="toc 5" w:semiHidden="1" w:uiPriority="39" w:unhideWhenUsed="1"/>
+    <w:lsdException w:name="toc 6" w:semiHidden="1" w:uiPriority="39" w:unhideWhenUsed="1"/>
+    <w:lsdException w:name="toc 7" w:semiHidden="1" w:uiPriority="39" w:unhideWhenUsed="1"/>
+    <w:lsdException w:name="toc 8" w:semiHidden="1" w:uiPriority="39" w:unhideWhenUsed="1"/>
+    <w:lsdException w:name="toc 9" w:semiHidden="1" w:uiPriority="39" w:unhideWhenUsed="1"/>
+    <w:lsdException w:name="Normal Indent" w:semiHidden="1" w:unhideWhenUsed="1"/>
+    <w:lsdException w:name="footnote text" w:semiHidden="1" w:unhideWhenUsed="1"/>
+    <w:lsdException w:name="annotation text" w:semiHidden="1" w:unhideWhenUsed="1"/>
+    <w:lsdException w:name="header" w:semiHidden="1" w:unhideWhenUsed="1"/>
+    <w:lsdException w:name="footer" w:semiHidden="1" w:unhideWhenUsed="1"/>
+    <w:lsdException w:name="index heading" w:semiHidden="1" w:unhideWhenUsed="1"/>
+    <w:lsdException w:name="caption" w:semiHidden="1" w:uiPriority="35" w:unhideWhenUsed="1" w:qFormat="1"/>
+    <w:lsdException w:name="table of figures" w:semiHidden="1" w:unhideWhenUsed="1"/>
+    <w:lsdException w:name="envelope address" w:semiHidden="1" w:unhideWhenUsed="1"/>
+    <w:lsdException w:name="envelope return" w:semiHidden="1" w:unhideWhenUsed="1"/>
+    <w:lsdException w:name="footnote reference" w:semiHidden="1" w:unhideWhenUsed="1"/>
+    <w:lsdException w:name="annotation reference" w:semiHidden="1" w:unhideWhenUsed="1"/>
+    <w:lsdException w:name="line number" w:semiHidden="1" w:unhideWhenUsed="1"/>
+    <w:lsdException w:name="page number" w:semiHidden="1" w:unhideWhenUsed="1"/>
+    <w:lsdException w:name="endnote reference" w:semiHidden="1" w:unhideWhenUsed="1"/>
+    <w:lsdException w:name="endnote text" w:semiHidden="1" w:unhideWhenUsed="1"/>
+    <w:lsdException w:name="table of authorities" w:semiHidden="1" w:unhideWhenUsed="1"/>
+    <w:lsdException w:name="macro" w:semiHidden="1" w:unhideWhenUsed="1"/>
+    <w:lsdException w:name="toa heading" w:semiHidden="1" w:unhideWhenUsed="1"/>
+    <w:lsdException w:name="List" w:semiHidden="1" w:unhideWhenUsed="1"/>
+    <w:lsdException w:name="List Bullet" w:semiHidden="1" w:unhideWhenUsed="1"/>
+    <w:lsdException w:name="List Number" w:semiHidden="1" w:unhideWhenUsed="1"/>
+    <w:lsdException w:name="List 2" w:semiHidden="1" w:unhideWhenUsed="1"/>
+    <w:lsdException w:name="List 3" w:semiHidden="1" w:unhideWhenUsed="1"/>
+    <w:lsdException w:name="List 4" w:semiHidden="1" w:unhideWhenUsed="1"/>
+    <w:lsdException w:name="List 5" w:semiHidden="1" w:unhideWhenUsed="1"/>
+    <w:lsdException w:name="List Bullet 2" w:semiHidden="1" w:unhideWhenUsed="1"/>
+    <w:lsdException w:name="List Bullet 3" w:semiHidden="1" w:unhideWhenUsed="1"/>
+    <w:lsdException w:name="List Bullet 4" w:semiHidden="1" w:unhideWhenUsed="1"/>
+    <w:lsdException w:name="List Bullet 5" w:semiHidden="1" w:unhideWhenUsed="1"/>
+    <w:lsdException w:name="List Number 2" w:semiHidden="1" w:unhideWhenUsed="1"/>
+    <w:lsdException w:name="List Number 3" w:semiHidden="1" w:unhideWhenUsed="1"/>
+    <w:lsdException w:name="List Number 4" w:semiHidden="1" w:unhideWhenUsed="1"/>
+    <w:lsdException w:name="List Number 5" w:semiHidden="1" w:unhideWhenUsed="1"/>
+    <w:lsdException w:name="Title" w:uiPriority="10" w:qFormat="1"/>
+    <w:lsdException w:name="Closing" w:semiHidden="1" w:unhideWhenUsed="1"/>
+    <w:lsdException w:name="Signature" w:semiHidden="1" w:unhideWhenUsed="1"/>
+    <w:lsdException w:name="Default Paragraph Font" w:semiHidden="1" w:uiPriority="1" w:unhideWhenUsed="1"/>
+    <w:lsdException w:name="Body Text" w:semiHidden="1" w:unhideWhenUsed="1"/>
+    <w:lsdException w:name="Body Text Indent" w:semiHidden="1" w:unhideWhenUsed="1"/>
+    <w:lsdException w:name="List Continue" w:semiHidden="1" w:unhideWhenUsed="1"/>
+    <w:lsdException w:name="List Continue 2" w:semiHidden="1" w:unhideWhenUsed="1"/>
+    <w:lsdException w:name="List Continue 3" w:semiHidden="1" w:unhideWhenUsed="1"/>
+    <w:lsdException w:name="List Continue 4" w:semiHidden="1" w:unhideWhenUsed="1"/>
+    <w:lsdException w:name="List Continue 5" w:semiHidden="1" w:unhideWhenUsed="1"/>
+    <w:lsdException w:name="Message Header" w:semiHidden="1" w:unhideWhenUsed="1"/>
+    <w:lsdException w:name="Subtitle" w:uiPriority="11" w:qFormat="1"/>
+    <w:lsdException w:name="Salutation" w:semiHidden="1" w:unhideWhenUsed="1"/>
+    <w:lsdException w:name="Date" w:semiHidden="1" w:unhideWhenUsed="1"/>
+    <w:lsdException w:name="Body Text First Indent" w:semiHidden="1" w:unhideWhenUsed="1"/>
+    <w:lsdException w:name="Body Text First Indent 2" w:semiHidden="1" w:unhideWhenUsed="1"/>
+    <w:lsdException w:name="Note Heading" w:semiHidden="1" w:unhideWhenUsed="1"/>
+    <w:lsdException w:name="Body Text 2" w:semiHidden="1" w:unhideWhenUsed="1"/>
+    <w:lsdException w:name="Body Text 3" w:semiHidden="1" w:unhideWhenUsed="1"/>
+    <w:lsdException w:name="Body Text Indent 2" w:semiHidden="1" w:unhideWhenUsed="1"/>
+    <w:lsdException w:name="Body Text Indent 3" w:semiHidden="1" w:unhideWhenUsed="1"/>
+    <w:lsdException w:name="Block Text" w:semiHidden="1" w:unhideWhenUsed="1"/>
+    <w:lsdException w:name="Hyperlink" w:semiHidden="1" w:unhideWhenUsed="1"/>
+    <w:lsdException w:name="FollowedHyperlink" w:semiHidden="1" w:unhideWhenUsed="1"/>
+    <w:lsdException w:name="Strong" w:uiPriority="22" w:qFormat="1"/>
+    <w:lsdException w:name="Emphasis" w:uiPriority="20" w:qFormat="1"/>
+    <w:lsdException w:name="Document Map" w:semiHidden="1" w:unhideWhenUsed="1"/>
+    <w:lsdException w:name="Plain Text" w:semiHidden="1" w:unhideWhenUsed="1"/>
+    <w:lsdException w:name="E-mail Signature" w:semiHidden="1" w:unhideWhenUsed="1"/>
+    <w:lsdException w:name="HTML Top of Form" w:semiHidden="1" w:unhideWhenUsed="1"/>
+    <w:lsdException w:name="HTML Bottom of Form" w:semiHidden="1" w:unhideWhenUsed="1"/>
+    <w:lsdException w:name="Normal (Web)" w:semiHidden="1" w:unhideWhenUsed="1"/>
+    <w:lsdException w:name="HTML Acronym" w:semiHidden="1" w:unhideWhenUsed="1"/>
+    <w:lsdException w:name="HTML Address" w:semiHidden="1" w:unhideWhenUsed="1"/>
+    <w:lsdException w:name="HTML Cite" w:semiHidden="1" w:unhideWhenUsed="1"/>
+    <w:lsdException w:name="HTML Code" w:semiHidden="1" w:unhideWhenUsed="1"/>
+    <w:lsdException w:name="HTML Definition" w:semiHidden="1" w:unhideWhenUsed="1"/>
+    <w:lsdException w:name="HTML Keyboard" w:semiHidden="1" w:unhideWhenUsed="1"/>
+    <w:lsdException w:name="HTML Preformatted" w:semiHidden="1" w:unhideWhenUsed="1"/>
+    <w:lsdException w:name="HTML Sample" w:semiHidden="1" w:unhideWhenUsed="1"/>
+    <w:lsdException w:name="HTML Typewriter" w:semiHidden="1" w:unhideWhenUsed="1"/>
+    <w:lsdException w:name="HTML Variable" w:semiHidden="1" w:unhideWhenUsed="1"/>
+    <w:lsdException w:name="Normal Table" w:semiHidden="1" w:unhideWhenUsed="1"/>
+    <w:lsdException w:name="annotation subject" w:semiHidden="1" w:unhideWhenUsed="1"/>
+    <w:lsdException w:name="No List" w:semiHidden="1" w:unhideWhenUsed="1"/>
+    <w:lsdException w:name="Outline List 1" w:semiHidden="1" w:unhideWhenUsed="1"/>
+    <w:lsdException w:name="Outline List 2" w:semiHidden="1" w:unhideWhenUsed="1"/>
+    <w:lsdException w:name="Outline List 3" w:semiHidden="1" w:unhideWhenUsed="1"/>
+    <w:lsdException w:name="Table Simple 1" w:semiHidden="1" w:unhideWhenUsed="1"/>
+    <w:lsdException w:name="Table Simple 2" w:semiHidden="1" w:unhideWhenUsed="1"/>
+    <w:lsdException w:name="Table Simple 3" w:semiHidden="1" w:unhideWhenUsed="1"/>
+    <w:lsdException w:name="Table Classic 1" w:semiHidden="1" w:unhideWhenUsed="1"/>
+    <w:lsdException w:name="Table Classic 2" w:semiHidden="1" w:unhideWhenUsed="1"/>
+    <w:lsdException w:name="Table Classic 3" w:semiHidden="1" w:unhideWhenUsed="1"/>
+    <w:lsdException w:name="Table Classic 4" w:semiHidden="1" w:unhideWhenUsed="1"/>
+    <w:lsdException w:name="Table Colorful 1" w:semiHidden="1" w:unhideWhenUsed="1"/>
+    <w:lsdException w:name="Table Colorful 2" w:semiHidden="1" w:unhideWhenUsed="1"/>
+    <w:lsdException w:name="Table Colorful 3" w:semiHidden="1" w:unhideWhenUsed="1"/>
+    <w:lsdException w:name="Table Columns 1" w:semiHidden="1" w:unhideWhenUsed="1"/>
+    <w:lsdException w:name="Table Columns 2" w:semiHidden="1" w:unhideWhenUsed="1"/>
+    <w:lsdException w:name="Table Columns 3" w:semiHidden="1" w:unhideWhenUsed="1"/>
+    <w:lsdException w:name="Table Columns 4" w:semiHidden="1" w:unhideWhenUsed="1"/>
+    <w:lsdException w:name="Table Columns 5" w:semiHidden="1" w:unhideWhenUsed="1"/>
+    <w:lsdException w:name="Table Grid 1" w:semiHidden="1" w:unhideWhenUsed="1"/>
+    <w:lsdException w:name="Table Grid 2" w:semiHidden="1" w:unhideWhenUsed="1"/>
+    <w:lsdException w:name="Table Grid 3" w:semiHidden="1" w:unhideWhenUsed="1"/>
+    <w:lsdException w:name="Table Grid 4" w:semiHidden="1" w:unhideWhenUsed="1"/>
+    <w:lsdException w:name="Table Grid 5" w:semiHidden="1" w:unhideWhenUsed="1"/>
+    <w:lsdException w:name="Table Grid 6" w:semiHidden="1" w:unhideWhenUsed="1"/>
+    <w:lsdException w:name="Table Grid 7" w:semiHidden="1" w:unhideWhenUsed="1"/>
+    <w:lsdException w:name="Table Grid 8" w:semiHidden="1" w:unhideWhenUsed="1"/>
+    <w:lsdException w:name="Table List 1" w:semiHidden="1" w:unhideWhenUsed="1"/>
+    <w:lsdException w:name="Table List 2" w:semiHidden="1" w:unhideWhenUsed="1"/>
+    <w:lsdException w:name="Table List 3" w:semiHidden="1" w:unhideWhenUsed="1"/>
+    <w:lsdException w:name="Table List 4" w:semiHidden="1" w:unhideWhenUsed="1"/>
+    <w:lsdException w:name="Table List 5" w:semiHidden="1" w:unhideWhenUsed="1"/>
+    <w:lsdException w:name="Table List 6" w:semiHidden="1" w:unhideWhenUsed="1"/>
+    <w:lsdException w:name="Table List 7" w:semiHidden="1" w:unhideWhenUsed="1"/>
+    <w:lsdException w:name="Table List 8" w:semiHidden="1" w:unhideWhenUsed="1"/>
+    <w:lsdException w:name="Table 3D effects 1" w:semiHidden="1" w:unhideWhenUsed="1"/>
+    <w:lsdException w:name="Table 3D effects 2" w:semiHidden="1" w:unhideWhenUsed="1"/>
+    <w:lsdException w:name="Table 3D effects 3" w:semiHidden="1" w:unhideWhenUsed="1"/>
+    <w:lsdException w:name="Table Contemporary" w:semiHidden="1" w:unhideWhenUsed="1"/>
+    <w:lsdException w:name="Table Elegant" w:semiHidden="1" w:unhideWhenUsed="1"/>
+    <w:lsdException w:name="Table Professional" w:semiHidden="1" w:unhideWhenUsed="1"/>
+    <w:lsdException w:name="Table Subtle 1" w:semiHidden="1" w:unhideWhenUsed="1"/>
+    <w:lsdException w:name="Table Subtle 2" w:semiHidden="1" w:unhideWhenUsed="1"/>
+    <w:lsdException w:name="Table Web 1" w:semiHidden="1" w:unhideWhenUsed="1"/>
+    <w:lsdException w:name="Table Web 2" w:semiHidden="1" w:unhideWhenUsed="1"/>
+    <w:lsdException w:name="Table Web 3" w:semiHidden="1" w:unhideWhenUsed="1"/>
+    <w:lsdException w:name="Balloon Text" w:semiHidden="1" w:unhideWhenUsed="1"/>
+    <w:lsdException w:name="Table Grid" w:semiHidden="1" w:uiPriority="39" w:unhideWhenUsed="1"/>
+    <w:lsdException w:name="Table Theme" w:semiHidden="1" w:unhideWhenUsed="1"/>
+    <w:lsdException w:name="Placeholder Text" w:semiHidden="1"/>
+    <w:lsdException w:name="No Spacing" w:uiPriority="1" w:qFormat="1"/>
+    <w:lsdException w:name="Light Shading" w:uiPriority="60"/>
+    <w:lsdException w:name="Light List" w:uiPriority="61"/>
+    <w:lsdException w:name="Light Grid" w:uiPriority="62"/>
+    <w:lsdException w:name="Medium Shading 1" w:uiPriority="63"/>
+    <w:lsdException w:name="Medium Shading 2" w:uiPriority="64"/>
+    <w:lsdException w:name="Medium List 1" w:uiPriority="65"/>
+    <w:lsdException w:name="Medium List 2" w:uiPriority="66"/>
+    <w:lsdException w:name="Medium Grid 1" w:uiPriority="67"/>
+    <w:lsdException w:name="Medium Grid 2" w:uiPriority="68"/>
+    <w:lsdException w:name="Medium Grid 3" w:uiPriority="69"/>
+    <w:lsdException w:name="Dark List" w:uiPriority="70"/>
+    <w:lsdException w:name="Colorful Shading" w:uiPriority="71"/>
+    <w:lsdException w:name="Colorful List" w:uiPriority="72"/>
+    <w:lsdException w:name="Colorful Grid" w:uiPriority="73"/>
+    <w:lsdException w:name="Light Shading Accent 1" w:uiPriority="60"/>
+    <w:lsdException w:name="Light List Accent 1" w:uiPriority="61"/>
+    <w:lsdException w:name="Light Grid Accent 1" w:uiPriority="62"/>
+    <w:lsdException w:name="Medium Shading 1 Accent 1" w:uiPriority="63"/>
+    <w:lsdException w:name="Medium Shading 2 Accent 1" w:uiPriority="64"/>
+    <w:lsdException w:name="Medium List 1 Accent 1" w:uiPriority="65"/>
+    <w:lsdException w:name="Revision" w:semiHidden="1"/>
+    <w:lsdException w:name="List Paragraph" w:uiPriority="34" w:qFormat="1"/>
+    <w:lsdException w:name="Quote" w:uiPriority="29" w:qFormat="1"/>
+    <w:lsdException w:name="Intense Quote" w:uiPriority="30" w:qFormat="1"/>
+    <w:lsdException w:name="Medium List 2 Accent 1" w:uiPriority="66"/>
+    <w:lsdException w:name="Medium Grid 1 Accent 1" w:uiPriority="67"/>
+    <w:lsdException w:name="Medium Grid 2 Accent 1" w:uiPriority="68"/>
+    <w:lsdException w:name="Medium Grid 3 Accent 1" w:uiPriority="69"/>
+    <w:lsdException w:name="Dark List Accent 1" w:uiPriority="70"/>
+    <w:lsdException w:name="Colorful Shading Accent 1" w:uiPriority="71"/>
+    <w:lsdException w:name="Colorful List Accent 1" w:uiPriority="72"/>
+    <w:lsdException w:name="Colorful Grid Accent 1" w:uiPriority="73"/>
+    <w:lsdException w:name="Light Shading Accent 2" w:uiPriority="60"/>
+    <w:lsdException w:name="Light List Accent 2" w:uiPriority="61"/>
+    <w:lsdException w:name="Light Grid Accent 2" w:uiPriority="62"/>
+    <w:lsdException w:name="Medium Shading 1 Accent 2" w:uiPriority="63"/>
+    <w:lsdException w:name="Medium Shading 2 Accent 2" w:uiPriority="64"/>
+    <w:lsdException w:name="Medium List 1 Accent 2" w:uiPriority="65"/>
+    <w:lsdException w:name="Medium List 2 Accent 2" w:uiPriority="66"/>
+    <w:lsdException w:name="Medium Grid 1 Accent 2" w:uiPriority="67"/>
+    <w:lsdException w:name="Medium Grid 2 Accent 2" w:uiPriority="68"/>
+    <w:lsdException w:name="Medium Grid 3 Accent 2" w:uiPriority="69"/>
+    <w:lsdException w:name="Dark List Accent 2" w:uiPriority="70"/>
+    <w:lsdException w:name="Colorful Shading Accent 2" w:uiPriority="71"/>
+    <w:lsdException w:name="Colorful List Accent 2" w:uiPriority="72"/>
+    <w:lsdException w:name="Colorful Grid Accent 2" w:uiPriority="73"/>
+    <w:lsdException w:name="Light Shading Accent 3" w:uiPriority="60"/>
+    <w:lsdException w:name="Light List Accent 3" w:uiPriority="61"/>
+    <w:lsdException w:name="Light Grid Accent 3" w:uiPriority="62"/>
+    <w:lsdException w:name="Medium Shading 1 Accent 3" w:uiPriority="63"/>
+    <w:lsdException w:name="Medium Shading 2 Accent 3" w:uiPriority="64"/>
+    <w:lsdException w:name="Medium List 1 Accent 3" w:uiPriority="65"/>
+    <w:lsdException w:name="Medium List 2 Accent 3" w:uiPriority="66"/>
+    <w:lsdException w:name="Medium Grid 1 Accent 3" w:uiPriority="67"/>
+    <w:lsdException w:name="Medium Grid 2 Accent 3" w:uiPriority="68"/>
+    <w:lsdException w:name="Medium Grid 3 Accent 3" w:uiPriority="69"/>
+    <w:lsdException w:name="Dark List Accent 3" w:uiPriority="70"/>
+    <w:lsdException w:name="Colorful Shading Accent 3" w:uiPriority="71"/>
+    <w:lsdException w:name="Colorful List Accent 3" w:uiPriority="72"/>
+    <w:lsdException w:name="Colorful Grid Accent 3" w:uiPriority="73"/>
+    <w:lsdException w:name="Light Shading Accent 4" w:uiPriority="60"/>
+    <w:lsdException w:name="Light List Accent 4" w:uiPriority="61"/>
+    <w:lsdException w:name="Light Grid Accent 4" w:uiPriority="62"/>
+    <w:lsdException w:name="Medium Shading 1 Accent 4" w:uiPriority="63"/>
+    <w:lsdException w:name="Medium Shading 2 Accent 4" w:uiPriority="64"/>
+    <w:lsdException w:name="Medium List 1 Accent 4" w:uiPriority="65"/>
+    <w:lsdException w:name="Medium List 2 Accent 4" w:uiPriority="66"/>
+    <w:lsdException w:name="Medium Grid 1 Accent 4" w:uiPriority="67"/>
+    <w:lsdException w:name="Medium Grid 2 Accent 4" w:uiPriority="68"/>
+    <w:lsdException w:name="Medium Grid 3 Accent 4" w:uiPriority="69"/>
+    <w:lsdException w:name="Dark List Accent 4" w:uiPriority="70"/>
+    <w:lsdException w:name="Colorful Shading Accent 4" w:uiPriority="71"/>
+    <w:lsdException w:name="Colorful List Accent 4" w:uiPriority="72"/>
+    <w:lsdException w:name="Colorful Grid Accent 4" w:uiPriority="73"/>
+    <w:lsdException w:name="Light Shading Accent 5" w:uiPriority="60"/>
+    <w:lsdException w:name="Light List Accent 5" w:uiPriority="61"/>
+    <w:lsdException w:name="Light Grid Accent 5" w:uiPriority="62"/>
+    <w:lsdException w:name="Medium Shading 1 Accent 5" w:uiPriority="63"/>
+    <w:lsdException w:name="Medium Shading 2 Accent 5" w:uiPriority="64"/>
+    <w:lsdException w:name="Medium List 1 Accent 5" w:uiPriority="65"/>
+    <w:lsdException w:name="Medium List 2 Accent 5" w:uiPriority="66"/>
+    <w:lsdException w:name="Medium Grid 1 Accent 5" w:uiPriority="67"/>
+    <w:lsdException w:name="Medium Grid 2 Accent 5" w:uiPriority="68"/>
+    <w:lsdException w:name="Medium Grid 3 Accent 5" w:uiPriority="69"/>
+    <w:lsdException w:name="Dark List Accent 5" w:uiPriority="70"/>
+    <w:lsdException w:name="Colorful Shading Accent 5" w:uiPriority="71"/>
+    <w:lsdException w:name="Colorful List Accent 5" w:uiPriority="72"/>
+    <w:lsdException w:name="Colorful Grid Accent 5" w:uiPriority="73"/>
+    <w:lsdException w:name="Light Shading Accent 6" w:uiPriority="60"/>
+    <w:lsdException w:name="Light List Accent 6" w:uiPriority="61"/>
+    <w:lsdException w:name="Light Grid Accent 6" w:uiPriority="62"/>
+    <w:lsdException w:name="Medium Shading 1 Accent 6" w:uiPriority="63"/>
+    <w:lsdException w:name="Medium Shading 2 Accent 6" w:uiPriority="64"/>
+    <w:lsdException w:name="Medium List 1 Accent 6" w:uiPriority="65"/>
+    <w:lsdException w:name="Medium List 2 Accent 6" w:uiPriority="66"/>
+    <w:lsdException w:name="Medium Grid 1 Accent 6" w:uiPriority="67"/>
+    <w:lsdException w:name="Medium Grid 2 Accent 6" w:uiPriority="68"/>
+    <w:lsdException w:name="Medium Grid 3 Accent 6" w:uiPriority="69"/>
+    <w:lsdException w:name="Dark List Accent 6" w:uiPriority="70"/>
+    <w:lsdException w:name="Colorful Shading Accent 6" w:uiPriority="71"/>
+    <w:lsdException w:name="Colorful List Accent 6" w:uiPriority="72"/>
+    <w:lsdException w:name="Colorful Grid Accent 6" w:uiPriority="73"/>
+    <w:lsdException w:name="Subtle Emphasis" w:uiPriority="19" w:qFormat="1"/>
+    <w:lsdException w:name="Intense Emphasis" w:uiPriority="21" w:qFormat="1"/>
+    <w:lsdException w:name="Subtle Reference" w:uiPriority="31" w:qFormat="1"/>
+    <w:lsdException w:name="Intense Reference" w:uiPriority="32" w:qFormat="1"/>
+    <w:lsdException w:name="Book Title" w:uiPriority="33" w:qFormat="1"/>
+    <w:lsdException w:name="Bibliography" w:semiHidden="1" w:uiPriority="37" w:unhideWhenUsed="1"/>
+    <w:lsdException w:name="TOC Heading" w:semiHidden="1" w:uiPriority="39" w:unhideWhenUsed="1" w:qFormat="1"/>
+    <w:lsdException w:name="Plain Table 1" w:uiPriority="41"/>
+    <w:lsdException w:name="Plain Table 2" w:uiPriority="42"/>
+    <w:lsdException w:name="Plain Table 3" w:uiPriority="43"/>
+    <w:lsdException w:name="Plain Table 4" w:uiPriority="44"/>
+    <w:lsdException w:name="Plain Table 5" w:uiPriority="45"/>
+    <w:lsdException w:name="Grid Table Light" w:uiPriority="40"/>
+    <w:lsdException w:name="Grid Table 1 Light" w:uiPriority="46"/>
+    <w:lsdException w:name="Grid Table 2" w:uiPriority="47"/>
+    <w:lsdException w:name="Grid Table 3" w:uiPriority="48"/>
+    <w:lsdException w:name="Grid Table 4" w:uiPriority="49"/>
+    <w:lsdException w:name="Grid Table 5 Dark" w:uiPriority="50"/>
+    <w:lsdException w:name="Grid Table 6 Colorful" w:uiPriority="51"/>
+    <w:lsdException w:name="Grid Table 7 Colorful" w:uiPriority="52"/>
+    <w:lsdException w:name="Grid Table 1 Light Accent 1" w:uiPriority="46"/>
+    <w:lsdException w:name="Grid Table 2 Accent 1" w:uiPriority="47"/>
+    <w:lsdException w:name="Grid Table 3 Accent 1" w:uiPriority="48"/>
+    <w:lsdException w:name="Grid Table 4 Accent 1" w:uiPriority="49"/>
+    <w:lsdException w:name="Grid Table 5 Dark Accent 1" w:uiPriority="50"/>
+    <w:lsdException w:name="Grid Table 6 Colorful Accent 1" w:uiPriority="51"/>
+    <w:lsdException w:name="Grid Table 7 Colorful Accent 1" w:uiPriority="52"/>
+    <w:lsdException w:name="Grid Table 1 Light Accent 2" w:uiPriority="46"/>
+    <w:lsdException w:name="Grid Table 2 Accent 2" w:uiPriority="47"/>
+    <w:lsdException w:name="Grid Table 3 Accent 2" w:uiPriority="48"/>
+    <w:lsdException w:name="Grid Table 4 Accent 2" w:uiPriority="49"/>
+    <w:lsdException w:name="Grid Table 5 Dark Accent 2" w:uiPriority="50"/>
+    <w:lsdException w:name="Grid Table 6 Colorful Accent 2" w:uiPriority="51"/>
+    <w:lsdException w:name="Grid Table 7 Colorful Accent 2" w:uiPriority="52"/>
+    <w:lsdException w:name="Grid Table 1 Light Accent 3" w:uiPriority="46"/>
+    <w:lsdException w:name="Grid Table 2 Accent 3" w:uiPriority="47"/>
+    <w:lsdException w:name="Grid Table 3 Accent 3" w:uiPriority="48"/>
+    <w:lsdException w:name="Grid Table 4 Accent 3" w:uiPriority="49"/>
+    <w:lsdException w:name="Grid Table 5 Dark Accent 3" w:uiPriority="50"/>
+    <w:lsdException w:name="Grid Table 6 Colorful Accent 3" w:uiPriority="51"/>
+    <w:lsdException w:name="Grid Table 7 Colorful Accent 3" w:uiPriority="52"/>
+    <w:lsdException w:name="Grid Table 1 Light Accent 4" w:uiPriority="46"/>
+    <w:lsdException w:name="Grid Table 2 Accent 4" w:uiPriority="47"/>
+    <w:lsdException w:name="Grid Table 3 Accent 4" w:uiPriority="48"/>
+    <w:lsdException w:name="Grid Table 4 Accent 4" w:uiPriority="49"/>
+    <w:lsdException w:name="Grid Table 5 Dark Accent 4" w:uiPriority="50"/>
+    <w:lsdException w:name="Grid Table 6 Colorful Accent 4" w:uiPriority="51"/>
+    <w:lsdException w:name="Grid Table 7 Colorful Accent 4" w:uiPriority="52"/>
+    <w:lsdException w:name="Grid Table 1 Light Accent 5" w:uiPriority="46"/>
+    <w:lsdException w:name="Grid Table 2 Accent 5" w:uiPriority="47"/>
+    <w:lsdException w:name="Grid Table 3 Accent 5" w:uiPriority="48"/>
+    <w:lsdException w:name="Grid Table 4 Accent 5" w:uiPriority="49"/>
+    <w:lsdException w:name="Grid Table 5 Dark Accent 5" w:uiPriority="50"/>
+    <w:lsdException w:name="Grid Table 6 Colorful Accent 5" w:uiPriority="51"/>
+    <w:lsdException w:name="Grid Table 7 Colorful Accent 5" w:uiPriority="52"/>
+    <w:lsdException w:name="Grid Table 1 Light Accent 6" w:uiPriority="46"/>
+    <w:lsdException w:name="Grid Table 2 Accent 6" w:uiPriority="47"/>
+    <w:lsdException w:name="Grid Table 3 Accent 6" w:uiPriority="48"/>
+    <w:lsdException w:name="Grid Table 4 Accent 6" w:uiPriority="49"/>
+    <w:lsdException w:name="Grid Table 5 Dark Accent 6" w:uiPriority="50"/>
+    <w:lsdException w:name="Grid Table 6 Colorful Accent 6" w:uiPriority="51"/>
+    <w:lsdException w:name="Grid Table 7 Colorful Accent 6" w:uiPriority="52"/>
+    <w:lsdException w:name="List Table 1 Light" w:uiPriority="46"/>
+    <w:lsdException w:name="List Table 2" w:uiPriority="47"/>
+    <w:lsdException w:name="List Table 3" w:uiPriority="48"/>
+    <w:lsdException w:name="List Table 4" w:uiPriority="49"/>
+    <w:lsdException w:name="List Table 5 Dark" w:uiPriority="50"/>
+    <w:lsdException w:name="List Table 6 Colorful" w:uiPriority="51"/>
+    <w:lsdException w:name="List Table 7 Colorful" w:uiPriority="52"/>
+    <w:lsdException w:name="List Table 1 Light Accent 1" w:uiPriority="46"/>
+    <w:lsdException w:name="List Table 2 Accent 1" w:uiPriority="47"/>
+    <w:lsdException w:name="List Table 3 Accent 1" w:uiPriority="48"/>
+    <w:lsdException w:name="List Table 4 Accent 1" w:uiPriority="49"/>
+    <w:lsdException w:name="List Table 5 Dark Accent 1" w:uiPriority="50"/>
+    <w:lsdException w:name="List Table 6 Colorful Accent 1" w:uiPriority="51"/>
+    <w:lsdException w:name="List Table 7 Colorful Accent 1" w:uiPriority="52"/>
+    <w:lsdException w:name="List Table 1 Light Accent 2" w:uiPriority="46"/>
+    <w:lsdException w:name="List Table 2 Accent 2" w:uiPriority="47"/>
+    <w:lsdException w:name="List Table 3 Accent 2" w:uiPriority="48"/>
+    <w:lsdException w:name="List Table 4 Accent 2" w:uiPriority="49"/>
+    <w:lsdException w:name="List Table 5 Dark Accent 2" w:uiPriority="50"/>
+    <w:lsdException w:name="List Table 6 Colorful Accent 2" w:uiPriority="51"/>
+    <w:lsdException w:name="List Table 7 Colorful Accent 2" w:uiPriority="52"/>
+    <w:lsdException w:name="List Table 1 Light Accent 3" w:uiPriority="46"/>
+    <w:lsdException w:name="List Table 2 Accent 3" w:uiPriority="47"/>
+    <w:lsdException w:name="List Table 3 Accent 3" w:uiPriority="48"/>
+    <w:lsdException w:name="List Table 4 Accent 3" w:uiPriority="49"/>
+    <w:lsdException w:name="List Table 5 Dark Accent 3" w:uiPriority="50"/>
+    <w:lsdException w:name="List Table 6 Colorful Accent 3" w:uiPriority="51"/>
+    <w:lsdException w:name="List Table 7 Colorful Accent 3" w:uiPriority="52"/>
+    <w:lsdException w:name="List Table 1 Light Accent 4" w:uiPriority="46"/>
+    <w:lsdException w:name="List Table 2 Accent 4" w:uiPriority="47"/>
+    <w:lsdException w:name="List Table 3 Accent 4" w:uiPriority="48"/>
+    <w:lsdException w:name="List Table 4 Accent 4" w:uiPriority="49"/>
+    <w:lsdException w:name="List Table 5 Dark Accent 4" w:uiPriority="50"/>
+    <w:lsdException w:name="List Table 6 Colorful Accent 4" w:uiPriority="51"/>
+    <w:lsdException w:name="List Table 7 Colorful Accent 4" w:uiPriority="52"/>
+    <w:lsdException w:name="List Table 1 Light Accent 5" w:uiPriority="46"/>
+    <w:lsdException w:name="List Table 2 Accent 5" w:uiPriority="47"/>
+    <w:lsdException w:name="List Table 3 Accent 5" w:uiPriority="48"/>
+    <w:lsdException w:name="List Table 4 Accent 5" w:uiPriority="49"/>
+    <w:lsdException w:name="List Table 5 Dark Accent 5" w:uiPriority="50"/>
+    <w:lsdException w:name="List Table 6 Colorful Accent 5" w:uiPriority="51"/>
+    <w:lsdException w:name="List Table 7 Colorful Accent 5" w:uiPriority="52"/>
+    <w:lsdException w:name="List Table 1 Light Accent 6" w:uiPriority="46"/>
+    <w:lsdException w:name="List Table 2 Accent 6" w:uiPriority="47"/>
+    <w:lsdException w:name="List Table 3 Accent 6" w:uiPriority="48"/>
+    <w:lsdException w:name="List Table 4 Accent 6" w:uiPriority="49"/>
+    <w:lsdException w:name="List Table 5 Dark Accent 6" w:uiPriority="50"/>
+    <w:lsdException w:name="List Table 6 Colorful Accent 6" w:uiPriority="51"/>
+    <w:lsdException w:name="List Table 7 Colorful Accent 6" w:uiPriority="52"/>
+    <w:lsdException w:name="Mention" w:semiHidden="1" w:unhideWhenUsed="1"/>
+    <w:lsdException w:name="Smart Hyperlink" w:semiHidden="1" w:unhideWhenUsed="1"/>
+    <w:lsdException w:name="Hashtag" w:semiHidden="1" w:unhideWhenUsed="1"/>
+    <w:lsdException w:name="Unresolved Mention" w:semiHidden="1" w:unhideWhenUsed="1"/>
+    <w:lsdException w:name="Smart Link" w:semiHidden="1" w:unhideWhenUsed="1"/>
   </w:latentStyles>
   <w:style w:type="paragraph" w:default="1" w:styleId="Normal">
     <w:name w:val="Normal"/>
@@ -15363,6 +16187,7 @@
   <w:style w:type="character" w:default="1" w:styleId="Fuentedeprrafopredeter">
     <w:name w:val="Default Paragraph Font"/>
     <w:uiPriority w:val="1"/>
+    <w:semiHidden/>
     <w:unhideWhenUsed/>
   </w:style>
   <w:style w:type="table" w:default="1" w:styleId="Tablanormal">
@@ -15370,7 +16195,6 @@
     <w:uiPriority w:val="99"/>
     <w:semiHidden/>
     <w:unhideWhenUsed/>
-    <w:qFormat/>
     <w:tblPr>
       <w:tblInd w:w="0" w:type="dxa"/>
       <w:tblCellMar>
@@ -15440,9 +16264,7 @@
       <w:tblStyleRowBandSize w:val="1"/>
       <w:tblStyleColBandSize w:val="1"/>
       <w:tblCellMar>
-        <w:top w:w="0" w:type="dxa"/>
         <w:left w:w="70" w:type="dxa"/>
-        <w:bottom w:w="0" w:type="dxa"/>
         <w:right w:w="70" w:type="dxa"/>
       </w:tblCellMar>
     </w:tblPr>
@@ -15454,9 +16276,7 @@
       <w:tblStyleRowBandSize w:val="1"/>
       <w:tblStyleColBandSize w:val="1"/>
       <w:tblCellMar>
-        <w:top w:w="0" w:type="dxa"/>
         <w:left w:w="70" w:type="dxa"/>
-        <w:bottom w:w="0" w:type="dxa"/>
         <w:right w:w="70" w:type="dxa"/>
       </w:tblCellMar>
     </w:tblPr>
@@ -15468,9 +16288,7 @@
       <w:tblStyleRowBandSize w:val="1"/>
       <w:tblStyleColBandSize w:val="1"/>
       <w:tblCellMar>
-        <w:top w:w="0" w:type="dxa"/>
         <w:left w:w="108" w:type="dxa"/>
-        <w:bottom w:w="0" w:type="dxa"/>
         <w:right w:w="108" w:type="dxa"/>
       </w:tblCellMar>
     </w:tblPr>
@@ -15481,10 +16299,6 @@
     <w:tblPr>
       <w:tblStyleRowBandSize w:val="1"/>
       <w:tblStyleColBandSize w:val="1"/>
-      <w:tblCellMar>
-        <w:top w:w="0" w:type="dxa"/>
-        <w:bottom w:w="0" w:type="dxa"/>
-      </w:tblCellMar>
     </w:tblPr>
   </w:style>
   <w:style w:type="table" w:customStyle="1" w:styleId="a3">
@@ -15493,10 +16307,6 @@
     <w:tblPr>
       <w:tblStyleRowBandSize w:val="1"/>
       <w:tblStyleColBandSize w:val="1"/>
-      <w:tblCellMar>
-        <w:top w:w="0" w:type="dxa"/>
-        <w:bottom w:w="0" w:type="dxa"/>
-      </w:tblCellMar>
     </w:tblPr>
   </w:style>
   <w:style w:type="table" w:customStyle="1" w:styleId="a4">
@@ -15505,10 +16315,6 @@
     <w:tblPr>
       <w:tblStyleRowBandSize w:val="1"/>
       <w:tblStyleColBandSize w:val="1"/>
-      <w:tblCellMar>
-        <w:top w:w="0" w:type="dxa"/>
-        <w:bottom w:w="0" w:type="dxa"/>
-      </w:tblCellMar>
     </w:tblPr>
   </w:style>
   <w:style w:type="table" w:customStyle="1" w:styleId="a5">
@@ -15518,9 +16324,7 @@
       <w:tblStyleRowBandSize w:val="1"/>
       <w:tblStyleColBandSize w:val="1"/>
       <w:tblCellMar>
-        <w:top w:w="0" w:type="dxa"/>
         <w:left w:w="70" w:type="dxa"/>
-        <w:bottom w:w="0" w:type="dxa"/>
         <w:right w:w="70" w:type="dxa"/>
       </w:tblCellMar>
     </w:tblPr>
@@ -15532,9 +16336,7 @@
       <w:tblStyleRowBandSize w:val="1"/>
       <w:tblStyleColBandSize w:val="1"/>
       <w:tblCellMar>
-        <w:top w:w="0" w:type="dxa"/>
         <w:left w:w="70" w:type="dxa"/>
-        <w:bottom w:w="0" w:type="dxa"/>
         <w:right w:w="70" w:type="dxa"/>
       </w:tblCellMar>
     </w:tblPr>
@@ -15546,9 +16348,7 @@
       <w:tblStyleRowBandSize w:val="1"/>
       <w:tblStyleColBandSize w:val="1"/>
       <w:tblCellMar>
-        <w:top w:w="0" w:type="dxa"/>
         <w:left w:w="108" w:type="dxa"/>
-        <w:bottom w:w="0" w:type="dxa"/>
         <w:right w:w="108" w:type="dxa"/>
       </w:tblCellMar>
     </w:tblPr>
@@ -15560,9 +16360,7 @@
       <w:tblStyleRowBandSize w:val="1"/>
       <w:tblStyleColBandSize w:val="1"/>
       <w:tblCellMar>
-        <w:top w:w="0" w:type="dxa"/>
         <w:left w:w="70" w:type="dxa"/>
-        <w:bottom w:w="0" w:type="dxa"/>
         <w:right w:w="70" w:type="dxa"/>
       </w:tblCellMar>
     </w:tblPr>
@@ -15574,9 +16372,7 @@
       <w:tblStyleRowBandSize w:val="1"/>
       <w:tblStyleColBandSize w:val="1"/>
       <w:tblCellMar>
-        <w:top w:w="0" w:type="dxa"/>
         <w:left w:w="70" w:type="dxa"/>
-        <w:bottom w:w="0" w:type="dxa"/>
         <w:right w:w="70" w:type="dxa"/>
       </w:tblCellMar>
     </w:tblPr>
@@ -15588,9 +16384,7 @@
       <w:tblStyleRowBandSize w:val="1"/>
       <w:tblStyleColBandSize w:val="1"/>
       <w:tblCellMar>
-        <w:top w:w="0" w:type="dxa"/>
         <w:left w:w="70" w:type="dxa"/>
-        <w:bottom w:w="0" w:type="dxa"/>
         <w:right w:w="70" w:type="dxa"/>
       </w:tblCellMar>
     </w:tblPr>
@@ -15691,6 +16485,17 @@
       <w:sz w:val="16"/>
       <w:szCs w:val="16"/>
     </w:rPr>
+  </w:style>
+  <w:style w:type="paragraph" w:styleId="Prrafodelista">
+    <w:name w:val="List Paragraph"/>
+    <w:basedOn w:val="Normal"/>
+    <w:uiPriority w:val="34"/>
+    <w:qFormat/>
+    <w:rsid w:val="00872CE1"/>
+    <w:pPr>
+      <w:ind w:left="720"/>
+      <w:contextualSpacing/>
+    </w:pPr>
   </w:style>
 </w:styles>
 </file>

</xml_diff>